<commit_message>
Formatierung: Deckblatt und Inhaltsverzeichnis
</commit_message>
<xml_diff>
--- a/Projekt_Dokumentation.docx
+++ b/Projekt_Dokumentation.docx
@@ -2,6 +2,3320 @@
 <file path=word/document.xml><?xml version="1.0" encoding="utf-8"?>
 <w:document xmlns:wpc="http://schemas.microsoft.com/office/word/2010/wordprocessingCanvas" xmlns:cx="http://schemas.microsoft.com/office/drawing/2014/chartex" xmlns:cx1="http://schemas.microsoft.com/office/drawing/2015/9/8/chartex" xmlns:cx2="http://schemas.microsoft.com/office/drawing/2015/10/21/chartex" xmlns:cx3="http://schemas.microsoft.com/office/drawing/2016/5/9/chartex" xmlns:cx4="http://schemas.microsoft.com/office/drawing/2016/5/10/chartex" xmlns:cx5="http://schemas.microsoft.com/office/drawing/2016/5/11/chartex" xmlns:cx6="http://schemas.microsoft.com/office/drawing/2016/5/12/chartex" xmlns:cx7="http://schemas.microsoft.com/office/drawing/2016/5/13/chartex" xmlns:cx8="http://schemas.microsoft.com/office/drawing/2016/5/14/chartex" xmlns:mc="http://schemas.openxmlformats.org/markup-compatibility/2006" xmlns:aink="http://schemas.microsoft.com/office/drawing/2016/ink" xmlns:am3d="http://schemas.microsoft.com/office/drawing/2017/model3d" xmlns:o="urn:schemas-microsoft-com:office:office" xmlns:r="http://schemas.openxmlformats.org/officeDocument/2006/relationships" xmlns:m="http://schemas.openxmlformats.org/officeDocument/2006/math" xmlns:v="urn:schemas-microsoft-com:vml" xmlns:wp14="http://schemas.microsoft.com/office/word/2010/wordprocessingDrawing" xmlns:wp="http://schemas.openxmlformats.org/drawingml/2006/wordprocessingDrawing" xmlns:w10="urn:schemas-microsoft-com:office:word" xmlns:w="http://schemas.openxmlformats.org/wordprocessingml/2006/main" xmlns:w14="http://schemas.microsoft.com/office/word/2010/wordml" xmlns:w15="http://schemas.microsoft.com/office/word/2012/wordml" xmlns:w16cex="http://schemas.microsoft.com/office/word/2018/wordml/cex" xmlns:w16cid="http://schemas.microsoft.com/office/word/2016/wordml/cid" xmlns:w16="http://schemas.microsoft.com/office/word/2018/wordml" xmlns:w16sdtdh="http://schemas.microsoft.com/office/word/2020/wordml/sdtdatahash" xmlns:w16se="http://schemas.microsoft.com/office/word/2015/wordml/symex" xmlns:wpg="http://schemas.microsoft.com/office/word/2010/wordprocessingGroup" xmlns:wpi="http://schemas.microsoft.com/office/word/2010/wordprocessingInk" xmlns:wne="http://schemas.microsoft.com/office/word/2006/wordml" xmlns:wps="http://schemas.microsoft.com/office/word/2010/wordprocessingShape" mc:Ignorable="w14 w15 w16se w16cid w16 w16cex w16sdtdh wp14">
   <w:body>
+    <w:sdt>
+      <w:sdtPr>
+        <w:rPr>
+          <w:sz w:val="2"/>
+        </w:rPr>
+        <w:id w:val="-775562723"/>
+        <w:docPartObj>
+          <w:docPartGallery w:val="Cover Pages"/>
+          <w:docPartUnique/>
+        </w:docPartObj>
+      </w:sdtPr>
+      <w:sdtEndPr>
+        <w:rPr>
+          <w:rFonts w:ascii="Bell MT" w:eastAsiaTheme="minorHAnsi" w:hAnsi="Bell MT"/>
+          <w:sz w:val="22"/>
+          <w:lang w:eastAsia="en-US"/>
+        </w:rPr>
+      </w:sdtEndPr>
+      <w:sdtContent>
+        <w:p>
+          <w:pPr>
+            <w:pStyle w:val="KeinLeerraum"/>
+            <w:rPr>
+              <w:sz w:val="2"/>
+            </w:rPr>
+          </w:pPr>
+        </w:p>
+        <w:p>
+          <w:r>
+            <w:rPr>
+              <w:noProof/>
+            </w:rPr>
+            <mc:AlternateContent>
+              <mc:Choice Requires="wps">
+                <w:drawing>
+                  <wp:anchor distT="0" distB="0" distL="114300" distR="114300" simplePos="0" relativeHeight="251661312" behindDoc="0" locked="0" layoutInCell="1" allowOverlap="1" wp14:anchorId="1E4D9FF3" wp14:editId="22FDFA15">
+                    <wp:simplePos x="0" y="0"/>
+                    <wp:positionH relativeFrom="page">
+                      <wp:align>center</wp:align>
+                    </wp:positionH>
+                    <wp:positionV relativeFrom="margin">
+                      <wp:align>top</wp:align>
+                    </wp:positionV>
+                    <wp:extent cx="5943600" cy="914400"/>
+                    <wp:effectExtent l="0" t="0" r="0" b="3810"/>
+                    <wp:wrapNone/>
+                    <wp:docPr id="62" name="Textfeld 62"/>
+                    <wp:cNvGraphicFramePr/>
+                    <a:graphic xmlns:a="http://schemas.openxmlformats.org/drawingml/2006/main">
+                      <a:graphicData uri="http://schemas.microsoft.com/office/word/2010/wordprocessingShape">
+                        <wps:wsp>
+                          <wps:cNvSpPr txBox="1"/>
+                          <wps:spPr>
+                            <a:xfrm>
+                              <a:off x="0" y="0"/>
+                              <a:ext cx="5943600" cy="914400"/>
+                            </a:xfrm>
+                            <a:prstGeom prst="rect">
+                              <a:avLst/>
+                            </a:prstGeom>
+                            <a:noFill/>
+                            <a:ln w="6350">
+                              <a:noFill/>
+                            </a:ln>
+                            <a:effectLst/>
+                          </wps:spPr>
+                          <wps:style>
+                            <a:lnRef idx="0">
+                              <a:schemeClr val="accent1"/>
+                            </a:lnRef>
+                            <a:fillRef idx="0">
+                              <a:schemeClr val="accent1"/>
+                            </a:fillRef>
+                            <a:effectRef idx="0">
+                              <a:schemeClr val="accent1"/>
+                            </a:effectRef>
+                            <a:fontRef idx="minor">
+                              <a:schemeClr val="dk1"/>
+                            </a:fontRef>
+                          </wps:style>
+                          <wps:txbx>
+                            <w:txbxContent>
+                              <w:sdt>
+                                <w:sdtPr>
+                                  <w:rPr>
+                                    <w:rFonts w:asciiTheme="majorHAnsi" w:eastAsiaTheme="majorEastAsia" w:hAnsiTheme="majorHAnsi" w:cstheme="majorBidi"/>
+                                    <w:caps/>
+                                    <w:color w:val="548DD4" w:themeColor="text2" w:themeTint="99"/>
+                                    <w:sz w:val="64"/>
+                                    <w:szCs w:val="64"/>
+                                  </w:rPr>
+                                  <w:alias w:val="Titel"/>
+                                  <w:tag w:val=""/>
+                                  <w:id w:val="797192764"/>
+                                  <w:dataBinding w:prefixMappings="xmlns:ns0='http://purl.org/dc/elements/1.1/' xmlns:ns1='http://schemas.openxmlformats.org/package/2006/metadata/core-properties' " w:xpath="/ns1:coreProperties[1]/ns0:title[1]" w:storeItemID="{6C3C8BC8-F283-45AE-878A-BAB7291924A1}"/>
+                                  <w:text/>
+                                </w:sdtPr>
+                                <w:sdtEndPr>
+                                  <w:rPr>
+                                    <w:sz w:val="68"/>
+                                    <w:szCs w:val="68"/>
+                                  </w:rPr>
+                                </w:sdtEndPr>
+                                <w:sdtContent>
+                                  <w:p>
+                                    <w:pPr>
+                                      <w:pStyle w:val="KeinLeerraum"/>
+                                      <w:rPr>
+                                        <w:rFonts w:asciiTheme="majorHAnsi" w:eastAsiaTheme="majorEastAsia" w:hAnsiTheme="majorHAnsi" w:cstheme="majorBidi"/>
+                                        <w:caps/>
+                                        <w:color w:val="548DD4" w:themeColor="text2" w:themeTint="99"/>
+                                        <w:sz w:val="68"/>
+                                        <w:szCs w:val="68"/>
+                                      </w:rPr>
+                                    </w:pPr>
+                                    <w:r>
+                                      <w:rPr>
+                                        <w:rFonts w:asciiTheme="majorHAnsi" w:eastAsiaTheme="majorEastAsia" w:hAnsiTheme="majorHAnsi" w:cstheme="majorBidi"/>
+                                        <w:caps/>
+                                        <w:color w:val="548DD4" w:themeColor="text2" w:themeTint="99"/>
+                                        <w:sz w:val="64"/>
+                                        <w:szCs w:val="64"/>
+                                      </w:rPr>
+                                      <w:t>Messeprojekt</w:t>
+                                    </w:r>
+                                  </w:p>
+                                </w:sdtContent>
+                              </w:sdt>
+                              <w:p>
+                                <w:r>
+                                  <w:t xml:space="preserve">Erik Sulzbach, Julian Beck, Julian Schönfeld, </w:t>
+                                </w:r>
+                                <w:proofErr w:type="spellStart"/>
+                                <w:r>
+                                  <w:t>Kenrick</w:t>
+                                </w:r>
+                                <w:proofErr w:type="spellEnd"/>
+                                <w:r>
+                                  <w:t xml:space="preserve"> </w:t>
+                                </w:r>
+                                <w:proofErr w:type="spellStart"/>
+                                <w:r>
+                                  <w:t>Dheli</w:t>
+                                </w:r>
+                                <w:proofErr w:type="spellEnd"/>
+                              </w:p>
+                            </w:txbxContent>
+                          </wps:txbx>
+                          <wps:bodyPr rot="0" spcFirstLastPara="0" vertOverflow="overflow" horzOverflow="overflow" vert="horz" wrap="square" lIns="91440" tIns="45720" rIns="91440" bIns="45720" numCol="1" spcCol="0" rtlCol="0" fromWordArt="0" anchor="t" anchorCtr="0" forceAA="0" compatLnSpc="1">
+                            <a:prstTxWarp prst="textNoShape">
+                              <a:avLst/>
+                            </a:prstTxWarp>
+                            <a:spAutoFit/>
+                          </wps:bodyPr>
+                        </wps:wsp>
+                      </a:graphicData>
+                    </a:graphic>
+                    <wp14:sizeRelH relativeFrom="page">
+                      <wp14:pctWidth>76500</wp14:pctWidth>
+                    </wp14:sizeRelH>
+                  </wp:anchor>
+                </w:drawing>
+              </mc:Choice>
+              <mc:Fallback>
+                <w:pict>
+                  <v:shapetype w14:anchorId="1E4D9FF3" id="_x0000_t202" coordsize="21600,21600" o:spt="202" path="m,l,21600r21600,l21600,xe">
+                    <v:stroke joinstyle="miter"/>
+                    <v:path gradientshapeok="t" o:connecttype="rect"/>
+                  </v:shapetype>
+                  <v:shape id="Textfeld 62" o:spid="_x0000_s1026" type="#_x0000_t202" style="position:absolute;margin-left:0;margin-top:0;width:468pt;height:1in;z-index:251661312;visibility:visible;mso-wrap-style:square;mso-width-percent:765;mso-wrap-distance-left:9pt;mso-wrap-distance-top:0;mso-wrap-distance-right:9pt;mso-wrap-distance-bottom:0;mso-position-horizontal:center;mso-position-horizontal-relative:page;mso-position-vertical:top;mso-position-vertical-relative:margin;mso-width-percent:765;mso-width-relative:page;v-text-anchor:top" o:gfxdata="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" filled="f" stroked="f" strokeweight=".5pt">
+                    <v:textbox style="mso-fit-shape-to-text:t">
+                      <w:txbxContent>
+                        <w:sdt>
+                          <w:sdtPr>
+                            <w:rPr>
+                              <w:rFonts w:asciiTheme="majorHAnsi" w:eastAsiaTheme="majorEastAsia" w:hAnsiTheme="majorHAnsi" w:cstheme="majorBidi"/>
+                              <w:caps/>
+                              <w:color w:val="548DD4" w:themeColor="text2" w:themeTint="99"/>
+                              <w:sz w:val="64"/>
+                              <w:szCs w:val="64"/>
+                            </w:rPr>
+                            <w:alias w:val="Titel"/>
+                            <w:tag w:val=""/>
+                            <w:id w:val="797192764"/>
+                            <w:dataBinding w:prefixMappings="xmlns:ns0='http://purl.org/dc/elements/1.1/' xmlns:ns1='http://schemas.openxmlformats.org/package/2006/metadata/core-properties' " w:xpath="/ns1:coreProperties[1]/ns0:title[1]" w:storeItemID="{6C3C8BC8-F283-45AE-878A-BAB7291924A1}"/>
+                            <w:text/>
+                          </w:sdtPr>
+                          <w:sdtEndPr>
+                            <w:rPr>
+                              <w:sz w:val="68"/>
+                              <w:szCs w:val="68"/>
+                            </w:rPr>
+                          </w:sdtEndPr>
+                          <w:sdtContent>
+                            <w:p>
+                              <w:pPr>
+                                <w:pStyle w:val="KeinLeerraum"/>
+                                <w:rPr>
+                                  <w:rFonts w:asciiTheme="majorHAnsi" w:eastAsiaTheme="majorEastAsia" w:hAnsiTheme="majorHAnsi" w:cstheme="majorBidi"/>
+                                  <w:caps/>
+                                  <w:color w:val="548DD4" w:themeColor="text2" w:themeTint="99"/>
+                                  <w:sz w:val="68"/>
+                                  <w:szCs w:val="68"/>
+                                </w:rPr>
+                              </w:pPr>
+                              <w:r>
+                                <w:rPr>
+                                  <w:rFonts w:asciiTheme="majorHAnsi" w:eastAsiaTheme="majorEastAsia" w:hAnsiTheme="majorHAnsi" w:cstheme="majorBidi"/>
+                                  <w:caps/>
+                                  <w:color w:val="548DD4" w:themeColor="text2" w:themeTint="99"/>
+                                  <w:sz w:val="64"/>
+                                  <w:szCs w:val="64"/>
+                                </w:rPr>
+                                <w:t>Messeprojekt</w:t>
+                              </w:r>
+                            </w:p>
+                          </w:sdtContent>
+                        </w:sdt>
+                        <w:p>
+                          <w:r>
+                            <w:t xml:space="preserve">Erik Sulzbach, Julian Beck, Julian Schönfeld, </w:t>
+                          </w:r>
+                          <w:proofErr w:type="spellStart"/>
+                          <w:r>
+                            <w:t>Kenrick</w:t>
+                          </w:r>
+                          <w:proofErr w:type="spellEnd"/>
+                          <w:r>
+                            <w:t xml:space="preserve"> </w:t>
+                          </w:r>
+                          <w:proofErr w:type="spellStart"/>
+                          <w:r>
+                            <w:t>Dheli</w:t>
+                          </w:r>
+                          <w:proofErr w:type="spellEnd"/>
+                        </w:p>
+                      </w:txbxContent>
+                    </v:textbox>
+                    <w10:wrap anchorx="page" anchory="margin"/>
+                  </v:shape>
+                </w:pict>
+              </mc:Fallback>
+            </mc:AlternateContent>
+          </w:r>
+          <w:r>
+            <w:rPr>
+              <w:noProof/>
+              <w:color w:val="4F81BD" w:themeColor="accent1"/>
+              <w:sz w:val="36"/>
+              <w:szCs w:val="36"/>
+            </w:rPr>
+            <mc:AlternateContent>
+              <mc:Choice Requires="wpg">
+                <w:drawing>
+                  <wp:anchor distT="0" distB="0" distL="114300" distR="114300" simplePos="0" relativeHeight="251660288" behindDoc="1" locked="0" layoutInCell="1" allowOverlap="1" wp14:anchorId="046FB214" wp14:editId="4C0F5074">
+                    <wp:simplePos x="0" y="0"/>
+                    <mc:AlternateContent>
+                      <mc:Choice Requires="wp14">
+                        <wp:positionH relativeFrom="page">
+                          <wp14:pctPosHOffset>22000</wp14:pctPosHOffset>
+                        </wp:positionH>
+                      </mc:Choice>
+                      <mc:Fallback>
+                        <wp:positionH relativeFrom="page">
+                          <wp:posOffset>1663065</wp:posOffset>
+                        </wp:positionH>
+                      </mc:Fallback>
+                    </mc:AlternateContent>
+                    <mc:AlternateContent>
+                      <mc:Choice Requires="wp14">
+                        <wp:positionV relativeFrom="page">
+                          <wp14:pctPosVOffset>30000</wp14:pctPosVOffset>
+                        </wp:positionV>
+                      </mc:Choice>
+                      <mc:Fallback>
+                        <wp:positionV relativeFrom="page">
+                          <wp:posOffset>3207385</wp:posOffset>
+                        </wp:positionV>
+                      </mc:Fallback>
+                    </mc:AlternateContent>
+                    <wp:extent cx="5494369" cy="5696712"/>
+                    <wp:effectExtent l="0" t="0" r="0" b="3175"/>
+                    <wp:wrapNone/>
+                    <wp:docPr id="63" name="Gruppe 2"/>
+                    <wp:cNvGraphicFramePr>
+                      <a:graphicFrameLocks xmlns:a="http://schemas.openxmlformats.org/drawingml/2006/main" noChangeAspect="1"/>
+                    </wp:cNvGraphicFramePr>
+                    <a:graphic xmlns:a="http://schemas.openxmlformats.org/drawingml/2006/main">
+                      <a:graphicData uri="http://schemas.microsoft.com/office/word/2010/wordprocessingGroup">
+                        <wpg:wgp>
+                          <wpg:cNvGrpSpPr>
+                            <a:grpSpLocks noChangeAspect="1"/>
+                          </wpg:cNvGrpSpPr>
+                          <wpg:grpSpPr>
+                            <a:xfrm>
+                              <a:off x="0" y="0"/>
+                              <a:ext cx="5494369" cy="5696712"/>
+                              <a:chOff x="0" y="0"/>
+                              <a:chExt cx="4329113" cy="4491038"/>
+                            </a:xfrm>
+                            <a:solidFill>
+                              <a:schemeClr val="tx2">
+                                <a:lumMod val="60000"/>
+                                <a:lumOff val="40000"/>
+                              </a:schemeClr>
+                            </a:solidFill>
+                          </wpg:grpSpPr>
+                          <wps:wsp>
+                            <wps:cNvPr id="64" name="Freihandform 64"/>
+                            <wps:cNvSpPr>
+                              <a:spLocks/>
+                            </wps:cNvSpPr>
+                            <wps:spPr bwMode="auto">
+                              <a:xfrm>
+                                <a:off x="1501775" y="0"/>
+                                <a:ext cx="2827338" cy="2835275"/>
+                              </a:xfrm>
+                              <a:custGeom>
+                                <a:avLst/>
+                                <a:gdLst>
+                                  <a:gd name="T0" fmla="*/ 4 w 1781"/>
+                                  <a:gd name="T1" fmla="*/ 1786 h 1786"/>
+                                  <a:gd name="T2" fmla="*/ 0 w 1781"/>
+                                  <a:gd name="T3" fmla="*/ 1782 h 1786"/>
+                                  <a:gd name="T4" fmla="*/ 1776 w 1781"/>
+                                  <a:gd name="T5" fmla="*/ 0 h 1786"/>
+                                  <a:gd name="T6" fmla="*/ 1781 w 1781"/>
+                                  <a:gd name="T7" fmla="*/ 5 h 1786"/>
+                                  <a:gd name="T8" fmla="*/ 4 w 1781"/>
+                                  <a:gd name="T9" fmla="*/ 1786 h 1786"/>
+                                </a:gdLst>
+                                <a:ahLst/>
+                                <a:cxnLst>
+                                  <a:cxn ang="0">
+                                    <a:pos x="T0" y="T1"/>
+                                  </a:cxn>
+                                  <a:cxn ang="0">
+                                    <a:pos x="T2" y="T3"/>
+                                  </a:cxn>
+                                  <a:cxn ang="0">
+                                    <a:pos x="T4" y="T5"/>
+                                  </a:cxn>
+                                  <a:cxn ang="0">
+                                    <a:pos x="T6" y="T7"/>
+                                  </a:cxn>
+                                  <a:cxn ang="0">
+                                    <a:pos x="T8" y="T9"/>
+                                  </a:cxn>
+                                </a:cxnLst>
+                                <a:rect l="0" t="0" r="r" b="b"/>
+                                <a:pathLst>
+                                  <a:path w="1781" h="1786">
+                                    <a:moveTo>
+                                      <a:pt x="4" y="1786"/>
+                                    </a:moveTo>
+                                    <a:lnTo>
+                                      <a:pt x="0" y="1782"/>
+                                    </a:lnTo>
+                                    <a:lnTo>
+                                      <a:pt x="1776" y="0"/>
+                                    </a:lnTo>
+                                    <a:lnTo>
+                                      <a:pt x="1781" y="5"/>
+                                    </a:lnTo>
+                                    <a:lnTo>
+                                      <a:pt x="4" y="1786"/>
+                                    </a:lnTo>
+                                    <a:close/>
+                                  </a:path>
+                                </a:pathLst>
+                              </a:custGeom>
+                              <a:grpFill/>
+                              <a:ln>
+                                <a:noFill/>
+                              </a:ln>
+                              <a:extLst>
+                                <a:ext uri="{91240B29-F687-4F45-9708-019B960494DF}">
+                                  <a14:hiddenLine xmlns:a14="http://schemas.microsoft.com/office/drawing/2010/main" w="9525">
+                                    <a:solidFill>
+                                      <a:srgbClr val="000000"/>
+                                    </a:solidFill>
+                                    <a:round/>
+                                    <a:headEnd/>
+                                    <a:tailEnd/>
+                                  </a14:hiddenLine>
+                                </a:ext>
+                              </a:extLst>
+                            </wps:spPr>
+                            <wps:bodyPr vert="horz" wrap="square" lIns="91440" tIns="45720" rIns="91440" bIns="45720" numCol="1" anchor="t" anchorCtr="0" compatLnSpc="1">
+                              <a:prstTxWarp prst="textNoShape">
+                                <a:avLst/>
+                              </a:prstTxWarp>
+                            </wps:bodyPr>
+                          </wps:wsp>
+                          <wps:wsp>
+                            <wps:cNvPr id="65" name="Freihandform 65"/>
+                            <wps:cNvSpPr>
+                              <a:spLocks/>
+                            </wps:cNvSpPr>
+                            <wps:spPr bwMode="auto">
+                              <a:xfrm>
+                                <a:off x="782637" y="227013"/>
+                                <a:ext cx="3546475" cy="3546475"/>
+                              </a:xfrm>
+                              <a:custGeom>
+                                <a:avLst/>
+                                <a:gdLst>
+                                  <a:gd name="T0" fmla="*/ 5 w 2234"/>
+                                  <a:gd name="T1" fmla="*/ 2234 h 2234"/>
+                                  <a:gd name="T2" fmla="*/ 0 w 2234"/>
+                                  <a:gd name="T3" fmla="*/ 2229 h 2234"/>
+                                  <a:gd name="T4" fmla="*/ 2229 w 2234"/>
+                                  <a:gd name="T5" fmla="*/ 0 h 2234"/>
+                                  <a:gd name="T6" fmla="*/ 2234 w 2234"/>
+                                  <a:gd name="T7" fmla="*/ 5 h 2234"/>
+                                  <a:gd name="T8" fmla="*/ 5 w 2234"/>
+                                  <a:gd name="T9" fmla="*/ 2234 h 2234"/>
+                                </a:gdLst>
+                                <a:ahLst/>
+                                <a:cxnLst>
+                                  <a:cxn ang="0">
+                                    <a:pos x="T0" y="T1"/>
+                                  </a:cxn>
+                                  <a:cxn ang="0">
+                                    <a:pos x="T2" y="T3"/>
+                                  </a:cxn>
+                                  <a:cxn ang="0">
+                                    <a:pos x="T4" y="T5"/>
+                                  </a:cxn>
+                                  <a:cxn ang="0">
+                                    <a:pos x="T6" y="T7"/>
+                                  </a:cxn>
+                                  <a:cxn ang="0">
+                                    <a:pos x="T8" y="T9"/>
+                                  </a:cxn>
+                                </a:cxnLst>
+                                <a:rect l="0" t="0" r="r" b="b"/>
+                                <a:pathLst>
+                                  <a:path w="2234" h="2234">
+                                    <a:moveTo>
+                                      <a:pt x="5" y="2234"/>
+                                    </a:moveTo>
+                                    <a:lnTo>
+                                      <a:pt x="0" y="2229"/>
+                                    </a:lnTo>
+                                    <a:lnTo>
+                                      <a:pt x="2229" y="0"/>
+                                    </a:lnTo>
+                                    <a:lnTo>
+                                      <a:pt x="2234" y="5"/>
+                                    </a:lnTo>
+                                    <a:lnTo>
+                                      <a:pt x="5" y="2234"/>
+                                    </a:lnTo>
+                                    <a:close/>
+                                  </a:path>
+                                </a:pathLst>
+                              </a:custGeom>
+                              <a:grpFill/>
+                              <a:ln>
+                                <a:noFill/>
+                              </a:ln>
+                              <a:extLst>
+                                <a:ext uri="{91240B29-F687-4F45-9708-019B960494DF}">
+                                  <a14:hiddenLine xmlns:a14="http://schemas.microsoft.com/office/drawing/2010/main" w="9525">
+                                    <a:solidFill>
+                                      <a:srgbClr val="000000"/>
+                                    </a:solidFill>
+                                    <a:round/>
+                                    <a:headEnd/>
+                                    <a:tailEnd/>
+                                  </a14:hiddenLine>
+                                </a:ext>
+                              </a:extLst>
+                            </wps:spPr>
+                            <wps:bodyPr vert="horz" wrap="square" lIns="91440" tIns="45720" rIns="91440" bIns="45720" numCol="1" anchor="t" anchorCtr="0" compatLnSpc="1">
+                              <a:prstTxWarp prst="textNoShape">
+                                <a:avLst/>
+                              </a:prstTxWarp>
+                            </wps:bodyPr>
+                          </wps:wsp>
+                          <wps:wsp>
+                            <wps:cNvPr id="66" name="Freihandform 66"/>
+                            <wps:cNvSpPr>
+                              <a:spLocks/>
+                            </wps:cNvSpPr>
+                            <wps:spPr bwMode="auto">
+                              <a:xfrm>
+                                <a:off x="841375" y="109538"/>
+                                <a:ext cx="3487738" cy="3487738"/>
+                              </a:xfrm>
+                              <a:custGeom>
+                                <a:avLst/>
+                                <a:gdLst>
+                                  <a:gd name="T0" fmla="*/ 9 w 2197"/>
+                                  <a:gd name="T1" fmla="*/ 2197 h 2197"/>
+                                  <a:gd name="T2" fmla="*/ 0 w 2197"/>
+                                  <a:gd name="T3" fmla="*/ 2193 h 2197"/>
+                                  <a:gd name="T4" fmla="*/ 2188 w 2197"/>
+                                  <a:gd name="T5" fmla="*/ 0 h 2197"/>
+                                  <a:gd name="T6" fmla="*/ 2197 w 2197"/>
+                                  <a:gd name="T7" fmla="*/ 10 h 2197"/>
+                                  <a:gd name="T8" fmla="*/ 9 w 2197"/>
+                                  <a:gd name="T9" fmla="*/ 2197 h 2197"/>
+                                </a:gdLst>
+                                <a:ahLst/>
+                                <a:cxnLst>
+                                  <a:cxn ang="0">
+                                    <a:pos x="T0" y="T1"/>
+                                  </a:cxn>
+                                  <a:cxn ang="0">
+                                    <a:pos x="T2" y="T3"/>
+                                  </a:cxn>
+                                  <a:cxn ang="0">
+                                    <a:pos x="T4" y="T5"/>
+                                  </a:cxn>
+                                  <a:cxn ang="0">
+                                    <a:pos x="T6" y="T7"/>
+                                  </a:cxn>
+                                  <a:cxn ang="0">
+                                    <a:pos x="T8" y="T9"/>
+                                  </a:cxn>
+                                </a:cxnLst>
+                                <a:rect l="0" t="0" r="r" b="b"/>
+                                <a:pathLst>
+                                  <a:path w="2197" h="2197">
+                                    <a:moveTo>
+                                      <a:pt x="9" y="2197"/>
+                                    </a:moveTo>
+                                    <a:lnTo>
+                                      <a:pt x="0" y="2193"/>
+                                    </a:lnTo>
+                                    <a:lnTo>
+                                      <a:pt x="2188" y="0"/>
+                                    </a:lnTo>
+                                    <a:lnTo>
+                                      <a:pt x="2197" y="10"/>
+                                    </a:lnTo>
+                                    <a:lnTo>
+                                      <a:pt x="9" y="2197"/>
+                                    </a:lnTo>
+                                    <a:close/>
+                                  </a:path>
+                                </a:pathLst>
+                              </a:custGeom>
+                              <a:grpFill/>
+                              <a:ln>
+                                <a:noFill/>
+                              </a:ln>
+                              <a:extLst>
+                                <a:ext uri="{91240B29-F687-4F45-9708-019B960494DF}">
+                                  <a14:hiddenLine xmlns:a14="http://schemas.microsoft.com/office/drawing/2010/main" w="9525">
+                                    <a:solidFill>
+                                      <a:srgbClr val="000000"/>
+                                    </a:solidFill>
+                                    <a:round/>
+                                    <a:headEnd/>
+                                    <a:tailEnd/>
+                                  </a14:hiddenLine>
+                                </a:ext>
+                              </a:extLst>
+                            </wps:spPr>
+                            <wps:bodyPr vert="horz" wrap="square" lIns="91440" tIns="45720" rIns="91440" bIns="45720" numCol="1" anchor="t" anchorCtr="0" compatLnSpc="1">
+                              <a:prstTxWarp prst="textNoShape">
+                                <a:avLst/>
+                              </a:prstTxWarp>
+                            </wps:bodyPr>
+                          </wps:wsp>
+                          <wps:wsp>
+                            <wps:cNvPr id="67" name="Freihandform 67"/>
+                            <wps:cNvSpPr>
+                              <a:spLocks/>
+                            </wps:cNvSpPr>
+                            <wps:spPr bwMode="auto">
+                              <a:xfrm>
+                                <a:off x="1216025" y="498475"/>
+                                <a:ext cx="3113088" cy="3121025"/>
+                              </a:xfrm>
+                              <a:custGeom>
+                                <a:avLst/>
+                                <a:gdLst>
+                                  <a:gd name="T0" fmla="*/ 9 w 1961"/>
+                                  <a:gd name="T1" fmla="*/ 1966 h 1966"/>
+                                  <a:gd name="T2" fmla="*/ 0 w 1961"/>
+                                  <a:gd name="T3" fmla="*/ 1957 h 1966"/>
+                                  <a:gd name="T4" fmla="*/ 1952 w 1961"/>
+                                  <a:gd name="T5" fmla="*/ 0 h 1966"/>
+                                  <a:gd name="T6" fmla="*/ 1961 w 1961"/>
+                                  <a:gd name="T7" fmla="*/ 9 h 1966"/>
+                                  <a:gd name="T8" fmla="*/ 9 w 1961"/>
+                                  <a:gd name="T9" fmla="*/ 1966 h 1966"/>
+                                </a:gdLst>
+                                <a:ahLst/>
+                                <a:cxnLst>
+                                  <a:cxn ang="0">
+                                    <a:pos x="T0" y="T1"/>
+                                  </a:cxn>
+                                  <a:cxn ang="0">
+                                    <a:pos x="T2" y="T3"/>
+                                  </a:cxn>
+                                  <a:cxn ang="0">
+                                    <a:pos x="T4" y="T5"/>
+                                  </a:cxn>
+                                  <a:cxn ang="0">
+                                    <a:pos x="T6" y="T7"/>
+                                  </a:cxn>
+                                  <a:cxn ang="0">
+                                    <a:pos x="T8" y="T9"/>
+                                  </a:cxn>
+                                </a:cxnLst>
+                                <a:rect l="0" t="0" r="r" b="b"/>
+                                <a:pathLst>
+                                  <a:path w="1961" h="1966">
+                                    <a:moveTo>
+                                      <a:pt x="9" y="1966"/>
+                                    </a:moveTo>
+                                    <a:lnTo>
+                                      <a:pt x="0" y="1957"/>
+                                    </a:lnTo>
+                                    <a:lnTo>
+                                      <a:pt x="1952" y="0"/>
+                                    </a:lnTo>
+                                    <a:lnTo>
+                                      <a:pt x="1961" y="9"/>
+                                    </a:lnTo>
+                                    <a:lnTo>
+                                      <a:pt x="9" y="1966"/>
+                                    </a:lnTo>
+                                    <a:close/>
+                                  </a:path>
+                                </a:pathLst>
+                              </a:custGeom>
+                              <a:grpFill/>
+                              <a:ln>
+                                <a:noFill/>
+                              </a:ln>
+                              <a:extLst>
+                                <a:ext uri="{91240B29-F687-4F45-9708-019B960494DF}">
+                                  <a14:hiddenLine xmlns:a14="http://schemas.microsoft.com/office/drawing/2010/main" w="9525">
+                                    <a:solidFill>
+                                      <a:srgbClr val="000000"/>
+                                    </a:solidFill>
+                                    <a:round/>
+                                    <a:headEnd/>
+                                    <a:tailEnd/>
+                                  </a14:hiddenLine>
+                                </a:ext>
+                              </a:extLst>
+                            </wps:spPr>
+                            <wps:bodyPr vert="horz" wrap="square" lIns="91440" tIns="45720" rIns="91440" bIns="45720" numCol="1" anchor="t" anchorCtr="0" compatLnSpc="1">
+                              <a:prstTxWarp prst="textNoShape">
+                                <a:avLst/>
+                              </a:prstTxWarp>
+                            </wps:bodyPr>
+                          </wps:wsp>
+                          <wps:wsp>
+                            <wps:cNvPr id="68" name="Freihandform 68"/>
+                            <wps:cNvSpPr>
+                              <a:spLocks/>
+                            </wps:cNvSpPr>
+                            <wps:spPr bwMode="auto">
+                              <a:xfrm>
+                                <a:off x="0" y="153988"/>
+                                <a:ext cx="4329113" cy="4337050"/>
+                              </a:xfrm>
+                              <a:custGeom>
+                                <a:avLst/>
+                                <a:gdLst>
+                                  <a:gd name="T0" fmla="*/ 0 w 2727"/>
+                                  <a:gd name="T1" fmla="*/ 2732 h 2732"/>
+                                  <a:gd name="T2" fmla="*/ 0 w 2727"/>
+                                  <a:gd name="T3" fmla="*/ 2728 h 2732"/>
+                                  <a:gd name="T4" fmla="*/ 2722 w 2727"/>
+                                  <a:gd name="T5" fmla="*/ 0 h 2732"/>
+                                  <a:gd name="T6" fmla="*/ 2727 w 2727"/>
+                                  <a:gd name="T7" fmla="*/ 5 h 2732"/>
+                                  <a:gd name="T8" fmla="*/ 0 w 2727"/>
+                                  <a:gd name="T9" fmla="*/ 2732 h 2732"/>
+                                </a:gdLst>
+                                <a:ahLst/>
+                                <a:cxnLst>
+                                  <a:cxn ang="0">
+                                    <a:pos x="T0" y="T1"/>
+                                  </a:cxn>
+                                  <a:cxn ang="0">
+                                    <a:pos x="T2" y="T3"/>
+                                  </a:cxn>
+                                  <a:cxn ang="0">
+                                    <a:pos x="T4" y="T5"/>
+                                  </a:cxn>
+                                  <a:cxn ang="0">
+                                    <a:pos x="T6" y="T7"/>
+                                  </a:cxn>
+                                  <a:cxn ang="0">
+                                    <a:pos x="T8" y="T9"/>
+                                  </a:cxn>
+                                </a:cxnLst>
+                                <a:rect l="0" t="0" r="r" b="b"/>
+                                <a:pathLst>
+                                  <a:path w="2727" h="2732">
+                                    <a:moveTo>
+                                      <a:pt x="0" y="2732"/>
+                                    </a:moveTo>
+                                    <a:lnTo>
+                                      <a:pt x="0" y="2728"/>
+                                    </a:lnTo>
+                                    <a:lnTo>
+                                      <a:pt x="2722" y="0"/>
+                                    </a:lnTo>
+                                    <a:lnTo>
+                                      <a:pt x="2727" y="5"/>
+                                    </a:lnTo>
+                                    <a:lnTo>
+                                      <a:pt x="0" y="2732"/>
+                                    </a:lnTo>
+                                    <a:close/>
+                                  </a:path>
+                                </a:pathLst>
+                              </a:custGeom>
+                              <a:grpFill/>
+                              <a:ln>
+                                <a:noFill/>
+                              </a:ln>
+                              <a:extLst>
+                                <a:ext uri="{91240B29-F687-4F45-9708-019B960494DF}">
+                                  <a14:hiddenLine xmlns:a14="http://schemas.microsoft.com/office/drawing/2010/main" w="9525">
+                                    <a:solidFill>
+                                      <a:srgbClr val="000000"/>
+                                    </a:solidFill>
+                                    <a:round/>
+                                    <a:headEnd/>
+                                    <a:tailEnd/>
+                                  </a14:hiddenLine>
+                                </a:ext>
+                              </a:extLst>
+                            </wps:spPr>
+                            <wps:bodyPr vert="horz" wrap="square" lIns="91440" tIns="45720" rIns="91440" bIns="45720" numCol="1" anchor="t" anchorCtr="0" compatLnSpc="1">
+                              <a:prstTxWarp prst="textNoShape">
+                                <a:avLst/>
+                              </a:prstTxWarp>
+                            </wps:bodyPr>
+                          </wps:wsp>
+                        </wpg:wgp>
+                      </a:graphicData>
+                    </a:graphic>
+                    <wp14:sizeRelH relativeFrom="page">
+                      <wp14:pctWidth>70600</wp14:pctWidth>
+                    </wp14:sizeRelH>
+                    <wp14:sizeRelV relativeFrom="page">
+                      <wp14:pctHeight>56600</wp14:pctHeight>
+                    </wp14:sizeRelV>
+                  </wp:anchor>
+                </w:drawing>
+              </mc:Choice>
+              <mc:Fallback>
+                <w:pict>
+                  <v:group w14:anchorId="15365EDB" id="Gruppe 2" o:spid="_x0000_s1026" style="position:absolute;margin-left:0;margin-top:0;width:432.65pt;height:448.55pt;z-index:-251656192;mso-width-percent:706;mso-height-percent:566;mso-left-percent:220;mso-top-percent:300;mso-position-horizontal-relative:page;mso-position-vertical-relative:page;mso-width-percent:706;mso-height-percent:566;mso-left-percent:220;mso-top-percent:300" coordsize="43291,44910" o:gfxdata="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">
+                    <o:lock v:ext="edit" aspectratio="t"/>
+                    <v:shape id="Freihandform 64" o:spid="_x0000_s1027" style="position:absolute;left:15017;width:28274;height:28352;visibility:visible;mso-wrap-style:square;v-text-anchor:top" coordsize="1781,1786" o:gfxdata="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" path="m4,1786l,1782,1776,r5,5l4,1786xe" filled="f" stroked="f">
+                      <v:path arrowok="t" o:connecttype="custom" o:connectlocs="6350,2835275;0,2828925;2819400,0;2827338,7938;6350,2835275" o:connectangles="0,0,0,0,0"/>
+                    </v:shape>
+                    <v:shape id="Freihandform 65" o:spid="_x0000_s1028" style="position:absolute;left:7826;top:2270;width:35465;height:35464;visibility:visible;mso-wrap-style:square;v-text-anchor:top" coordsize="2234,2234" o:gfxdata="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" path="m5,2234l,2229,2229,r5,5l5,2234xe" filled="f" stroked="f">
+                      <v:path arrowok="t" o:connecttype="custom" o:connectlocs="7938,3546475;0,3538538;3538538,0;3546475,7938;7938,3546475" o:connectangles="0,0,0,0,0"/>
+                    </v:shape>
+                    <v:shape id="Freihandform 66" o:spid="_x0000_s1029" style="position:absolute;left:8413;top:1095;width:34878;height:34877;visibility:visible;mso-wrap-style:square;v-text-anchor:top" coordsize="2197,2197" o:gfxdata="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" path="m9,2197l,2193,2188,r9,10l9,2197xe" filled="f" stroked="f">
+                      <v:path arrowok="t" o:connecttype="custom" o:connectlocs="14288,3487738;0,3481388;3473450,0;3487738,15875;14288,3487738" o:connectangles="0,0,0,0,0"/>
+                    </v:shape>
+                    <v:shape id="Freihandform 67" o:spid="_x0000_s1030" style="position:absolute;left:12160;top:4984;width:31131;height:31211;visibility:visible;mso-wrap-style:square;v-text-anchor:top" coordsize="1961,1966" o:gfxdata="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" path="m9,1966l,1957,1952,r9,9l9,1966xe" filled="f" stroked="f">
+                      <v:path arrowok="t" o:connecttype="custom" o:connectlocs="14288,3121025;0,3106738;3098800,0;3113088,14288;14288,3121025" o:connectangles="0,0,0,0,0"/>
+                    </v:shape>
+                    <v:shape id="Freihandform 68" o:spid="_x0000_s1031" style="position:absolute;top:1539;width:43291;height:43371;visibility:visible;mso-wrap-style:square;v-text-anchor:top" coordsize="2727,2732" o:gfxdata="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" path="m,2732r,-4l2722,r5,5l,2732xe" filled="f" stroked="f">
+                      <v:path arrowok="t" o:connecttype="custom" o:connectlocs="0,4337050;0,4330700;4321175,0;4329113,7938;0,4337050" o:connectangles="0,0,0,0,0"/>
+                    </v:shape>
+                    <w10:wrap anchorx="page" anchory="page"/>
+                  </v:group>
+                </w:pict>
+              </mc:Fallback>
+            </mc:AlternateContent>
+          </w:r>
+          <w:r>
+            <w:rPr>
+              <w:noProof/>
+            </w:rPr>
+            <mc:AlternateContent>
+              <mc:Choice Requires="wps">
+                <w:drawing>
+                  <wp:anchor distT="0" distB="0" distL="114300" distR="114300" simplePos="0" relativeHeight="251659264" behindDoc="0" locked="0" layoutInCell="1" allowOverlap="1" wp14:anchorId="028E4BE9" wp14:editId="2802CDFD">
+                    <wp:simplePos x="0" y="0"/>
+                    <wp:positionH relativeFrom="page">
+                      <wp:align>center</wp:align>
+                    </wp:positionH>
+                    <wp:positionV relativeFrom="margin">
+                      <wp:align>bottom</wp:align>
+                    </wp:positionV>
+                    <wp:extent cx="5943600" cy="374904"/>
+                    <wp:effectExtent l="0" t="0" r="0" b="2540"/>
+                    <wp:wrapNone/>
+                    <wp:docPr id="69" name="Textfeld 69"/>
+                    <wp:cNvGraphicFramePr/>
+                    <a:graphic xmlns:a="http://schemas.openxmlformats.org/drawingml/2006/main">
+                      <a:graphicData uri="http://schemas.microsoft.com/office/word/2010/wordprocessingShape">
+                        <wps:wsp>
+                          <wps:cNvSpPr txBox="1"/>
+                          <wps:spPr>
+                            <a:xfrm>
+                              <a:off x="0" y="0"/>
+                              <a:ext cx="5943600" cy="374904"/>
+                            </a:xfrm>
+                            <a:prstGeom prst="rect">
+                              <a:avLst/>
+                            </a:prstGeom>
+                            <a:noFill/>
+                            <a:ln w="6350">
+                              <a:noFill/>
+                            </a:ln>
+                            <a:effectLst/>
+                          </wps:spPr>
+                          <wps:style>
+                            <a:lnRef idx="0">
+                              <a:schemeClr val="accent1"/>
+                            </a:lnRef>
+                            <a:fillRef idx="0">
+                              <a:schemeClr val="accent1"/>
+                            </a:fillRef>
+                            <a:effectRef idx="0">
+                              <a:schemeClr val="accent1"/>
+                            </a:effectRef>
+                            <a:fontRef idx="minor">
+                              <a:schemeClr val="dk1"/>
+                            </a:fontRef>
+                          </wps:style>
+                          <wps:txbx>
+                            <w:txbxContent>
+                              <w:p>
+                                <w:pPr>
+                                  <w:pStyle w:val="KeinLeerraum"/>
+                                  <w:jc w:val="right"/>
+                                  <w:rPr>
+                                    <w:color w:val="4F81BD" w:themeColor="accent1"/>
+                                    <w:sz w:val="36"/>
+                                    <w:szCs w:val="36"/>
+                                  </w:rPr>
+                                </w:pPr>
+                                <w:sdt>
+                                  <w:sdtPr>
+                                    <w:rPr>
+                                      <w:color w:val="4F81BD" w:themeColor="accent1"/>
+                                      <w:sz w:val="36"/>
+                                      <w:szCs w:val="36"/>
+                                    </w:rPr>
+                                    <w:alias w:val="Schule"/>
+                                    <w:tag w:val="Schule"/>
+                                    <w:id w:val="1850680582"/>
+                                    <w:dataBinding w:prefixMappings="xmlns:ns0='http://schemas.openxmlformats.org/officeDocument/2006/extended-properties' " w:xpath="/ns0:Properties[1]/ns0:Company[1]" w:storeItemID="{6668398D-A668-4E3E-A5EB-62B293D839F1}"/>
+                                    <w:text/>
+                                  </w:sdtPr>
+                                  <w:sdtContent>
+                                    <w:proofErr w:type="spellStart"/>
+                                    <w:proofErr w:type="gramStart"/>
+                                    <w:r>
+                                      <w:rPr>
+                                        <w:color w:val="4F81BD" w:themeColor="accent1"/>
+                                        <w:sz w:val="36"/>
+                                        <w:szCs w:val="36"/>
+                                      </w:rPr>
+                                      <w:t>It.schule</w:t>
+                                    </w:r>
+                                    <w:proofErr w:type="spellEnd"/>
+                                    <w:proofErr w:type="gramEnd"/>
+                                    <w:r>
+                                      <w:rPr>
+                                        <w:color w:val="4F81BD" w:themeColor="accent1"/>
+                                        <w:sz w:val="36"/>
+                                        <w:szCs w:val="36"/>
+                                      </w:rPr>
+                                      <w:t xml:space="preserve"> Stuttgart</w:t>
+                                    </w:r>
+                                  </w:sdtContent>
+                                </w:sdt>
+                              </w:p>
+                              <w:sdt>
+                                <w:sdtPr>
+                                  <w:rPr>
+                                    <w:color w:val="4F81BD" w:themeColor="accent1"/>
+                                    <w:sz w:val="36"/>
+                                    <w:szCs w:val="36"/>
+                                  </w:rPr>
+                                  <w:alias w:val="Kurs"/>
+                                  <w:tag w:val="Kurs"/>
+                                  <w:id w:val="1717703537"/>
+                                  <w:dataBinding w:prefixMappings="xmlns:ns0='http://purl.org/dc/elements/1.1/' xmlns:ns1='http://schemas.openxmlformats.org/package/2006/metadata/core-properties' " w:xpath="/ns1:coreProperties[1]/ns1:category[1]" w:storeItemID="{6C3C8BC8-F283-45AE-878A-BAB7291924A1}"/>
+                                  <w:text/>
+                                </w:sdtPr>
+                                <w:sdtContent>
+                                  <w:p>
+                                    <w:pPr>
+                                      <w:pStyle w:val="KeinLeerraum"/>
+                                      <w:jc w:val="right"/>
+                                      <w:rPr>
+                                        <w:color w:val="4F81BD" w:themeColor="accent1"/>
+                                        <w:sz w:val="36"/>
+                                        <w:szCs w:val="36"/>
+                                      </w:rPr>
+                                    </w:pPr>
+                                    <w:r>
+                                      <w:rPr>
+                                        <w:color w:val="4F81BD" w:themeColor="accent1"/>
+                                        <w:sz w:val="36"/>
+                                        <w:szCs w:val="36"/>
+                                      </w:rPr>
+                                      <w:t>SAE – ITS</w:t>
+                                    </w:r>
+                                  </w:p>
+                                </w:sdtContent>
+                              </w:sdt>
+                            </w:txbxContent>
+                          </wps:txbx>
+                          <wps:bodyPr rot="0" spcFirstLastPara="0" vertOverflow="overflow" horzOverflow="overflow" vert="horz" wrap="square" lIns="0" tIns="0" rIns="0" bIns="0" numCol="1" spcCol="0" rtlCol="0" fromWordArt="0" anchor="b" anchorCtr="0" forceAA="0" compatLnSpc="1">
+                            <a:prstTxWarp prst="textNoShape">
+                              <a:avLst/>
+                            </a:prstTxWarp>
+                            <a:spAutoFit/>
+                          </wps:bodyPr>
+                        </wps:wsp>
+                      </a:graphicData>
+                    </a:graphic>
+                    <wp14:sizeRelH relativeFrom="page">
+                      <wp14:pctWidth>76500</wp14:pctWidth>
+                    </wp14:sizeRelH>
+                    <wp14:sizeRelV relativeFrom="margin">
+                      <wp14:pctHeight>0</wp14:pctHeight>
+                    </wp14:sizeRelV>
+                  </wp:anchor>
+                </w:drawing>
+              </mc:Choice>
+              <mc:Fallback>
+                <w:pict>
+                  <v:shape w14:anchorId="028E4BE9" id="Textfeld 69" o:spid="_x0000_s1027" type="#_x0000_t202" style="position:absolute;margin-left:0;margin-top:0;width:468pt;height:29.5pt;z-index:251659264;visibility:visible;mso-wrap-style:square;mso-width-percent:765;mso-height-percent:0;mso-wrap-distance-left:9pt;mso-wrap-distance-top:0;mso-wrap-distance-right:9pt;mso-wrap-distance-bottom:0;mso-position-horizontal:center;mso-position-horizontal-relative:page;mso-position-vertical:bottom;mso-position-vertical-relative:margin;mso-width-percent:765;mso-height-percent:0;mso-width-relative:page;mso-height-relative:margin;v-text-anchor:bottom" o:gfxdata="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" filled="f" stroked="f" strokeweight=".5pt">
+                    <v:textbox style="mso-fit-shape-to-text:t" inset="0,0,0,0">
+                      <w:txbxContent>
+                        <w:p>
+                          <w:pPr>
+                            <w:pStyle w:val="KeinLeerraum"/>
+                            <w:jc w:val="right"/>
+                            <w:rPr>
+                              <w:color w:val="4F81BD" w:themeColor="accent1"/>
+                              <w:sz w:val="36"/>
+                              <w:szCs w:val="36"/>
+                            </w:rPr>
+                          </w:pPr>
+                          <w:sdt>
+                            <w:sdtPr>
+                              <w:rPr>
+                                <w:color w:val="4F81BD" w:themeColor="accent1"/>
+                                <w:sz w:val="36"/>
+                                <w:szCs w:val="36"/>
+                              </w:rPr>
+                              <w:alias w:val="Schule"/>
+                              <w:tag w:val="Schule"/>
+                              <w:id w:val="1850680582"/>
+                              <w:dataBinding w:prefixMappings="xmlns:ns0='http://schemas.openxmlformats.org/officeDocument/2006/extended-properties' " w:xpath="/ns0:Properties[1]/ns0:Company[1]" w:storeItemID="{6668398D-A668-4E3E-A5EB-62B293D839F1}"/>
+                              <w:text/>
+                            </w:sdtPr>
+                            <w:sdtContent>
+                              <w:proofErr w:type="spellStart"/>
+                              <w:proofErr w:type="gramStart"/>
+                              <w:r>
+                                <w:rPr>
+                                  <w:color w:val="4F81BD" w:themeColor="accent1"/>
+                                  <w:sz w:val="36"/>
+                                  <w:szCs w:val="36"/>
+                                </w:rPr>
+                                <w:t>It.schule</w:t>
+                              </w:r>
+                              <w:proofErr w:type="spellEnd"/>
+                              <w:proofErr w:type="gramEnd"/>
+                              <w:r>
+                                <w:rPr>
+                                  <w:color w:val="4F81BD" w:themeColor="accent1"/>
+                                  <w:sz w:val="36"/>
+                                  <w:szCs w:val="36"/>
+                                </w:rPr>
+                                <w:t xml:space="preserve"> Stuttgart</w:t>
+                              </w:r>
+                            </w:sdtContent>
+                          </w:sdt>
+                        </w:p>
+                        <w:sdt>
+                          <w:sdtPr>
+                            <w:rPr>
+                              <w:color w:val="4F81BD" w:themeColor="accent1"/>
+                              <w:sz w:val="36"/>
+                              <w:szCs w:val="36"/>
+                            </w:rPr>
+                            <w:alias w:val="Kurs"/>
+                            <w:tag w:val="Kurs"/>
+                            <w:id w:val="1717703537"/>
+                            <w:dataBinding w:prefixMappings="xmlns:ns0='http://purl.org/dc/elements/1.1/' xmlns:ns1='http://schemas.openxmlformats.org/package/2006/metadata/core-properties' " w:xpath="/ns1:coreProperties[1]/ns1:category[1]" w:storeItemID="{6C3C8BC8-F283-45AE-878A-BAB7291924A1}"/>
+                            <w:text/>
+                          </w:sdtPr>
+                          <w:sdtContent>
+                            <w:p>
+                              <w:pPr>
+                                <w:pStyle w:val="KeinLeerraum"/>
+                                <w:jc w:val="right"/>
+                                <w:rPr>
+                                  <w:color w:val="4F81BD" w:themeColor="accent1"/>
+                                  <w:sz w:val="36"/>
+                                  <w:szCs w:val="36"/>
+                                </w:rPr>
+                              </w:pPr>
+                              <w:r>
+                                <w:rPr>
+                                  <w:color w:val="4F81BD" w:themeColor="accent1"/>
+                                  <w:sz w:val="36"/>
+                                  <w:szCs w:val="36"/>
+                                </w:rPr>
+                                <w:t>SAE – ITS</w:t>
+                              </w:r>
+                            </w:p>
+                          </w:sdtContent>
+                        </w:sdt>
+                      </w:txbxContent>
+                    </v:textbox>
+                    <w10:wrap anchorx="page" anchory="margin"/>
+                  </v:shape>
+                </w:pict>
+              </mc:Fallback>
+            </mc:AlternateContent>
+          </w:r>
+        </w:p>
+        <w:p>
+          <w:pPr>
+            <w:rPr>
+              <w:rFonts w:asciiTheme="majorHAnsi" w:eastAsiaTheme="majorEastAsia" w:hAnsiTheme="majorHAnsi" w:cstheme="majorBidi"/>
+              <w:color w:val="365F91" w:themeColor="accent1" w:themeShade="BF"/>
+              <w:sz w:val="32"/>
+              <w:szCs w:val="32"/>
+            </w:rPr>
+          </w:pPr>
+          <w:r>
+            <w:br w:type="page"/>
+          </w:r>
+        </w:p>
+      </w:sdtContent>
+    </w:sdt>
+    <w:sdt>
+      <w:sdtPr>
+        <w:id w:val="-1965024224"/>
+        <w:docPartObj>
+          <w:docPartGallery w:val="Table of Contents"/>
+          <w:docPartUnique/>
+        </w:docPartObj>
+      </w:sdtPr>
+      <w:sdtEndPr>
+        <w:rPr>
+          <w:rFonts w:ascii="Bell MT" w:eastAsiaTheme="minorHAnsi" w:hAnsi="Bell MT" w:cstheme="minorBidi"/>
+          <w:b/>
+          <w:bCs/>
+          <w:color w:val="auto"/>
+          <w:sz w:val="22"/>
+          <w:szCs w:val="22"/>
+          <w:lang w:eastAsia="en-US"/>
+        </w:rPr>
+      </w:sdtEndPr>
+      <w:sdtContent>
+        <w:p>
+          <w:pPr>
+            <w:pStyle w:val="Inhaltsverzeichnisberschrift"/>
+          </w:pPr>
+          <w:r>
+            <w:t>Inhaltsverzeichnis</w:t>
+          </w:r>
+        </w:p>
+        <w:p>
+          <w:pPr>
+            <w:pStyle w:val="Verzeichnis1"/>
+            <w:tabs>
+              <w:tab w:val="left" w:pos="440"/>
+              <w:tab w:val="right" w:leader="dot" w:pos="9062"/>
+            </w:tabs>
+            <w:rPr>
+              <w:noProof/>
+            </w:rPr>
+          </w:pPr>
+          <w:r>
+            <w:fldChar w:fldCharType="begin"/>
+          </w:r>
+          <w:r>
+            <w:instrText xml:space="preserve"> TOC \o "1-3" \h \z \u </w:instrText>
+          </w:r>
+          <w:r>
+            <w:fldChar w:fldCharType="separate"/>
+          </w:r>
+          <w:hyperlink w:anchor="_Toc123048654" w:history="1">
+            <w:r>
+              <w:rPr>
+                <w:rStyle w:val="Hyperlink"/>
+                <w:noProof/>
+              </w:rPr>
+              <w:t>1.</w:t>
+            </w:r>
+            <w:r>
+              <w:rPr>
+                <w:noProof/>
+              </w:rPr>
+              <w:tab/>
+            </w:r>
+            <w:r>
+              <w:rPr>
+                <w:rStyle w:val="Hyperlink"/>
+                <w:noProof/>
+              </w:rPr>
+              <w:t>Einführung</w:t>
+            </w:r>
+            <w:r>
+              <w:rPr>
+                <w:noProof/>
+                <w:webHidden/>
+              </w:rPr>
+              <w:tab/>
+            </w:r>
+            <w:r>
+              <w:rPr>
+                <w:noProof/>
+                <w:webHidden/>
+              </w:rPr>
+              <w:fldChar w:fldCharType="begin"/>
+            </w:r>
+            <w:r>
+              <w:rPr>
+                <w:noProof/>
+                <w:webHidden/>
+              </w:rPr>
+              <w:instrText xml:space="preserve"> PAGEREF _Toc123048654 \h </w:instrText>
+            </w:r>
+            <w:r>
+              <w:rPr>
+                <w:noProof/>
+                <w:webHidden/>
+              </w:rPr>
+            </w:r>
+            <w:r>
+              <w:rPr>
+                <w:noProof/>
+                <w:webHidden/>
+              </w:rPr>
+              <w:fldChar w:fldCharType="separate"/>
+            </w:r>
+            <w:r>
+              <w:rPr>
+                <w:noProof/>
+                <w:webHidden/>
+              </w:rPr>
+              <w:t>1</w:t>
+            </w:r>
+            <w:r>
+              <w:rPr>
+                <w:noProof/>
+                <w:webHidden/>
+              </w:rPr>
+              <w:fldChar w:fldCharType="end"/>
+            </w:r>
+          </w:hyperlink>
+        </w:p>
+        <w:p>
+          <w:pPr>
+            <w:pStyle w:val="Verzeichnis1"/>
+            <w:tabs>
+              <w:tab w:val="left" w:pos="440"/>
+              <w:tab w:val="right" w:leader="dot" w:pos="9062"/>
+            </w:tabs>
+            <w:rPr>
+              <w:noProof/>
+            </w:rPr>
+          </w:pPr>
+          <w:hyperlink w:anchor="_Toc123048655" w:history="1">
+            <w:r>
+              <w:rPr>
+                <w:rStyle w:val="Hyperlink"/>
+                <w:noProof/>
+              </w:rPr>
+              <w:t>2.</w:t>
+            </w:r>
+            <w:r>
+              <w:rPr>
+                <w:noProof/>
+              </w:rPr>
+              <w:tab/>
+            </w:r>
+            <w:r>
+              <w:rPr>
+                <w:rStyle w:val="Hyperlink"/>
+                <w:noProof/>
+              </w:rPr>
+              <w:t>Anforderungsanalyse</w:t>
+            </w:r>
+            <w:r>
+              <w:rPr>
+                <w:noProof/>
+                <w:webHidden/>
+              </w:rPr>
+              <w:tab/>
+            </w:r>
+            <w:r>
+              <w:rPr>
+                <w:noProof/>
+                <w:webHidden/>
+              </w:rPr>
+              <w:fldChar w:fldCharType="begin"/>
+            </w:r>
+            <w:r>
+              <w:rPr>
+                <w:noProof/>
+                <w:webHidden/>
+              </w:rPr>
+              <w:instrText xml:space="preserve"> PAGEREF _Toc123048655 \h </w:instrText>
+            </w:r>
+            <w:r>
+              <w:rPr>
+                <w:noProof/>
+                <w:webHidden/>
+              </w:rPr>
+            </w:r>
+            <w:r>
+              <w:rPr>
+                <w:noProof/>
+                <w:webHidden/>
+              </w:rPr>
+              <w:fldChar w:fldCharType="separate"/>
+            </w:r>
+            <w:r>
+              <w:rPr>
+                <w:noProof/>
+                <w:webHidden/>
+              </w:rPr>
+              <w:t>1</w:t>
+            </w:r>
+            <w:r>
+              <w:rPr>
+                <w:noProof/>
+                <w:webHidden/>
+              </w:rPr>
+              <w:fldChar w:fldCharType="end"/>
+            </w:r>
+          </w:hyperlink>
+        </w:p>
+        <w:p>
+          <w:pPr>
+            <w:pStyle w:val="Verzeichnis2"/>
+            <w:tabs>
+              <w:tab w:val="left" w:pos="880"/>
+              <w:tab w:val="right" w:leader="dot" w:pos="9062"/>
+            </w:tabs>
+            <w:rPr>
+              <w:noProof/>
+            </w:rPr>
+          </w:pPr>
+          <w:hyperlink w:anchor="_Toc123048656" w:history="1">
+            <w:r>
+              <w:rPr>
+                <w:rStyle w:val="Hyperlink"/>
+                <w:noProof/>
+              </w:rPr>
+              <w:t>2.1</w:t>
+            </w:r>
+            <w:r>
+              <w:rPr>
+                <w:noProof/>
+              </w:rPr>
+              <w:tab/>
+            </w:r>
+            <w:r>
+              <w:rPr>
+                <w:rStyle w:val="Hyperlink"/>
+                <w:noProof/>
+              </w:rPr>
+              <w:t>Situationsbeschreibung</w:t>
+            </w:r>
+            <w:r>
+              <w:rPr>
+                <w:noProof/>
+                <w:webHidden/>
+              </w:rPr>
+              <w:tab/>
+            </w:r>
+            <w:r>
+              <w:rPr>
+                <w:noProof/>
+                <w:webHidden/>
+              </w:rPr>
+              <w:fldChar w:fldCharType="begin"/>
+            </w:r>
+            <w:r>
+              <w:rPr>
+                <w:noProof/>
+                <w:webHidden/>
+              </w:rPr>
+              <w:instrText xml:space="preserve"> PAGEREF _Toc123048656 \h </w:instrText>
+            </w:r>
+            <w:r>
+              <w:rPr>
+                <w:noProof/>
+                <w:webHidden/>
+              </w:rPr>
+            </w:r>
+            <w:r>
+              <w:rPr>
+                <w:noProof/>
+                <w:webHidden/>
+              </w:rPr>
+              <w:fldChar w:fldCharType="separate"/>
+            </w:r>
+            <w:r>
+              <w:rPr>
+                <w:noProof/>
+                <w:webHidden/>
+              </w:rPr>
+              <w:t>1</w:t>
+            </w:r>
+            <w:r>
+              <w:rPr>
+                <w:noProof/>
+                <w:webHidden/>
+              </w:rPr>
+              <w:fldChar w:fldCharType="end"/>
+            </w:r>
+          </w:hyperlink>
+        </w:p>
+        <w:p>
+          <w:pPr>
+            <w:pStyle w:val="Verzeichnis3"/>
+            <w:tabs>
+              <w:tab w:val="left" w:pos="1320"/>
+              <w:tab w:val="right" w:leader="dot" w:pos="9062"/>
+            </w:tabs>
+            <w:rPr>
+              <w:noProof/>
+            </w:rPr>
+          </w:pPr>
+          <w:hyperlink w:anchor="_Toc123048657" w:history="1">
+            <w:r>
+              <w:rPr>
+                <w:rStyle w:val="Hyperlink"/>
+                <w:noProof/>
+              </w:rPr>
+              <w:t>2.1.1</w:t>
+            </w:r>
+            <w:r>
+              <w:rPr>
+                <w:noProof/>
+              </w:rPr>
+              <w:tab/>
+            </w:r>
+            <w:r>
+              <w:rPr>
+                <w:rStyle w:val="Hyperlink"/>
+                <w:noProof/>
+              </w:rPr>
+              <w:t>Teilprojekt SAE: Datenerfassung Neukunden</w:t>
+            </w:r>
+            <w:r>
+              <w:rPr>
+                <w:noProof/>
+                <w:webHidden/>
+              </w:rPr>
+              <w:tab/>
+            </w:r>
+            <w:r>
+              <w:rPr>
+                <w:noProof/>
+                <w:webHidden/>
+              </w:rPr>
+              <w:fldChar w:fldCharType="begin"/>
+            </w:r>
+            <w:r>
+              <w:rPr>
+                <w:noProof/>
+                <w:webHidden/>
+              </w:rPr>
+              <w:instrText xml:space="preserve"> PAGEREF _Toc123048657 \h </w:instrText>
+            </w:r>
+            <w:r>
+              <w:rPr>
+                <w:noProof/>
+                <w:webHidden/>
+              </w:rPr>
+            </w:r>
+            <w:r>
+              <w:rPr>
+                <w:noProof/>
+                <w:webHidden/>
+              </w:rPr>
+              <w:fldChar w:fldCharType="separate"/>
+            </w:r>
+            <w:r>
+              <w:rPr>
+                <w:noProof/>
+                <w:webHidden/>
+              </w:rPr>
+              <w:t>1</w:t>
+            </w:r>
+            <w:r>
+              <w:rPr>
+                <w:noProof/>
+                <w:webHidden/>
+              </w:rPr>
+              <w:fldChar w:fldCharType="end"/>
+            </w:r>
+          </w:hyperlink>
+        </w:p>
+        <w:p>
+          <w:pPr>
+            <w:pStyle w:val="Verzeichnis3"/>
+            <w:tabs>
+              <w:tab w:val="left" w:pos="1320"/>
+              <w:tab w:val="right" w:leader="dot" w:pos="9062"/>
+            </w:tabs>
+            <w:rPr>
+              <w:noProof/>
+            </w:rPr>
+          </w:pPr>
+          <w:hyperlink w:anchor="_Toc123048658" w:history="1">
+            <w:r>
+              <w:rPr>
+                <w:rStyle w:val="Hyperlink"/>
+                <w:noProof/>
+              </w:rPr>
+              <w:t>2.1.2</w:t>
+            </w:r>
+            <w:r>
+              <w:rPr>
+                <w:noProof/>
+              </w:rPr>
+              <w:tab/>
+            </w:r>
+            <w:r>
+              <w:rPr>
+                <w:rStyle w:val="Hyperlink"/>
+                <w:noProof/>
+              </w:rPr>
+              <w:t>Teilprojekt IST: WLAN</w:t>
+            </w:r>
+            <w:r>
+              <w:rPr>
+                <w:noProof/>
+                <w:webHidden/>
+              </w:rPr>
+              <w:tab/>
+            </w:r>
+            <w:r>
+              <w:rPr>
+                <w:noProof/>
+                <w:webHidden/>
+              </w:rPr>
+              <w:fldChar w:fldCharType="begin"/>
+            </w:r>
+            <w:r>
+              <w:rPr>
+                <w:noProof/>
+                <w:webHidden/>
+              </w:rPr>
+              <w:instrText xml:space="preserve"> PAGEREF _Toc123048658 \h </w:instrText>
+            </w:r>
+            <w:r>
+              <w:rPr>
+                <w:noProof/>
+                <w:webHidden/>
+              </w:rPr>
+            </w:r>
+            <w:r>
+              <w:rPr>
+                <w:noProof/>
+                <w:webHidden/>
+              </w:rPr>
+              <w:fldChar w:fldCharType="separate"/>
+            </w:r>
+            <w:r>
+              <w:rPr>
+                <w:noProof/>
+                <w:webHidden/>
+              </w:rPr>
+              <w:t>1</w:t>
+            </w:r>
+            <w:r>
+              <w:rPr>
+                <w:noProof/>
+                <w:webHidden/>
+              </w:rPr>
+              <w:fldChar w:fldCharType="end"/>
+            </w:r>
+          </w:hyperlink>
+        </w:p>
+        <w:p>
+          <w:pPr>
+            <w:pStyle w:val="Verzeichnis1"/>
+            <w:tabs>
+              <w:tab w:val="left" w:pos="440"/>
+              <w:tab w:val="right" w:leader="dot" w:pos="9062"/>
+            </w:tabs>
+            <w:rPr>
+              <w:noProof/>
+            </w:rPr>
+          </w:pPr>
+          <w:hyperlink w:anchor="_Toc123048659" w:history="1">
+            <w:r>
+              <w:rPr>
+                <w:rStyle w:val="Hyperlink"/>
+                <w:noProof/>
+              </w:rPr>
+              <w:t>3.</w:t>
+            </w:r>
+            <w:r>
+              <w:rPr>
+                <w:noProof/>
+              </w:rPr>
+              <w:tab/>
+            </w:r>
+            <w:r>
+              <w:rPr>
+                <w:rStyle w:val="Hyperlink"/>
+                <w:noProof/>
+              </w:rPr>
+              <w:t>Teilprojekt ITS</w:t>
+            </w:r>
+            <w:r>
+              <w:rPr>
+                <w:noProof/>
+                <w:webHidden/>
+              </w:rPr>
+              <w:tab/>
+            </w:r>
+            <w:r>
+              <w:rPr>
+                <w:noProof/>
+                <w:webHidden/>
+              </w:rPr>
+              <w:fldChar w:fldCharType="begin"/>
+            </w:r>
+            <w:r>
+              <w:rPr>
+                <w:noProof/>
+                <w:webHidden/>
+              </w:rPr>
+              <w:instrText xml:space="preserve"> PAGEREF _Toc123048659 \h </w:instrText>
+            </w:r>
+            <w:r>
+              <w:rPr>
+                <w:noProof/>
+                <w:webHidden/>
+              </w:rPr>
+            </w:r>
+            <w:r>
+              <w:rPr>
+                <w:noProof/>
+                <w:webHidden/>
+              </w:rPr>
+              <w:fldChar w:fldCharType="separate"/>
+            </w:r>
+            <w:r>
+              <w:rPr>
+                <w:noProof/>
+                <w:webHidden/>
+              </w:rPr>
+              <w:t>2</w:t>
+            </w:r>
+            <w:r>
+              <w:rPr>
+                <w:noProof/>
+                <w:webHidden/>
+              </w:rPr>
+              <w:fldChar w:fldCharType="end"/>
+            </w:r>
+          </w:hyperlink>
+        </w:p>
+        <w:p>
+          <w:pPr>
+            <w:pStyle w:val="Verzeichnis2"/>
+            <w:tabs>
+              <w:tab w:val="left" w:pos="880"/>
+              <w:tab w:val="right" w:leader="dot" w:pos="9062"/>
+            </w:tabs>
+            <w:rPr>
+              <w:noProof/>
+            </w:rPr>
+          </w:pPr>
+          <w:hyperlink w:anchor="_Toc123048660" w:history="1">
+            <w:r>
+              <w:rPr>
+                <w:rStyle w:val="Hyperlink"/>
+                <w:noProof/>
+              </w:rPr>
+              <w:t>3.1</w:t>
+            </w:r>
+            <w:r>
+              <w:rPr>
+                <w:noProof/>
+              </w:rPr>
+              <w:tab/>
+            </w:r>
+            <w:r>
+              <w:rPr>
+                <w:rStyle w:val="Hyperlink"/>
+                <w:noProof/>
+              </w:rPr>
+              <w:t>Netzwerkinfrastruktur Stand</w:t>
+            </w:r>
+            <w:r>
+              <w:rPr>
+                <w:noProof/>
+                <w:webHidden/>
+              </w:rPr>
+              <w:tab/>
+            </w:r>
+            <w:r>
+              <w:rPr>
+                <w:noProof/>
+                <w:webHidden/>
+              </w:rPr>
+              <w:fldChar w:fldCharType="begin"/>
+            </w:r>
+            <w:r>
+              <w:rPr>
+                <w:noProof/>
+                <w:webHidden/>
+              </w:rPr>
+              <w:instrText xml:space="preserve"> PAGEREF _Toc123048660 \h </w:instrText>
+            </w:r>
+            <w:r>
+              <w:rPr>
+                <w:noProof/>
+                <w:webHidden/>
+              </w:rPr>
+            </w:r>
+            <w:r>
+              <w:rPr>
+                <w:noProof/>
+                <w:webHidden/>
+              </w:rPr>
+              <w:fldChar w:fldCharType="separate"/>
+            </w:r>
+            <w:r>
+              <w:rPr>
+                <w:noProof/>
+                <w:webHidden/>
+              </w:rPr>
+              <w:t>2</w:t>
+            </w:r>
+            <w:r>
+              <w:rPr>
+                <w:noProof/>
+                <w:webHidden/>
+              </w:rPr>
+              <w:fldChar w:fldCharType="end"/>
+            </w:r>
+          </w:hyperlink>
+        </w:p>
+        <w:p>
+          <w:pPr>
+            <w:pStyle w:val="Verzeichnis3"/>
+            <w:tabs>
+              <w:tab w:val="left" w:pos="1320"/>
+              <w:tab w:val="right" w:leader="dot" w:pos="9062"/>
+            </w:tabs>
+            <w:rPr>
+              <w:noProof/>
+            </w:rPr>
+          </w:pPr>
+          <w:hyperlink w:anchor="_Toc123048661" w:history="1">
+            <w:r>
+              <w:rPr>
+                <w:rStyle w:val="Hyperlink"/>
+                <w:noProof/>
+              </w:rPr>
+              <w:t>3.1.1</w:t>
+            </w:r>
+            <w:r>
+              <w:rPr>
+                <w:noProof/>
+              </w:rPr>
+              <w:tab/>
+            </w:r>
+            <w:r>
+              <w:rPr>
+                <w:rStyle w:val="Hyperlink"/>
+                <w:noProof/>
+              </w:rPr>
+              <w:t>Netzwerkaufbau</w:t>
+            </w:r>
+            <w:r>
+              <w:rPr>
+                <w:noProof/>
+                <w:webHidden/>
+              </w:rPr>
+              <w:tab/>
+            </w:r>
+            <w:r>
+              <w:rPr>
+                <w:noProof/>
+                <w:webHidden/>
+              </w:rPr>
+              <w:fldChar w:fldCharType="begin"/>
+            </w:r>
+            <w:r>
+              <w:rPr>
+                <w:noProof/>
+                <w:webHidden/>
+              </w:rPr>
+              <w:instrText xml:space="preserve"> PAGEREF _Toc123048661 \h </w:instrText>
+            </w:r>
+            <w:r>
+              <w:rPr>
+                <w:noProof/>
+                <w:webHidden/>
+              </w:rPr>
+            </w:r>
+            <w:r>
+              <w:rPr>
+                <w:noProof/>
+                <w:webHidden/>
+              </w:rPr>
+              <w:fldChar w:fldCharType="separate"/>
+            </w:r>
+            <w:r>
+              <w:rPr>
+                <w:noProof/>
+                <w:webHidden/>
+              </w:rPr>
+              <w:t>2</w:t>
+            </w:r>
+            <w:r>
+              <w:rPr>
+                <w:noProof/>
+                <w:webHidden/>
+              </w:rPr>
+              <w:fldChar w:fldCharType="end"/>
+            </w:r>
+          </w:hyperlink>
+        </w:p>
+        <w:p>
+          <w:pPr>
+            <w:pStyle w:val="Verzeichnis3"/>
+            <w:tabs>
+              <w:tab w:val="left" w:pos="1320"/>
+              <w:tab w:val="right" w:leader="dot" w:pos="9062"/>
+            </w:tabs>
+            <w:rPr>
+              <w:noProof/>
+            </w:rPr>
+          </w:pPr>
+          <w:hyperlink w:anchor="_Toc123048662" w:history="1">
+            <w:r>
+              <w:rPr>
+                <w:rStyle w:val="Hyperlink"/>
+                <w:noProof/>
+              </w:rPr>
+              <w:t>3.1.2</w:t>
+            </w:r>
+            <w:r>
+              <w:rPr>
+                <w:noProof/>
+              </w:rPr>
+              <w:tab/>
+            </w:r>
+            <w:r>
+              <w:rPr>
+                <w:rStyle w:val="Hyperlink"/>
+                <w:noProof/>
+              </w:rPr>
+              <w:t>Anbindung Messenetzwerk</w:t>
+            </w:r>
+            <w:r>
+              <w:rPr>
+                <w:noProof/>
+                <w:webHidden/>
+              </w:rPr>
+              <w:tab/>
+            </w:r>
+            <w:r>
+              <w:rPr>
+                <w:noProof/>
+                <w:webHidden/>
+              </w:rPr>
+              <w:fldChar w:fldCharType="begin"/>
+            </w:r>
+            <w:r>
+              <w:rPr>
+                <w:noProof/>
+                <w:webHidden/>
+              </w:rPr>
+              <w:instrText xml:space="preserve"> PAGEREF _Toc123048662 \h </w:instrText>
+            </w:r>
+            <w:r>
+              <w:rPr>
+                <w:noProof/>
+                <w:webHidden/>
+              </w:rPr>
+            </w:r>
+            <w:r>
+              <w:rPr>
+                <w:noProof/>
+                <w:webHidden/>
+              </w:rPr>
+              <w:fldChar w:fldCharType="separate"/>
+            </w:r>
+            <w:r>
+              <w:rPr>
+                <w:noProof/>
+                <w:webHidden/>
+              </w:rPr>
+              <w:t>2</w:t>
+            </w:r>
+            <w:r>
+              <w:rPr>
+                <w:noProof/>
+                <w:webHidden/>
+              </w:rPr>
+              <w:fldChar w:fldCharType="end"/>
+            </w:r>
+          </w:hyperlink>
+        </w:p>
+        <w:p>
+          <w:pPr>
+            <w:pStyle w:val="Verzeichnis3"/>
+            <w:tabs>
+              <w:tab w:val="left" w:pos="1320"/>
+              <w:tab w:val="right" w:leader="dot" w:pos="9062"/>
+            </w:tabs>
+            <w:rPr>
+              <w:noProof/>
+            </w:rPr>
+          </w:pPr>
+          <w:hyperlink w:anchor="_Toc123048663" w:history="1">
+            <w:r>
+              <w:rPr>
+                <w:rStyle w:val="Hyperlink"/>
+                <w:noProof/>
+              </w:rPr>
+              <w:t>3.1.3</w:t>
+            </w:r>
+            <w:r>
+              <w:rPr>
+                <w:noProof/>
+              </w:rPr>
+              <w:tab/>
+            </w:r>
+            <w:r>
+              <w:rPr>
+                <w:rStyle w:val="Hyperlink"/>
+                <w:noProof/>
+              </w:rPr>
+              <w:t>Netzwerk Einrichtung und IP-Zuweisung</w:t>
+            </w:r>
+            <w:r>
+              <w:rPr>
+                <w:noProof/>
+                <w:webHidden/>
+              </w:rPr>
+              <w:tab/>
+            </w:r>
+            <w:r>
+              <w:rPr>
+                <w:noProof/>
+                <w:webHidden/>
+              </w:rPr>
+              <w:fldChar w:fldCharType="begin"/>
+            </w:r>
+            <w:r>
+              <w:rPr>
+                <w:noProof/>
+                <w:webHidden/>
+              </w:rPr>
+              <w:instrText xml:space="preserve"> PAGEREF _Toc123048663 \h </w:instrText>
+            </w:r>
+            <w:r>
+              <w:rPr>
+                <w:noProof/>
+                <w:webHidden/>
+              </w:rPr>
+            </w:r>
+            <w:r>
+              <w:rPr>
+                <w:noProof/>
+                <w:webHidden/>
+              </w:rPr>
+              <w:fldChar w:fldCharType="separate"/>
+            </w:r>
+            <w:r>
+              <w:rPr>
+                <w:noProof/>
+                <w:webHidden/>
+              </w:rPr>
+              <w:t>3</w:t>
+            </w:r>
+            <w:r>
+              <w:rPr>
+                <w:noProof/>
+                <w:webHidden/>
+              </w:rPr>
+              <w:fldChar w:fldCharType="end"/>
+            </w:r>
+          </w:hyperlink>
+        </w:p>
+        <w:p>
+          <w:pPr>
+            <w:pStyle w:val="Verzeichnis3"/>
+            <w:tabs>
+              <w:tab w:val="left" w:pos="1320"/>
+              <w:tab w:val="right" w:leader="dot" w:pos="9062"/>
+            </w:tabs>
+            <w:rPr>
+              <w:noProof/>
+            </w:rPr>
+          </w:pPr>
+          <w:hyperlink w:anchor="_Toc123048664" w:history="1">
+            <w:r>
+              <w:rPr>
+                <w:rStyle w:val="Hyperlink"/>
+                <w:noProof/>
+              </w:rPr>
+              <w:t>3.1.4</w:t>
+            </w:r>
+            <w:r>
+              <w:rPr>
+                <w:noProof/>
+              </w:rPr>
+              <w:tab/>
+            </w:r>
+            <w:r>
+              <w:rPr>
+                <w:rStyle w:val="Hyperlink"/>
+                <w:noProof/>
+              </w:rPr>
+              <w:t>Routing</w:t>
+            </w:r>
+            <w:r>
+              <w:rPr>
+                <w:noProof/>
+                <w:webHidden/>
+              </w:rPr>
+              <w:tab/>
+            </w:r>
+            <w:r>
+              <w:rPr>
+                <w:noProof/>
+                <w:webHidden/>
+              </w:rPr>
+              <w:fldChar w:fldCharType="begin"/>
+            </w:r>
+            <w:r>
+              <w:rPr>
+                <w:noProof/>
+                <w:webHidden/>
+              </w:rPr>
+              <w:instrText xml:space="preserve"> PAGEREF _Toc123048664 \h </w:instrText>
+            </w:r>
+            <w:r>
+              <w:rPr>
+                <w:noProof/>
+                <w:webHidden/>
+              </w:rPr>
+            </w:r>
+            <w:r>
+              <w:rPr>
+                <w:noProof/>
+                <w:webHidden/>
+              </w:rPr>
+              <w:fldChar w:fldCharType="separate"/>
+            </w:r>
+            <w:r>
+              <w:rPr>
+                <w:noProof/>
+                <w:webHidden/>
+              </w:rPr>
+              <w:t>3</w:t>
+            </w:r>
+            <w:r>
+              <w:rPr>
+                <w:noProof/>
+                <w:webHidden/>
+              </w:rPr>
+              <w:fldChar w:fldCharType="end"/>
+            </w:r>
+          </w:hyperlink>
+        </w:p>
+        <w:p>
+          <w:pPr>
+            <w:pStyle w:val="Verzeichnis2"/>
+            <w:tabs>
+              <w:tab w:val="left" w:pos="880"/>
+              <w:tab w:val="right" w:leader="dot" w:pos="9062"/>
+            </w:tabs>
+            <w:rPr>
+              <w:noProof/>
+            </w:rPr>
+          </w:pPr>
+          <w:hyperlink w:anchor="_Toc123048665" w:history="1">
+            <w:r>
+              <w:rPr>
+                <w:rStyle w:val="Hyperlink"/>
+                <w:noProof/>
+              </w:rPr>
+              <w:t>3.2</w:t>
+            </w:r>
+            <w:r>
+              <w:rPr>
+                <w:noProof/>
+              </w:rPr>
+              <w:tab/>
+            </w:r>
+            <w:r>
+              <w:rPr>
+                <w:rStyle w:val="Hyperlink"/>
+                <w:noProof/>
+              </w:rPr>
+              <w:t>WLAN</w:t>
+            </w:r>
+            <w:r>
+              <w:rPr>
+                <w:noProof/>
+                <w:webHidden/>
+              </w:rPr>
+              <w:tab/>
+            </w:r>
+            <w:r>
+              <w:rPr>
+                <w:noProof/>
+                <w:webHidden/>
+              </w:rPr>
+              <w:fldChar w:fldCharType="begin"/>
+            </w:r>
+            <w:r>
+              <w:rPr>
+                <w:noProof/>
+                <w:webHidden/>
+              </w:rPr>
+              <w:instrText xml:space="preserve"> PAGEREF _Toc123048665 \h </w:instrText>
+            </w:r>
+            <w:r>
+              <w:rPr>
+                <w:noProof/>
+                <w:webHidden/>
+              </w:rPr>
+            </w:r>
+            <w:r>
+              <w:rPr>
+                <w:noProof/>
+                <w:webHidden/>
+              </w:rPr>
+              <w:fldChar w:fldCharType="separate"/>
+            </w:r>
+            <w:r>
+              <w:rPr>
+                <w:noProof/>
+                <w:webHidden/>
+              </w:rPr>
+              <w:t>3</w:t>
+            </w:r>
+            <w:r>
+              <w:rPr>
+                <w:noProof/>
+                <w:webHidden/>
+              </w:rPr>
+              <w:fldChar w:fldCharType="end"/>
+            </w:r>
+          </w:hyperlink>
+        </w:p>
+        <w:p>
+          <w:pPr>
+            <w:pStyle w:val="Verzeichnis3"/>
+            <w:tabs>
+              <w:tab w:val="left" w:pos="1320"/>
+              <w:tab w:val="right" w:leader="dot" w:pos="9062"/>
+            </w:tabs>
+            <w:rPr>
+              <w:noProof/>
+            </w:rPr>
+          </w:pPr>
+          <w:hyperlink w:anchor="_Toc123048666" w:history="1">
+            <w:r>
+              <w:rPr>
+                <w:rStyle w:val="Hyperlink"/>
+                <w:noProof/>
+              </w:rPr>
+              <w:t>3.2.1</w:t>
+            </w:r>
+            <w:r>
+              <w:rPr>
+                <w:noProof/>
+              </w:rPr>
+              <w:tab/>
+            </w:r>
+            <w:r>
+              <w:rPr>
+                <w:rStyle w:val="Hyperlink"/>
+                <w:noProof/>
+              </w:rPr>
+              <w:t>Zugang und Sicherheit</w:t>
+            </w:r>
+            <w:r>
+              <w:rPr>
+                <w:noProof/>
+                <w:webHidden/>
+              </w:rPr>
+              <w:tab/>
+            </w:r>
+            <w:r>
+              <w:rPr>
+                <w:noProof/>
+                <w:webHidden/>
+              </w:rPr>
+              <w:fldChar w:fldCharType="begin"/>
+            </w:r>
+            <w:r>
+              <w:rPr>
+                <w:noProof/>
+                <w:webHidden/>
+              </w:rPr>
+              <w:instrText xml:space="preserve"> PAGEREF _Toc123048666 \h </w:instrText>
+            </w:r>
+            <w:r>
+              <w:rPr>
+                <w:noProof/>
+                <w:webHidden/>
+              </w:rPr>
+            </w:r>
+            <w:r>
+              <w:rPr>
+                <w:noProof/>
+                <w:webHidden/>
+              </w:rPr>
+              <w:fldChar w:fldCharType="separate"/>
+            </w:r>
+            <w:r>
+              <w:rPr>
+                <w:noProof/>
+                <w:webHidden/>
+              </w:rPr>
+              <w:t>3</w:t>
+            </w:r>
+            <w:r>
+              <w:rPr>
+                <w:noProof/>
+                <w:webHidden/>
+              </w:rPr>
+              <w:fldChar w:fldCharType="end"/>
+            </w:r>
+          </w:hyperlink>
+        </w:p>
+        <w:p>
+          <w:pPr>
+            <w:pStyle w:val="Verzeichnis3"/>
+            <w:tabs>
+              <w:tab w:val="left" w:pos="1320"/>
+              <w:tab w:val="right" w:leader="dot" w:pos="9062"/>
+            </w:tabs>
+            <w:rPr>
+              <w:noProof/>
+            </w:rPr>
+          </w:pPr>
+          <w:hyperlink w:anchor="_Toc123048667" w:history="1">
+            <w:r>
+              <w:rPr>
+                <w:rStyle w:val="Hyperlink"/>
+                <w:noProof/>
+              </w:rPr>
+              <w:t>3.2.2</w:t>
+            </w:r>
+            <w:r>
+              <w:rPr>
+                <w:noProof/>
+              </w:rPr>
+              <w:tab/>
+            </w:r>
+            <w:r>
+              <w:rPr>
+                <w:rStyle w:val="Hyperlink"/>
+                <w:noProof/>
+              </w:rPr>
+              <w:t>Anbindung von Clients</w:t>
+            </w:r>
+            <w:r>
+              <w:rPr>
+                <w:noProof/>
+                <w:webHidden/>
+              </w:rPr>
+              <w:tab/>
+            </w:r>
+            <w:r>
+              <w:rPr>
+                <w:noProof/>
+                <w:webHidden/>
+              </w:rPr>
+              <w:fldChar w:fldCharType="begin"/>
+            </w:r>
+            <w:r>
+              <w:rPr>
+                <w:noProof/>
+                <w:webHidden/>
+              </w:rPr>
+              <w:instrText xml:space="preserve"> PAGEREF _Toc123048667 \h </w:instrText>
+            </w:r>
+            <w:r>
+              <w:rPr>
+                <w:noProof/>
+                <w:webHidden/>
+              </w:rPr>
+            </w:r>
+            <w:r>
+              <w:rPr>
+                <w:noProof/>
+                <w:webHidden/>
+              </w:rPr>
+              <w:fldChar w:fldCharType="separate"/>
+            </w:r>
+            <w:r>
+              <w:rPr>
+                <w:noProof/>
+                <w:webHidden/>
+              </w:rPr>
+              <w:t>3</w:t>
+            </w:r>
+            <w:r>
+              <w:rPr>
+                <w:noProof/>
+                <w:webHidden/>
+              </w:rPr>
+              <w:fldChar w:fldCharType="end"/>
+            </w:r>
+          </w:hyperlink>
+        </w:p>
+        <w:p>
+          <w:pPr>
+            <w:pStyle w:val="Verzeichnis2"/>
+            <w:tabs>
+              <w:tab w:val="left" w:pos="880"/>
+              <w:tab w:val="right" w:leader="dot" w:pos="9062"/>
+            </w:tabs>
+            <w:rPr>
+              <w:noProof/>
+            </w:rPr>
+          </w:pPr>
+          <w:hyperlink w:anchor="_Toc123048668" w:history="1">
+            <w:r>
+              <w:rPr>
+                <w:rStyle w:val="Hyperlink"/>
+                <w:noProof/>
+              </w:rPr>
+              <w:t>3.3</w:t>
+            </w:r>
+            <w:r>
+              <w:rPr>
+                <w:noProof/>
+              </w:rPr>
+              <w:tab/>
+            </w:r>
+            <w:r>
+              <w:rPr>
+                <w:rStyle w:val="Hyperlink"/>
+                <w:noProof/>
+              </w:rPr>
+              <w:t>Inbetriebnahme</w:t>
+            </w:r>
+            <w:r>
+              <w:rPr>
+                <w:noProof/>
+                <w:webHidden/>
+              </w:rPr>
+              <w:tab/>
+            </w:r>
+            <w:r>
+              <w:rPr>
+                <w:noProof/>
+                <w:webHidden/>
+              </w:rPr>
+              <w:fldChar w:fldCharType="begin"/>
+            </w:r>
+            <w:r>
+              <w:rPr>
+                <w:noProof/>
+                <w:webHidden/>
+              </w:rPr>
+              <w:instrText xml:space="preserve"> PAGEREF _Toc123048668 \h </w:instrText>
+            </w:r>
+            <w:r>
+              <w:rPr>
+                <w:noProof/>
+                <w:webHidden/>
+              </w:rPr>
+            </w:r>
+            <w:r>
+              <w:rPr>
+                <w:noProof/>
+                <w:webHidden/>
+              </w:rPr>
+              <w:fldChar w:fldCharType="separate"/>
+            </w:r>
+            <w:r>
+              <w:rPr>
+                <w:noProof/>
+                <w:webHidden/>
+              </w:rPr>
+              <w:t>3</w:t>
+            </w:r>
+            <w:r>
+              <w:rPr>
+                <w:noProof/>
+                <w:webHidden/>
+              </w:rPr>
+              <w:fldChar w:fldCharType="end"/>
+            </w:r>
+          </w:hyperlink>
+        </w:p>
+        <w:p>
+          <w:pPr>
+            <w:pStyle w:val="Verzeichnis1"/>
+            <w:tabs>
+              <w:tab w:val="left" w:pos="440"/>
+              <w:tab w:val="right" w:leader="dot" w:pos="9062"/>
+            </w:tabs>
+            <w:rPr>
+              <w:noProof/>
+            </w:rPr>
+          </w:pPr>
+          <w:hyperlink w:anchor="_Toc123048669" w:history="1">
+            <w:r>
+              <w:rPr>
+                <w:rStyle w:val="Hyperlink"/>
+                <w:noProof/>
+              </w:rPr>
+              <w:t>4.</w:t>
+            </w:r>
+            <w:r>
+              <w:rPr>
+                <w:noProof/>
+              </w:rPr>
+              <w:tab/>
+            </w:r>
+            <w:r>
+              <w:rPr>
+                <w:rStyle w:val="Hyperlink"/>
+                <w:noProof/>
+              </w:rPr>
+              <w:t>Teilprojekt SAE</w:t>
+            </w:r>
+            <w:r>
+              <w:rPr>
+                <w:noProof/>
+                <w:webHidden/>
+              </w:rPr>
+              <w:tab/>
+            </w:r>
+            <w:r>
+              <w:rPr>
+                <w:noProof/>
+                <w:webHidden/>
+              </w:rPr>
+              <w:fldChar w:fldCharType="begin"/>
+            </w:r>
+            <w:r>
+              <w:rPr>
+                <w:noProof/>
+                <w:webHidden/>
+              </w:rPr>
+              <w:instrText xml:space="preserve"> PAGEREF _Toc123048669 \h </w:instrText>
+            </w:r>
+            <w:r>
+              <w:rPr>
+                <w:noProof/>
+                <w:webHidden/>
+              </w:rPr>
+            </w:r>
+            <w:r>
+              <w:rPr>
+                <w:noProof/>
+                <w:webHidden/>
+              </w:rPr>
+              <w:fldChar w:fldCharType="separate"/>
+            </w:r>
+            <w:r>
+              <w:rPr>
+                <w:noProof/>
+                <w:webHidden/>
+              </w:rPr>
+              <w:t>3</w:t>
+            </w:r>
+            <w:r>
+              <w:rPr>
+                <w:noProof/>
+                <w:webHidden/>
+              </w:rPr>
+              <w:fldChar w:fldCharType="end"/>
+            </w:r>
+          </w:hyperlink>
+        </w:p>
+        <w:p>
+          <w:pPr>
+            <w:pStyle w:val="Verzeichnis2"/>
+            <w:tabs>
+              <w:tab w:val="left" w:pos="880"/>
+              <w:tab w:val="right" w:leader="dot" w:pos="9062"/>
+            </w:tabs>
+            <w:rPr>
+              <w:noProof/>
+            </w:rPr>
+          </w:pPr>
+          <w:hyperlink w:anchor="_Toc123048670" w:history="1">
+            <w:r>
+              <w:rPr>
+                <w:rStyle w:val="Hyperlink"/>
+                <w:noProof/>
+              </w:rPr>
+              <w:t>4.1</w:t>
+            </w:r>
+            <w:r>
+              <w:rPr>
+                <w:noProof/>
+              </w:rPr>
+              <w:tab/>
+            </w:r>
+            <w:r>
+              <w:rPr>
+                <w:rStyle w:val="Hyperlink"/>
+                <w:noProof/>
+              </w:rPr>
+              <w:t>Datenbank</w:t>
+            </w:r>
+            <w:r>
+              <w:rPr>
+                <w:noProof/>
+                <w:webHidden/>
+              </w:rPr>
+              <w:tab/>
+            </w:r>
+            <w:r>
+              <w:rPr>
+                <w:noProof/>
+                <w:webHidden/>
+              </w:rPr>
+              <w:fldChar w:fldCharType="begin"/>
+            </w:r>
+            <w:r>
+              <w:rPr>
+                <w:noProof/>
+                <w:webHidden/>
+              </w:rPr>
+              <w:instrText xml:space="preserve"> PAGEREF _Toc123048670 \h </w:instrText>
+            </w:r>
+            <w:r>
+              <w:rPr>
+                <w:noProof/>
+                <w:webHidden/>
+              </w:rPr>
+            </w:r>
+            <w:r>
+              <w:rPr>
+                <w:noProof/>
+                <w:webHidden/>
+              </w:rPr>
+              <w:fldChar w:fldCharType="separate"/>
+            </w:r>
+            <w:r>
+              <w:rPr>
+                <w:noProof/>
+                <w:webHidden/>
+              </w:rPr>
+              <w:t>3</w:t>
+            </w:r>
+            <w:r>
+              <w:rPr>
+                <w:noProof/>
+                <w:webHidden/>
+              </w:rPr>
+              <w:fldChar w:fldCharType="end"/>
+            </w:r>
+          </w:hyperlink>
+        </w:p>
+        <w:p>
+          <w:pPr>
+            <w:pStyle w:val="Verzeichnis3"/>
+            <w:tabs>
+              <w:tab w:val="left" w:pos="1320"/>
+              <w:tab w:val="right" w:leader="dot" w:pos="9062"/>
+            </w:tabs>
+            <w:rPr>
+              <w:noProof/>
+            </w:rPr>
+          </w:pPr>
+          <w:hyperlink w:anchor="_Toc123048671" w:history="1">
+            <w:r>
+              <w:rPr>
+                <w:rStyle w:val="Hyperlink"/>
+                <w:noProof/>
+              </w:rPr>
+              <w:t>4.1.1</w:t>
+            </w:r>
+            <w:r>
+              <w:rPr>
+                <w:noProof/>
+              </w:rPr>
+              <w:tab/>
+            </w:r>
+            <w:r>
+              <w:rPr>
+                <w:rStyle w:val="Hyperlink"/>
+                <w:noProof/>
+              </w:rPr>
+              <w:t>Datenbankmodell z.B. Relationen-Modell</w:t>
+            </w:r>
+            <w:r>
+              <w:rPr>
+                <w:noProof/>
+                <w:webHidden/>
+              </w:rPr>
+              <w:tab/>
+            </w:r>
+            <w:r>
+              <w:rPr>
+                <w:noProof/>
+                <w:webHidden/>
+              </w:rPr>
+              <w:fldChar w:fldCharType="begin"/>
+            </w:r>
+            <w:r>
+              <w:rPr>
+                <w:noProof/>
+                <w:webHidden/>
+              </w:rPr>
+              <w:instrText xml:space="preserve"> PAGEREF _Toc123048671 \h </w:instrText>
+            </w:r>
+            <w:r>
+              <w:rPr>
+                <w:noProof/>
+                <w:webHidden/>
+              </w:rPr>
+            </w:r>
+            <w:r>
+              <w:rPr>
+                <w:noProof/>
+                <w:webHidden/>
+              </w:rPr>
+              <w:fldChar w:fldCharType="separate"/>
+            </w:r>
+            <w:r>
+              <w:rPr>
+                <w:noProof/>
+                <w:webHidden/>
+              </w:rPr>
+              <w:t>3</w:t>
+            </w:r>
+            <w:r>
+              <w:rPr>
+                <w:noProof/>
+                <w:webHidden/>
+              </w:rPr>
+              <w:fldChar w:fldCharType="end"/>
+            </w:r>
+          </w:hyperlink>
+        </w:p>
+        <w:p>
+          <w:pPr>
+            <w:pStyle w:val="Verzeichnis2"/>
+            <w:tabs>
+              <w:tab w:val="left" w:pos="880"/>
+              <w:tab w:val="right" w:leader="dot" w:pos="9062"/>
+            </w:tabs>
+            <w:rPr>
+              <w:noProof/>
+            </w:rPr>
+          </w:pPr>
+          <w:hyperlink w:anchor="_Toc123048672" w:history="1">
+            <w:r>
+              <w:rPr>
+                <w:rStyle w:val="Hyperlink"/>
+                <w:noProof/>
+              </w:rPr>
+              <w:t>4.2</w:t>
+            </w:r>
+            <w:r>
+              <w:rPr>
+                <w:noProof/>
+              </w:rPr>
+              <w:tab/>
+            </w:r>
+            <w:r>
+              <w:rPr>
+                <w:rStyle w:val="Hyperlink"/>
+                <w:noProof/>
+              </w:rPr>
+              <w:t>Aufbau und Funktionsweise</w:t>
+            </w:r>
+            <w:r>
+              <w:rPr>
+                <w:noProof/>
+                <w:webHidden/>
+              </w:rPr>
+              <w:tab/>
+            </w:r>
+            <w:r>
+              <w:rPr>
+                <w:noProof/>
+                <w:webHidden/>
+              </w:rPr>
+              <w:fldChar w:fldCharType="begin"/>
+            </w:r>
+            <w:r>
+              <w:rPr>
+                <w:noProof/>
+                <w:webHidden/>
+              </w:rPr>
+              <w:instrText xml:space="preserve"> PAGEREF _Toc123048672 \h </w:instrText>
+            </w:r>
+            <w:r>
+              <w:rPr>
+                <w:noProof/>
+                <w:webHidden/>
+              </w:rPr>
+            </w:r>
+            <w:r>
+              <w:rPr>
+                <w:noProof/>
+                <w:webHidden/>
+              </w:rPr>
+              <w:fldChar w:fldCharType="separate"/>
+            </w:r>
+            <w:r>
+              <w:rPr>
+                <w:noProof/>
+                <w:webHidden/>
+              </w:rPr>
+              <w:t>3</w:t>
+            </w:r>
+            <w:r>
+              <w:rPr>
+                <w:noProof/>
+                <w:webHidden/>
+              </w:rPr>
+              <w:fldChar w:fldCharType="end"/>
+            </w:r>
+          </w:hyperlink>
+        </w:p>
+        <w:p>
+          <w:pPr>
+            <w:pStyle w:val="Verzeichnis3"/>
+            <w:tabs>
+              <w:tab w:val="left" w:pos="1320"/>
+              <w:tab w:val="right" w:leader="dot" w:pos="9062"/>
+            </w:tabs>
+            <w:rPr>
+              <w:noProof/>
+            </w:rPr>
+          </w:pPr>
+          <w:hyperlink w:anchor="_Toc123048673" w:history="1">
+            <w:r>
+              <w:rPr>
+                <w:rStyle w:val="Hyperlink"/>
+                <w:noProof/>
+              </w:rPr>
+              <w:t>4.2.1</w:t>
+            </w:r>
+            <w:r>
+              <w:rPr>
+                <w:noProof/>
+              </w:rPr>
+              <w:tab/>
+            </w:r>
+            <w:r>
+              <w:rPr>
+                <w:rStyle w:val="Hyperlink"/>
+                <w:noProof/>
+              </w:rPr>
+              <w:t>Architektur</w:t>
+            </w:r>
+            <w:r>
+              <w:rPr>
+                <w:noProof/>
+                <w:webHidden/>
+              </w:rPr>
+              <w:tab/>
+            </w:r>
+            <w:r>
+              <w:rPr>
+                <w:noProof/>
+                <w:webHidden/>
+              </w:rPr>
+              <w:fldChar w:fldCharType="begin"/>
+            </w:r>
+            <w:r>
+              <w:rPr>
+                <w:noProof/>
+                <w:webHidden/>
+              </w:rPr>
+              <w:instrText xml:space="preserve"> PAGEREF _Toc123048673 \h </w:instrText>
+            </w:r>
+            <w:r>
+              <w:rPr>
+                <w:noProof/>
+                <w:webHidden/>
+              </w:rPr>
+            </w:r>
+            <w:r>
+              <w:rPr>
+                <w:noProof/>
+                <w:webHidden/>
+              </w:rPr>
+              <w:fldChar w:fldCharType="separate"/>
+            </w:r>
+            <w:r>
+              <w:rPr>
+                <w:noProof/>
+                <w:webHidden/>
+              </w:rPr>
+              <w:t>3</w:t>
+            </w:r>
+            <w:r>
+              <w:rPr>
+                <w:noProof/>
+                <w:webHidden/>
+              </w:rPr>
+              <w:fldChar w:fldCharType="end"/>
+            </w:r>
+          </w:hyperlink>
+        </w:p>
+        <w:p>
+          <w:pPr>
+            <w:pStyle w:val="Verzeichnis3"/>
+            <w:tabs>
+              <w:tab w:val="left" w:pos="1320"/>
+              <w:tab w:val="right" w:leader="dot" w:pos="9062"/>
+            </w:tabs>
+            <w:rPr>
+              <w:noProof/>
+            </w:rPr>
+          </w:pPr>
+          <w:hyperlink w:anchor="_Toc123048674" w:history="1">
+            <w:r>
+              <w:rPr>
+                <w:rStyle w:val="Hyperlink"/>
+                <w:noProof/>
+                <w:lang w:val="en-US"/>
+              </w:rPr>
+              <w:t>4.2.2</w:t>
+            </w:r>
+            <w:r>
+              <w:rPr>
+                <w:noProof/>
+              </w:rPr>
+              <w:tab/>
+            </w:r>
+            <w:r>
+              <w:rPr>
+                <w:rStyle w:val="Hyperlink"/>
+                <w:noProof/>
+                <w:lang w:val="en-US"/>
+              </w:rPr>
+              <w:t>USE Case und UML Diagramme</w:t>
+            </w:r>
+            <w:r>
+              <w:rPr>
+                <w:noProof/>
+                <w:webHidden/>
+              </w:rPr>
+              <w:tab/>
+            </w:r>
+            <w:r>
+              <w:rPr>
+                <w:noProof/>
+                <w:webHidden/>
+              </w:rPr>
+              <w:fldChar w:fldCharType="begin"/>
+            </w:r>
+            <w:r>
+              <w:rPr>
+                <w:noProof/>
+                <w:webHidden/>
+              </w:rPr>
+              <w:instrText xml:space="preserve"> PAGEREF _Toc123048674 \h </w:instrText>
+            </w:r>
+            <w:r>
+              <w:rPr>
+                <w:noProof/>
+                <w:webHidden/>
+              </w:rPr>
+            </w:r>
+            <w:r>
+              <w:rPr>
+                <w:noProof/>
+                <w:webHidden/>
+              </w:rPr>
+              <w:fldChar w:fldCharType="separate"/>
+            </w:r>
+            <w:r>
+              <w:rPr>
+                <w:noProof/>
+                <w:webHidden/>
+              </w:rPr>
+              <w:t>3</w:t>
+            </w:r>
+            <w:r>
+              <w:rPr>
+                <w:noProof/>
+                <w:webHidden/>
+              </w:rPr>
+              <w:fldChar w:fldCharType="end"/>
+            </w:r>
+          </w:hyperlink>
+        </w:p>
+        <w:p>
+          <w:pPr>
+            <w:pStyle w:val="Verzeichnis3"/>
+            <w:tabs>
+              <w:tab w:val="left" w:pos="1320"/>
+              <w:tab w:val="right" w:leader="dot" w:pos="9062"/>
+            </w:tabs>
+            <w:rPr>
+              <w:noProof/>
+            </w:rPr>
+          </w:pPr>
+          <w:hyperlink w:anchor="_Toc123048675" w:history="1">
+            <w:r>
+              <w:rPr>
+                <w:rStyle w:val="Hyperlink"/>
+                <w:noProof/>
+                <w:lang w:val="en-US"/>
+              </w:rPr>
+              <w:t>4.2.3</w:t>
+            </w:r>
+            <w:r>
+              <w:rPr>
+                <w:noProof/>
+              </w:rPr>
+              <w:tab/>
+            </w:r>
+            <w:r>
+              <w:rPr>
+                <w:rStyle w:val="Hyperlink"/>
+                <w:noProof/>
+                <w:lang w:val="en-US"/>
+              </w:rPr>
+              <w:t>Prerequisits: Bibliotheken und Komponenten</w:t>
+            </w:r>
+            <w:r>
+              <w:rPr>
+                <w:noProof/>
+                <w:webHidden/>
+              </w:rPr>
+              <w:tab/>
+            </w:r>
+            <w:r>
+              <w:rPr>
+                <w:noProof/>
+                <w:webHidden/>
+              </w:rPr>
+              <w:fldChar w:fldCharType="begin"/>
+            </w:r>
+            <w:r>
+              <w:rPr>
+                <w:noProof/>
+                <w:webHidden/>
+              </w:rPr>
+              <w:instrText xml:space="preserve"> PAGEREF _Toc123048675 \h </w:instrText>
+            </w:r>
+            <w:r>
+              <w:rPr>
+                <w:noProof/>
+                <w:webHidden/>
+              </w:rPr>
+            </w:r>
+            <w:r>
+              <w:rPr>
+                <w:noProof/>
+                <w:webHidden/>
+              </w:rPr>
+              <w:fldChar w:fldCharType="separate"/>
+            </w:r>
+            <w:r>
+              <w:rPr>
+                <w:noProof/>
+                <w:webHidden/>
+              </w:rPr>
+              <w:t>3</w:t>
+            </w:r>
+            <w:r>
+              <w:rPr>
+                <w:noProof/>
+                <w:webHidden/>
+              </w:rPr>
+              <w:fldChar w:fldCharType="end"/>
+            </w:r>
+          </w:hyperlink>
+        </w:p>
+        <w:p>
+          <w:pPr>
+            <w:pStyle w:val="Verzeichnis3"/>
+            <w:tabs>
+              <w:tab w:val="left" w:pos="1320"/>
+              <w:tab w:val="right" w:leader="dot" w:pos="9062"/>
+            </w:tabs>
+            <w:rPr>
+              <w:noProof/>
+            </w:rPr>
+          </w:pPr>
+          <w:hyperlink w:anchor="_Toc123048676" w:history="1">
+            <w:r>
+              <w:rPr>
+                <w:rStyle w:val="Hyperlink"/>
+                <w:noProof/>
+                <w:lang w:val="en-US"/>
+              </w:rPr>
+              <w:t>4.2.4</w:t>
+            </w:r>
+            <w:r>
+              <w:rPr>
+                <w:noProof/>
+              </w:rPr>
+              <w:tab/>
+            </w:r>
+            <w:r>
+              <w:rPr>
+                <w:rStyle w:val="Hyperlink"/>
+                <w:noProof/>
+                <w:lang w:val="en-US"/>
+              </w:rPr>
+              <w:t>Inbetriebnahme Vorort</w:t>
+            </w:r>
+            <w:r>
+              <w:rPr>
+                <w:noProof/>
+                <w:webHidden/>
+              </w:rPr>
+              <w:tab/>
+            </w:r>
+            <w:r>
+              <w:rPr>
+                <w:noProof/>
+                <w:webHidden/>
+              </w:rPr>
+              <w:fldChar w:fldCharType="begin"/>
+            </w:r>
+            <w:r>
+              <w:rPr>
+                <w:noProof/>
+                <w:webHidden/>
+              </w:rPr>
+              <w:instrText xml:space="preserve"> PAGEREF _Toc123048676 \h </w:instrText>
+            </w:r>
+            <w:r>
+              <w:rPr>
+                <w:noProof/>
+                <w:webHidden/>
+              </w:rPr>
+            </w:r>
+            <w:r>
+              <w:rPr>
+                <w:noProof/>
+                <w:webHidden/>
+              </w:rPr>
+              <w:fldChar w:fldCharType="separate"/>
+            </w:r>
+            <w:r>
+              <w:rPr>
+                <w:noProof/>
+                <w:webHidden/>
+              </w:rPr>
+              <w:t>3</w:t>
+            </w:r>
+            <w:r>
+              <w:rPr>
+                <w:noProof/>
+                <w:webHidden/>
+              </w:rPr>
+              <w:fldChar w:fldCharType="end"/>
+            </w:r>
+          </w:hyperlink>
+        </w:p>
+        <w:p>
+          <w:pPr>
+            <w:pStyle w:val="Verzeichnis3"/>
+            <w:tabs>
+              <w:tab w:val="left" w:pos="1320"/>
+              <w:tab w:val="right" w:leader="dot" w:pos="9062"/>
+            </w:tabs>
+            <w:rPr>
+              <w:noProof/>
+            </w:rPr>
+          </w:pPr>
+          <w:hyperlink w:anchor="_Toc123048677" w:history="1">
+            <w:r>
+              <w:rPr>
+                <w:rStyle w:val="Hyperlink"/>
+                <w:noProof/>
+              </w:rPr>
+              <w:t>4.2.5</w:t>
+            </w:r>
+            <w:r>
+              <w:rPr>
+                <w:noProof/>
+              </w:rPr>
+              <w:tab/>
+            </w:r>
+            <w:r>
+              <w:rPr>
+                <w:rStyle w:val="Hyperlink"/>
+                <w:noProof/>
+              </w:rPr>
+              <w:t>Technische Beschreibung der WebCam-Anbindung</w:t>
+            </w:r>
+            <w:r>
+              <w:rPr>
+                <w:noProof/>
+                <w:webHidden/>
+              </w:rPr>
+              <w:tab/>
+            </w:r>
+            <w:r>
+              <w:rPr>
+                <w:noProof/>
+                <w:webHidden/>
+              </w:rPr>
+              <w:fldChar w:fldCharType="begin"/>
+            </w:r>
+            <w:r>
+              <w:rPr>
+                <w:noProof/>
+                <w:webHidden/>
+              </w:rPr>
+              <w:instrText xml:space="preserve"> PAGEREF _Toc123048677 \h </w:instrText>
+            </w:r>
+            <w:r>
+              <w:rPr>
+                <w:noProof/>
+                <w:webHidden/>
+              </w:rPr>
+            </w:r>
+            <w:r>
+              <w:rPr>
+                <w:noProof/>
+                <w:webHidden/>
+              </w:rPr>
+              <w:fldChar w:fldCharType="separate"/>
+            </w:r>
+            <w:r>
+              <w:rPr>
+                <w:noProof/>
+                <w:webHidden/>
+              </w:rPr>
+              <w:t>3</w:t>
+            </w:r>
+            <w:r>
+              <w:rPr>
+                <w:noProof/>
+                <w:webHidden/>
+              </w:rPr>
+              <w:fldChar w:fldCharType="end"/>
+            </w:r>
+          </w:hyperlink>
+        </w:p>
+        <w:p>
+          <w:pPr>
+            <w:pStyle w:val="Verzeichnis3"/>
+            <w:tabs>
+              <w:tab w:val="left" w:pos="1320"/>
+              <w:tab w:val="right" w:leader="dot" w:pos="9062"/>
+            </w:tabs>
+            <w:rPr>
+              <w:noProof/>
+            </w:rPr>
+          </w:pPr>
+          <w:hyperlink w:anchor="_Toc123048678" w:history="1">
+            <w:r>
+              <w:rPr>
+                <w:rStyle w:val="Hyperlink"/>
+                <w:noProof/>
+              </w:rPr>
+              <w:t>4.2.6</w:t>
+            </w:r>
+            <w:r>
+              <w:rPr>
+                <w:noProof/>
+              </w:rPr>
+              <w:tab/>
+            </w:r>
+            <w:r>
+              <w:rPr>
+                <w:rStyle w:val="Hyperlink"/>
+                <w:noProof/>
+              </w:rPr>
+              <w:t>Anleitung Bedienung durch den Kunden</w:t>
+            </w:r>
+            <w:r>
+              <w:rPr>
+                <w:noProof/>
+                <w:webHidden/>
+              </w:rPr>
+              <w:tab/>
+            </w:r>
+            <w:r>
+              <w:rPr>
+                <w:noProof/>
+                <w:webHidden/>
+              </w:rPr>
+              <w:fldChar w:fldCharType="begin"/>
+            </w:r>
+            <w:r>
+              <w:rPr>
+                <w:noProof/>
+                <w:webHidden/>
+              </w:rPr>
+              <w:instrText xml:space="preserve"> PAGEREF _Toc123048678 \h </w:instrText>
+            </w:r>
+            <w:r>
+              <w:rPr>
+                <w:noProof/>
+                <w:webHidden/>
+              </w:rPr>
+            </w:r>
+            <w:r>
+              <w:rPr>
+                <w:noProof/>
+                <w:webHidden/>
+              </w:rPr>
+              <w:fldChar w:fldCharType="separate"/>
+            </w:r>
+            <w:r>
+              <w:rPr>
+                <w:noProof/>
+                <w:webHidden/>
+              </w:rPr>
+              <w:t>3</w:t>
+            </w:r>
+            <w:r>
+              <w:rPr>
+                <w:noProof/>
+                <w:webHidden/>
+              </w:rPr>
+              <w:fldChar w:fldCharType="end"/>
+            </w:r>
+          </w:hyperlink>
+        </w:p>
+        <w:p>
+          <w:pPr>
+            <w:pStyle w:val="Verzeichnis3"/>
+            <w:tabs>
+              <w:tab w:val="left" w:pos="1320"/>
+              <w:tab w:val="right" w:leader="dot" w:pos="9062"/>
+            </w:tabs>
+            <w:rPr>
+              <w:noProof/>
+            </w:rPr>
+          </w:pPr>
+          <w:hyperlink w:anchor="_Toc123048679" w:history="1">
+            <w:r>
+              <w:rPr>
+                <w:rStyle w:val="Hyperlink"/>
+                <w:noProof/>
+              </w:rPr>
+              <w:t>4.2.7</w:t>
+            </w:r>
+            <w:r>
+              <w:rPr>
+                <w:noProof/>
+              </w:rPr>
+              <w:tab/>
+            </w:r>
+            <w:r>
+              <w:rPr>
+                <w:rStyle w:val="Hyperlink"/>
+                <w:noProof/>
+              </w:rPr>
+              <w:t>Anleitung Datenabruf und Übermittelung</w:t>
+            </w:r>
+            <w:r>
+              <w:rPr>
+                <w:noProof/>
+                <w:webHidden/>
+              </w:rPr>
+              <w:tab/>
+            </w:r>
+            <w:r>
+              <w:rPr>
+                <w:noProof/>
+                <w:webHidden/>
+              </w:rPr>
+              <w:fldChar w:fldCharType="begin"/>
+            </w:r>
+            <w:r>
+              <w:rPr>
+                <w:noProof/>
+                <w:webHidden/>
+              </w:rPr>
+              <w:instrText xml:space="preserve"> PAGEREF _Toc123048679 \h </w:instrText>
+            </w:r>
+            <w:r>
+              <w:rPr>
+                <w:noProof/>
+                <w:webHidden/>
+              </w:rPr>
+            </w:r>
+            <w:r>
+              <w:rPr>
+                <w:noProof/>
+                <w:webHidden/>
+              </w:rPr>
+              <w:fldChar w:fldCharType="separate"/>
+            </w:r>
+            <w:r>
+              <w:rPr>
+                <w:noProof/>
+                <w:webHidden/>
+              </w:rPr>
+              <w:t>3</w:t>
+            </w:r>
+            <w:r>
+              <w:rPr>
+                <w:noProof/>
+                <w:webHidden/>
+              </w:rPr>
+              <w:fldChar w:fldCharType="end"/>
+            </w:r>
+          </w:hyperlink>
+        </w:p>
+        <w:p>
+          <w:pPr>
+            <w:pStyle w:val="Verzeichnis3"/>
+            <w:tabs>
+              <w:tab w:val="left" w:pos="1320"/>
+              <w:tab w:val="right" w:leader="dot" w:pos="9062"/>
+            </w:tabs>
+            <w:rPr>
+              <w:noProof/>
+            </w:rPr>
+          </w:pPr>
+          <w:hyperlink w:anchor="_Toc123048680" w:history="1">
+            <w:r>
+              <w:rPr>
+                <w:rStyle w:val="Hyperlink"/>
+                <w:noProof/>
+              </w:rPr>
+              <w:t>4.2.8</w:t>
+            </w:r>
+            <w:r>
+              <w:rPr>
+                <w:noProof/>
+              </w:rPr>
+              <w:tab/>
+            </w:r>
+            <w:r>
+              <w:rPr>
+                <w:rStyle w:val="Hyperlink"/>
+                <w:noProof/>
+              </w:rPr>
+              <w:t>Testszenarien</w:t>
+            </w:r>
+            <w:r>
+              <w:rPr>
+                <w:noProof/>
+                <w:webHidden/>
+              </w:rPr>
+              <w:tab/>
+            </w:r>
+            <w:r>
+              <w:rPr>
+                <w:noProof/>
+                <w:webHidden/>
+              </w:rPr>
+              <w:fldChar w:fldCharType="begin"/>
+            </w:r>
+            <w:r>
+              <w:rPr>
+                <w:noProof/>
+                <w:webHidden/>
+              </w:rPr>
+              <w:instrText xml:space="preserve"> PAGEREF _Toc123048680 \h </w:instrText>
+            </w:r>
+            <w:r>
+              <w:rPr>
+                <w:noProof/>
+                <w:webHidden/>
+              </w:rPr>
+            </w:r>
+            <w:r>
+              <w:rPr>
+                <w:noProof/>
+                <w:webHidden/>
+              </w:rPr>
+              <w:fldChar w:fldCharType="separate"/>
+            </w:r>
+            <w:r>
+              <w:rPr>
+                <w:noProof/>
+                <w:webHidden/>
+              </w:rPr>
+              <w:t>3</w:t>
+            </w:r>
+            <w:r>
+              <w:rPr>
+                <w:noProof/>
+                <w:webHidden/>
+              </w:rPr>
+              <w:fldChar w:fldCharType="end"/>
+            </w:r>
+          </w:hyperlink>
+        </w:p>
+        <w:p>
+          <w:r>
+            <w:rPr>
+              <w:b/>
+              <w:bCs/>
+            </w:rPr>
+            <w:fldChar w:fldCharType="end"/>
+          </w:r>
+        </w:p>
+      </w:sdtContent>
+    </w:sdt>
     <w:p>
       <w:pPr>
         <w:pStyle w:val="berschrift1"/>
@@ -10,8 +3324,15 @@
           <w:numId w:val="3"/>
         </w:numPr>
       </w:pPr>
+      <w:bookmarkStart w:id="0" w:name="_Toc123048654"/>
       <w:r>
         <w:t>Einführung</w:t>
+      </w:r>
+      <w:bookmarkEnd w:id="0"/>
+    </w:p>
+    <w:p>
+      <w:r>
+        <w:t>Im Rahmen des Projekts Messeauftritt soll eine WLAN-Infrastruktur und eine Software zur Erfassung von Kundendaten bereitgestellt werden.</w:t>
       </w:r>
     </w:p>
     <w:p>
@@ -22,9 +3343,11 @@
           <w:numId w:val="3"/>
         </w:numPr>
       </w:pPr>
+      <w:bookmarkStart w:id="1" w:name="_Toc123048655"/>
       <w:r>
         <w:t>Anforderungsanalyse</w:t>
       </w:r>
+      <w:bookmarkEnd w:id="1"/>
     </w:p>
     <w:p>
       <w:pPr>
@@ -34,8 +3357,39 @@
           <w:numId w:val="3"/>
         </w:numPr>
       </w:pPr>
+      <w:bookmarkStart w:id="2" w:name="_Toc123048656"/>
       <w:r>
         <w:t>Situationsbeschreibung</w:t>
+      </w:r>
+      <w:bookmarkEnd w:id="2"/>
+    </w:p>
+    <w:p>
+      <w:r>
+        <w:t xml:space="preserve">Die Firma </w:t>
+      </w:r>
+      <w:proofErr w:type="spellStart"/>
+      <w:r>
+        <w:t>Juker</w:t>
+      </w:r>
+      <w:proofErr w:type="spellEnd"/>
+      <w:r>
+        <w:t xml:space="preserve"> plant den Besuch einer Messe. Auf der Messe sollen neben den üblichen Tätigkeiten nach Möglichkeit auch Daten </w:t>
+      </w:r>
+      <w:proofErr w:type="gramStart"/>
+      <w:r>
+        <w:t>potentieller</w:t>
+      </w:r>
+      <w:proofErr w:type="gramEnd"/>
+      <w:r>
+        <w:t xml:space="preserve"> Neukunden erhoben und gespeichert werden. Zu diesem Zweck kann der Messestand Gutscheine ausstellen, mit denen vergünstigte Angebote auf der Messe wahrgenommen werden können. Voraussetzung ist die Registrierung im Portal der Firma </w:t>
+      </w:r>
+      <w:proofErr w:type="spellStart"/>
+      <w:r>
+        <w:t>Juker</w:t>
+      </w:r>
+      <w:proofErr w:type="spellEnd"/>
+      <w:r>
+        <w:t>.</w:t>
       </w:r>
     </w:p>
     <w:p>
@@ -46,8 +3400,31 @@
           <w:numId w:val="3"/>
         </w:numPr>
       </w:pPr>
-      <w:r>
+      <w:bookmarkStart w:id="3" w:name="_Toc123048657"/>
+      <w:r>
+        <w:lastRenderedPageBreak/>
         <w:t>Teilprojekt SAE: Datenerfassung Neukunden</w:t>
+      </w:r>
+      <w:bookmarkEnd w:id="3"/>
+    </w:p>
+    <w:p>
+      <w:r>
+        <w:t>Während des Messeauftritts sollen von Kunden im Self-Service Kundenkarten erstellt werden können, mit denen dann der Zugang zu weiteren Messeangeboten möglich wird. Dabei sollen Nachname, Vorname, Anschrift und ein Bild erfasst werden. Zusätzlich sollen ein oder mehrere Produktgruppen angegeben werden können, für die besonderes Interesse besteht. Bei Firmenvertretern soll zusätzlich ein Datensatz für die Firma angelegt werden.</w:t>
+      </w:r>
+    </w:p>
+    <w:p>
+      <w:r>
+        <w:t>Die Speicherung der Daten soll langfristig in einer Datenbank erfolgen. Da die Zuverlässigkeit der Netzwerkverbindung während des Messeauftritts nicht immer sichergestellt werden kann, muss das Erfassungssystem auch offline funktionieren und in der Lage sein, die Daten auf Wunsch an die Firmenzentrale zu übermitteln.</w:t>
+      </w:r>
+    </w:p>
+    <w:p>
+      <w:r>
+        <w:t xml:space="preserve">Die gespeicherten Daten sollen von den MitarbeiterInnen auch abgerufen und durchsucht werden können. Da es sich um einen Self-Service handelt muss sichergestellt werden, dass nicht jede Person das System frei nutzen kann. </w:t>
+      </w:r>
+    </w:p>
+    <w:p>
+      <w:r>
+        <w:t>Für die Erfassung des Fotos soll eine Webcam angebunden werden.</w:t>
       </w:r>
     </w:p>
     <w:p>
@@ -58,8 +3435,28 @@
           <w:numId w:val="3"/>
         </w:numPr>
       </w:pPr>
+      <w:bookmarkStart w:id="4" w:name="_Toc123048658"/>
       <w:r>
         <w:t>Teilprojekt IST: WLAN</w:t>
+      </w:r>
+      <w:bookmarkEnd w:id="4"/>
+    </w:p>
+    <w:p>
+      <w:r>
+        <w:t xml:space="preserve">Sie sollen für den Messeauftritt ein WLAN planen, da Sie nicht auf das dort verfügbare öffentliche WLAN zugreifen wollen. Zu diesem Zweck erhalten Sie vom Messeveranstalter einen LAN-Zugang mit einem eigenen Subnetz. Das WLAN soll nicht öffentlich sein und eine /26 </w:t>
+      </w:r>
+      <w:proofErr w:type="spellStart"/>
+      <w:r>
+        <w:t>Subnetmaske</w:t>
+      </w:r>
+      <w:proofErr w:type="spellEnd"/>
+      <w:r>
+        <w:t xml:space="preserve"> haben.  </w:t>
+      </w:r>
+    </w:p>
+    <w:p>
+      <w:r>
+        <w:t>Das Netzwerk muss so aufgebaut sein, dass die im Teilprojekt SAE erfassten Daten bei Bedarf an die Firmenzentrale übermittelt werden können. Die Nutzung des Netzwerks soll nur für berechtigte Personen möglich sein. Sollte es bei Ihrem Ansatz notwendig sein, dass Besucher sich in das von Ihnen angebotene WLAN einwählen, dürfen MitarbeiterInnen und Besucher sich nicht im gleichen WLAN befinden.</w:t>
       </w:r>
     </w:p>
     <w:p>
@@ -70,9 +3467,11 @@
           <w:numId w:val="3"/>
         </w:numPr>
       </w:pPr>
+      <w:bookmarkStart w:id="5" w:name="_Toc123048659"/>
       <w:r>
         <w:t>Teilprojekt ITS</w:t>
       </w:r>
+      <w:bookmarkEnd w:id="5"/>
     </w:p>
     <w:p>
       <w:pPr>
@@ -82,9 +3481,11 @@
           <w:numId w:val="3"/>
         </w:numPr>
       </w:pPr>
+      <w:bookmarkStart w:id="6" w:name="_Toc123048660"/>
       <w:r>
         <w:t>Netzwerkinfrastruktur Stand</w:t>
       </w:r>
+      <w:bookmarkEnd w:id="6"/>
     </w:p>
     <w:p>
       <w:pPr>
@@ -94,8 +3495,87 @@
           <w:numId w:val="3"/>
         </w:numPr>
       </w:pPr>
+      <w:bookmarkStart w:id="7" w:name="_Toc123048661"/>
       <w:r>
         <w:t>Netzwerkaufbau</w:t>
+      </w:r>
+      <w:bookmarkEnd w:id="7"/>
+    </w:p>
+    <w:p>
+      <w:pPr>
+        <w:keepNext/>
+      </w:pPr>
+      <w:r>
+        <w:rPr>
+          <w:noProof/>
+        </w:rPr>
+        <w:drawing>
+          <wp:inline distT="0" distB="0" distL="0" distR="0" wp14:anchorId="4DDF00BC" wp14:editId="565BB02E">
+            <wp:extent cx="4660900" cy="3200400"/>
+            <wp:effectExtent l="0" t="0" r="6350" b="0"/>
+            <wp:docPr id="2" name="Grafik 2"/>
+            <wp:cNvGraphicFramePr>
+              <a:graphicFrameLocks xmlns:a="http://schemas.openxmlformats.org/drawingml/2006/main" noChangeAspect="1"/>
+            </wp:cNvGraphicFramePr>
+            <a:graphic xmlns:a="http://schemas.openxmlformats.org/drawingml/2006/main">
+              <a:graphicData uri="http://schemas.openxmlformats.org/drawingml/2006/picture">
+                <pic:pic xmlns:pic="http://schemas.openxmlformats.org/drawingml/2006/picture">
+                  <pic:nvPicPr>
+                    <pic:cNvPr id="0" name="Picture 2"/>
+                    <pic:cNvPicPr>
+                      <a:picLocks noChangeAspect="1" noChangeArrowheads="1"/>
+                    </pic:cNvPicPr>
+                  </pic:nvPicPr>
+                  <pic:blipFill>
+                    <a:blip r:embed="rId8">
+                      <a:extLst>
+                        <a:ext uri="{28A0092B-C50C-407E-A947-70E740481C1C}">
+                          <a14:useLocalDpi xmlns:a14="http://schemas.microsoft.com/office/drawing/2010/main" val="0"/>
+                        </a:ext>
+                      </a:extLst>
+                    </a:blip>
+                    <a:srcRect/>
+                    <a:stretch>
+                      <a:fillRect/>
+                    </a:stretch>
+                  </pic:blipFill>
+                  <pic:spPr bwMode="auto">
+                    <a:xfrm>
+                      <a:off x="0" y="0"/>
+                      <a:ext cx="4660900" cy="3200400"/>
+                    </a:xfrm>
+                    <a:prstGeom prst="rect">
+                      <a:avLst/>
+                    </a:prstGeom>
+                    <a:noFill/>
+                    <a:ln>
+                      <a:noFill/>
+                    </a:ln>
+                  </pic:spPr>
+                </pic:pic>
+              </a:graphicData>
+            </a:graphic>
+          </wp:inline>
+        </w:drawing>
+      </w:r>
+    </w:p>
+    <w:p>
+      <w:pPr>
+        <w:pStyle w:val="Beschriftung"/>
+      </w:pPr>
+      <w:r>
+        <w:t xml:space="preserve">Abbildung </w:t>
+      </w:r>
+      <w:fldSimple w:instr=" SEQ Abbildung \* ARABIC ">
+        <w:r>
+          <w:rPr>
+            <w:noProof/>
+          </w:rPr>
+          <w:t>1</w:t>
+        </w:r>
+      </w:fldSimple>
+      <w:r>
+        <w:t xml:space="preserve"> Netzplan Skizze</w:t>
       </w:r>
     </w:p>
     <w:p>
@@ -106,8 +3586,81 @@
           <w:numId w:val="3"/>
         </w:numPr>
       </w:pPr>
-      <w:r>
+      <w:bookmarkStart w:id="8" w:name="_Toc123048662"/>
+      <w:r>
+        <w:lastRenderedPageBreak/>
         <w:t>Anbindung Messenetzwerk</w:t>
+      </w:r>
+      <w:bookmarkEnd w:id="8"/>
+    </w:p>
+    <w:p>
+      <w:pPr>
+        <w:keepNext/>
+      </w:pPr>
+      <w:r>
+        <w:rPr>
+          <w:noProof/>
+        </w:rPr>
+        <w:drawing>
+          <wp:inline distT="0" distB="0" distL="0" distR="0" wp14:anchorId="14D80C94" wp14:editId="3F6756B8">
+            <wp:extent cx="4572000" cy="2771775"/>
+            <wp:effectExtent l="0" t="0" r="0" b="0"/>
+            <wp:docPr id="1924721231" name="Picture 1924721231"/>
+            <wp:cNvGraphicFramePr>
+              <a:graphicFrameLocks xmlns:a="http://schemas.openxmlformats.org/drawingml/2006/main" noChangeAspect="1"/>
+            </wp:cNvGraphicFramePr>
+            <a:graphic xmlns:a="http://schemas.openxmlformats.org/drawingml/2006/main">
+              <a:graphicData uri="http://schemas.openxmlformats.org/drawingml/2006/picture">
+                <pic:pic xmlns:pic="http://schemas.openxmlformats.org/drawingml/2006/picture">
+                  <pic:nvPicPr>
+                    <pic:cNvPr id="0" name=""/>
+                    <pic:cNvPicPr/>
+                  </pic:nvPicPr>
+                  <pic:blipFill>
+                    <a:blip r:embed="rId9">
+                      <a:extLst>
+                        <a:ext uri="{28A0092B-C50C-407E-A947-70E740481C1C}">
+                          <a14:useLocalDpi xmlns:a14="http://schemas.microsoft.com/office/drawing/2010/main" val="0"/>
+                        </a:ext>
+                      </a:extLst>
+                    </a:blip>
+                    <a:stretch>
+                      <a:fillRect/>
+                    </a:stretch>
+                  </pic:blipFill>
+                  <pic:spPr>
+                    <a:xfrm>
+                      <a:off x="0" y="0"/>
+                      <a:ext cx="4572000" cy="2771775"/>
+                    </a:xfrm>
+                    <a:prstGeom prst="rect">
+                      <a:avLst/>
+                    </a:prstGeom>
+                  </pic:spPr>
+                </pic:pic>
+              </a:graphicData>
+            </a:graphic>
+          </wp:inline>
+        </w:drawing>
+      </w:r>
+    </w:p>
+    <w:p>
+      <w:pPr>
+        <w:pStyle w:val="Beschriftung"/>
+      </w:pPr>
+      <w:r>
+        <w:t xml:space="preserve">Abbildung </w:t>
+      </w:r>
+      <w:fldSimple w:instr=" SEQ Abbildung \* ARABIC ">
+        <w:r>
+          <w:rPr>
+            <w:noProof/>
+          </w:rPr>
+          <w:t>2</w:t>
+        </w:r>
+      </w:fldSimple>
+      <w:r>
+        <w:t xml:space="preserve"> Netzplan Packet Tracer</w:t>
       </w:r>
     </w:p>
     <w:p>
@@ -118,9 +3671,11 @@
           <w:numId w:val="3"/>
         </w:numPr>
       </w:pPr>
+      <w:bookmarkStart w:id="9" w:name="_Toc123048663"/>
       <w:r>
         <w:t>Netzwerk Einrichtung und IP-Zuweisung</w:t>
       </w:r>
+      <w:bookmarkEnd w:id="9"/>
     </w:p>
     <w:p>
       <w:pPr>
@@ -130,9 +3685,11 @@
           <w:numId w:val="3"/>
         </w:numPr>
       </w:pPr>
+      <w:bookmarkStart w:id="10" w:name="_Toc123048664"/>
       <w:r>
         <w:t>Routing</w:t>
       </w:r>
+      <w:bookmarkEnd w:id="10"/>
     </w:p>
     <w:p>
       <w:pPr>
@@ -142,9 +3699,11 @@
           <w:numId w:val="3"/>
         </w:numPr>
       </w:pPr>
+      <w:bookmarkStart w:id="11" w:name="_Toc123048665"/>
       <w:r>
         <w:t>WLAN</w:t>
       </w:r>
+      <w:bookmarkEnd w:id="11"/>
     </w:p>
     <w:p>
       <w:pPr>
@@ -154,9 +3713,11 @@
           <w:numId w:val="3"/>
         </w:numPr>
       </w:pPr>
+      <w:bookmarkStart w:id="12" w:name="_Toc123048666"/>
       <w:r>
         <w:t>Zugang und Sicherheit</w:t>
       </w:r>
+      <w:bookmarkEnd w:id="12"/>
     </w:p>
     <w:p>
       <w:pPr>
@@ -166,9 +3727,11 @@
           <w:numId w:val="3"/>
         </w:numPr>
       </w:pPr>
+      <w:bookmarkStart w:id="13" w:name="_Toc123048667"/>
       <w:r>
         <w:t>Anbindung von Clients</w:t>
       </w:r>
+      <w:bookmarkEnd w:id="13"/>
     </w:p>
     <w:p>
       <w:pPr>
@@ -178,9 +3741,11 @@
           <w:numId w:val="3"/>
         </w:numPr>
       </w:pPr>
+      <w:bookmarkStart w:id="14" w:name="_Toc123048668"/>
       <w:r>
         <w:t>Inbetriebnahme</w:t>
       </w:r>
+      <w:bookmarkEnd w:id="14"/>
     </w:p>
     <w:p>
       <w:pPr>
@@ -190,9 +3755,11 @@
           <w:numId w:val="3"/>
         </w:numPr>
       </w:pPr>
+      <w:bookmarkStart w:id="15" w:name="_Toc123048669"/>
       <w:r>
         <w:t>Teilprojekt SAE</w:t>
       </w:r>
+      <w:bookmarkEnd w:id="15"/>
     </w:p>
     <w:p>
       <w:pPr>
@@ -202,9 +3769,11 @@
           <w:numId w:val="3"/>
         </w:numPr>
       </w:pPr>
+      <w:bookmarkStart w:id="16" w:name="_Toc123048670"/>
       <w:r>
         <w:t>Datenbank</w:t>
       </w:r>
+      <w:bookmarkEnd w:id="16"/>
     </w:p>
     <w:p>
       <w:pPr>
@@ -214,9 +3783,11 @@
           <w:numId w:val="3"/>
         </w:numPr>
       </w:pPr>
+      <w:bookmarkStart w:id="17" w:name="_Toc123048671"/>
       <w:r>
         <w:t>Datenbankmodell z.B. Relationen-Modell</w:t>
       </w:r>
+      <w:bookmarkEnd w:id="17"/>
     </w:p>
     <w:p>
       <w:pPr>
@@ -226,9 +3797,11 @@
           <w:numId w:val="3"/>
         </w:numPr>
       </w:pPr>
+      <w:bookmarkStart w:id="18" w:name="_Toc123048672"/>
       <w:r>
         <w:t>Aufbau und Funktionsweise</w:t>
       </w:r>
+      <w:bookmarkEnd w:id="18"/>
     </w:p>
     <w:p>
       <w:pPr>
@@ -238,9 +3811,11 @@
           <w:numId w:val="3"/>
         </w:numPr>
       </w:pPr>
+      <w:bookmarkStart w:id="19" w:name="_Toc123048673"/>
       <w:r>
         <w:t>Architektur</w:t>
       </w:r>
+      <w:bookmarkEnd w:id="19"/>
     </w:p>
     <w:p>
       <w:pPr>
@@ -253,6 +3828,7 @@
           <w:lang w:val="en-US"/>
         </w:rPr>
       </w:pPr>
+      <w:bookmarkStart w:id="20" w:name="_Toc123048674"/>
       <w:r>
         <w:rPr>
           <w:lang w:val="en-US"/>
@@ -272,6 +3848,7 @@
         </w:rPr>
         <w:t>iagramme</w:t>
       </w:r>
+      <w:bookmarkEnd w:id="20"/>
       <w:proofErr w:type="spellEnd"/>
     </w:p>
     <w:p>
@@ -285,6 +3862,7 @@
           <w:lang w:val="en-US"/>
         </w:rPr>
       </w:pPr>
+      <w:bookmarkStart w:id="21" w:name="_Toc123048675"/>
       <w:proofErr w:type="spellStart"/>
       <w:r>
         <w:rPr>
@@ -326,6 +3904,7 @@
         </w:rPr>
         <w:t>Komponenten</w:t>
       </w:r>
+      <w:bookmarkEnd w:id="21"/>
       <w:proofErr w:type="spellEnd"/>
     </w:p>
     <w:p>
@@ -339,6 +3918,7 @@
           <w:lang w:val="en-US"/>
         </w:rPr>
       </w:pPr>
+      <w:bookmarkStart w:id="22" w:name="_Toc123048676"/>
       <w:proofErr w:type="spellStart"/>
       <w:r>
         <w:rPr>
@@ -360,6 +3940,7 @@
         </w:rPr>
         <w:t>Vorort</w:t>
       </w:r>
+      <w:bookmarkEnd w:id="22"/>
       <w:proofErr w:type="spellEnd"/>
     </w:p>
     <w:p>
@@ -370,6 +3951,7 @@
           <w:numId w:val="3"/>
         </w:numPr>
       </w:pPr>
+      <w:bookmarkStart w:id="23" w:name="_Toc123048677"/>
       <w:r>
         <w:t xml:space="preserve">Technische Beschreibung der </w:t>
       </w:r>
@@ -384,6 +3966,7 @@
       <w:r>
         <w:t>nbindung</w:t>
       </w:r>
+      <w:bookmarkEnd w:id="23"/>
     </w:p>
     <w:p>
       <w:pPr>
@@ -393,9 +3976,11 @@
           <w:numId w:val="3"/>
         </w:numPr>
       </w:pPr>
+      <w:bookmarkStart w:id="24" w:name="_Toc123048678"/>
       <w:r>
         <w:t>Anleitung Bedienung durch den Kunden</w:t>
       </w:r>
+      <w:bookmarkEnd w:id="24"/>
     </w:p>
     <w:p>
       <w:pPr>
@@ -405,9 +3990,11 @@
           <w:numId w:val="3"/>
         </w:numPr>
       </w:pPr>
+      <w:bookmarkStart w:id="25" w:name="_Toc123048679"/>
       <w:r>
         <w:t>Anleitung Datenabruf und Übermittelung</w:t>
       </w:r>
+      <w:bookmarkEnd w:id="25"/>
     </w:p>
     <w:p>
       <w:pPr>
@@ -417,19 +4004,207 @@
           <w:numId w:val="3"/>
         </w:numPr>
       </w:pPr>
+      <w:bookmarkStart w:id="26" w:name="_Toc123048680"/>
       <w:r>
         <w:t>Testszenarien</w:t>
       </w:r>
+      <w:bookmarkEnd w:id="26"/>
     </w:p>
     <w:p/>
     <w:sectPr>
+      <w:headerReference w:type="default" r:id="rId10"/>
+      <w:footerReference w:type="default" r:id="rId11"/>
       <w:pgSz w:w="11906" w:h="16838"/>
       <w:pgMar w:top="1417" w:right="1417" w:bottom="1134" w:left="1417" w:header="708" w:footer="708" w:gutter="0"/>
+      <w:pgNumType w:start="0"/>
       <w:cols w:space="708"/>
+      <w:titlePg/>
       <w:docGrid w:linePitch="360"/>
     </w:sectPr>
   </w:body>
 </w:document>
+</file>
+
+<file path=word/endnotes.xml><?xml version="1.0" encoding="utf-8"?>
+<w:endnotes xmlns:wpc="http://schemas.microsoft.com/office/word/2010/wordprocessingCanvas" xmlns:cx="http://schemas.microsoft.com/office/drawing/2014/chartex" xmlns:cx1="http://schemas.microsoft.com/office/drawing/2015/9/8/chartex" xmlns:cx2="http://schemas.microsoft.com/office/drawing/2015/10/21/chartex" xmlns:cx3="http://schemas.microsoft.com/office/drawing/2016/5/9/chartex" xmlns:cx4="http://schemas.microsoft.com/office/drawing/2016/5/10/chartex" xmlns:cx5="http://schemas.microsoft.com/office/drawing/2016/5/11/chartex" xmlns:cx6="http://schemas.microsoft.com/office/drawing/2016/5/12/chartex" xmlns:cx7="http://schemas.microsoft.com/office/drawing/2016/5/13/chartex" xmlns:cx8="http://schemas.microsoft.com/office/drawing/2016/5/14/chartex" xmlns:mc="http://schemas.openxmlformats.org/markup-compatibility/2006" xmlns:aink="http://schemas.microsoft.com/office/drawing/2016/ink" xmlns:am3d="http://schemas.microsoft.com/office/drawing/2017/model3d" xmlns:o="urn:schemas-microsoft-com:office:office" xmlns:r="http://schemas.openxmlformats.org/officeDocument/2006/relationships" xmlns:m="http://schemas.openxmlformats.org/officeDocument/2006/math" xmlns:v="urn:schemas-microsoft-com:vml" xmlns:wp14="http://schemas.microsoft.com/office/word/2010/wordprocessingDrawing" xmlns:wp="http://schemas.openxmlformats.org/drawingml/2006/wordprocessingDrawing" xmlns:w10="urn:schemas-microsoft-com:office:word" xmlns:w="http://schemas.openxmlformats.org/wordprocessingml/2006/main" xmlns:w14="http://schemas.microsoft.com/office/word/2010/wordml" xmlns:w15="http://schemas.microsoft.com/office/word/2012/wordml" xmlns:w16cex="http://schemas.microsoft.com/office/word/2018/wordml/cex" xmlns:w16cid="http://schemas.microsoft.com/office/word/2016/wordml/cid" xmlns:w16="http://schemas.microsoft.com/office/word/2018/wordml" xmlns:w16sdtdh="http://schemas.microsoft.com/office/word/2020/wordml/sdtdatahash" xmlns:w16se="http://schemas.microsoft.com/office/word/2015/wordml/symex" xmlns:wpg="http://schemas.microsoft.com/office/word/2010/wordprocessingGroup" xmlns:wpi="http://schemas.microsoft.com/office/word/2010/wordprocessingInk" xmlns:wne="http://schemas.microsoft.com/office/word/2006/wordml" xmlns:wps="http://schemas.microsoft.com/office/word/2010/wordprocessingShape" mc:Ignorable="w14 w15 w16se w16cid w16 w16cex w16sdtdh wp14">
+  <w:endnote w:type="separator" w:id="-1">
+    <w:p>
+      <w:pPr>
+        <w:spacing w:after="0" w:line="240" w:lineRule="auto"/>
+      </w:pPr>
+      <w:r>
+        <w:separator/>
+      </w:r>
+    </w:p>
+  </w:endnote>
+  <w:endnote w:type="continuationSeparator" w:id="0">
+    <w:p>
+      <w:pPr>
+        <w:spacing w:after="0" w:line="240" w:lineRule="auto"/>
+      </w:pPr>
+      <w:r>
+        <w:continuationSeparator/>
+      </w:r>
+    </w:p>
+  </w:endnote>
+</w:endnotes>
+</file>
+
+<file path=word/footer1.xml><?xml version="1.0" encoding="utf-8"?>
+<w:ftr xmlns:wpc="http://schemas.microsoft.com/office/word/2010/wordprocessingCanvas" xmlns:cx="http://schemas.microsoft.com/office/drawing/2014/chartex" xmlns:cx1="http://schemas.microsoft.com/office/drawing/2015/9/8/chartex" xmlns:cx2="http://schemas.microsoft.com/office/drawing/2015/10/21/chartex" xmlns:cx3="http://schemas.microsoft.com/office/drawing/2016/5/9/chartex" xmlns:cx4="http://schemas.microsoft.com/office/drawing/2016/5/10/chartex" xmlns:cx5="http://schemas.microsoft.com/office/drawing/2016/5/11/chartex" xmlns:cx6="http://schemas.microsoft.com/office/drawing/2016/5/12/chartex" xmlns:cx7="http://schemas.microsoft.com/office/drawing/2016/5/13/chartex" xmlns:cx8="http://schemas.microsoft.com/office/drawing/2016/5/14/chartex" xmlns:mc="http://schemas.openxmlformats.org/markup-compatibility/2006" xmlns:aink="http://schemas.microsoft.com/office/drawing/2016/ink" xmlns:am3d="http://schemas.microsoft.com/office/drawing/2017/model3d" xmlns:o="urn:schemas-microsoft-com:office:office" xmlns:r="http://schemas.openxmlformats.org/officeDocument/2006/relationships" xmlns:m="http://schemas.openxmlformats.org/officeDocument/2006/math" xmlns:v="urn:schemas-microsoft-com:vml" xmlns:wp14="http://schemas.microsoft.com/office/word/2010/wordprocessingDrawing" xmlns:wp="http://schemas.openxmlformats.org/drawingml/2006/wordprocessingDrawing" xmlns:w10="urn:schemas-microsoft-com:office:word" xmlns:w="http://schemas.openxmlformats.org/wordprocessingml/2006/main" xmlns:w14="http://schemas.microsoft.com/office/word/2010/wordml" xmlns:w15="http://schemas.microsoft.com/office/word/2012/wordml" xmlns:w16cex="http://schemas.microsoft.com/office/word/2018/wordml/cex" xmlns:w16cid="http://schemas.microsoft.com/office/word/2016/wordml/cid" xmlns:w16="http://schemas.microsoft.com/office/word/2018/wordml" xmlns:w16sdtdh="http://schemas.microsoft.com/office/word/2020/wordml/sdtdatahash" xmlns:w16se="http://schemas.microsoft.com/office/word/2015/wordml/symex" xmlns:wpg="http://schemas.microsoft.com/office/word/2010/wordprocessingGroup" xmlns:wpi="http://schemas.microsoft.com/office/word/2010/wordprocessingInk" xmlns:wne="http://schemas.microsoft.com/office/word/2006/wordml" xmlns:wps="http://schemas.microsoft.com/office/word/2010/wordprocessingShape" mc:Ignorable="w14 w15 w16se w16cid w16 w16cex w16sdtdh wp14">
+  <w:sdt>
+    <w:sdtPr>
+      <w:id w:val="-147441530"/>
+      <w:docPartObj>
+        <w:docPartGallery w:val="Page Numbers (Bottom of Page)"/>
+        <w:docPartUnique/>
+      </w:docPartObj>
+    </w:sdtPr>
+    <w:sdtEndPr/>
+    <w:sdtContent>
+      <w:p>
+        <w:pPr>
+          <w:pStyle w:val="Fuzeile"/>
+          <w:jc w:val="right"/>
+        </w:pPr>
+        <w:r>
+          <w:fldChar w:fldCharType="begin"/>
+        </w:r>
+        <w:r>
+          <w:instrText>PAGE   \* MERGEFORMAT</w:instrText>
+        </w:r>
+        <w:r>
+          <w:fldChar w:fldCharType="separate"/>
+        </w:r>
+        <w:r>
+          <w:t>2</w:t>
+        </w:r>
+        <w:r>
+          <w:fldChar w:fldCharType="end"/>
+        </w:r>
+      </w:p>
+    </w:sdtContent>
+  </w:sdt>
+  <w:p>
+    <w:pPr>
+      <w:pStyle w:val="Fuzeile"/>
+    </w:pPr>
+    <w:r>
+      <w:t xml:space="preserve">Erik Sulzbach, Julian Beck, </w:t>
+    </w:r>
+  </w:p>
+  <w:p>
+    <w:pPr>
+      <w:pStyle w:val="Fuzeile"/>
+    </w:pPr>
+    <w:r>
+      <w:t xml:space="preserve">Julian </w:t>
+    </w:r>
+    <w:proofErr w:type="spellStart"/>
+    <w:r>
+      <w:t>Schoenfeld</w:t>
+    </w:r>
+    <w:proofErr w:type="spellEnd"/>
+    <w:r>
+      <w:t>,</w:t>
+    </w:r>
+    <w:r>
+      <w:t xml:space="preserve"> </w:t>
+    </w:r>
+    <w:proofErr w:type="spellStart"/>
+    <w:r>
+      <w:t>Kenrick</w:t>
+    </w:r>
+    <w:proofErr w:type="spellEnd"/>
+    <w:r>
+      <w:t xml:space="preserve"> </w:t>
+    </w:r>
+    <w:proofErr w:type="spellStart"/>
+    <w:r>
+      <w:t>Dheli</w:t>
+    </w:r>
+    <w:proofErr w:type="spellEnd"/>
+  </w:p>
+</w:ftr>
+</file>
+
+<file path=word/footnotes.xml><?xml version="1.0" encoding="utf-8"?>
+<w:footnotes xmlns:wpc="http://schemas.microsoft.com/office/word/2010/wordprocessingCanvas" xmlns:cx="http://schemas.microsoft.com/office/drawing/2014/chartex" xmlns:cx1="http://schemas.microsoft.com/office/drawing/2015/9/8/chartex" xmlns:cx2="http://schemas.microsoft.com/office/drawing/2015/10/21/chartex" xmlns:cx3="http://schemas.microsoft.com/office/drawing/2016/5/9/chartex" xmlns:cx4="http://schemas.microsoft.com/office/drawing/2016/5/10/chartex" xmlns:cx5="http://schemas.microsoft.com/office/drawing/2016/5/11/chartex" xmlns:cx6="http://schemas.microsoft.com/office/drawing/2016/5/12/chartex" xmlns:cx7="http://schemas.microsoft.com/office/drawing/2016/5/13/chartex" xmlns:cx8="http://schemas.microsoft.com/office/drawing/2016/5/14/chartex" xmlns:mc="http://schemas.openxmlformats.org/markup-compatibility/2006" xmlns:aink="http://schemas.microsoft.com/office/drawing/2016/ink" xmlns:am3d="http://schemas.microsoft.com/office/drawing/2017/model3d" xmlns:o="urn:schemas-microsoft-com:office:office" xmlns:r="http://schemas.openxmlformats.org/officeDocument/2006/relationships" xmlns:m="http://schemas.openxmlformats.org/officeDocument/2006/math" xmlns:v="urn:schemas-microsoft-com:vml" xmlns:wp14="http://schemas.microsoft.com/office/word/2010/wordprocessingDrawing" xmlns:wp="http://schemas.openxmlformats.org/drawingml/2006/wordprocessingDrawing" xmlns:w10="urn:schemas-microsoft-com:office:word" xmlns:w="http://schemas.openxmlformats.org/wordprocessingml/2006/main" xmlns:w14="http://schemas.microsoft.com/office/word/2010/wordml" xmlns:w15="http://schemas.microsoft.com/office/word/2012/wordml" xmlns:w16cex="http://schemas.microsoft.com/office/word/2018/wordml/cex" xmlns:w16cid="http://schemas.microsoft.com/office/word/2016/wordml/cid" xmlns:w16="http://schemas.microsoft.com/office/word/2018/wordml" xmlns:w16sdtdh="http://schemas.microsoft.com/office/word/2020/wordml/sdtdatahash" xmlns:w16se="http://schemas.microsoft.com/office/word/2015/wordml/symex" xmlns:wpg="http://schemas.microsoft.com/office/word/2010/wordprocessingGroup" xmlns:wpi="http://schemas.microsoft.com/office/word/2010/wordprocessingInk" xmlns:wne="http://schemas.microsoft.com/office/word/2006/wordml" xmlns:wps="http://schemas.microsoft.com/office/word/2010/wordprocessingShape" mc:Ignorable="w14 w15 w16se w16cid w16 w16cex w16sdtdh wp14">
+  <w:footnote w:type="separator" w:id="-1">
+    <w:p>
+      <w:pPr>
+        <w:spacing w:after="0" w:line="240" w:lineRule="auto"/>
+      </w:pPr>
+      <w:r>
+        <w:separator/>
+      </w:r>
+    </w:p>
+  </w:footnote>
+  <w:footnote w:type="continuationSeparator" w:id="0">
+    <w:p>
+      <w:pPr>
+        <w:spacing w:after="0" w:line="240" w:lineRule="auto"/>
+      </w:pPr>
+      <w:r>
+        <w:continuationSeparator/>
+      </w:r>
+    </w:p>
+  </w:footnote>
+</w:footnotes>
+</file>
+
+<file path=word/header1.xml><?xml version="1.0" encoding="utf-8"?>
+<w:hdr xmlns:wpc="http://schemas.microsoft.com/office/word/2010/wordprocessingCanvas" xmlns:cx="http://schemas.microsoft.com/office/drawing/2014/chartex" xmlns:cx1="http://schemas.microsoft.com/office/drawing/2015/9/8/chartex" xmlns:cx2="http://schemas.microsoft.com/office/drawing/2015/10/21/chartex" xmlns:cx3="http://schemas.microsoft.com/office/drawing/2016/5/9/chartex" xmlns:cx4="http://schemas.microsoft.com/office/drawing/2016/5/10/chartex" xmlns:cx5="http://schemas.microsoft.com/office/drawing/2016/5/11/chartex" xmlns:cx6="http://schemas.microsoft.com/office/drawing/2016/5/12/chartex" xmlns:cx7="http://schemas.microsoft.com/office/drawing/2016/5/13/chartex" xmlns:cx8="http://schemas.microsoft.com/office/drawing/2016/5/14/chartex" xmlns:mc="http://schemas.openxmlformats.org/markup-compatibility/2006" xmlns:aink="http://schemas.microsoft.com/office/drawing/2016/ink" xmlns:am3d="http://schemas.microsoft.com/office/drawing/2017/model3d" xmlns:o="urn:schemas-microsoft-com:office:office" xmlns:r="http://schemas.openxmlformats.org/officeDocument/2006/relationships" xmlns:m="http://schemas.openxmlformats.org/officeDocument/2006/math" xmlns:v="urn:schemas-microsoft-com:vml" xmlns:wp14="http://schemas.microsoft.com/office/word/2010/wordprocessingDrawing" xmlns:wp="http://schemas.openxmlformats.org/drawingml/2006/wordprocessingDrawing" xmlns:w10="urn:schemas-microsoft-com:office:word" xmlns:w="http://schemas.openxmlformats.org/wordprocessingml/2006/main" xmlns:w14="http://schemas.microsoft.com/office/word/2010/wordml" xmlns:w15="http://schemas.microsoft.com/office/word/2012/wordml" xmlns:w16cex="http://schemas.microsoft.com/office/word/2018/wordml/cex" xmlns:w16cid="http://schemas.microsoft.com/office/word/2016/wordml/cid" xmlns:w16="http://schemas.microsoft.com/office/word/2018/wordml" xmlns:w16sdtdh="http://schemas.microsoft.com/office/word/2020/wordml/sdtdatahash" xmlns:w16se="http://schemas.microsoft.com/office/word/2015/wordml/symex" xmlns:wpg="http://schemas.microsoft.com/office/word/2010/wordprocessingGroup" xmlns:wpi="http://schemas.microsoft.com/office/word/2010/wordprocessingInk" xmlns:wne="http://schemas.microsoft.com/office/word/2006/wordml" xmlns:wps="http://schemas.microsoft.com/office/word/2010/wordprocessingShape" mc:Ignorable="w14 w15 w16se w16cid w16 w16cex w16sdtdh wp14">
+  <w:p>
+    <w:pPr>
+      <w:pStyle w:val="Kopfzeile"/>
+      <w:rPr>
+        <w:lang w:val="en-US"/>
+      </w:rPr>
+    </w:pPr>
+    <w:r>
+      <w:rPr>
+        <w:lang w:val="en-US"/>
+      </w:rPr>
+      <w:t>Messe-</w:t>
+    </w:r>
+    <w:proofErr w:type="spellStart"/>
+    <w:r>
+      <w:rPr>
+        <w:lang w:val="en-US"/>
+      </w:rPr>
+      <w:t>Projekt</w:t>
+    </w:r>
+    <w:proofErr w:type="spellEnd"/>
+    <w:r>
+      <w:rPr>
+        <w:lang w:val="en-US"/>
+      </w:rPr>
+      <w:t>-</w:t>
+    </w:r>
+    <w:proofErr w:type="spellStart"/>
+    <w:r>
+      <w:rPr>
+        <w:lang w:val="en-US"/>
+      </w:rPr>
+      <w:t>Dokumentation</w:t>
+    </w:r>
+    <w:proofErr w:type="spellEnd"/>
+    <w:r>
+      <w:rPr>
+        <w:lang w:val="en-US"/>
+      </w:rPr>
+      <w:tab/>
+    </w:r>
+    <w:r>
+      <w:rPr>
+        <w:lang w:val="en-US"/>
+      </w:rPr>
+      <w:tab/>
+      <w:t>15.01.23</w:t>
+    </w:r>
+  </w:p>
+</w:hdr>
 </file>
 
 <file path=word/numbering.xml><?xml version="1.0" encoding="utf-8"?>
@@ -1217,7 +4992,7 @@
     </w:pPr>
     <w:rPr>
       <w:rFonts w:asciiTheme="majorHAnsi" w:eastAsiaTheme="majorEastAsia" w:hAnsiTheme="majorHAnsi" w:cstheme="majorBidi"/>
-      <w:color w:val="2F5496" w:themeColor="accent1" w:themeShade="BF"/>
+      <w:color w:val="365F91" w:themeColor="accent1" w:themeShade="BF"/>
       <w:sz w:val="32"/>
       <w:szCs w:val="32"/>
     </w:rPr>
@@ -1239,7 +5014,7 @@
     </w:pPr>
     <w:rPr>
       <w:rFonts w:asciiTheme="majorHAnsi" w:eastAsiaTheme="majorEastAsia" w:hAnsiTheme="majorHAnsi" w:cstheme="majorBidi"/>
-      <w:color w:val="2F5496" w:themeColor="accent1" w:themeShade="BF"/>
+      <w:color w:val="365F91" w:themeColor="accent1" w:themeShade="BF"/>
       <w:sz w:val="26"/>
       <w:szCs w:val="26"/>
     </w:rPr>
@@ -1261,7 +5036,7 @@
     </w:pPr>
     <w:rPr>
       <w:rFonts w:asciiTheme="majorHAnsi" w:eastAsiaTheme="majorEastAsia" w:hAnsiTheme="majorHAnsi" w:cstheme="majorBidi"/>
-      <w:color w:val="1F3763" w:themeColor="accent1" w:themeShade="7F"/>
+      <w:color w:val="243F60" w:themeColor="accent1" w:themeShade="7F"/>
       <w:sz w:val="24"/>
       <w:szCs w:val="24"/>
     </w:rPr>
@@ -1336,7 +5111,7 @@
     <w:rsid w:val="001F3387"/>
     <w:rPr>
       <w:rFonts w:asciiTheme="majorHAnsi" w:eastAsiaTheme="majorEastAsia" w:hAnsiTheme="majorHAnsi" w:cstheme="majorBidi"/>
-      <w:color w:val="2F5496" w:themeColor="accent1" w:themeShade="BF"/>
+      <w:color w:val="365F91" w:themeColor="accent1" w:themeShade="BF"/>
       <w:sz w:val="32"/>
       <w:szCs w:val="32"/>
     </w:rPr>
@@ -1349,7 +5124,7 @@
     <w:rsid w:val="001F3387"/>
     <w:rPr>
       <w:rFonts w:asciiTheme="majorHAnsi" w:eastAsiaTheme="majorEastAsia" w:hAnsiTheme="majorHAnsi" w:cstheme="majorBidi"/>
-      <w:color w:val="2F5496" w:themeColor="accent1" w:themeShade="BF"/>
+      <w:color w:val="365F91" w:themeColor="accent1" w:themeShade="BF"/>
       <w:sz w:val="26"/>
       <w:szCs w:val="26"/>
     </w:rPr>
@@ -1362,7 +5137,7 @@
     <w:rsid w:val="001F3387"/>
     <w:rPr>
       <w:rFonts w:asciiTheme="majorHAnsi" w:eastAsiaTheme="majorEastAsia" w:hAnsiTheme="majorHAnsi" w:cstheme="majorBidi"/>
-      <w:color w:val="1F3763" w:themeColor="accent1" w:themeShade="7F"/>
+      <w:color w:val="243F60" w:themeColor="accent1" w:themeShade="7F"/>
       <w:sz w:val="24"/>
       <w:szCs w:val="24"/>
     </w:rPr>
@@ -1378,13 +5153,182 @@
       <w:contextualSpacing/>
     </w:pPr>
   </w:style>
+  <w:style w:type="paragraph" w:styleId="Kopfzeile">
+    <w:name w:val="header"/>
+    <w:basedOn w:val="Standard"/>
+    <w:link w:val="KopfzeileZchn"/>
+    <w:uiPriority w:val="99"/>
+    <w:unhideWhenUsed/>
+    <w:rsid w:val="005F51CF"/>
+    <w:pPr>
+      <w:tabs>
+        <w:tab w:val="center" w:pos="4536"/>
+        <w:tab w:val="right" w:pos="9072"/>
+      </w:tabs>
+      <w:spacing w:after="0" w:line="240" w:lineRule="auto"/>
+    </w:pPr>
+  </w:style>
+  <w:style w:type="character" w:customStyle="1" w:styleId="KopfzeileZchn">
+    <w:name w:val="Kopfzeile Zchn"/>
+    <w:basedOn w:val="Absatz-Standardschriftart"/>
+    <w:link w:val="Kopfzeile"/>
+    <w:uiPriority w:val="99"/>
+    <w:rsid w:val="005F51CF"/>
+    <w:rPr>
+      <w:rFonts w:ascii="Bell MT" w:hAnsi="Bell MT"/>
+    </w:rPr>
+  </w:style>
+  <w:style w:type="paragraph" w:styleId="Fuzeile">
+    <w:name w:val="footer"/>
+    <w:basedOn w:val="Standard"/>
+    <w:link w:val="FuzeileZchn"/>
+    <w:uiPriority w:val="99"/>
+    <w:unhideWhenUsed/>
+    <w:rsid w:val="005F51CF"/>
+    <w:pPr>
+      <w:tabs>
+        <w:tab w:val="center" w:pos="4536"/>
+        <w:tab w:val="right" w:pos="9072"/>
+      </w:tabs>
+      <w:spacing w:after="0" w:line="240" w:lineRule="auto"/>
+    </w:pPr>
+  </w:style>
+  <w:style w:type="character" w:customStyle="1" w:styleId="FuzeileZchn">
+    <w:name w:val="Fußzeile Zchn"/>
+    <w:basedOn w:val="Absatz-Standardschriftart"/>
+    <w:link w:val="Fuzeile"/>
+    <w:uiPriority w:val="99"/>
+    <w:rsid w:val="005F51CF"/>
+    <w:rPr>
+      <w:rFonts w:ascii="Bell MT" w:hAnsi="Bell MT"/>
+    </w:rPr>
+  </w:style>
+  <w:style w:type="paragraph" w:styleId="Beschriftung">
+    <w:name w:val="caption"/>
+    <w:basedOn w:val="Standard"/>
+    <w:next w:val="Standard"/>
+    <w:uiPriority w:val="35"/>
+    <w:unhideWhenUsed/>
+    <w:qFormat/>
+    <w:rsid w:val="001F1D70"/>
+    <w:pPr>
+      <w:spacing w:after="200" w:line="240" w:lineRule="auto"/>
+    </w:pPr>
+    <w:rPr>
+      <w:i/>
+      <w:iCs/>
+      <w:color w:val="1F497D" w:themeColor="text2"/>
+      <w:sz w:val="18"/>
+      <w:szCs w:val="18"/>
+    </w:rPr>
+  </w:style>
+  <w:style w:type="paragraph" w:styleId="Inhaltsverzeichnisberschrift">
+    <w:name w:val="TOC Heading"/>
+    <w:basedOn w:val="berschrift1"/>
+    <w:next w:val="Standard"/>
+    <w:uiPriority w:val="39"/>
+    <w:unhideWhenUsed/>
+    <w:qFormat/>
+    <w:rsid w:val="001F1D70"/>
+    <w:pPr>
+      <w:outlineLvl w:val="9"/>
+    </w:pPr>
+    <w:rPr>
+      <w:lang w:eastAsia="de-DE"/>
+    </w:rPr>
+  </w:style>
+  <w:style w:type="paragraph" w:styleId="Verzeichnis1">
+    <w:name w:val="toc 1"/>
+    <w:basedOn w:val="Standard"/>
+    <w:next w:val="Standard"/>
+    <w:autoRedefine/>
+    <w:uiPriority w:val="39"/>
+    <w:unhideWhenUsed/>
+    <w:rsid w:val="001F1D70"/>
+    <w:pPr>
+      <w:spacing w:after="100"/>
+    </w:pPr>
+  </w:style>
+  <w:style w:type="paragraph" w:styleId="Verzeichnis2">
+    <w:name w:val="toc 2"/>
+    <w:basedOn w:val="Standard"/>
+    <w:next w:val="Standard"/>
+    <w:autoRedefine/>
+    <w:uiPriority w:val="39"/>
+    <w:unhideWhenUsed/>
+    <w:rsid w:val="001F1D70"/>
+    <w:pPr>
+      <w:spacing w:after="100"/>
+      <w:ind w:left="220"/>
+    </w:pPr>
+  </w:style>
+  <w:style w:type="paragraph" w:styleId="Verzeichnis3">
+    <w:name w:val="toc 3"/>
+    <w:basedOn w:val="Standard"/>
+    <w:next w:val="Standard"/>
+    <w:autoRedefine/>
+    <w:uiPriority w:val="39"/>
+    <w:unhideWhenUsed/>
+    <w:rsid w:val="001F1D70"/>
+    <w:pPr>
+      <w:spacing w:after="100"/>
+      <w:ind w:left="440"/>
+    </w:pPr>
+  </w:style>
+  <w:style w:type="character" w:styleId="Hyperlink">
+    <w:name w:val="Hyperlink"/>
+    <w:basedOn w:val="Absatz-Standardschriftart"/>
+    <w:uiPriority w:val="99"/>
+    <w:unhideWhenUsed/>
+    <w:rsid w:val="001F1D70"/>
+    <w:rPr>
+      <w:color w:val="0000FF" w:themeColor="hyperlink"/>
+      <w:u w:val="single"/>
+    </w:rPr>
+  </w:style>
+  <w:style w:type="paragraph" w:styleId="Abbildungsverzeichnis">
+    <w:name w:val="table of figures"/>
+    <w:basedOn w:val="Standard"/>
+    <w:next w:val="Standard"/>
+    <w:uiPriority w:val="99"/>
+    <w:unhideWhenUsed/>
+    <w:rsid w:val="001F1D70"/>
+    <w:pPr>
+      <w:spacing w:after="0"/>
+    </w:pPr>
+  </w:style>
+  <w:style w:type="paragraph" w:styleId="KeinLeerraum">
+    <w:name w:val="No Spacing"/>
+    <w:link w:val="KeinLeerraumZchn"/>
+    <w:uiPriority w:val="1"/>
+    <w:qFormat/>
+    <w:rsid w:val="001F1D70"/>
+    <w:pPr>
+      <w:spacing w:after="0" w:line="240" w:lineRule="auto"/>
+    </w:pPr>
+    <w:rPr>
+      <w:rFonts w:eastAsiaTheme="minorEastAsia"/>
+      <w:lang w:eastAsia="de-DE"/>
+    </w:rPr>
+  </w:style>
+  <w:style w:type="character" w:customStyle="1" w:styleId="KeinLeerraumZchn">
+    <w:name w:val="Kein Leerraum Zchn"/>
+    <w:basedOn w:val="Absatz-Standardschriftart"/>
+    <w:link w:val="KeinLeerraum"/>
+    <w:uiPriority w:val="1"/>
+    <w:rsid w:val="001F1D70"/>
+    <w:rPr>
+      <w:rFonts w:eastAsiaTheme="minorEastAsia"/>
+      <w:lang w:eastAsia="de-DE"/>
+    </w:rPr>
+  </w:style>
 </w:styles>
 </file>
 
 <file path=word/theme/theme1.xml><?xml version="1.0" encoding="utf-8"?>
 <a:theme xmlns:a="http://schemas.openxmlformats.org/drawingml/2006/main" name="Office">
   <a:themeElements>
-    <a:clrScheme name="Office">
+    <a:clrScheme name="Office 2007-2010">
       <a:dk1>
         <a:sysClr val="windowText" lastClr="000000"/>
       </a:dk1>
@@ -1392,34 +5336,34 @@
         <a:sysClr val="window" lastClr="FFFFFF"/>
       </a:lt1>
       <a:dk2>
-        <a:srgbClr val="44546A"/>
+        <a:srgbClr val="1F497D"/>
       </a:dk2>
       <a:lt2>
-        <a:srgbClr val="E7E6E6"/>
+        <a:srgbClr val="EEECE1"/>
       </a:lt2>
       <a:accent1>
-        <a:srgbClr val="4472C4"/>
+        <a:srgbClr val="4F81BD"/>
       </a:accent1>
       <a:accent2>
-        <a:srgbClr val="ED7D31"/>
+        <a:srgbClr val="C0504D"/>
       </a:accent2>
       <a:accent3>
-        <a:srgbClr val="A5A5A5"/>
+        <a:srgbClr val="9BBB59"/>
       </a:accent3>
       <a:accent4>
-        <a:srgbClr val="FFC000"/>
+        <a:srgbClr val="8064A2"/>
       </a:accent4>
       <a:accent5>
-        <a:srgbClr val="5B9BD5"/>
+        <a:srgbClr val="4BACC6"/>
       </a:accent5>
       <a:accent6>
-        <a:srgbClr val="70AD47"/>
+        <a:srgbClr val="F79646"/>
       </a:accent6>
       <a:hlink>
-        <a:srgbClr val="0563C1"/>
+        <a:srgbClr val="0000FF"/>
       </a:hlink>
       <a:folHlink>
-        <a:srgbClr val="954F72"/>
+        <a:srgbClr val="800080"/>
       </a:folHlink>
     </a:clrScheme>
     <a:fontScheme name="Office">
@@ -1674,4 +5618,16 @@
     </a:ext>
   </a:extLst>
 </a:theme>
+</file>
+
+<file path=customXml/item1.xml><?xml version="1.0" encoding="utf-8"?>
+<b:Sources xmlns:b="http://schemas.openxmlformats.org/officeDocument/2006/bibliography" xmlns="http://schemas.openxmlformats.org/officeDocument/2006/bibliography" SelectedStyle="\IEEE2006OfficeOnline.xsl" StyleName="IEEE" Version="2006"/>
+</file>
+
+<file path=customXml/itemProps1.xml><?xml version="1.0" encoding="utf-8"?>
+<ds:datastoreItem xmlns:ds="http://schemas.openxmlformats.org/officeDocument/2006/customXml" ds:itemID="{D030495F-F0A4-4670-9CF6-64A879ADF32D}">
+  <ds:schemaRefs>
+    <ds:schemaRef ds:uri="http://schemas.openxmlformats.org/officeDocument/2006/bibliography"/>
+  </ds:schemaRefs>
+</ds:datastoreItem>
 </file>
</xml_diff>

<commit_message>
Uebertragung der Inhalte aus alter Dokumentation in neue.
</commit_message>
<xml_diff>
--- a/Projekt_Dokumentation.docx
+++ b/Projekt_Dokumentation.docx
@@ -5,7 +5,9 @@
     <w:sdt>
       <w:sdtPr>
         <w:rPr>
+          <w:rFonts w:ascii="Bell MT" w:eastAsiaTheme="minorHAnsi" w:hAnsi="Bell MT"/>
           <w:sz w:val="2"/>
+          <w:lang w:eastAsia="en-US"/>
         </w:rPr>
         <w:id w:val="-775562723"/>
         <w:docPartObj>
@@ -15,9 +17,7 @@
       </w:sdtPr>
       <w:sdtEndPr>
         <w:rPr>
-          <w:rFonts w:ascii="Bell MT" w:eastAsiaTheme="minorHAnsi" w:hAnsi="Bell MT"/>
           <w:sz w:val="22"/>
-          <w:lang w:eastAsia="en-US"/>
         </w:rPr>
       </w:sdtEndPr>
       <w:sdtContent>
@@ -858,6 +858,7 @@
                                     <w:dataBinding w:prefixMappings="xmlns:ns0='http://schemas.openxmlformats.org/officeDocument/2006/extended-properties' " w:xpath="/ns0:Properties[1]/ns0:Company[1]" w:storeItemID="{6668398D-A668-4E3E-A5EB-62B293D839F1}"/>
                                     <w:text/>
                                   </w:sdtPr>
+                                  <w:sdtEndPr/>
                                   <w:sdtContent>
                                     <w:proofErr w:type="spellStart"/>
                                     <w:proofErr w:type="gramStart"/>
@@ -895,6 +896,7 @@
                                   <w:dataBinding w:prefixMappings="xmlns:ns0='http://purl.org/dc/elements/1.1/' xmlns:ns1='http://schemas.openxmlformats.org/package/2006/metadata/core-properties' " w:xpath="/ns1:coreProperties[1]/ns1:category[1]" w:storeItemID="{6C3C8BC8-F283-45AE-878A-BAB7291924A1}"/>
                                   <w:text/>
                                 </w:sdtPr>
+                                <w:sdtEndPr/>
                                 <w:sdtContent>
                                   <w:p>
                                     <w:pPr>
@@ -965,6 +967,7 @@
                               <w:dataBinding w:prefixMappings="xmlns:ns0='http://schemas.openxmlformats.org/officeDocument/2006/extended-properties' " w:xpath="/ns0:Properties[1]/ns0:Company[1]" w:storeItemID="{6668398D-A668-4E3E-A5EB-62B293D839F1}"/>
                               <w:text/>
                             </w:sdtPr>
+                            <w:sdtEndPr/>
                             <w:sdtContent>
                               <w:proofErr w:type="spellStart"/>
                               <w:proofErr w:type="gramStart"/>
@@ -1002,6 +1005,7 @@
                             <w:dataBinding w:prefixMappings="xmlns:ns0='http://purl.org/dc/elements/1.1/' xmlns:ns1='http://schemas.openxmlformats.org/package/2006/metadata/core-properties' " w:xpath="/ns1:coreProperties[1]/ns1:category[1]" w:storeItemID="{6C3C8BC8-F283-45AE-878A-BAB7291924A1}"/>
                             <w:text/>
                           </w:sdtPr>
+                          <w:sdtEndPr/>
                           <w:sdtContent>
                             <w:p>
                               <w:pPr>
@@ -1050,6 +1054,13 @@
     </w:sdt>
     <w:sdt>
       <w:sdtPr>
+        <w:rPr>
+          <w:rFonts w:ascii="Bell MT" w:eastAsiaTheme="minorHAnsi" w:hAnsi="Bell MT" w:cstheme="minorBidi"/>
+          <w:color w:val="auto"/>
+          <w:sz w:val="22"/>
+          <w:szCs w:val="22"/>
+          <w:lang w:eastAsia="en-US"/>
+        </w:rPr>
         <w:id w:val="-1965024224"/>
         <w:docPartObj>
           <w:docPartGallery w:val="Table of Contents"/>
@@ -1058,13 +1069,8 @@
       </w:sdtPr>
       <w:sdtEndPr>
         <w:rPr>
-          <w:rFonts w:ascii="Bell MT" w:eastAsiaTheme="minorHAnsi" w:hAnsi="Bell MT" w:cstheme="minorBidi"/>
           <w:b/>
           <w:bCs/>
-          <w:color w:val="auto"/>
-          <w:sz w:val="22"/>
-          <w:szCs w:val="22"/>
-          <w:lang w:eastAsia="en-US"/>
         </w:rPr>
       </w:sdtEndPr>
       <w:sdtContent>
@@ -3502,6 +3508,24 @@
       <w:bookmarkEnd w:id="7"/>
     </w:p>
     <w:p>
+      <w:r>
+        <w:t>Das Messenetz wird zwei separate Netze haben, um die Administratoren von den Gästen, die sich registrieren wollen zu trennen. An dem Messestand wird es einen eigenen Router geben, der ins Messenetz routet. So unterscheiden wir zwischen dem Messenetz (Der Zugriff nach Außen) und dem Standnetz, welches eine Untergliederung in Admin- und Gästenetz vorweist.</w:t>
+      </w:r>
+      <w:r>
+        <w:br/>
+        <w:t>Wie in der Abbildung zu erkennen, soll auf eine Datenbank zugegriffen werden, welche sich außerhalb der Messe befindet. Dabei greifen die Administratoren über einen VPN auf die Datenbank zu. Den Administratoren wird ein eigener Accesspoint zur Verfügung stehen. Dieser soll mit WPA2 verschlüsselt werden. Administratoren PC bekommen feste IP-Adressen zugewiesen. Das Netz verfügt über keinen DHCP Server.</w:t>
+      </w:r>
+      <w:r>
+        <w:br/>
+        <w:t>Bei dem Gästenetz steht jedem Gast das WLAN zur freien Verfügung. Dabei werden die IP-Adressen dynamisch verteilt. Im Gäste netz befindet sich auch das Gerät, mit dem sich die Besucher des Stands registrieren können.</w:t>
+      </w:r>
+    </w:p>
+    <w:p>
+      <w:r>
+        <w:t>Die Abbildung zeigt einen Entwurf der Netzwerkplanung.</w:t>
+      </w:r>
+    </w:p>
+    <w:p>
       <w:pPr>
         <w:keepNext/>
       </w:pPr>
@@ -3509,6 +3533,7 @@
         <w:rPr>
           <w:noProof/>
         </w:rPr>
+        <w:lastRenderedPageBreak/>
         <w:drawing>
           <wp:inline distT="0" distB="0" distL="0" distR="0" wp14:anchorId="4DDF00BC" wp14:editId="565BB02E">
             <wp:extent cx="4660900" cy="3200400"/>
@@ -3566,14 +3591,27 @@
       <w:r>
         <w:t xml:space="preserve">Abbildung </w:t>
       </w:r>
-      <w:fldSimple w:instr=" SEQ Abbildung \* ARABIC ">
-        <w:r>
-          <w:rPr>
-            <w:noProof/>
-          </w:rPr>
-          <w:t>1</w:t>
-        </w:r>
-      </w:fldSimple>
+      <w:r>
+        <w:fldChar w:fldCharType="begin"/>
+      </w:r>
+      <w:r>
+        <w:instrText xml:space="preserve"> SEQ Abbildung \* ARABIC </w:instrText>
+      </w:r>
+      <w:r>
+        <w:fldChar w:fldCharType="separate"/>
+      </w:r>
+      <w:r>
+        <w:rPr>
+          <w:noProof/>
+        </w:rPr>
+        <w:t>1</w:t>
+      </w:r>
+      <w:r>
+        <w:rPr>
+          <w:noProof/>
+        </w:rPr>
+        <w:fldChar w:fldCharType="end"/>
+      </w:r>
       <w:r>
         <w:t xml:space="preserve"> Netzplan Skizze</w:t>
       </w:r>
@@ -3588,7 +3626,6 @@
       </w:pPr>
       <w:bookmarkStart w:id="8" w:name="_Toc123048662"/>
       <w:r>
-        <w:lastRenderedPageBreak/>
         <w:t>Anbindung Messenetzwerk</w:t>
       </w:r>
       <w:bookmarkEnd w:id="8"/>
@@ -3598,14 +3635,11 @@
         <w:keepNext/>
       </w:pPr>
       <w:r>
-        <w:rPr>
-          <w:noProof/>
-        </w:rPr>
         <w:drawing>
-          <wp:inline distT="0" distB="0" distL="0" distR="0" wp14:anchorId="14D80C94" wp14:editId="3F6756B8">
-            <wp:extent cx="4572000" cy="2771775"/>
-            <wp:effectExtent l="0" t="0" r="0" b="0"/>
-            <wp:docPr id="1924721231" name="Picture 1924721231"/>
+          <wp:inline distT="0" distB="0" distL="0" distR="0" wp14:anchorId="03015138" wp14:editId="6408E286">
+            <wp:extent cx="5760720" cy="3617595"/>
+            <wp:effectExtent l="0" t="0" r="0" b="1905"/>
+            <wp:docPr id="1" name="Grafik 1"/>
             <wp:cNvGraphicFramePr>
               <a:graphicFrameLocks xmlns:a="http://schemas.openxmlformats.org/drawingml/2006/main" noChangeAspect="1"/>
             </wp:cNvGraphicFramePr>
@@ -3613,17 +3647,11 @@
               <a:graphicData uri="http://schemas.openxmlformats.org/drawingml/2006/picture">
                 <pic:pic xmlns:pic="http://schemas.openxmlformats.org/drawingml/2006/picture">
                   <pic:nvPicPr>
-                    <pic:cNvPr id="0" name=""/>
+                    <pic:cNvPr id="1" name=""/>
                     <pic:cNvPicPr/>
                   </pic:nvPicPr>
                   <pic:blipFill>
-                    <a:blip r:embed="rId9">
-                      <a:extLst>
-                        <a:ext uri="{28A0092B-C50C-407E-A947-70E740481C1C}">
-                          <a14:useLocalDpi xmlns:a14="http://schemas.microsoft.com/office/drawing/2010/main" val="0"/>
-                        </a:ext>
-                      </a:extLst>
-                    </a:blip>
+                    <a:blip r:embed="rId9"/>
                     <a:stretch>
                       <a:fillRect/>
                     </a:stretch>
@@ -3631,7 +3659,7 @@
                   <pic:spPr>
                     <a:xfrm>
                       <a:off x="0" y="0"/>
-                      <a:ext cx="4572000" cy="2771775"/>
+                      <a:ext cx="5760720" cy="3617595"/>
                     </a:xfrm>
                     <a:prstGeom prst="rect">
                       <a:avLst/>
@@ -3660,7 +3688,10 @@
         </w:r>
       </w:fldSimple>
       <w:r>
-        <w:t xml:space="preserve"> Netzplan Packet Tracer</w:t>
+        <w:t xml:space="preserve"> </w:t>
+      </w:r>
+      <w:r>
+        <w:t>Netzplan Packet Tracer</w:t>
       </w:r>
     </w:p>
     <w:p>
@@ -3673,6 +3704,7 @@
       </w:pPr>
       <w:bookmarkStart w:id="9" w:name="_Toc123048663"/>
       <w:r>
+        <w:lastRenderedPageBreak/>
         <w:t>Netzwerk Einrichtung und IP-Zuweisung</w:t>
       </w:r>
       <w:bookmarkEnd w:id="9"/>
@@ -3790,6 +3822,139 @@
       <w:bookmarkEnd w:id="17"/>
     </w:p>
     <w:p>
+      <w:r>
+        <w:t>Datenspeicherung:</w:t>
+      </w:r>
+    </w:p>
+    <w:p>
+      <w:r>
+        <w:tab/>
+        <w:t>- offline</w:t>
+      </w:r>
+    </w:p>
+    <w:p>
+      <w:r>
+        <w:tab/>
+        <w:t>- online</w:t>
+      </w:r>
+    </w:p>
+    <w:p>
+      <w:r>
+        <w:t>MySQL Datenbank (Relationales Datenbankmodel)</w:t>
+      </w:r>
+    </w:p>
+    <w:p>
+      <w:r>
+        <w:t>Registrierung in einer vorerst in JSON:</w:t>
+      </w:r>
+    </w:p>
+    <w:p>
+      <w:r>
+        <w:t>Jede neue Registrierung kann erst in die JSON geladen werden und aus der JSON werden die Daten in die Datenbank geladen, sobald eine Verbindung zur Datenbank besteht.</w:t>
+      </w:r>
+    </w:p>
+    <w:p>
+      <w:r>
+        <w:t>Eventuell auch CSV</w:t>
+      </w:r>
+    </w:p>
+    <w:p>
+      <w:r>
+        <w:t>Wenn ein Kunde eine schlechte Internetverbindung hat, kann es sein, dass die Registrierung abbricht.</w:t>
+      </w:r>
+    </w:p>
+    <w:p>
+      <w:r>
+        <w:t>Daten sollen temporär in CSV gespeichert werden</w:t>
+      </w:r>
+    </w:p>
+    <w:p>
+      <w:pPr>
+        <w:tabs>
+          <w:tab w:val="left" w:pos="5158"/>
+        </w:tabs>
+      </w:pPr>
+      <w:r>
+        <w:t xml:space="preserve">Nach gewisser Zeit oder Menge </w:t>
+      </w:r>
+      <w:proofErr w:type="spellStart"/>
+      <w:r>
+        <w:t>Eintraege</w:t>
+      </w:r>
+      <w:proofErr w:type="spellEnd"/>
+      <w:r>
+        <w:t xml:space="preserve"> </w:t>
+      </w:r>
+      <w:proofErr w:type="spellStart"/>
+      <w:r>
+        <w:t>loeschen</w:t>
+      </w:r>
+      <w:proofErr w:type="spellEnd"/>
+      <w:r>
+        <w:tab/>
+      </w:r>
+    </w:p>
+    <w:p>
+      <w:pPr>
+        <w:tabs>
+          <w:tab w:val="left" w:pos="5158"/>
+        </w:tabs>
+      </w:pPr>
+      <w:r>
+        <w:rPr>
+          <w:noProof/>
+        </w:rPr>
+        <w:drawing>
+          <wp:inline distT="0" distB="0" distL="0" distR="0" wp14:anchorId="0DD285B7" wp14:editId="606085A2">
+            <wp:extent cx="4595750" cy="3255027"/>
+            <wp:effectExtent l="0" t="0" r="0" b="2540"/>
+            <wp:docPr id="3" name="Grafik 3"/>
+            <wp:cNvGraphicFramePr>
+              <a:graphicFrameLocks xmlns:a="http://schemas.openxmlformats.org/drawingml/2006/main" noChangeAspect="1"/>
+            </wp:cNvGraphicFramePr>
+            <a:graphic xmlns:a="http://schemas.openxmlformats.org/drawingml/2006/main">
+              <a:graphicData uri="http://schemas.openxmlformats.org/drawingml/2006/picture">
+                <pic:pic xmlns:pic="http://schemas.openxmlformats.org/drawingml/2006/picture">
+                  <pic:nvPicPr>
+                    <pic:cNvPr id="0" name="Picture 1"/>
+                    <pic:cNvPicPr>
+                      <a:picLocks noChangeAspect="1" noChangeArrowheads="1"/>
+                    </pic:cNvPicPr>
+                  </pic:nvPicPr>
+                  <pic:blipFill>
+                    <a:blip r:embed="rId10">
+                      <a:extLst>
+                        <a:ext uri="{28A0092B-C50C-407E-A947-70E740481C1C}">
+                          <a14:useLocalDpi xmlns:a14="http://schemas.microsoft.com/office/drawing/2010/main" val="0"/>
+                        </a:ext>
+                      </a:extLst>
+                    </a:blip>
+                    <a:srcRect/>
+                    <a:stretch>
+                      <a:fillRect/>
+                    </a:stretch>
+                  </pic:blipFill>
+                  <pic:spPr bwMode="auto">
+                    <a:xfrm>
+                      <a:off x="0" y="0"/>
+                      <a:ext cx="4613831" cy="3267833"/>
+                    </a:xfrm>
+                    <a:prstGeom prst="rect">
+                      <a:avLst/>
+                    </a:prstGeom>
+                    <a:noFill/>
+                    <a:ln>
+                      <a:noFill/>
+                    </a:ln>
+                  </pic:spPr>
+                </pic:pic>
+              </a:graphicData>
+            </a:graphic>
+          </wp:inline>
+        </w:drawing>
+      </w:r>
+    </w:p>
+    <w:p>
       <w:pPr>
         <w:pStyle w:val="berschrift2"/>
         <w:numPr>
@@ -3799,6 +3964,7 @@
       </w:pPr>
       <w:bookmarkStart w:id="18" w:name="_Toc123048672"/>
       <w:r>
+        <w:lastRenderedPageBreak/>
         <w:t>Aufbau und Funktionsweise</w:t>
       </w:r>
       <w:bookmarkEnd w:id="18"/>
@@ -3816,6 +3982,15 @@
         <w:t>Architektur</w:t>
       </w:r>
       <w:bookmarkEnd w:id="19"/>
+    </w:p>
+    <w:p>
+      <w:r>
+        <w:t>-</w:t>
+      </w:r>
+      <w:r>
+        <w:tab/>
+        <w:t>Model View Controller</w:t>
+      </w:r>
     </w:p>
     <w:p>
       <w:pPr>
@@ -3853,6 +4028,64 @@
     </w:p>
     <w:p>
       <w:pPr>
+        <w:rPr>
+          <w:lang w:val="en-US"/>
+        </w:rPr>
+      </w:pPr>
+      <w:r>
+        <w:rPr>
+          <w:noProof/>
+          <w:lang w:val="en-US"/>
+        </w:rPr>
+        <w:drawing>
+          <wp:inline distT="0" distB="0" distL="0" distR="0" wp14:anchorId="32B8F622" wp14:editId="0596BAA5">
+            <wp:extent cx="5426075" cy="1530350"/>
+            <wp:effectExtent l="0" t="0" r="3175" b="0"/>
+            <wp:docPr id="4" name="Grafik 4"/>
+            <wp:cNvGraphicFramePr>
+              <a:graphicFrameLocks xmlns:a="http://schemas.openxmlformats.org/drawingml/2006/main" noChangeAspect="1"/>
+            </wp:cNvGraphicFramePr>
+            <a:graphic xmlns:a="http://schemas.openxmlformats.org/drawingml/2006/main">
+              <a:graphicData uri="http://schemas.openxmlformats.org/drawingml/2006/picture">
+                <pic:pic xmlns:pic="http://schemas.openxmlformats.org/drawingml/2006/picture">
+                  <pic:nvPicPr>
+                    <pic:cNvPr id="0" name="Picture 2"/>
+                    <pic:cNvPicPr>
+                      <a:picLocks noChangeAspect="1" noChangeArrowheads="1"/>
+                    </pic:cNvPicPr>
+                  </pic:nvPicPr>
+                  <pic:blipFill>
+                    <a:blip r:embed="rId11">
+                      <a:extLst>
+                        <a:ext uri="{28A0092B-C50C-407E-A947-70E740481C1C}">
+                          <a14:useLocalDpi xmlns:a14="http://schemas.microsoft.com/office/drawing/2010/main" val="0"/>
+                        </a:ext>
+                      </a:extLst>
+                    </a:blip>
+                    <a:srcRect/>
+                    <a:stretch>
+                      <a:fillRect/>
+                    </a:stretch>
+                  </pic:blipFill>
+                  <pic:spPr bwMode="auto">
+                    <a:xfrm>
+                      <a:off x="0" y="0"/>
+                      <a:ext cx="5426075" cy="1530350"/>
+                    </a:xfrm>
+                    <a:prstGeom prst="rect">
+                      <a:avLst/>
+                    </a:prstGeom>
+                    <a:noFill/>
+                  </pic:spPr>
+                </pic:pic>
+              </a:graphicData>
+            </a:graphic>
+          </wp:inline>
+        </w:drawing>
+      </w:r>
+    </w:p>
+    <w:p>
+      <w:pPr>
         <w:pStyle w:val="berschrift3"/>
         <w:numPr>
           <w:ilvl w:val="2"/>
@@ -3909,6 +4142,59 @@
     </w:p>
     <w:p>
       <w:pPr>
+        <w:rPr>
+          <w:lang w:val="en-US"/>
+        </w:rPr>
+      </w:pPr>
+      <w:r>
+        <w:rPr>
+          <w:lang w:val="en-US"/>
+        </w:rPr>
+        <w:t>-</w:t>
+      </w:r>
+      <w:r>
+        <w:rPr>
+          <w:lang w:val="en-US"/>
+        </w:rPr>
+        <w:tab/>
+        <w:t>WPF</w:t>
+      </w:r>
+    </w:p>
+    <w:p>
+      <w:pPr>
+        <w:rPr>
+          <w:lang w:val="en-US"/>
+        </w:rPr>
+      </w:pPr>
+      <w:r>
+        <w:rPr>
+          <w:lang w:val="en-US"/>
+        </w:rPr>
+        <w:t>-</w:t>
+      </w:r>
+      <w:r>
+        <w:rPr>
+          <w:lang w:val="en-US"/>
+        </w:rPr>
+        <w:tab/>
+      </w:r>
+      <w:proofErr w:type="gramStart"/>
+      <w:r>
+        <w:rPr>
+          <w:lang w:val="en-US"/>
+        </w:rPr>
+        <w:t>.NET(</w:t>
+      </w:r>
+      <w:proofErr w:type="gramEnd"/>
+      <w:r>
+        <w:rPr>
+          <w:lang w:val="en-US"/>
+        </w:rPr>
+        <w:t>6) Framework</w:t>
+      </w:r>
+    </w:p>
+    <w:p>
+      <w:pPr>
         <w:pStyle w:val="berschrift3"/>
         <w:numPr>
           <w:ilvl w:val="2"/>
@@ -3944,6 +4230,11 @@
       <w:proofErr w:type="spellEnd"/>
     </w:p>
     <w:p>
+      <w:r>
+        <w:t>Ausführbare Datei ohne Installation (.exe) auf einem Windows Computer</w:t>
+      </w:r>
+    </w:p>
+    <w:p>
       <w:pPr>
         <w:pStyle w:val="berschrift3"/>
         <w:numPr>
@@ -3969,6 +4260,32 @@
       <w:bookmarkEnd w:id="23"/>
     </w:p>
     <w:p>
+      <w:r>
+        <w:t xml:space="preserve">Einbindung von </w:t>
+      </w:r>
+      <w:proofErr w:type="spellStart"/>
+      <w:proofErr w:type="gramStart"/>
+      <w:r>
+        <w:t>windows.media</w:t>
+      </w:r>
+      <w:proofErr w:type="gramEnd"/>
+      <w:r>
+        <w:t>.capture</w:t>
+      </w:r>
+      <w:proofErr w:type="spellEnd"/>
+      <w:r>
+        <w:t xml:space="preserve"> (Microsoft/C#) und einer Speicher Bibliothek (</w:t>
+      </w:r>
+      <w:proofErr w:type="spellStart"/>
+      <w:r>
+        <w:t>windows.storage</w:t>
+      </w:r>
+      <w:proofErr w:type="spellEnd"/>
+      <w:r>
+        <w:t>)</w:t>
+      </w:r>
+    </w:p>
+    <w:p>
       <w:pPr>
         <w:pStyle w:val="berschrift3"/>
         <w:numPr>
@@ -3984,6 +4301,72 @@
     </w:p>
     <w:p>
       <w:pPr>
+        <w:pStyle w:val="Listenabsatz"/>
+        <w:numPr>
+          <w:ilvl w:val="0"/>
+          <w:numId w:val="5"/>
+        </w:numPr>
+      </w:pPr>
+      <w:r>
+        <w:t xml:space="preserve">Registrierung mit </w:t>
+      </w:r>
+      <w:proofErr w:type="spellStart"/>
+      <w:r>
+        <w:t>persoenlichen</w:t>
+      </w:r>
+      <w:proofErr w:type="spellEnd"/>
+      <w:r>
+        <w:t xml:space="preserve"> Daten</w:t>
+      </w:r>
+    </w:p>
+    <w:p>
+      <w:pPr>
+        <w:pStyle w:val="Listenabsatz"/>
+        <w:numPr>
+          <w:ilvl w:val="1"/>
+          <w:numId w:val="5"/>
+        </w:numPr>
+      </w:pPr>
+      <w:proofErr w:type="spellStart"/>
+      <w:r>
+        <w:t>Moeglichkeit</w:t>
+      </w:r>
+      <w:proofErr w:type="spellEnd"/>
+      <w:r>
+        <w:t xml:space="preserve"> ein Bild aufzunehmen</w:t>
+      </w:r>
+    </w:p>
+    <w:p>
+      <w:pPr>
+        <w:pStyle w:val="Listenabsatz"/>
+        <w:numPr>
+          <w:ilvl w:val="0"/>
+          <w:numId w:val="5"/>
+        </w:numPr>
+      </w:pPr>
+      <w:r>
+        <w:t xml:space="preserve">Daten </w:t>
+      </w:r>
+      <w:proofErr w:type="spellStart"/>
+      <w:r>
+        <w:t>ueberpruefen</w:t>
+      </w:r>
+      <w:proofErr w:type="spellEnd"/>
+    </w:p>
+    <w:p>
+      <w:pPr>
+        <w:pStyle w:val="Listenabsatz"/>
+        <w:numPr>
+          <w:ilvl w:val="0"/>
+          <w:numId w:val="5"/>
+        </w:numPr>
+      </w:pPr>
+      <w:r>
+        <w:t>Mitarbeiter kann auf Wunsch Karte drucken oder Daten editieren</w:t>
+      </w:r>
+    </w:p>
+    <w:p>
+      <w:pPr>
         <w:pStyle w:val="berschrift3"/>
         <w:numPr>
           <w:ilvl w:val="2"/>
@@ -3997,6 +4380,32 @@
       <w:bookmarkEnd w:id="25"/>
     </w:p>
     <w:p>
+      <w:r>
+        <w:t>Daten werden in JSON oder CSV gespeichert (temporär)</w:t>
+      </w:r>
+    </w:p>
+    <w:p>
+      <w:r>
+        <w:t>Daten werden nach einer gewissen Zeit oder Menge hochgeladen -&gt; Datenbank</w:t>
+      </w:r>
+    </w:p>
+    <w:p>
+      <w:r>
+        <w:t>Daten können aus Datenbank ausgelesen und dem Nutzer angezeigt werden</w:t>
+      </w:r>
+    </w:p>
+    <w:p/>
+    <w:p>
+      <w:r>
+        <w:t xml:space="preserve">Eine Registrierung ist offline möglich </w:t>
+      </w:r>
+    </w:p>
+    <w:p>
+      <w:r>
+        <w:t>Daten aus der Datenbank auslesen ist offline nicht möglich</w:t>
+      </w:r>
+    </w:p>
+    <w:p>
       <w:pPr>
         <w:pStyle w:val="berschrift3"/>
         <w:numPr>
@@ -4010,10 +4419,412 @@
       </w:r>
       <w:bookmarkEnd w:id="26"/>
     </w:p>
+    <w:tbl>
+      <w:tblPr>
+        <w:tblStyle w:val="TabellemithellemGitternetz"/>
+        <w:tblW w:w="9316" w:type="dxa"/>
+        <w:tblLayout w:type="fixed"/>
+        <w:tblLook w:val="06A0" w:firstRow="1" w:lastRow="0" w:firstColumn="1" w:lastColumn="0" w:noHBand="1" w:noVBand="1"/>
+      </w:tblPr>
+      <w:tblGrid>
+        <w:gridCol w:w="1132"/>
+        <w:gridCol w:w="3412"/>
+        <w:gridCol w:w="3315"/>
+        <w:gridCol w:w="1457"/>
+      </w:tblGrid>
+      <w:tr>
+        <w:trPr>
+          <w:trHeight w:val="651"/>
+        </w:trPr>
+        <w:tc>
+          <w:tcPr>
+            <w:tcW w:w="1132" w:type="dxa"/>
+            <w:shd w:val="clear" w:color="auto" w:fill="B8CCE4" w:themeFill="accent1" w:themeFillTint="66"/>
+          </w:tcPr>
+          <w:p>
+            <w:pPr>
+              <w:rPr>
+                <w:rFonts w:cs="Arial"/>
+                <w:b/>
+                <w:bCs/>
+              </w:rPr>
+            </w:pPr>
+            <w:r>
+              <w:rPr>
+                <w:rFonts w:cs="Arial"/>
+                <w:b/>
+                <w:bCs/>
+              </w:rPr>
+              <w:t xml:space="preserve">Test </w:t>
+            </w:r>
+            <w:r>
+              <w:rPr>
+                <w:rFonts w:cs="Arial"/>
+                <w:b/>
+                <w:bCs/>
+              </w:rPr>
+              <w:t>Nr.</w:t>
+            </w:r>
+          </w:p>
+        </w:tc>
+        <w:tc>
+          <w:tcPr>
+            <w:tcW w:w="3412" w:type="dxa"/>
+            <w:shd w:val="clear" w:color="auto" w:fill="B8CCE4" w:themeFill="accent1" w:themeFillTint="66"/>
+          </w:tcPr>
+          <w:p>
+            <w:pPr>
+              <w:rPr>
+                <w:rFonts w:cs="Arial"/>
+                <w:b/>
+                <w:bCs/>
+              </w:rPr>
+            </w:pPr>
+            <w:r>
+              <w:rPr>
+                <w:rFonts w:cs="Arial"/>
+                <w:b/>
+                <w:bCs/>
+              </w:rPr>
+              <w:t>Beschreibung</w:t>
+            </w:r>
+          </w:p>
+        </w:tc>
+        <w:tc>
+          <w:tcPr>
+            <w:tcW w:w="3315" w:type="dxa"/>
+            <w:shd w:val="clear" w:color="auto" w:fill="B8CCE4" w:themeFill="accent1" w:themeFillTint="66"/>
+          </w:tcPr>
+          <w:p>
+            <w:pPr>
+              <w:rPr>
+                <w:rFonts w:cs="Arial"/>
+                <w:b/>
+                <w:bCs/>
+              </w:rPr>
+            </w:pPr>
+            <w:r>
+              <w:rPr>
+                <w:rFonts w:cs="Arial"/>
+                <w:b/>
+                <w:bCs/>
+              </w:rPr>
+              <w:t>Erwartetes Ergebnis</w:t>
+            </w:r>
+          </w:p>
+        </w:tc>
+        <w:tc>
+          <w:tcPr>
+            <w:tcW w:w="1457" w:type="dxa"/>
+            <w:shd w:val="clear" w:color="auto" w:fill="B8CCE4" w:themeFill="accent1" w:themeFillTint="66"/>
+          </w:tcPr>
+          <w:p>
+            <w:pPr>
+              <w:rPr>
+                <w:rFonts w:cs="Arial"/>
+                <w:b/>
+                <w:bCs/>
+              </w:rPr>
+            </w:pPr>
+            <w:r>
+              <w:rPr>
+                <w:rFonts w:cs="Arial"/>
+                <w:b/>
+                <w:bCs/>
+              </w:rPr>
+              <w:t>Status</w:t>
+            </w:r>
+          </w:p>
+        </w:tc>
+      </w:tr>
+      <w:tr>
+        <w:trPr>
+          <w:trHeight w:val="296"/>
+        </w:trPr>
+        <w:tc>
+          <w:tcPr>
+            <w:tcW w:w="1132" w:type="dxa"/>
+          </w:tcPr>
+          <w:p>
+            <w:r>
+              <w:t>1</w:t>
+            </w:r>
+          </w:p>
+        </w:tc>
+        <w:tc>
+          <w:tcPr>
+            <w:tcW w:w="3412" w:type="dxa"/>
+          </w:tcPr>
+          <w:p/>
+        </w:tc>
+        <w:tc>
+          <w:tcPr>
+            <w:tcW w:w="3315" w:type="dxa"/>
+          </w:tcPr>
+          <w:p/>
+        </w:tc>
+        <w:tc>
+          <w:tcPr>
+            <w:tcW w:w="1457" w:type="dxa"/>
+          </w:tcPr>
+          <w:p/>
+        </w:tc>
+      </w:tr>
+      <w:tr>
+        <w:trPr>
+          <w:trHeight w:val="615"/>
+        </w:trPr>
+        <w:tc>
+          <w:tcPr>
+            <w:tcW w:w="1132" w:type="dxa"/>
+          </w:tcPr>
+          <w:p>
+            <w:r>
+              <w:t>2</w:t>
+            </w:r>
+          </w:p>
+        </w:tc>
+        <w:tc>
+          <w:tcPr>
+            <w:tcW w:w="3412" w:type="dxa"/>
+          </w:tcPr>
+          <w:p/>
+        </w:tc>
+        <w:tc>
+          <w:tcPr>
+            <w:tcW w:w="3315" w:type="dxa"/>
+          </w:tcPr>
+          <w:p/>
+        </w:tc>
+        <w:tc>
+          <w:tcPr>
+            <w:tcW w:w="1457" w:type="dxa"/>
+          </w:tcPr>
+          <w:p/>
+        </w:tc>
+      </w:tr>
+      <w:tr>
+        <w:trPr>
+          <w:trHeight w:val="912"/>
+        </w:trPr>
+        <w:tc>
+          <w:tcPr>
+            <w:tcW w:w="1132" w:type="dxa"/>
+          </w:tcPr>
+          <w:p>
+            <w:r>
+              <w:lastRenderedPageBreak/>
+              <w:t>3</w:t>
+            </w:r>
+          </w:p>
+        </w:tc>
+        <w:tc>
+          <w:tcPr>
+            <w:tcW w:w="3412" w:type="dxa"/>
+          </w:tcPr>
+          <w:p/>
+        </w:tc>
+        <w:tc>
+          <w:tcPr>
+            <w:tcW w:w="3315" w:type="dxa"/>
+          </w:tcPr>
+          <w:p/>
+        </w:tc>
+        <w:tc>
+          <w:tcPr>
+            <w:tcW w:w="1457" w:type="dxa"/>
+          </w:tcPr>
+          <w:p/>
+        </w:tc>
+      </w:tr>
+      <w:tr>
+        <w:trPr>
+          <w:trHeight w:val="912"/>
+        </w:trPr>
+        <w:tc>
+          <w:tcPr>
+            <w:tcW w:w="1132" w:type="dxa"/>
+          </w:tcPr>
+          <w:p>
+            <w:r>
+              <w:t>4</w:t>
+            </w:r>
+          </w:p>
+        </w:tc>
+        <w:tc>
+          <w:tcPr>
+            <w:tcW w:w="3412" w:type="dxa"/>
+          </w:tcPr>
+          <w:p/>
+        </w:tc>
+        <w:tc>
+          <w:tcPr>
+            <w:tcW w:w="3315" w:type="dxa"/>
+          </w:tcPr>
+          <w:p/>
+        </w:tc>
+        <w:tc>
+          <w:tcPr>
+            <w:tcW w:w="1457" w:type="dxa"/>
+          </w:tcPr>
+          <w:p/>
+        </w:tc>
+      </w:tr>
+      <w:tr>
+        <w:trPr>
+          <w:trHeight w:val="912"/>
+        </w:trPr>
+        <w:tc>
+          <w:tcPr>
+            <w:tcW w:w="1132" w:type="dxa"/>
+          </w:tcPr>
+          <w:p>
+            <w:r>
+              <w:t>5</w:t>
+            </w:r>
+          </w:p>
+        </w:tc>
+        <w:tc>
+          <w:tcPr>
+            <w:tcW w:w="3412" w:type="dxa"/>
+          </w:tcPr>
+          <w:p>
+            <w:pPr>
+              <w:rPr>
+                <w:lang w:val="en-US"/>
+              </w:rPr>
+            </w:pPr>
+          </w:p>
+        </w:tc>
+        <w:tc>
+          <w:tcPr>
+            <w:tcW w:w="3315" w:type="dxa"/>
+          </w:tcPr>
+          <w:p/>
+        </w:tc>
+        <w:tc>
+          <w:tcPr>
+            <w:tcW w:w="1457" w:type="dxa"/>
+          </w:tcPr>
+          <w:p>
+            <w:pPr>
+              <w:spacing w:line="259" w:lineRule="auto"/>
+            </w:pPr>
+          </w:p>
+        </w:tc>
+      </w:tr>
+      <w:tr>
+        <w:trPr>
+          <w:trHeight w:val="1389"/>
+        </w:trPr>
+        <w:tc>
+          <w:tcPr>
+            <w:tcW w:w="1132" w:type="dxa"/>
+          </w:tcPr>
+          <w:p>
+            <w:r>
+              <w:t>6</w:t>
+            </w:r>
+          </w:p>
+        </w:tc>
+        <w:tc>
+          <w:tcPr>
+            <w:tcW w:w="3412" w:type="dxa"/>
+          </w:tcPr>
+          <w:p/>
+        </w:tc>
+        <w:tc>
+          <w:tcPr>
+            <w:tcW w:w="3315" w:type="dxa"/>
+          </w:tcPr>
+          <w:p/>
+        </w:tc>
+        <w:tc>
+          <w:tcPr>
+            <w:tcW w:w="1457" w:type="dxa"/>
+          </w:tcPr>
+          <w:p/>
+        </w:tc>
+      </w:tr>
+      <w:tr>
+        <w:trPr>
+          <w:trHeight w:val="1389"/>
+        </w:trPr>
+        <w:tc>
+          <w:tcPr>
+            <w:tcW w:w="1132" w:type="dxa"/>
+          </w:tcPr>
+          <w:p>
+            <w:r>
+              <w:t>7</w:t>
+            </w:r>
+          </w:p>
+        </w:tc>
+        <w:tc>
+          <w:tcPr>
+            <w:tcW w:w="3412" w:type="dxa"/>
+          </w:tcPr>
+          <w:p/>
+        </w:tc>
+        <w:tc>
+          <w:tcPr>
+            <w:tcW w:w="3315" w:type="dxa"/>
+          </w:tcPr>
+          <w:p/>
+        </w:tc>
+        <w:tc>
+          <w:tcPr>
+            <w:tcW w:w="1457" w:type="dxa"/>
+          </w:tcPr>
+          <w:p/>
+        </w:tc>
+      </w:tr>
+      <w:tr>
+        <w:trPr>
+          <w:trHeight w:val="1389"/>
+        </w:trPr>
+        <w:tc>
+          <w:tcPr>
+            <w:tcW w:w="1132" w:type="dxa"/>
+          </w:tcPr>
+          <w:p>
+            <w:r>
+              <w:t>8</w:t>
+            </w:r>
+          </w:p>
+        </w:tc>
+        <w:tc>
+          <w:tcPr>
+            <w:tcW w:w="3412" w:type="dxa"/>
+          </w:tcPr>
+          <w:p>
+            <w:pPr>
+              <w:spacing w:line="259" w:lineRule="auto"/>
+            </w:pPr>
+          </w:p>
+        </w:tc>
+        <w:tc>
+          <w:tcPr>
+            <w:tcW w:w="3315" w:type="dxa"/>
+          </w:tcPr>
+          <w:p>
+            <w:pPr>
+              <w:spacing w:line="259" w:lineRule="auto"/>
+            </w:pPr>
+          </w:p>
+        </w:tc>
+        <w:tc>
+          <w:tcPr>
+            <w:tcW w:w="1457" w:type="dxa"/>
+          </w:tcPr>
+          <w:p/>
+        </w:tc>
+      </w:tr>
+    </w:tbl>
     <w:p/>
     <w:sectPr>
-      <w:headerReference w:type="default" r:id="rId10"/>
-      <w:footerReference w:type="default" r:id="rId11"/>
+      <w:headerReference w:type="default" r:id="rId12"/>
+      <w:footerReference w:type="default" r:id="rId13"/>
       <w:pgSz w:w="11906" w:h="16838"/>
       <w:pgMar w:top="1417" w:right="1417" w:bottom="1134" w:left="1417" w:header="708" w:footer="708" w:gutter="0"/>
       <w:pgNumType w:start="0"/>
@@ -4210,6 +5021,117 @@
 <file path=word/numbering.xml><?xml version="1.0" encoding="utf-8"?>
 <w:numbering xmlns:wpc="http://schemas.microsoft.com/office/word/2010/wordprocessingCanvas" xmlns:cx="http://schemas.microsoft.com/office/drawing/2014/chartex" xmlns:cx1="http://schemas.microsoft.com/office/drawing/2015/9/8/chartex" xmlns:cx2="http://schemas.microsoft.com/office/drawing/2015/10/21/chartex" xmlns:cx3="http://schemas.microsoft.com/office/drawing/2016/5/9/chartex" xmlns:cx4="http://schemas.microsoft.com/office/drawing/2016/5/10/chartex" xmlns:cx5="http://schemas.microsoft.com/office/drawing/2016/5/11/chartex" xmlns:cx6="http://schemas.microsoft.com/office/drawing/2016/5/12/chartex" xmlns:cx7="http://schemas.microsoft.com/office/drawing/2016/5/13/chartex" xmlns:cx8="http://schemas.microsoft.com/office/drawing/2016/5/14/chartex" xmlns:mc="http://schemas.openxmlformats.org/markup-compatibility/2006" xmlns:aink="http://schemas.microsoft.com/office/drawing/2016/ink" xmlns:am3d="http://schemas.microsoft.com/office/drawing/2017/model3d" xmlns:o="urn:schemas-microsoft-com:office:office" xmlns:r="http://schemas.openxmlformats.org/officeDocument/2006/relationships" xmlns:m="http://schemas.openxmlformats.org/officeDocument/2006/math" xmlns:v="urn:schemas-microsoft-com:vml" xmlns:wp14="http://schemas.microsoft.com/office/word/2010/wordprocessingDrawing" xmlns:wp="http://schemas.openxmlformats.org/drawingml/2006/wordprocessingDrawing" xmlns:w10="urn:schemas-microsoft-com:office:word" xmlns:w="http://schemas.openxmlformats.org/wordprocessingml/2006/main" xmlns:w14="http://schemas.microsoft.com/office/word/2010/wordml" xmlns:w15="http://schemas.microsoft.com/office/word/2012/wordml" xmlns:w16cex="http://schemas.microsoft.com/office/word/2018/wordml/cex" xmlns:w16cid="http://schemas.microsoft.com/office/word/2016/wordml/cid" xmlns:w16="http://schemas.microsoft.com/office/word/2018/wordml" xmlns:w16sdtdh="http://schemas.microsoft.com/office/word/2020/wordml/sdtdatahash" xmlns:w16se="http://schemas.microsoft.com/office/word/2015/wordml/symex" xmlns:wpg="http://schemas.microsoft.com/office/word/2010/wordprocessingGroup" xmlns:wpi="http://schemas.microsoft.com/office/word/2010/wordprocessingInk" xmlns:wne="http://schemas.microsoft.com/office/word/2006/wordml" xmlns:wps="http://schemas.microsoft.com/office/word/2010/wordprocessingShape" mc:Ignorable="w14 w15 w16se w16cid w16 w16cex w16sdtdh wp14">
   <w:abstractNum w:abstractNumId="0" w15:restartNumberingAfterBreak="0">
+    <w:nsid w:val="0A0D53EA"/>
+    <w:multiLevelType w:val="hybridMultilevel"/>
+    <w:tmpl w:val="250EE75A"/>
+    <w:lvl w:ilvl="0" w:tplc="E3B2D206">
+      <w:numFmt w:val="bullet"/>
+      <w:lvlText w:val="-"/>
+      <w:lvlJc w:val="left"/>
+      <w:pPr>
+        <w:ind w:left="1065" w:hanging="705"/>
+      </w:pPr>
+      <w:rPr>
+        <w:rFonts w:ascii="Bell MT" w:eastAsiaTheme="minorHAnsi" w:hAnsi="Bell MT" w:cstheme="minorBidi" w:hint="default"/>
+      </w:rPr>
+    </w:lvl>
+    <w:lvl w:ilvl="1" w:tplc="E3409B7E">
+      <w:numFmt w:val="bullet"/>
+      <w:lvlText w:val=""/>
+      <w:lvlJc w:val="left"/>
+      <w:pPr>
+        <w:ind w:left="1785" w:hanging="705"/>
+      </w:pPr>
+      <w:rPr>
+        <w:rFonts w:ascii="Symbol" w:eastAsiaTheme="minorHAnsi" w:hAnsi="Symbol" w:cstheme="minorBidi" w:hint="default"/>
+      </w:rPr>
+    </w:lvl>
+    <w:lvl w:ilvl="2" w:tplc="04070005" w:tentative="1">
+      <w:start w:val="1"/>
+      <w:numFmt w:val="bullet"/>
+      <w:lvlText w:val=""/>
+      <w:lvlJc w:val="left"/>
+      <w:pPr>
+        <w:ind w:left="2160" w:hanging="360"/>
+      </w:pPr>
+      <w:rPr>
+        <w:rFonts w:ascii="Wingdings" w:hAnsi="Wingdings" w:hint="default"/>
+      </w:rPr>
+    </w:lvl>
+    <w:lvl w:ilvl="3" w:tplc="04070001" w:tentative="1">
+      <w:start w:val="1"/>
+      <w:numFmt w:val="bullet"/>
+      <w:lvlText w:val=""/>
+      <w:lvlJc w:val="left"/>
+      <w:pPr>
+        <w:ind w:left="2880" w:hanging="360"/>
+      </w:pPr>
+      <w:rPr>
+        <w:rFonts w:ascii="Symbol" w:hAnsi="Symbol" w:hint="default"/>
+      </w:rPr>
+    </w:lvl>
+    <w:lvl w:ilvl="4" w:tplc="04070003" w:tentative="1">
+      <w:start w:val="1"/>
+      <w:numFmt w:val="bullet"/>
+      <w:lvlText w:val="o"/>
+      <w:lvlJc w:val="left"/>
+      <w:pPr>
+        <w:ind w:left="3600" w:hanging="360"/>
+      </w:pPr>
+      <w:rPr>
+        <w:rFonts w:ascii="Courier New" w:hAnsi="Courier New" w:cs="Courier New" w:hint="default"/>
+      </w:rPr>
+    </w:lvl>
+    <w:lvl w:ilvl="5" w:tplc="04070005" w:tentative="1">
+      <w:start w:val="1"/>
+      <w:numFmt w:val="bullet"/>
+      <w:lvlText w:val=""/>
+      <w:lvlJc w:val="left"/>
+      <w:pPr>
+        <w:ind w:left="4320" w:hanging="360"/>
+      </w:pPr>
+      <w:rPr>
+        <w:rFonts w:ascii="Wingdings" w:hAnsi="Wingdings" w:hint="default"/>
+      </w:rPr>
+    </w:lvl>
+    <w:lvl w:ilvl="6" w:tplc="04070001" w:tentative="1">
+      <w:start w:val="1"/>
+      <w:numFmt w:val="bullet"/>
+      <w:lvlText w:val=""/>
+      <w:lvlJc w:val="left"/>
+      <w:pPr>
+        <w:ind w:left="5040" w:hanging="360"/>
+      </w:pPr>
+      <w:rPr>
+        <w:rFonts w:ascii="Symbol" w:hAnsi="Symbol" w:hint="default"/>
+      </w:rPr>
+    </w:lvl>
+    <w:lvl w:ilvl="7" w:tplc="04070003" w:tentative="1">
+      <w:start w:val="1"/>
+      <w:numFmt w:val="bullet"/>
+      <w:lvlText w:val="o"/>
+      <w:lvlJc w:val="left"/>
+      <w:pPr>
+        <w:ind w:left="5760" w:hanging="360"/>
+      </w:pPr>
+      <w:rPr>
+        <w:rFonts w:ascii="Courier New" w:hAnsi="Courier New" w:cs="Courier New" w:hint="default"/>
+      </w:rPr>
+    </w:lvl>
+    <w:lvl w:ilvl="8" w:tplc="04070005" w:tentative="1">
+      <w:start w:val="1"/>
+      <w:numFmt w:val="bullet"/>
+      <w:lvlText w:val=""/>
+      <w:lvlJc w:val="left"/>
+      <w:pPr>
+        <w:ind w:left="6480" w:hanging="360"/>
+      </w:pPr>
+      <w:rPr>
+        <w:rFonts w:ascii="Wingdings" w:hAnsi="Wingdings" w:hint="default"/>
+      </w:rPr>
+    </w:lvl>
+  </w:abstractNum>
+  <w:abstractNum w:abstractNumId="1" w15:restartNumberingAfterBreak="0">
     <w:nsid w:val="1481551C"/>
     <w:multiLevelType w:val="multilevel"/>
     <w:tmpl w:val="3F5623C6"/>
@@ -4327,7 +5249,120 @@
       </w:rPr>
     </w:lvl>
   </w:abstractNum>
-  <w:abstractNum w:abstractNumId="1" w15:restartNumberingAfterBreak="0">
+  <w:abstractNum w:abstractNumId="2" w15:restartNumberingAfterBreak="0">
+    <w:nsid w:val="26194F47"/>
+    <w:multiLevelType w:val="hybridMultilevel"/>
+    <w:tmpl w:val="274ABC7C"/>
+    <w:lvl w:ilvl="0" w:tplc="04070001">
+      <w:start w:val="1"/>
+      <w:numFmt w:val="bullet"/>
+      <w:lvlText w:val=""/>
+      <w:lvlJc w:val="left"/>
+      <w:pPr>
+        <w:ind w:left="720" w:hanging="360"/>
+      </w:pPr>
+      <w:rPr>
+        <w:rFonts w:ascii="Symbol" w:hAnsi="Symbol" w:hint="default"/>
+      </w:rPr>
+    </w:lvl>
+    <w:lvl w:ilvl="1" w:tplc="04070003" w:tentative="1">
+      <w:start w:val="1"/>
+      <w:numFmt w:val="bullet"/>
+      <w:lvlText w:val="o"/>
+      <w:lvlJc w:val="left"/>
+      <w:pPr>
+        <w:ind w:left="1440" w:hanging="360"/>
+      </w:pPr>
+      <w:rPr>
+        <w:rFonts w:ascii="Courier New" w:hAnsi="Courier New" w:cs="Courier New" w:hint="default"/>
+      </w:rPr>
+    </w:lvl>
+    <w:lvl w:ilvl="2" w:tplc="04070005" w:tentative="1">
+      <w:start w:val="1"/>
+      <w:numFmt w:val="bullet"/>
+      <w:lvlText w:val=""/>
+      <w:lvlJc w:val="left"/>
+      <w:pPr>
+        <w:ind w:left="2160" w:hanging="360"/>
+      </w:pPr>
+      <w:rPr>
+        <w:rFonts w:ascii="Wingdings" w:hAnsi="Wingdings" w:hint="default"/>
+      </w:rPr>
+    </w:lvl>
+    <w:lvl w:ilvl="3" w:tplc="04070001" w:tentative="1">
+      <w:start w:val="1"/>
+      <w:numFmt w:val="bullet"/>
+      <w:lvlText w:val=""/>
+      <w:lvlJc w:val="left"/>
+      <w:pPr>
+        <w:ind w:left="2880" w:hanging="360"/>
+      </w:pPr>
+      <w:rPr>
+        <w:rFonts w:ascii="Symbol" w:hAnsi="Symbol" w:hint="default"/>
+      </w:rPr>
+    </w:lvl>
+    <w:lvl w:ilvl="4" w:tplc="04070003" w:tentative="1">
+      <w:start w:val="1"/>
+      <w:numFmt w:val="bullet"/>
+      <w:lvlText w:val="o"/>
+      <w:lvlJc w:val="left"/>
+      <w:pPr>
+        <w:ind w:left="3600" w:hanging="360"/>
+      </w:pPr>
+      <w:rPr>
+        <w:rFonts w:ascii="Courier New" w:hAnsi="Courier New" w:cs="Courier New" w:hint="default"/>
+      </w:rPr>
+    </w:lvl>
+    <w:lvl w:ilvl="5" w:tplc="04070005" w:tentative="1">
+      <w:start w:val="1"/>
+      <w:numFmt w:val="bullet"/>
+      <w:lvlText w:val=""/>
+      <w:lvlJc w:val="left"/>
+      <w:pPr>
+        <w:ind w:left="4320" w:hanging="360"/>
+      </w:pPr>
+      <w:rPr>
+        <w:rFonts w:ascii="Wingdings" w:hAnsi="Wingdings" w:hint="default"/>
+      </w:rPr>
+    </w:lvl>
+    <w:lvl w:ilvl="6" w:tplc="04070001" w:tentative="1">
+      <w:start w:val="1"/>
+      <w:numFmt w:val="bullet"/>
+      <w:lvlText w:val=""/>
+      <w:lvlJc w:val="left"/>
+      <w:pPr>
+        <w:ind w:left="5040" w:hanging="360"/>
+      </w:pPr>
+      <w:rPr>
+        <w:rFonts w:ascii="Symbol" w:hAnsi="Symbol" w:hint="default"/>
+      </w:rPr>
+    </w:lvl>
+    <w:lvl w:ilvl="7" w:tplc="04070003" w:tentative="1">
+      <w:start w:val="1"/>
+      <w:numFmt w:val="bullet"/>
+      <w:lvlText w:val="o"/>
+      <w:lvlJc w:val="left"/>
+      <w:pPr>
+        <w:ind w:left="5760" w:hanging="360"/>
+      </w:pPr>
+      <w:rPr>
+        <w:rFonts w:ascii="Courier New" w:hAnsi="Courier New" w:cs="Courier New" w:hint="default"/>
+      </w:rPr>
+    </w:lvl>
+    <w:lvl w:ilvl="8" w:tplc="04070005" w:tentative="1">
+      <w:start w:val="1"/>
+      <w:numFmt w:val="bullet"/>
+      <w:lvlText w:val=""/>
+      <w:lvlJc w:val="left"/>
+      <w:pPr>
+        <w:ind w:left="6480" w:hanging="360"/>
+      </w:pPr>
+      <w:rPr>
+        <w:rFonts w:ascii="Wingdings" w:hAnsi="Wingdings" w:hint="default"/>
+      </w:rPr>
+    </w:lvl>
+  </w:abstractNum>
+  <w:abstractNum w:abstractNumId="3" w15:restartNumberingAfterBreak="0">
     <w:nsid w:val="40C16089"/>
     <w:multiLevelType w:val="multilevel"/>
     <w:tmpl w:val="5234F6F6"/>
@@ -4440,7 +5475,7 @@
       </w:rPr>
     </w:lvl>
   </w:abstractNum>
-  <w:abstractNum w:abstractNumId="2" w15:restartNumberingAfterBreak="0">
+  <w:abstractNum w:abstractNumId="4" w15:restartNumberingAfterBreak="0">
     <w:nsid w:val="67FF6F9F"/>
     <w:multiLevelType w:val="multilevel"/>
     <w:tmpl w:val="98546240"/>
@@ -4562,12 +5597,18 @@
     </w:lvl>
   </w:abstractNum>
   <w:num w:numId="1">
+    <w:abstractNumId w:val="4"/>
+  </w:num>
+  <w:num w:numId="2">
+    <w:abstractNumId w:val="3"/>
+  </w:num>
+  <w:num w:numId="3">
+    <w:abstractNumId w:val="1"/>
+  </w:num>
+  <w:num w:numId="4">
     <w:abstractNumId w:val="2"/>
   </w:num>
-  <w:num w:numId="2">
-    <w:abstractNumId w:val="1"/>
-  </w:num>
-  <w:num w:numId="3">
+  <w:num w:numId="5">
     <w:abstractNumId w:val="0"/>
   </w:num>
 </w:numbering>
@@ -5322,6 +6363,31 @@
       <w:lang w:eastAsia="de-DE"/>
     </w:rPr>
   </w:style>
+  <w:style w:type="table" w:styleId="TabellemithellemGitternetz">
+    <w:name w:val="Grid Table Light"/>
+    <w:basedOn w:val="NormaleTabelle"/>
+    <w:uiPriority w:val="40"/>
+    <w:rsid w:val="006F41E5"/>
+    <w:pPr>
+      <w:spacing w:after="0" w:line="240" w:lineRule="auto"/>
+    </w:pPr>
+    <w:rPr>
+      <w:rFonts w:ascii="Times New Roman" w:eastAsia="Times New Roman" w:hAnsi="Times New Roman" w:cs="Times New Roman"/>
+      <w:sz w:val="20"/>
+      <w:szCs w:val="20"/>
+      <w:lang w:eastAsia="ja-JP"/>
+    </w:rPr>
+    <w:tblPr>
+      <w:tblBorders>
+        <w:top w:val="single" w:sz="4" w:space="0" w:color="BFBFBF" w:themeColor="background1" w:themeShade="BF"/>
+        <w:left w:val="single" w:sz="4" w:space="0" w:color="BFBFBF" w:themeColor="background1" w:themeShade="BF"/>
+        <w:bottom w:val="single" w:sz="4" w:space="0" w:color="BFBFBF" w:themeColor="background1" w:themeShade="BF"/>
+        <w:right w:val="single" w:sz="4" w:space="0" w:color="BFBFBF" w:themeColor="background1" w:themeShade="BF"/>
+        <w:insideH w:val="single" w:sz="4" w:space="0" w:color="BFBFBF" w:themeColor="background1" w:themeShade="BF"/>
+        <w:insideV w:val="single" w:sz="4" w:space="0" w:color="BFBFBF" w:themeColor="background1" w:themeShade="BF"/>
+      </w:tblBorders>
+    </w:tblPr>
+  </w:style>
 </w:styles>
 </file>
 

</xml_diff>

<commit_message>
3. Teilprojekt ITS: Netzwerkinfrastruktur Stand; WLAN
</commit_message>
<xml_diff>
--- a/Projekt_Dokumentation.docx
+++ b/Projekt_Dokumentation.docx
@@ -3631,10 +3631,32 @@
       <w:bookmarkEnd w:id="8"/>
     </w:p>
     <w:p>
+      <w:r>
+        <w:t>Im Messenetz wird ein neuer Router hinzugefügt, welcher für den Messestand zur Verfügung steht. Das Netz für den Messestand wird in zwei Subnetze untergliedert mit den Netzmasken 10.10.10.0 und 10.10.10.128. So haben jeweils 126 Hosts in den Subnetzwerken Platz.</w:t>
+      </w:r>
+      <w:r>
+        <w:br/>
+        <w:t xml:space="preserve">Alle Hosts werden über Switche miteinander verbunden. So werden zwei Switche für den Messestand benötigt. </w:t>
+      </w:r>
+      <w:proofErr w:type="spellStart"/>
+      <w:r>
+        <w:t>Ausserdem</w:t>
+      </w:r>
+      <w:proofErr w:type="spellEnd"/>
+      <w:r>
+        <w:t xml:space="preserve"> noch zwei Accesspoints, einen Drucker und einen DHCP Server. In der nachfolgenden Abbildung ist der DHCP-Server ein eigener Server. Am Messestand kann dies auch ein Modem übernehmen, der dazu in der Lage ist.</w:t>
+      </w:r>
+      <w:r>
+        <w:br/>
+        <w:t xml:space="preserve">Vom Betreiber des Messestands müssen mindestens zwei Geräte bereitgestellt werden. Das eine Gerät dient für die Registrierung der Kunden und ist den Kunden auch bereitgestellt. Bei dem zweiten Gerät handelt es sich um einen Admin PC, welcher mit einem Passwort gesichert werden muss und nur von den Administratoren bedient werden soll. </w:t>
+      </w:r>
+    </w:p>
+    <w:p>
       <w:pPr>
         <w:keepNext/>
       </w:pPr>
       <w:r>
+        <w:lastRenderedPageBreak/>
         <w:drawing>
           <wp:inline distT="0" distB="0" distL="0" distR="0" wp14:anchorId="03015138" wp14:editId="6408E286">
             <wp:extent cx="5760720" cy="3617595"/>
@@ -3704,10 +3726,479 @@
       </w:pPr>
       <w:bookmarkStart w:id="9" w:name="_Toc123048663"/>
       <w:r>
-        <w:lastRenderedPageBreak/>
         <w:t>Netzwerk Einrichtung und IP-Zuweisung</w:t>
       </w:r>
       <w:bookmarkEnd w:id="9"/>
+    </w:p>
+    <w:p>
+      <w:r>
+        <w:t>Die Besucher bekommen ihre IP</w:t>
+      </w:r>
+      <w:r>
+        <w:t>-</w:t>
+      </w:r>
+      <w:r>
+        <w:t xml:space="preserve">Adressen dynamisch vom DHCP-Server im Gäste-Subnetz (10.10.10.0) zugewiesen </w:t>
+      </w:r>
+      <w:proofErr w:type="gramStart"/>
+      <w:r>
+        <w:t>während die Admins</w:t>
+      </w:r>
+      <w:proofErr w:type="gramEnd"/>
+      <w:r>
+        <w:t xml:space="preserve"> statische IP-Adresse im Admin-Netz (10.10.10.128) bekommen. Die IP-Adressen 10.10.10.130 und 10.10.10.131 werden zwei möglichen Admin PCs zugewiesen. In diesem Fall wird nur ein Admin-PC für die Anwendung benötigt.</w:t>
+      </w:r>
+    </w:p>
+    <w:p>
+      <w:r>
+        <w:t>Die Netze sind wie folgt aufgebaut:</w:t>
+      </w:r>
+    </w:p>
+    <w:tbl>
+      <w:tblPr>
+        <w:tblStyle w:val="Tabellenraster"/>
+        <w:tblW w:w="9078" w:type="dxa"/>
+        <w:tblLook w:val="04A0" w:firstRow="1" w:lastRow="0" w:firstColumn="1" w:lastColumn="0" w:noHBand="0" w:noVBand="1"/>
+      </w:tblPr>
+      <w:tblGrid>
+        <w:gridCol w:w="2264"/>
+        <w:gridCol w:w="2475"/>
+        <w:gridCol w:w="2475"/>
+        <w:gridCol w:w="1864"/>
+      </w:tblGrid>
+      <w:tr>
+        <w:trPr>
+          <w:trHeight w:val="327"/>
+        </w:trPr>
+        <w:tc>
+          <w:tcPr>
+            <w:tcW w:w="2264" w:type="dxa"/>
+            <w:noWrap/>
+            <w:hideMark/>
+          </w:tcPr>
+          <w:p>
+            <w:proofErr w:type="spellStart"/>
+            <w:r>
+              <w:t>Routtername</w:t>
+            </w:r>
+            <w:proofErr w:type="spellEnd"/>
+          </w:p>
+        </w:tc>
+        <w:tc>
+          <w:tcPr>
+            <w:tcW w:w="2475" w:type="dxa"/>
+            <w:noWrap/>
+            <w:hideMark/>
+          </w:tcPr>
+          <w:p>
+            <w:pPr>
+              <w:rPr>
+                <w:b/>
+                <w:bCs/>
+              </w:rPr>
+            </w:pPr>
+            <w:r>
+              <w:rPr>
+                <w:b/>
+                <w:bCs/>
+              </w:rPr>
+              <w:t>AP Mitarbeiter</w:t>
+            </w:r>
+          </w:p>
+        </w:tc>
+        <w:tc>
+          <w:tcPr>
+            <w:tcW w:w="2475" w:type="dxa"/>
+            <w:noWrap/>
+            <w:hideMark/>
+          </w:tcPr>
+          <w:p>
+            <w:pPr>
+              <w:rPr>
+                <w:b/>
+                <w:bCs/>
+              </w:rPr>
+            </w:pPr>
+            <w:r>
+              <w:rPr>
+                <w:b/>
+                <w:bCs/>
+              </w:rPr>
+              <w:t>AP Messe Besucher</w:t>
+            </w:r>
+          </w:p>
+        </w:tc>
+        <w:tc>
+          <w:tcPr>
+            <w:tcW w:w="1864" w:type="dxa"/>
+            <w:noWrap/>
+            <w:hideMark/>
+          </w:tcPr>
+          <w:p>
+            <w:pPr>
+              <w:rPr>
+                <w:b/>
+                <w:bCs/>
+              </w:rPr>
+            </w:pPr>
+            <w:r>
+              <w:rPr>
+                <w:b/>
+                <w:bCs/>
+              </w:rPr>
+              <w:t>Firmennetz</w:t>
+            </w:r>
+          </w:p>
+        </w:tc>
+      </w:tr>
+      <w:tr>
+        <w:trPr>
+          <w:trHeight w:val="327"/>
+        </w:trPr>
+        <w:tc>
+          <w:tcPr>
+            <w:tcW w:w="2264" w:type="dxa"/>
+            <w:noWrap/>
+            <w:hideMark/>
+          </w:tcPr>
+          <w:p>
+            <w:r>
+              <w:t>Netzwerkgr</w:t>
+            </w:r>
+            <w:r>
+              <w:t>öß</w:t>
+            </w:r>
+            <w:r>
+              <w:t>e</w:t>
+            </w:r>
+          </w:p>
+        </w:tc>
+        <w:tc>
+          <w:tcPr>
+            <w:tcW w:w="2475" w:type="dxa"/>
+            <w:noWrap/>
+            <w:hideMark/>
+          </w:tcPr>
+          <w:p>
+            <w:r>
+              <w:t>/26</w:t>
+            </w:r>
+          </w:p>
+        </w:tc>
+        <w:tc>
+          <w:tcPr>
+            <w:tcW w:w="2475" w:type="dxa"/>
+            <w:noWrap/>
+            <w:hideMark/>
+          </w:tcPr>
+          <w:p>
+            <w:r>
+              <w:t>/25</w:t>
+            </w:r>
+          </w:p>
+        </w:tc>
+        <w:tc>
+          <w:tcPr>
+            <w:tcW w:w="1864" w:type="dxa"/>
+            <w:noWrap/>
+            <w:hideMark/>
+          </w:tcPr>
+          <w:p>
+            <w:r>
+              <w:t>/28</w:t>
+            </w:r>
+          </w:p>
+        </w:tc>
+      </w:tr>
+      <w:tr>
+        <w:trPr>
+          <w:trHeight w:val="327"/>
+        </w:trPr>
+        <w:tc>
+          <w:tcPr>
+            <w:tcW w:w="2264" w:type="dxa"/>
+            <w:noWrap/>
+            <w:hideMark/>
+          </w:tcPr>
+          <w:p>
+            <w:r>
+              <w:t>Gateway</w:t>
+            </w:r>
+          </w:p>
+        </w:tc>
+        <w:tc>
+          <w:tcPr>
+            <w:tcW w:w="2475" w:type="dxa"/>
+            <w:noWrap/>
+            <w:hideMark/>
+          </w:tcPr>
+          <w:p>
+            <w:r>
+              <w:t>10.10.10.129</w:t>
+            </w:r>
+          </w:p>
+        </w:tc>
+        <w:tc>
+          <w:tcPr>
+            <w:tcW w:w="2475" w:type="dxa"/>
+            <w:noWrap/>
+            <w:hideMark/>
+          </w:tcPr>
+          <w:p>
+            <w:r>
+              <w:t>10.10.10.1</w:t>
+            </w:r>
+          </w:p>
+        </w:tc>
+        <w:tc>
+          <w:tcPr>
+            <w:tcW w:w="1864" w:type="dxa"/>
+            <w:noWrap/>
+            <w:hideMark/>
+          </w:tcPr>
+          <w:p>
+            <w:r>
+              <w:t>40.40.40.1</w:t>
+            </w:r>
+          </w:p>
+        </w:tc>
+      </w:tr>
+      <w:tr>
+        <w:trPr>
+          <w:trHeight w:val="327"/>
+        </w:trPr>
+        <w:tc>
+          <w:tcPr>
+            <w:tcW w:w="2264" w:type="dxa"/>
+            <w:noWrap/>
+            <w:hideMark/>
+          </w:tcPr>
+          <w:p>
+            <w:r>
+              <w:t>Netzmaske</w:t>
+            </w:r>
+          </w:p>
+        </w:tc>
+        <w:tc>
+          <w:tcPr>
+            <w:tcW w:w="2475" w:type="dxa"/>
+            <w:noWrap/>
+            <w:hideMark/>
+          </w:tcPr>
+          <w:p>
+            <w:r>
+              <w:t>255.255.255.192</w:t>
+            </w:r>
+          </w:p>
+        </w:tc>
+        <w:tc>
+          <w:tcPr>
+            <w:tcW w:w="2475" w:type="dxa"/>
+            <w:noWrap/>
+            <w:hideMark/>
+          </w:tcPr>
+          <w:p>
+            <w:r>
+              <w:t>255.255.255.128</w:t>
+            </w:r>
+          </w:p>
+        </w:tc>
+        <w:tc>
+          <w:tcPr>
+            <w:tcW w:w="1864" w:type="dxa"/>
+            <w:noWrap/>
+            <w:hideMark/>
+          </w:tcPr>
+          <w:p>
+            <w:r>
+              <w:t>255.255.255.0</w:t>
+            </w:r>
+          </w:p>
+        </w:tc>
+      </w:tr>
+      <w:tr>
+        <w:trPr>
+          <w:trHeight w:val="327"/>
+        </w:trPr>
+        <w:tc>
+          <w:tcPr>
+            <w:tcW w:w="2264" w:type="dxa"/>
+            <w:noWrap/>
+            <w:hideMark/>
+          </w:tcPr>
+          <w:p>
+            <w:r>
+              <w:t>E</w:t>
+            </w:r>
+            <w:r>
+              <w:t>rste IP</w:t>
+            </w:r>
+            <w:r>
+              <w:t>-</w:t>
+            </w:r>
+            <w:r>
+              <w:t>Adresse</w:t>
+            </w:r>
+          </w:p>
+        </w:tc>
+        <w:tc>
+          <w:tcPr>
+            <w:tcW w:w="2475" w:type="dxa"/>
+            <w:noWrap/>
+            <w:hideMark/>
+          </w:tcPr>
+          <w:p>
+            <w:r>
+              <w:t>10.10.10.129</w:t>
+            </w:r>
+          </w:p>
+        </w:tc>
+        <w:tc>
+          <w:tcPr>
+            <w:tcW w:w="2475" w:type="dxa"/>
+            <w:noWrap/>
+            <w:hideMark/>
+          </w:tcPr>
+          <w:p>
+            <w:r>
+              <w:t>10.10.10.1</w:t>
+            </w:r>
+          </w:p>
+        </w:tc>
+        <w:tc>
+          <w:tcPr>
+            <w:tcW w:w="1864" w:type="dxa"/>
+            <w:noWrap/>
+            <w:hideMark/>
+          </w:tcPr>
+          <w:p>
+            <w:r>
+              <w:t>40.40.40.1</w:t>
+            </w:r>
+          </w:p>
+        </w:tc>
+      </w:tr>
+      <w:tr>
+        <w:trPr>
+          <w:trHeight w:val="327"/>
+        </w:trPr>
+        <w:tc>
+          <w:tcPr>
+            <w:tcW w:w="2264" w:type="dxa"/>
+            <w:noWrap/>
+            <w:hideMark/>
+          </w:tcPr>
+          <w:p>
+            <w:r>
+              <w:t>L</w:t>
+            </w:r>
+            <w:r>
+              <w:t>etzte IP</w:t>
+            </w:r>
+            <w:r>
+              <w:t>-</w:t>
+            </w:r>
+            <w:r>
+              <w:t>Adresse</w:t>
+            </w:r>
+          </w:p>
+        </w:tc>
+        <w:tc>
+          <w:tcPr>
+            <w:tcW w:w="2475" w:type="dxa"/>
+            <w:noWrap/>
+            <w:hideMark/>
+          </w:tcPr>
+          <w:p>
+            <w:r>
+              <w:t>10.10.10.191</w:t>
+            </w:r>
+          </w:p>
+        </w:tc>
+        <w:tc>
+          <w:tcPr>
+            <w:tcW w:w="2475" w:type="dxa"/>
+            <w:noWrap/>
+            <w:hideMark/>
+          </w:tcPr>
+          <w:p>
+            <w:r>
+              <w:t>10.10.10.127</w:t>
+            </w:r>
+          </w:p>
+        </w:tc>
+        <w:tc>
+          <w:tcPr>
+            <w:tcW w:w="1864" w:type="dxa"/>
+            <w:noWrap/>
+            <w:hideMark/>
+          </w:tcPr>
+          <w:p>
+            <w:r>
+              <w:t>40.40.40.254</w:t>
+            </w:r>
+          </w:p>
+        </w:tc>
+      </w:tr>
+      <w:tr>
+        <w:trPr>
+          <w:trHeight w:val="327"/>
+        </w:trPr>
+        <w:tc>
+          <w:tcPr>
+            <w:tcW w:w="2264" w:type="dxa"/>
+            <w:noWrap/>
+            <w:hideMark/>
+          </w:tcPr>
+          <w:p>
+            <w:r>
+              <w:t>Broadcast</w:t>
+            </w:r>
+          </w:p>
+        </w:tc>
+        <w:tc>
+          <w:tcPr>
+            <w:tcW w:w="2475" w:type="dxa"/>
+            <w:noWrap/>
+            <w:hideMark/>
+          </w:tcPr>
+          <w:p>
+            <w:r>
+              <w:t>10.10.10.192</w:t>
+            </w:r>
+          </w:p>
+        </w:tc>
+        <w:tc>
+          <w:tcPr>
+            <w:tcW w:w="2475" w:type="dxa"/>
+            <w:noWrap/>
+            <w:hideMark/>
+          </w:tcPr>
+          <w:p>
+            <w:r>
+              <w:t>10.10.10.128</w:t>
+            </w:r>
+          </w:p>
+        </w:tc>
+        <w:tc>
+          <w:tcPr>
+            <w:tcW w:w="1864" w:type="dxa"/>
+            <w:noWrap/>
+            <w:hideMark/>
+          </w:tcPr>
+          <w:p>
+            <w:r>
+              <w:t>40.40.40.255</w:t>
+            </w:r>
+          </w:p>
+        </w:tc>
+      </w:tr>
+    </w:tbl>
+    <w:p/>
+    <w:p>
+      <w:r>
+        <w:t>Das Firmennetz liegt außerhalb des Messenetzes und soll über einen VPN erreichbar sein.</w:t>
+      </w:r>
     </w:p>
     <w:p>
       <w:pPr>
@@ -3752,6 +4243,48 @@
       <w:bookmarkEnd w:id="12"/>
     </w:p>
     <w:p>
+      <w:r>
+        <w:t>Die WLANs sind mit einem Passwort ausgestattet. Die Passwörter lauten:</w:t>
+      </w:r>
+    </w:p>
+    <w:p>
+      <w:pPr>
+        <w:pStyle w:val="Listenabsatz"/>
+        <w:numPr>
+          <w:ilvl w:val="0"/>
+          <w:numId w:val="6"/>
+        </w:numPr>
+      </w:pPr>
+      <w:r>
+        <w:t xml:space="preserve">Für Admins: </w:t>
+      </w:r>
+      <w:r>
+        <w:t>p4ssw0rd_1</w:t>
+      </w:r>
+    </w:p>
+    <w:p>
+      <w:pPr>
+        <w:pStyle w:val="Listenabsatz"/>
+        <w:numPr>
+          <w:ilvl w:val="0"/>
+          <w:numId w:val="6"/>
+        </w:numPr>
+      </w:pPr>
+      <w:r>
+        <w:t xml:space="preserve">Für Gäste: </w:t>
+      </w:r>
+      <w:r>
+        <w:t>p4ssw0rd_2</w:t>
+      </w:r>
+    </w:p>
+    <w:p>
+      <w:r>
+        <w:lastRenderedPageBreak/>
+        <w:t>Unter realen Umständen sollte mindestens für das Adminnetz ein sichereres Passwort gewählt werden. Für eine gesicherte Lernumgebung reicht ein einfaches Passwort, das zu Testzwecken sich leicht gemerkt werden kann.</w:t>
+      </w:r>
+    </w:p>
+    <w:p/>
+    <w:p>
       <w:pPr>
         <w:pStyle w:val="berschrift3"/>
         <w:numPr>
@@ -3766,6 +4299,15 @@
       <w:bookmarkEnd w:id="13"/>
     </w:p>
     <w:p>
+      <w:r>
+        <w:t xml:space="preserve">Gäste dürfen sich bei den Standbetreibern das Passwort für das Gästenetz abholen und für eine begrenzte Zeit nutzen. Das Netz ist frei verfügbar und vom Adminnetz getrennt. Neue Gäste bekommen ihre IP dynamisch vom DHCP-Server vergeben. </w:t>
+      </w:r>
+      <w:r>
+        <w:br/>
+        <w:t>Administratoren PCs bekommen eine feste IP-Adresse vergeben. Es ist nicht vorgesehen, dass mehr als zwei Admin PCs im Adminnetz enthalten sind. Jedoch ist es möglich mehr Geräte einzubinden.</w:t>
+      </w:r>
+    </w:p>
+    <w:p>
       <w:pPr>
         <w:pStyle w:val="berschrift2"/>
         <w:numPr>
@@ -3904,6 +4446,7 @@
         <w:rPr>
           <w:noProof/>
         </w:rPr>
+        <w:lastRenderedPageBreak/>
         <w:drawing>
           <wp:inline distT="0" distB="0" distL="0" distR="0" wp14:anchorId="0DD285B7" wp14:editId="606085A2">
             <wp:extent cx="4595750" cy="3255027"/>
@@ -3964,7 +4507,6 @@
       </w:pPr>
       <w:bookmarkStart w:id="18" w:name="_Toc123048672"/>
       <w:r>
-        <w:lastRenderedPageBreak/>
         <w:t>Aufbau und Funktionsweise</w:t>
       </w:r>
       <w:bookmarkEnd w:id="18"/>
@@ -4375,6 +4917,7 @@
       </w:pPr>
       <w:bookmarkStart w:id="25" w:name="_Toc123048679"/>
       <w:r>
+        <w:lastRenderedPageBreak/>
         <w:t>Anleitung Datenabruf und Übermittelung</w:t>
       </w:r>
       <w:bookmarkEnd w:id="25"/>
@@ -4613,7 +5156,6 @@
           </w:tcPr>
           <w:p>
             <w:r>
-              <w:lastRenderedPageBreak/>
               <w:t>3</w:t>
             </w:r>
           </w:p>
@@ -4909,32 +5451,20 @@
       <w:pStyle w:val="Fuzeile"/>
     </w:pPr>
     <w:r>
-      <w:t xml:space="preserve">Julian </w:t>
+      <w:t>Julian Sch</w:t>
     </w:r>
-    <w:proofErr w:type="spellStart"/>
     <w:r>
-      <w:t>Schoenfeld</w:t>
+      <w:t>ö</w:t>
     </w:r>
-    <w:proofErr w:type="spellEnd"/>
     <w:r>
-      <w:t>,</w:t>
+      <w:t>nfeld,</w:t>
     </w:r>
     <w:r>
       <w:t xml:space="preserve"> </w:t>
     </w:r>
-    <w:proofErr w:type="spellStart"/>
     <w:r>
-      <w:t>Kenrick</w:t>
+      <w:t>Kenrick Dheli</w:t>
     </w:r>
-    <w:proofErr w:type="spellEnd"/>
-    <w:r>
-      <w:t xml:space="preserve"> </w:t>
-    </w:r>
-    <w:proofErr w:type="spellStart"/>
-    <w:r>
-      <w:t>Dheli</w:t>
-    </w:r>
-    <w:proofErr w:type="spellEnd"/>
   </w:p>
 </w:ftr>
 </file>
@@ -4969,48 +5499,14 @@
   <w:p>
     <w:pPr>
       <w:pStyle w:val="Kopfzeile"/>
-      <w:rPr>
-        <w:lang w:val="en-US"/>
-      </w:rPr>
     </w:pPr>
     <w:r>
-      <w:rPr>
-        <w:lang w:val="en-US"/>
-      </w:rPr>
-      <w:t>Messe-</w:t>
+      <w:t>Messe-Projekt-Dokumentation</w:t>
     </w:r>
-    <w:proofErr w:type="spellStart"/>
     <w:r>
-      <w:rPr>
-        <w:lang w:val="en-US"/>
-      </w:rPr>
-      <w:t>Projekt</w:t>
-    </w:r>
-    <w:proofErr w:type="spellEnd"/>
-    <w:r>
-      <w:rPr>
-        <w:lang w:val="en-US"/>
-      </w:rPr>
-      <w:t>-</w:t>
-    </w:r>
-    <w:proofErr w:type="spellStart"/>
-    <w:r>
-      <w:rPr>
-        <w:lang w:val="en-US"/>
-      </w:rPr>
-      <w:t>Dokumentation</w:t>
-    </w:r>
-    <w:proofErr w:type="spellEnd"/>
-    <w:r>
-      <w:rPr>
-        <w:lang w:val="en-US"/>
-      </w:rPr>
       <w:tab/>
     </w:r>
     <w:r>
-      <w:rPr>
-        <w:lang w:val="en-US"/>
-      </w:rPr>
       <w:tab/>
       <w:t>15.01.23</w:t>
     </w:r>
@@ -5476,6 +5972,119 @@
     </w:lvl>
   </w:abstractNum>
   <w:abstractNum w:abstractNumId="4" w15:restartNumberingAfterBreak="0">
+    <w:nsid w:val="5930470D"/>
+    <w:multiLevelType w:val="hybridMultilevel"/>
+    <w:tmpl w:val="7862C64E"/>
+    <w:lvl w:ilvl="0" w:tplc="099CF890">
+      <w:start w:val="40"/>
+      <w:numFmt w:val="bullet"/>
+      <w:lvlText w:val="-"/>
+      <w:lvlJc w:val="left"/>
+      <w:pPr>
+        <w:ind w:left="720" w:hanging="360"/>
+      </w:pPr>
+      <w:rPr>
+        <w:rFonts w:ascii="Bell MT" w:eastAsiaTheme="minorHAnsi" w:hAnsi="Bell MT" w:cstheme="minorBidi" w:hint="default"/>
+      </w:rPr>
+    </w:lvl>
+    <w:lvl w:ilvl="1" w:tplc="04070003" w:tentative="1">
+      <w:start w:val="1"/>
+      <w:numFmt w:val="bullet"/>
+      <w:lvlText w:val="o"/>
+      <w:lvlJc w:val="left"/>
+      <w:pPr>
+        <w:ind w:left="1440" w:hanging="360"/>
+      </w:pPr>
+      <w:rPr>
+        <w:rFonts w:ascii="Courier New" w:hAnsi="Courier New" w:cs="Courier New" w:hint="default"/>
+      </w:rPr>
+    </w:lvl>
+    <w:lvl w:ilvl="2" w:tplc="04070005" w:tentative="1">
+      <w:start w:val="1"/>
+      <w:numFmt w:val="bullet"/>
+      <w:lvlText w:val=""/>
+      <w:lvlJc w:val="left"/>
+      <w:pPr>
+        <w:ind w:left="2160" w:hanging="360"/>
+      </w:pPr>
+      <w:rPr>
+        <w:rFonts w:ascii="Wingdings" w:hAnsi="Wingdings" w:hint="default"/>
+      </w:rPr>
+    </w:lvl>
+    <w:lvl w:ilvl="3" w:tplc="04070001" w:tentative="1">
+      <w:start w:val="1"/>
+      <w:numFmt w:val="bullet"/>
+      <w:lvlText w:val=""/>
+      <w:lvlJc w:val="left"/>
+      <w:pPr>
+        <w:ind w:left="2880" w:hanging="360"/>
+      </w:pPr>
+      <w:rPr>
+        <w:rFonts w:ascii="Symbol" w:hAnsi="Symbol" w:hint="default"/>
+      </w:rPr>
+    </w:lvl>
+    <w:lvl w:ilvl="4" w:tplc="04070003" w:tentative="1">
+      <w:start w:val="1"/>
+      <w:numFmt w:val="bullet"/>
+      <w:lvlText w:val="o"/>
+      <w:lvlJc w:val="left"/>
+      <w:pPr>
+        <w:ind w:left="3600" w:hanging="360"/>
+      </w:pPr>
+      <w:rPr>
+        <w:rFonts w:ascii="Courier New" w:hAnsi="Courier New" w:cs="Courier New" w:hint="default"/>
+      </w:rPr>
+    </w:lvl>
+    <w:lvl w:ilvl="5" w:tplc="04070005" w:tentative="1">
+      <w:start w:val="1"/>
+      <w:numFmt w:val="bullet"/>
+      <w:lvlText w:val=""/>
+      <w:lvlJc w:val="left"/>
+      <w:pPr>
+        <w:ind w:left="4320" w:hanging="360"/>
+      </w:pPr>
+      <w:rPr>
+        <w:rFonts w:ascii="Wingdings" w:hAnsi="Wingdings" w:hint="default"/>
+      </w:rPr>
+    </w:lvl>
+    <w:lvl w:ilvl="6" w:tplc="04070001" w:tentative="1">
+      <w:start w:val="1"/>
+      <w:numFmt w:val="bullet"/>
+      <w:lvlText w:val=""/>
+      <w:lvlJc w:val="left"/>
+      <w:pPr>
+        <w:ind w:left="5040" w:hanging="360"/>
+      </w:pPr>
+      <w:rPr>
+        <w:rFonts w:ascii="Symbol" w:hAnsi="Symbol" w:hint="default"/>
+      </w:rPr>
+    </w:lvl>
+    <w:lvl w:ilvl="7" w:tplc="04070003" w:tentative="1">
+      <w:start w:val="1"/>
+      <w:numFmt w:val="bullet"/>
+      <w:lvlText w:val="o"/>
+      <w:lvlJc w:val="left"/>
+      <w:pPr>
+        <w:ind w:left="5760" w:hanging="360"/>
+      </w:pPr>
+      <w:rPr>
+        <w:rFonts w:ascii="Courier New" w:hAnsi="Courier New" w:cs="Courier New" w:hint="default"/>
+      </w:rPr>
+    </w:lvl>
+    <w:lvl w:ilvl="8" w:tplc="04070005" w:tentative="1">
+      <w:start w:val="1"/>
+      <w:numFmt w:val="bullet"/>
+      <w:lvlText w:val=""/>
+      <w:lvlJc w:val="left"/>
+      <w:pPr>
+        <w:ind w:left="6480" w:hanging="360"/>
+      </w:pPr>
+      <w:rPr>
+        <w:rFonts w:ascii="Wingdings" w:hAnsi="Wingdings" w:hint="default"/>
+      </w:rPr>
+    </w:lvl>
+  </w:abstractNum>
+  <w:abstractNum w:abstractNumId="5" w15:restartNumberingAfterBreak="0">
     <w:nsid w:val="67FF6F9F"/>
     <w:multiLevelType w:val="multilevel"/>
     <w:tmpl w:val="98546240"/>
@@ -5597,7 +6206,7 @@
     </w:lvl>
   </w:abstractNum>
   <w:num w:numId="1">
-    <w:abstractNumId w:val="4"/>
+    <w:abstractNumId w:val="5"/>
   </w:num>
   <w:num w:numId="2">
     <w:abstractNumId w:val="3"/>
@@ -5610,6 +6219,9 @@
   </w:num>
   <w:num w:numId="5">
     <w:abstractNumId w:val="0"/>
+  </w:num>
+  <w:num w:numId="6">
+    <w:abstractNumId w:val="4"/>
   </w:num>
 </w:numbering>
 </file>
@@ -6085,7 +6697,6 @@
   <w:style w:type="character" w:default="1" w:styleId="Absatz-Standardschriftart">
     <w:name w:val="Default Paragraph Font"/>
     <w:uiPriority w:val="1"/>
-    <w:semiHidden/>
     <w:unhideWhenUsed/>
   </w:style>
   <w:style w:type="table" w:default="1" w:styleId="NormaleTabelle">
@@ -6385,6 +6996,25 @@
         <w:right w:val="single" w:sz="4" w:space="0" w:color="BFBFBF" w:themeColor="background1" w:themeShade="BF"/>
         <w:insideH w:val="single" w:sz="4" w:space="0" w:color="BFBFBF" w:themeColor="background1" w:themeShade="BF"/>
         <w:insideV w:val="single" w:sz="4" w:space="0" w:color="BFBFBF" w:themeColor="background1" w:themeShade="BF"/>
+      </w:tblBorders>
+    </w:tblPr>
+  </w:style>
+  <w:style w:type="table" w:styleId="Tabellenraster">
+    <w:name w:val="Table Grid"/>
+    <w:basedOn w:val="NormaleTabelle"/>
+    <w:uiPriority w:val="39"/>
+    <w:rsid w:val="00D239B5"/>
+    <w:pPr>
+      <w:spacing w:after="0" w:line="240" w:lineRule="auto"/>
+    </w:pPr>
+    <w:tblPr>
+      <w:tblBorders>
+        <w:top w:val="single" w:sz="4" w:space="0" w:color="auto"/>
+        <w:left w:val="single" w:sz="4" w:space="0" w:color="auto"/>
+        <w:bottom w:val="single" w:sz="4" w:space="0" w:color="auto"/>
+        <w:right w:val="single" w:sz="4" w:space="0" w:color="auto"/>
+        <w:insideH w:val="single" w:sz="4" w:space="0" w:color="auto"/>
+        <w:insideV w:val="single" w:sz="4" w:space="0" w:color="auto"/>
       </w:tblBorders>
     </w:tblPr>
   </w:style>

</xml_diff>

<commit_message>
Teilprojekt SAE: 4.1 Datenbank; 4.2 Aufbau und Funktion
</commit_message>
<xml_diff>
--- a/Projekt_Dokumentation.docx
+++ b/Projekt_Dokumentation.docx
@@ -3673,14 +3673,27 @@
       <w:r>
         <w:t xml:space="preserve">Abbildung </w:t>
       </w:r>
-      <w:fldSimple w:instr=" SEQ Abbildung \* ARABIC ">
-        <w:r>
-          <w:rPr>
-            <w:noProof/>
-          </w:rPr>
-          <w:t>1</w:t>
-        </w:r>
-      </w:fldSimple>
+      <w:r>
+        <w:fldChar w:fldCharType="begin"/>
+      </w:r>
+      <w:r>
+        <w:instrText xml:space="preserve"> SEQ Abbildung \* ARABIC </w:instrText>
+      </w:r>
+      <w:r>
+        <w:fldChar w:fldCharType="separate"/>
+      </w:r>
+      <w:r>
+        <w:rPr>
+          <w:noProof/>
+        </w:rPr>
+        <w:t>1</w:t>
+      </w:r>
+      <w:r>
+        <w:rPr>
+          <w:noProof/>
+        </w:rPr>
+        <w:fldChar w:fldCharType="end"/>
+      </w:r>
       <w:r>
         <w:t xml:space="preserve"> Netzplan Skizze</w:t>
       </w:r>
@@ -3713,11 +3726,9 @@
         <w:br/>
         <w:t xml:space="preserve">Alle Hosts werden über Switche miteinander verbunden. So werden zwei Switche für den Messestand benötigt. </w:t>
       </w:r>
-      <w:proofErr w:type="spellStart"/>
-      <w:r>
-        <w:t>Ausserdem</w:t>
-      </w:r>
-      <w:proofErr w:type="spellEnd"/>
+      <w:r>
+        <w:t>Außerdem</w:t>
+      </w:r>
       <w:r>
         <w:t xml:space="preserve"> noch zwei Accesspoints, einen Drucker und einen DHCP Server. In der nachfolgenden Abbildung ist der DHCP-Server ein eigener Server. Am Messestand kann dies auch ein Modem übernehmen, der dazu in der Lage ist.</w:t>
       </w:r>
@@ -3779,27 +3790,14 @@
       <w:r>
         <w:t xml:space="preserve">Abbildung </w:t>
       </w:r>
-      <w:r>
-        <w:fldChar w:fldCharType="begin"/>
-      </w:r>
-      <w:r>
-        <w:instrText xml:space="preserve"> SEQ Abbildung \* ARABIC </w:instrText>
-      </w:r>
-      <w:r>
-        <w:fldChar w:fldCharType="separate"/>
-      </w:r>
-      <w:r>
-        <w:rPr>
-          <w:noProof/>
-        </w:rPr>
-        <w:t>2</w:t>
-      </w:r>
-      <w:r>
-        <w:rPr>
-          <w:noProof/>
-        </w:rPr>
-        <w:fldChar w:fldCharType="end"/>
-      </w:r>
+      <w:fldSimple w:instr=" SEQ Abbildung \* ARABIC ">
+        <w:r>
+          <w:rPr>
+            <w:noProof/>
+          </w:rPr>
+          <w:t>2</w:t>
+        </w:r>
+      </w:fldSimple>
       <w:r>
         <w:t xml:space="preserve"> </w:t>
       </w:r>
@@ -4834,7 +4832,34 @@
         </w:numPr>
       </w:pPr>
       <w:r>
-        <w:t xml:space="preserve">Für Admins: </w:t>
+        <w:t>Für Admins</w:t>
+      </w:r>
+    </w:p>
+    <w:p>
+      <w:pPr>
+        <w:pStyle w:val="Listenabsatz"/>
+        <w:numPr>
+          <w:ilvl w:val="1"/>
+          <w:numId w:val="6"/>
+        </w:numPr>
+      </w:pPr>
+      <w:r>
+        <w:t>SSID: AP_Mitarbeiter</w:t>
+      </w:r>
+    </w:p>
+    <w:p>
+      <w:pPr>
+        <w:pStyle w:val="Listenabsatz"/>
+        <w:numPr>
+          <w:ilvl w:val="1"/>
+          <w:numId w:val="6"/>
+        </w:numPr>
+      </w:pPr>
+      <w:r>
+        <w:t>WPA-2:</w:t>
+      </w:r>
+      <w:r>
+        <w:t xml:space="preserve"> </w:t>
       </w:r>
       <w:r>
         <w:t>p4ssw0rd_1</w:t>
@@ -4851,6 +4876,30 @@
       <w:r>
         <w:t xml:space="preserve">Für Gäste: </w:t>
       </w:r>
+    </w:p>
+    <w:p>
+      <w:pPr>
+        <w:pStyle w:val="Listenabsatz"/>
+        <w:numPr>
+          <w:ilvl w:val="1"/>
+          <w:numId w:val="6"/>
+        </w:numPr>
+      </w:pPr>
+      <w:r>
+        <w:t>SSID: AP_Messe_Besucher</w:t>
+      </w:r>
+    </w:p>
+    <w:p>
+      <w:pPr>
+        <w:pStyle w:val="Listenabsatz"/>
+        <w:numPr>
+          <w:ilvl w:val="1"/>
+          <w:numId w:val="6"/>
+        </w:numPr>
+      </w:pPr>
+      <w:r>
+        <w:t xml:space="preserve">WPA-2: </w:t>
+      </w:r>
       <w:r>
         <w:t>p4ssw0rd_2</w:t>
       </w:r>
@@ -4860,7 +4909,6 @@
         <w:t>Unter realen Umständen sollte mindestens für das Adminnetz ein sichereres Passwort gewählt werden. Für eine gesicherte Lernumgebung reicht ein einfaches Passwort, das zu Testzwecken sich leicht gemerkt werden kann.</w:t>
       </w:r>
     </w:p>
-    <w:p/>
     <w:p>
       <w:pPr>
         <w:pStyle w:val="berschrift3"/>
@@ -4903,6 +4951,7 @@
       </w:pPr>
       <w:bookmarkStart w:id="14" w:name="_Toc123233825"/>
       <w:r>
+        <w:lastRenderedPageBreak/>
         <w:t>Inbetriebnahme</w:t>
       </w:r>
       <w:bookmarkEnd w:id="14"/>
@@ -4926,7 +4975,6 @@
         </w:numPr>
       </w:pPr>
       <w:r>
-        <w:lastRenderedPageBreak/>
         <w:t>Beim Gerät die dynamische IP-Adressen aktivieren, wenn dies nicht bereits getan ist.</w:t>
       </w:r>
     </w:p>
@@ -5040,49 +5088,108 @@
     </w:p>
     <w:p>
       <w:r>
-        <w:t>Datenspeicherung:</w:t>
-      </w:r>
-    </w:p>
-    <w:p>
-      <w:r>
-        <w:tab/>
-        <w:t>- offline</w:t>
-      </w:r>
-    </w:p>
-    <w:p>
-      <w:r>
-        <w:tab/>
-        <w:t>- online</w:t>
-      </w:r>
-    </w:p>
-    <w:p>
-      <w:r>
-        <w:t>MySQL Datenbank (Relationales Datenbankmodel)</w:t>
-      </w:r>
-    </w:p>
-    <w:p>
-      <w:r>
-        <w:t>Registrierung in einer vorerst in JSON:</w:t>
-      </w:r>
-    </w:p>
-    <w:p>
-      <w:r>
-        <w:t>Jede neue Registrierung kann erst in die JSON geladen werden und aus der JSON werden die Daten in die Datenbank geladen, sobald eine Verbindung zur Datenbank besteht.</w:t>
-      </w:r>
-    </w:p>
-    <w:p>
-      <w:r>
-        <w:t>Eventuell auch CSV</w:t>
-      </w:r>
-    </w:p>
-    <w:p>
-      <w:r>
-        <w:t>Wenn ein Kunde eine schlechte Internetverbindung hat, kann es sein, dass die Registrierung abbricht.</w:t>
-      </w:r>
-    </w:p>
-    <w:p>
-      <w:r>
-        <w:t>Daten sollen temporär in CSV gespeichert werden</w:t>
+        <w:t xml:space="preserve">Bei der Datenbank werden vier Tabellen benötigt. </w:t>
+      </w:r>
+    </w:p>
+    <w:p>
+      <w:pPr>
+        <w:jc w:val="center"/>
+      </w:pPr>
+      <w:r>
+        <w:rPr>
+          <w:noProof/>
+        </w:rPr>
+        <w:drawing>
+          <wp:inline distT="0" distB="0" distL="0" distR="0" wp14:anchorId="1661273B" wp14:editId="4B70020E">
+            <wp:extent cx="4381894" cy="3739487"/>
+            <wp:effectExtent l="0" t="0" r="0" b="0"/>
+            <wp:docPr id="5" name="Grafik 5"/>
+            <wp:cNvGraphicFramePr>
+              <a:graphicFrameLocks xmlns:a="http://schemas.openxmlformats.org/drawingml/2006/main" noChangeAspect="1"/>
+            </wp:cNvGraphicFramePr>
+            <a:graphic xmlns:a="http://schemas.openxmlformats.org/drawingml/2006/main">
+              <a:graphicData uri="http://schemas.openxmlformats.org/drawingml/2006/picture">
+                <pic:pic xmlns:pic="http://schemas.openxmlformats.org/drawingml/2006/picture">
+                  <pic:nvPicPr>
+                    <pic:cNvPr id="0" name="Picture 1"/>
+                    <pic:cNvPicPr>
+                      <a:picLocks noChangeAspect="1" noChangeArrowheads="1"/>
+                    </pic:cNvPicPr>
+                  </pic:nvPicPr>
+                  <pic:blipFill>
+                    <a:blip r:embed="rId10">
+                      <a:extLst>
+                        <a:ext uri="{28A0092B-C50C-407E-A947-70E740481C1C}">
+                          <a14:useLocalDpi xmlns:a14="http://schemas.microsoft.com/office/drawing/2010/main" val="0"/>
+                        </a:ext>
+                      </a:extLst>
+                    </a:blip>
+                    <a:srcRect/>
+                    <a:stretch>
+                      <a:fillRect/>
+                    </a:stretch>
+                  </pic:blipFill>
+                  <pic:spPr bwMode="auto">
+                    <a:xfrm>
+                      <a:off x="0" y="0"/>
+                      <a:ext cx="4399998" cy="3754937"/>
+                    </a:xfrm>
+                    <a:prstGeom prst="rect">
+                      <a:avLst/>
+                    </a:prstGeom>
+                    <a:noFill/>
+                    <a:ln>
+                      <a:noFill/>
+                    </a:ln>
+                  </pic:spPr>
+                </pic:pic>
+              </a:graphicData>
+            </a:graphic>
+          </wp:inline>
+        </w:drawing>
+      </w:r>
+    </w:p>
+    <w:p>
+      <w:pPr>
+        <w:rPr>
+          <w:u w:val="single"/>
+        </w:rPr>
+      </w:pPr>
+      <w:r>
+        <w:rPr>
+          <w:u w:val="single"/>
+        </w:rPr>
+        <w:t>D</w:t>
+      </w:r>
+      <w:r>
+        <w:rPr>
+          <w:u w:val="single"/>
+        </w:rPr>
+        <w:t>atenspeicherung:</w:t>
+      </w:r>
+    </w:p>
+    <w:p>
+      <w:r>
+        <w:lastRenderedPageBreak/>
+        <w:t>Die Daten werden bei der Registrierung zunächst offline gespeichert, so dass es zu jeder Zeit möglich ist, sich neu zu registrieren. Kunden können sich nicht erneut anmelden, da dies nicht benötigt wird. Bei einem Ausfall des Internets oder fehlender Verbindung zur Datenbank bleibt die Möglichkeit zur Registrierung bestehen.</w:t>
+      </w:r>
+    </w:p>
+    <w:p>
+      <w:r>
+        <w:t>Die Daten werden zunächst in einer JSON gespeichert. Vom Admin PC aus kann die JSON dann ausgelesen und in die Datenbank hochgeladen werden. In diesem Moment wird der Inhalt der JSON gelöscht. Es kann nicht zu einem Eintragungs- und Löschkonflikt kommen, da die Daten des Kunden bei der Registrierung alle auf einmal in die JSON geschrieben werden. Werden die Daten hochgeladen, kann dies nicht zeitlich passieren.</w:t>
+      </w:r>
+    </w:p>
+    <w:p>
+      <w:r>
+        <w:rPr>
+          <w:highlight w:val="yellow"/>
+        </w:rPr>
+        <w:t>ABSICHERUNG BZGL. GLEICHZEITIGEM BENUTZEN DER JSON</w:t>
+      </w:r>
+    </w:p>
+    <w:p>
+      <w:r>
+        <w:t>Sobald die Daten hochgeladen werden, werden sie in einer MySQL Datenbank gespeichert. Für die Datenspeicherung ist ein Relationales Datenbankmodel vorgesehen.</w:t>
       </w:r>
     </w:p>
     <w:p>
@@ -5092,36 +5199,9 @@
         </w:tabs>
       </w:pPr>
       <w:r>
-        <w:t xml:space="preserve">Nach gewisser Zeit oder Menge </w:t>
-      </w:r>
-      <w:proofErr w:type="spellStart"/>
-      <w:r>
-        <w:t>Eintraege</w:t>
-      </w:r>
-      <w:proofErr w:type="spellEnd"/>
-      <w:r>
-        <w:t xml:space="preserve"> </w:t>
-      </w:r>
-      <w:proofErr w:type="spellStart"/>
-      <w:r>
-        <w:t>loeschen</w:t>
-      </w:r>
-      <w:proofErr w:type="spellEnd"/>
-      <w:r>
-        <w:tab/>
-      </w:r>
-    </w:p>
-    <w:p>
-      <w:pPr>
-        <w:tabs>
-          <w:tab w:val="left" w:pos="5158"/>
-        </w:tabs>
-      </w:pPr>
-      <w:r>
         <w:rPr>
           <w:noProof/>
         </w:rPr>
-        <w:lastRenderedPageBreak/>
         <w:drawing>
           <wp:inline distT="0" distB="0" distL="0" distR="0" wp14:anchorId="0DD285B7" wp14:editId="606085A2">
             <wp:extent cx="4595750" cy="3255027"/>
@@ -5140,7 +5220,7 @@
                     </pic:cNvPicPr>
                   </pic:nvPicPr>
                   <pic:blipFill>
-                    <a:blip r:embed="rId10">
+                    <a:blip r:embed="rId11">
                       <a:extLst>
                         <a:ext uri="{28A0092B-C50C-407E-A947-70E740481C1C}">
                           <a14:useLocalDpi xmlns:a14="http://schemas.microsoft.com/office/drawing/2010/main" val="0"/>
@@ -5201,12 +5281,344 @@
       <w:bookmarkEnd w:id="19"/>
     </w:p>
     <w:p>
-      <w:r>
-        <w:t>-</w:t>
-      </w:r>
-      <w:r>
-        <w:tab/>
+      <w:pPr>
+        <w:rPr>
+          <w:u w:val="single"/>
+        </w:rPr>
+      </w:pPr>
+      <w:r>
+        <w:rPr>
+          <w:u w:val="single"/>
+        </w:rPr>
         <w:t>Model View Controller</w:t>
+      </w:r>
+      <w:r>
+        <w:rPr>
+          <w:u w:val="single"/>
+        </w:rPr>
+        <w:t>:</w:t>
+      </w:r>
+    </w:p>
+    <w:p>
+      <w:r>
+        <w:t>MVVM (Model-View-</w:t>
+      </w:r>
+      <w:proofErr w:type="spellStart"/>
+      <w:r>
+        <w:t>ViewModel</w:t>
+      </w:r>
+      <w:proofErr w:type="spellEnd"/>
+      <w:r>
+        <w:t>) C# ist eine Technik zur Erstellung von Client-Anwendungen, die die Kernfunktionen der WPF-Plattform steuern und das Testen der App-Funktionalität erleichtern. MVVM (Model-View-</w:t>
+      </w:r>
+      <w:proofErr w:type="spellStart"/>
+      <w:r>
+        <w:t>ViewModel</w:t>
+      </w:r>
+      <w:proofErr w:type="spellEnd"/>
+      <w:r>
+        <w:t>) ist ein architektonisches Muster, das für drei verschiedene Komponenten steht. Es handelt sich um ein Entwurfsmuster für Software, das so gestaltet ist, dass die Bedienelemente der Benutzeroberfläche und die Logik des Programms voneinander getrennt sind.</w:t>
+      </w:r>
+      <w:sdt>
+        <w:sdtPr>
+          <w:id w:val="-191462977"/>
+          <w:citation/>
+        </w:sdtPr>
+        <w:sdtContent>
+          <w:r>
+            <w:fldChar w:fldCharType="begin"/>
+          </w:r>
+          <w:r>
+            <w:instrText xml:space="preserve">CITATION Edu \l 1031 </w:instrText>
+          </w:r>
+          <w:r>
+            <w:fldChar w:fldCharType="separate"/>
+          </w:r>
+          <w:r>
+            <w:rPr>
+              <w:noProof/>
+            </w:rPr>
+            <w:t xml:space="preserve"> </w:t>
+          </w:r>
+          <w:r>
+            <w:rPr>
+              <w:noProof/>
+            </w:rPr>
+            <w:t>[1]</w:t>
+          </w:r>
+          <w:r>
+            <w:fldChar w:fldCharType="end"/>
+          </w:r>
+        </w:sdtContent>
+      </w:sdt>
+    </w:p>
+    <w:p>
+      <w:r>
+        <w:t>MVVM (Model-View-</w:t>
+      </w:r>
+      <w:proofErr w:type="spellStart"/>
+      <w:r>
+        <w:t>ViewModel</w:t>
+      </w:r>
+      <w:proofErr w:type="spellEnd"/>
+      <w:r>
+        <w:t xml:space="preserve">) ist ein Software-Entwurfsmuster, das drei einzelne Komponenten symbolisiert, nämlich Model, View und </w:t>
+      </w:r>
+      <w:proofErr w:type="spellStart"/>
+      <w:r>
+        <w:t>ViewModel</w:t>
+      </w:r>
+      <w:proofErr w:type="spellEnd"/>
+      <w:r>
+        <w:t>.</w:t>
+      </w:r>
+      <w:r>
+        <w:t xml:space="preserve"> </w:t>
+      </w:r>
+      <w:sdt>
+        <w:sdtPr>
+          <w:id w:val="-1025787387"/>
+          <w:citation/>
+        </w:sdtPr>
+        <w:sdtContent>
+          <w:r>
+            <w:fldChar w:fldCharType="begin"/>
+          </w:r>
+          <w:r>
+            <w:instrText xml:space="preserve"> CITATION Edu \l 1031 </w:instrText>
+          </w:r>
+          <w:r>
+            <w:fldChar w:fldCharType="separate"/>
+          </w:r>
+          <w:r>
+            <w:rPr>
+              <w:noProof/>
+            </w:rPr>
+            <w:t>[1]</w:t>
+          </w:r>
+          <w:r>
+            <w:fldChar w:fldCharType="end"/>
+          </w:r>
+        </w:sdtContent>
+      </w:sdt>
+    </w:p>
+    <w:p>
+      <w:pPr>
+        <w:keepNext/>
+        <w:jc w:val="center"/>
+      </w:pPr>
+      <w:r>
+        <w:rPr>
+          <w:noProof/>
+        </w:rPr>
+        <w:lastRenderedPageBreak/>
+        <w:drawing>
+          <wp:inline distT="0" distB="0" distL="0" distR="0" wp14:anchorId="3B9709E5" wp14:editId="4A1176CE">
+            <wp:extent cx="4476997" cy="1312489"/>
+            <wp:effectExtent l="0" t="0" r="0" b="2540"/>
+            <wp:docPr id="6" name="Grafik 6" descr="MVVM classes and their interactions"/>
+            <wp:cNvGraphicFramePr>
+              <a:graphicFrameLocks xmlns:a="http://schemas.openxmlformats.org/drawingml/2006/main" noChangeAspect="1"/>
+            </wp:cNvGraphicFramePr>
+            <a:graphic xmlns:a="http://schemas.openxmlformats.org/drawingml/2006/main">
+              <a:graphicData uri="http://schemas.openxmlformats.org/drawingml/2006/picture">
+                <pic:pic xmlns:pic="http://schemas.openxmlformats.org/drawingml/2006/picture">
+                  <pic:nvPicPr>
+                    <pic:cNvPr id="0" name="Picture 3" descr="MVVM classes and their interactions"/>
+                    <pic:cNvPicPr>
+                      <a:picLocks noChangeAspect="1" noChangeArrowheads="1"/>
+                    </pic:cNvPicPr>
+                  </pic:nvPicPr>
+                  <pic:blipFill>
+                    <a:blip r:embed="rId12">
+                      <a:extLst>
+                        <a:ext uri="{28A0092B-C50C-407E-A947-70E740481C1C}">
+                          <a14:useLocalDpi xmlns:a14="http://schemas.microsoft.com/office/drawing/2010/main" val="0"/>
+                        </a:ext>
+                      </a:extLst>
+                    </a:blip>
+                    <a:srcRect/>
+                    <a:stretch>
+                      <a:fillRect/>
+                    </a:stretch>
+                  </pic:blipFill>
+                  <pic:spPr bwMode="auto">
+                    <a:xfrm>
+                      <a:off x="0" y="0"/>
+                      <a:ext cx="4508478" cy="1321718"/>
+                    </a:xfrm>
+                    <a:prstGeom prst="rect">
+                      <a:avLst/>
+                    </a:prstGeom>
+                    <a:noFill/>
+                    <a:ln>
+                      <a:noFill/>
+                    </a:ln>
+                  </pic:spPr>
+                </pic:pic>
+              </a:graphicData>
+            </a:graphic>
+          </wp:inline>
+        </w:drawing>
+      </w:r>
+    </w:p>
+    <w:p>
+      <w:pPr>
+        <w:pStyle w:val="Beschriftung"/>
+        <w:jc w:val="center"/>
+      </w:pPr>
+      <w:r>
+        <w:t xml:space="preserve">Abbildung </w:t>
+      </w:r>
+      <w:fldSimple w:instr=" SEQ Abbildung \* ARABIC ">
+        <w:r>
+          <w:rPr>
+            <w:noProof/>
+          </w:rPr>
+          <w:t>3</w:t>
+        </w:r>
+      </w:fldSimple>
+      <w:r>
+        <w:t xml:space="preserve"> MVVM WPF </w:t>
+      </w:r>
+      <w:sdt>
+        <w:sdtPr>
+          <w:id w:val="1702518816"/>
+          <w:citation/>
+        </w:sdtPr>
+        <w:sdtContent>
+          <w:r>
+            <w:fldChar w:fldCharType="begin"/>
+          </w:r>
+          <w:r>
+            <w:instrText xml:space="preserve"> CITATION Pri23 \l 1031 </w:instrText>
+          </w:r>
+          <w:r>
+            <w:fldChar w:fldCharType="separate"/>
+          </w:r>
+          <w:r>
+            <w:rPr>
+              <w:noProof/>
+            </w:rPr>
+            <w:t>[2]</w:t>
+          </w:r>
+          <w:r>
+            <w:fldChar w:fldCharType="end"/>
+          </w:r>
+        </w:sdtContent>
+      </w:sdt>
+    </w:p>
+    <w:p>
+      <w:r>
+        <w:t>Ablaufdiagramm:</w:t>
+      </w:r>
+    </w:p>
+    <w:p>
+      <w:pPr>
+        <w:jc w:val="center"/>
+      </w:pPr>
+      <w:r>
+        <w:rPr>
+          <w:noProof/>
+        </w:rPr>
+        <w:drawing>
+          <wp:inline distT="0" distB="0" distL="0" distR="0" wp14:anchorId="6E9A80EC" wp14:editId="5224DF64">
+            <wp:extent cx="3942607" cy="3809188"/>
+            <wp:effectExtent l="0" t="0" r="1270" b="1270"/>
+            <wp:docPr id="8" name="Grafik 8"/>
+            <wp:cNvGraphicFramePr>
+              <a:graphicFrameLocks xmlns:a="http://schemas.openxmlformats.org/drawingml/2006/main" noChangeAspect="1"/>
+            </wp:cNvGraphicFramePr>
+            <a:graphic xmlns:a="http://schemas.openxmlformats.org/drawingml/2006/main">
+              <a:graphicData uri="http://schemas.openxmlformats.org/drawingml/2006/picture">
+                <pic:pic xmlns:pic="http://schemas.openxmlformats.org/drawingml/2006/picture">
+                  <pic:nvPicPr>
+                    <pic:cNvPr id="0" name="Picture 7"/>
+                    <pic:cNvPicPr>
+                      <a:picLocks noChangeAspect="1" noChangeArrowheads="1"/>
+                    </pic:cNvPicPr>
+                  </pic:nvPicPr>
+                  <pic:blipFill>
+                    <a:blip r:embed="rId13">
+                      <a:extLst>
+                        <a:ext uri="{28A0092B-C50C-407E-A947-70E740481C1C}">
+                          <a14:useLocalDpi xmlns:a14="http://schemas.microsoft.com/office/drawing/2010/main" val="0"/>
+                        </a:ext>
+                      </a:extLst>
+                    </a:blip>
+                    <a:srcRect/>
+                    <a:stretch>
+                      <a:fillRect/>
+                    </a:stretch>
+                  </pic:blipFill>
+                  <pic:spPr bwMode="auto">
+                    <a:xfrm>
+                      <a:off x="0" y="0"/>
+                      <a:ext cx="3954700" cy="3820871"/>
+                    </a:xfrm>
+                    <a:prstGeom prst="rect">
+                      <a:avLst/>
+                    </a:prstGeom>
+                    <a:noFill/>
+                    <a:ln>
+                      <a:noFill/>
+                    </a:ln>
+                  </pic:spPr>
+                </pic:pic>
+              </a:graphicData>
+            </a:graphic>
+          </wp:inline>
+        </w:drawing>
+      </w:r>
+    </w:p>
+    <w:p>
+      <w:r>
+        <w:t xml:space="preserve">Unterschieden wird zwischen dem Mitarbeiter und dem Kunden, der sich registrieren möchten. Beide haben eine eigene Oberfläche bzw. ein eigenes Programm, das auf einem eigenen PC läuft. </w:t>
+      </w:r>
+    </w:p>
+    <w:p>
+      <w:r>
+        <w:t>Kunde:</w:t>
+      </w:r>
+    </w:p>
+    <w:p>
+      <w:r>
+        <w:t xml:space="preserve">Sobald der Kunde sich registrieren möchte, kann er auf dem nächsten Fenster seine Daten eintragen und ein Bild aufnehmen (optional). Außerdem wird zwischen Firmenkunden und nicht Firmenkunden unterschieden. Firmenkunden geben dann auch noch ihre Firma ein. </w:t>
+      </w:r>
+      <w:r>
+        <w:br/>
+        <w:t>Der Kunde kann seine Daten überprüfen. Wenn alles passt, wird die Kundenkarte gedruckt. Sonst gibt es die Möglichkeit, dass er die Daten korrigieren kann</w:t>
+      </w:r>
+      <w:r>
+        <w:t xml:space="preserve">. Am Ende wählt der Kunde noch seine Interessen aus. Danach erfolgt die Datenspeicherung in der JSON. </w:t>
+      </w:r>
+      <w:r>
+        <w:t xml:space="preserve">Der Kunde drückt </w:t>
+      </w:r>
+      <w:proofErr w:type="gramStart"/>
+      <w:r>
+        <w:t>auf abmelden</w:t>
+      </w:r>
+      <w:proofErr w:type="gramEnd"/>
+      <w:r>
+        <w:t xml:space="preserve"> oder </w:t>
+      </w:r>
+      <w:r>
+        <w:rPr>
+          <w:highlight w:val="yellow"/>
+        </w:rPr>
+        <w:t>…</w:t>
+      </w:r>
+    </w:p>
+    <w:p>
+      <w:r>
+        <w:rPr>
+          <w:highlight w:val="yellow"/>
+        </w:rPr>
+        <w:t>Admin</w:t>
+      </w:r>
+      <w:r>
+        <w:t>:</w:t>
       </w:r>
     </w:p>
     <w:p>
@@ -5225,6 +5637,7 @@
         <w:rPr>
           <w:lang w:val="en-US"/>
         </w:rPr>
+        <w:lastRenderedPageBreak/>
         <w:t xml:space="preserve">USE Case und UML </w:t>
       </w:r>
       <w:proofErr w:type="spellStart"/>
@@ -5272,7 +5685,7 @@
                     </pic:cNvPicPr>
                   </pic:nvPicPr>
                   <pic:blipFill>
-                    <a:blip r:embed="rId11">
+                    <a:blip r:embed="rId14">
                       <a:extLst>
                         <a:ext uri="{28A0092B-C50C-407E-A947-70E740481C1C}">
                           <a14:useLocalDpi xmlns:a14="http://schemas.microsoft.com/office/drawing/2010/main" val="0"/>
@@ -5394,20 +5807,19 @@
           <w:lang w:val="en-US"/>
         </w:rPr>
         <w:tab/>
-      </w:r>
-      <w:proofErr w:type="gramStart"/>
+        <w:t>.NET</w:t>
+      </w:r>
       <w:r>
         <w:rPr>
           <w:lang w:val="en-US"/>
         </w:rPr>
-        <w:t>.NET(</w:t>
-      </w:r>
-      <w:proofErr w:type="gramEnd"/>
+        <w:t xml:space="preserve"> </w:t>
+      </w:r>
       <w:r>
         <w:rPr>
           <w:lang w:val="en-US"/>
         </w:rPr>
-        <w:t>6) Framework</w:t>
+        <w:t>(6) Framework</w:t>
       </w:r>
     </w:p>
     <w:p>
@@ -5592,7 +6004,6 @@
       </w:pPr>
       <w:bookmarkStart w:id="25" w:name="_Toc123233836"/>
       <w:r>
-        <w:lastRenderedPageBreak/>
         <w:t>Anleitung Datenabruf und Übermittelung</w:t>
       </w:r>
       <w:bookmarkEnd w:id="25"/>
@@ -5864,6 +6275,7 @@
           </w:tcPr>
           <w:p>
             <w:r>
+              <w:lastRenderedPageBreak/>
               <w:t>4</w:t>
             </w:r>
           </w:p>
@@ -6040,8 +6452,8 @@
     </w:tbl>
     <w:p/>
     <w:sectPr>
-      <w:headerReference w:type="default" r:id="rId12"/>
-      <w:footerReference w:type="default" r:id="rId13"/>
+      <w:headerReference w:type="default" r:id="rId15"/>
+      <w:footerReference w:type="default" r:id="rId16"/>
       <w:pgSz w:w="11906" w:h="16838"/>
       <w:pgMar w:top="1417" w:right="1417" w:bottom="1134" w:left="1417" w:header="708" w:footer="708" w:gutter="0"/>
       <w:pgNumType w:start="0"/>
@@ -7042,7 +7454,7 @@
         <w:rFonts w:ascii="Bell MT" w:eastAsiaTheme="minorHAnsi" w:hAnsi="Bell MT" w:cstheme="minorBidi" w:hint="default"/>
       </w:rPr>
     </w:lvl>
-    <w:lvl w:ilvl="1" w:tplc="04070003" w:tentative="1">
+    <w:lvl w:ilvl="1" w:tplc="04070003">
       <w:start w:val="1"/>
       <w:numFmt w:val="bullet"/>
       <w:lvlText w:val="o"/>
@@ -8385,11 +8797,43 @@
 </file>
 
 <file path=customXml/item1.xml><?xml version="1.0" encoding="utf-8"?>
-<b:Sources xmlns:b="http://schemas.openxmlformats.org/officeDocument/2006/bibliography" xmlns="http://schemas.openxmlformats.org/officeDocument/2006/bibliography" SelectedStyle="\IEEE2006OfficeOnline.xsl" StyleName="IEEE" Version="2006"/>
+<b:Sources xmlns:b="http://schemas.openxmlformats.org/officeDocument/2006/bibliography" xmlns="http://schemas.openxmlformats.org/officeDocument/2006/bibliography" SelectedStyle="\IEEE2006OfficeOnline.xsl" StyleName="IEEE" Version="2006">
+  <b:Source>
+    <b:Tag>Edu</b:Tag>
+    <b:SourceType>InternetSite</b:SourceType>
+    <b:Guid>{9BB61885-029F-4E56-9D59-67B1C72E5075}</b:Guid>
+    <b:Author>
+      <b:Author>
+        <b:NameList>
+          <b:Person>
+            <b:Last>Educba</b:Last>
+          </b:Person>
+        </b:NameList>
+      </b:Author>
+    </b:Author>
+    <b:Title>Educba</b:Title>
+    <b:YearAccessed>2023</b:YearAccessed>
+    <b:MonthAccessed>Januar</b:MonthAccessed>
+    <b:DayAccessed>3</b:DayAccessed>
+    <b:URL>https://www.educba.com/mvvm-c-sharp/</b:URL>
+    <b:RefOrder>1</b:RefOrder>
+  </b:Source>
+  <b:Source>
+    <b:Tag>Pri23</b:Tag>
+    <b:SourceType>InternetSite</b:SourceType>
+    <b:Guid>{6265A51B-3A33-4247-9E6F-A1E8F81BEBD9}</b:Guid>
+    <b:Title>Prism Libary</b:Title>
+    <b:YearAccessed>2023</b:YearAccessed>
+    <b:MonthAccessed>Januar</b:MonthAccessed>
+    <b:DayAccessed>3</b:DayAccessed>
+    <b:URL>https://prismlibrary.com/docs/wpf/legacy/Implementing-MVVM.html</b:URL>
+    <b:RefOrder>2</b:RefOrder>
+  </b:Source>
+</b:Sources>
 </file>
 
 <file path=customXml/itemProps1.xml><?xml version="1.0" encoding="utf-8"?>
-<ds:datastoreItem xmlns:ds="http://schemas.openxmlformats.org/officeDocument/2006/customXml" ds:itemID="{D030495F-F0A4-4670-9CF6-64A879ADF32D}">
+<ds:datastoreItem xmlns:ds="http://schemas.openxmlformats.org/officeDocument/2006/customXml" ds:itemID="{CF76E118-884D-4955-9D50-FC983A44D76E}">
   <ds:schemaRefs>
     <ds:schemaRef ds:uri="http://schemas.openxmlformats.org/officeDocument/2006/bibliography"/>
   </ds:schemaRefs>

</xml_diff>

<commit_message>
Projekt documentation: Adding new points
</commit_message>
<xml_diff>
--- a/Projekt_Dokumentation.docx
+++ b/Projekt_Dokumentation.docx
@@ -834,25 +834,13 @@
                                   </w:sdtPr>
                                   <w:sdtEndPr/>
                                   <w:sdtContent>
-                                    <w:proofErr w:type="spellStart"/>
-                                    <w:proofErr w:type="gramStart"/>
                                     <w:r>
                                       <w:rPr>
                                         <w:color w:val="4F81BD" w:themeColor="accent1"/>
                                         <w:sz w:val="36"/>
                                         <w:szCs w:val="36"/>
                                       </w:rPr>
-                                      <w:t>It.schule</w:t>
-                                    </w:r>
-                                    <w:proofErr w:type="spellEnd"/>
-                                    <w:proofErr w:type="gramEnd"/>
-                                    <w:r>
-                                      <w:rPr>
-                                        <w:color w:val="4F81BD" w:themeColor="accent1"/>
-                                        <w:sz w:val="36"/>
-                                        <w:szCs w:val="36"/>
-                                      </w:rPr>
-                                      <w:t xml:space="preserve"> Stuttgart</w:t>
+                                      <w:t>It.schule Stuttgart</w:t>
                                     </w:r>
                                   </w:sdtContent>
                                 </w:sdt>
@@ -943,25 +931,13 @@
                             </w:sdtPr>
                             <w:sdtEndPr/>
                             <w:sdtContent>
-                              <w:proofErr w:type="spellStart"/>
-                              <w:proofErr w:type="gramStart"/>
                               <w:r>
                                 <w:rPr>
                                   <w:color w:val="4F81BD" w:themeColor="accent1"/>
                                   <w:sz w:val="36"/>
                                   <w:szCs w:val="36"/>
                                 </w:rPr>
-                                <w:t>It.schule</w:t>
-                              </w:r>
-                              <w:proofErr w:type="spellEnd"/>
-                              <w:proofErr w:type="gramEnd"/>
-                              <w:r>
-                                <w:rPr>
-                                  <w:color w:val="4F81BD" w:themeColor="accent1"/>
-                                  <w:sz w:val="36"/>
-                                  <w:szCs w:val="36"/>
-                                </w:rPr>
-                                <w:t xml:space="preserve"> Stuttgart</w:t>
+                                <w:t>It.schule Stuttgart</w:t>
                               </w:r>
                             </w:sdtContent>
                           </w:sdt>
@@ -3447,31 +3423,17 @@
     </w:p>
     <w:p>
       <w:r>
-        <w:t xml:space="preserve">Die Firma </w:t>
-      </w:r>
-      <w:proofErr w:type="spellStart"/>
-      <w:r>
-        <w:t>Juker</w:t>
-      </w:r>
-      <w:proofErr w:type="spellEnd"/>
-      <w:r>
-        <w:t xml:space="preserve"> plant den Besuch einer Messe. Auf der Messe sollen neben den üblichen Tätigkeiten nach Möglichkeit auch Daten </w:t>
-      </w:r>
-      <w:proofErr w:type="gramStart"/>
-      <w:r>
-        <w:t>potentieller</w:t>
-      </w:r>
-      <w:proofErr w:type="gramEnd"/>
-      <w:r>
-        <w:t xml:space="preserve"> Neukunden erhoben und gespeichert werden. Zu diesem Zweck kann der Messestand Gutscheine ausstellen, mit denen vergünstigte Angebote auf der Messe wahrgenommen werden können. Voraussetzung ist die Registrierung im Portal der Firma </w:t>
-      </w:r>
-      <w:proofErr w:type="spellStart"/>
-      <w:r>
-        <w:t>Juker</w:t>
-      </w:r>
-      <w:proofErr w:type="spellEnd"/>
-      <w:r>
-        <w:t>.</w:t>
+        <w:t xml:space="preserve">Die Firma Juker plant den Besuch einer Messe. Auf der Messe sollen neben den üblichen Tätigkeiten nach Möglichkeit auch Daten </w:t>
+      </w:r>
+      <w:r>
+        <w:t>potenzieller</w:t>
+      </w:r>
+      <w:r>
+        <w:t xml:space="preserve"> Neukunden erhoben und gespeichert werden. Zu diesem </w:t>
+      </w:r>
+      <w:r>
+        <w:lastRenderedPageBreak/>
+        <w:t>Zweck kann der Messestand Gutscheine ausstellen, mit denen vergünstigte Angebote auf der Messe wahrgenommen werden können. Voraussetzung ist die Registrierung im Portal der Firma Juker.</w:t>
       </w:r>
     </w:p>
     <w:p>
@@ -3484,7 +3446,6 @@
       </w:pPr>
       <w:bookmarkStart w:id="3" w:name="_Toc123233814"/>
       <w:r>
-        <w:lastRenderedPageBreak/>
         <w:t>Teilprojekt SAE: Datenerfassung Neukunden</w:t>
       </w:r>
       <w:bookmarkEnd w:id="3"/>
@@ -3519,21 +3480,19 @@
       </w:pPr>
       <w:bookmarkStart w:id="4" w:name="_Toc123233815"/>
       <w:r>
-        <w:t>Teilprojekt IST: WLAN</w:t>
+        <w:t xml:space="preserve">Teilprojekt </w:t>
+      </w:r>
+      <w:r>
+        <w:t>ITS</w:t>
+      </w:r>
+      <w:r>
+        <w:t>: WLAN</w:t>
       </w:r>
       <w:bookmarkEnd w:id="4"/>
     </w:p>
     <w:p>
       <w:r>
-        <w:t xml:space="preserve">Sie sollen für den Messeauftritt ein WLAN planen, da Sie nicht auf das dort verfügbare öffentliche WLAN zugreifen wollen. Zu diesem Zweck erhalten Sie vom Messeveranstalter einen LAN-Zugang mit einem eigenen Subnetz. Das WLAN soll nicht öffentlich sein und eine /26 </w:t>
-      </w:r>
-      <w:proofErr w:type="spellStart"/>
-      <w:r>
-        <w:t>Subnetmaske</w:t>
-      </w:r>
-      <w:proofErr w:type="spellEnd"/>
-      <w:r>
-        <w:t xml:space="preserve"> haben.  </w:t>
+        <w:t xml:space="preserve">Sie sollen für den Messeauftritt ein WLAN planen, da Sie nicht auf das dort verfügbare öffentliche WLAN zugreifen wollen. Zu diesem Zweck erhalten Sie vom Messeveranstalter einen LAN-Zugang mit einem eigenen Subnetz. Das WLAN soll nicht öffentlich sein und eine /26 Subnetmaske haben.  </w:t>
       </w:r>
     </w:p>
     <w:p>
@@ -3667,27 +3626,14 @@
       <w:r>
         <w:t xml:space="preserve">Abbildung </w:t>
       </w:r>
-      <w:r>
-        <w:fldChar w:fldCharType="begin"/>
-      </w:r>
-      <w:r>
-        <w:instrText xml:space="preserve"> SEQ Abbildung \* ARABIC </w:instrText>
-      </w:r>
-      <w:r>
-        <w:fldChar w:fldCharType="separate"/>
-      </w:r>
-      <w:r>
-        <w:rPr>
-          <w:noProof/>
-        </w:rPr>
-        <w:t>1</w:t>
-      </w:r>
-      <w:r>
-        <w:rPr>
-          <w:noProof/>
-        </w:rPr>
-        <w:fldChar w:fldCharType="end"/>
-      </w:r>
+      <w:fldSimple w:instr=" SEQ Abbildung \* ARABIC ">
+        <w:r>
+          <w:rPr>
+            <w:noProof/>
+          </w:rPr>
+          <w:t>1</w:t>
+        </w:r>
+      </w:fldSimple>
       <w:r>
         <w:t xml:space="preserve"> Netzplan Skizze</w:t>
       </w:r>
@@ -3784,27 +3730,14 @@
       <w:r>
         <w:t xml:space="preserve">Abbildung </w:t>
       </w:r>
-      <w:r>
-        <w:fldChar w:fldCharType="begin"/>
-      </w:r>
-      <w:r>
-        <w:instrText xml:space="preserve"> SEQ Abbildung \* ARABIC </w:instrText>
-      </w:r>
-      <w:r>
-        <w:fldChar w:fldCharType="separate"/>
-      </w:r>
-      <w:r>
-        <w:rPr>
-          <w:noProof/>
-        </w:rPr>
-        <w:t>2</w:t>
-      </w:r>
-      <w:r>
-        <w:rPr>
-          <w:noProof/>
-        </w:rPr>
-        <w:fldChar w:fldCharType="end"/>
-      </w:r>
+      <w:fldSimple w:instr=" SEQ Abbildung \* ARABIC ">
+        <w:r>
+          <w:rPr>
+            <w:noProof/>
+          </w:rPr>
+          <w:t>2</w:t>
+        </w:r>
+      </w:fldSimple>
       <w:r>
         <w:t xml:space="preserve"> Netzplan Packet Tracer</w:t>
       </w:r>
@@ -3874,11 +3807,9 @@
             <w:hideMark/>
           </w:tcPr>
           <w:p>
-            <w:proofErr w:type="spellStart"/>
             <w:r>
               <w:t>Routtername</w:t>
             </w:r>
-            <w:proofErr w:type="spellEnd"/>
           </w:p>
         </w:tc>
         <w:tc>
@@ -4366,11 +4297,11 @@
       </w:r>
       <w:r>
         <w:br/>
-        <w:t xml:space="preserve">Wenn ein Datenpaket von einem Gerät gesendet wird, prüft das Gerät zunächst, ob es das Zieladresse des Pakets ist. Wenn dies nicht der Fall ist, leitet das Gerät das Paket an das nächste Netzwerkgerät weiter, das auf der Grundlage der Routentabelle als nächstes in der Lage ist, das </w:t>
+        <w:t xml:space="preserve">Wenn ein Datenpaket von einem Gerät gesendet wird, prüft das Gerät zunächst, ob es das Zieladresse des Pakets ist. Wenn dies nicht der Fall ist, leitet das Gerät das Paket an das nächste </w:t>
       </w:r>
       <w:r>
         <w:lastRenderedPageBreak/>
-        <w:t>Paket dem Zieladresse näher zu bringen. Dieser Prozess wiederholt sich, bis das Paket sein Ziel erreicht hat.</w:t>
+        <w:t>Netzwerkgerät weiter, das auf der Grundlage der Routentabelle als nächstes in der Lage ist, das Paket dem Zieladresse näher zu bringen. Dieser Prozess wiederholt sich, bis das Paket sein Ziel erreicht hat.</w:t>
       </w:r>
     </w:p>
     <w:p>
@@ -5158,6 +5089,7 @@
         <w:rPr>
           <w:u w:val="single"/>
         </w:rPr>
+        <w:lastRenderedPageBreak/>
         <w:t>D</w:t>
       </w:r>
       <w:r>
@@ -5169,7 +5101,6 @@
     </w:p>
     <w:p>
       <w:r>
-        <w:lastRenderedPageBreak/>
         <w:t>Die Daten werden bei der Registrierung zunächst offline gespeichert, so dass es zu jeder Zeit möglich ist, sich neu zu registrieren. Kunden können sich nicht erneut anmelden, da dies nicht benötigt wird. Bei einem Ausfall des Internets oder fehlender Verbindung zur Datenbank bleibt die Möglichkeit zur Registrierung bestehen.</w:t>
       </w:r>
     </w:p>
@@ -5307,6 +5238,7 @@
           <w:id w:val="-191462977"/>
           <w:citation/>
         </w:sdtPr>
+        <w:sdtEndPr/>
         <w:sdtContent>
           <w:r>
             <w:fldChar w:fldCharType="begin"/>
@@ -5334,16 +5266,14 @@
         <w:t xml:space="preserve">Das </w:t>
       </w:r>
       <w:r>
-        <w:t>Model-View-ViewModel ist ein Software-Entwurfsmuster, das drei einzelne Komponenten symbolisiert, nämlich Model, View und ViewModel.</w:t>
-      </w:r>
-      <w:r>
-        <w:t xml:space="preserve"> </w:t>
+        <w:t xml:space="preserve">Model-View-ViewModel ist ein Software-Entwurfsmuster, das drei einzelne Komponenten symbolisiert, nämlich Model, View und ViewModel. </w:t>
       </w:r>
       <w:sdt>
         <w:sdtPr>
           <w:id w:val="-1025787387"/>
           <w:citation/>
         </w:sdtPr>
+        <w:sdtEndPr/>
         <w:sdtContent>
           <w:r>
             <w:fldChar w:fldCharType="begin"/>
@@ -5434,24 +5364,14 @@
       <w:r>
         <w:t xml:space="preserve">Abbildung </w:t>
       </w:r>
-      <w:r>
-        <w:fldChar w:fldCharType="begin"/>
-      </w:r>
-      <w:r>
-        <w:instrText xml:space="preserve"> SEQ Abbildung \* ARABIC </w:instrText>
-      </w:r>
-      <w:r>
-        <w:fldChar w:fldCharType="separate"/>
-      </w:r>
-      <w:r>
-        <w:rPr>
-          <w:noProof/>
-        </w:rPr>
-        <w:t>3</w:t>
-      </w:r>
-      <w:r>
-        <w:fldChar w:fldCharType="end"/>
-      </w:r>
+      <w:fldSimple w:instr=" SEQ Abbildung \* ARABIC ">
+        <w:r>
+          <w:rPr>
+            <w:noProof/>
+          </w:rPr>
+          <w:t>3</w:t>
+        </w:r>
+      </w:fldSimple>
       <w:r>
         <w:t xml:space="preserve"> MVVM WPF </w:t>
       </w:r>
@@ -5460,6 +5380,7 @@
           <w:id w:val="1702518816"/>
           <w:citation/>
         </w:sdtPr>
+        <w:sdtEndPr/>
         <w:sdtContent>
           <w:r>
             <w:fldChar w:fldCharType="begin"/>
@@ -5595,15 +5516,7 @@
         <w:t xml:space="preserve">Am Ende wählt der Kunde noch seine Interessen aus. Danach erfolgt die Datenspeicherung in der JSON. </w:t>
       </w:r>
       <w:r>
-        <w:t>Sind alle Datenfelder ausgefüllt kann der Kunde diese durch den „</w:t>
-      </w:r>
-      <w:proofErr w:type="spellStart"/>
-      <w:r>
-        <w:t>Submit</w:t>
-      </w:r>
-      <w:proofErr w:type="spellEnd"/>
-      <w:r>
-        <w:t xml:space="preserve">“-Button bestätigen und die Kundenkarte wird gedruckt. </w:t>
+        <w:t xml:space="preserve">Sind alle Datenfelder ausgefüllt kann der Kunde diese durch den „Submit“-Button bestätigen und die Kundenkarte wird gedruckt. </w:t>
       </w:r>
       <w:r>
         <w:br/>
@@ -5660,21 +5573,7 @@
         <w:rPr>
           <w:u w:val="single"/>
         </w:rPr>
-        <w:t xml:space="preserve">UML </w:t>
-      </w:r>
-      <w:proofErr w:type="spellStart"/>
-      <w:r>
-        <w:rPr>
-          <w:u w:val="single"/>
-        </w:rPr>
-        <w:t>Diagram</w:t>
-      </w:r>
-      <w:proofErr w:type="spellEnd"/>
-      <w:r>
-        <w:rPr>
-          <w:u w:val="single"/>
-        </w:rPr>
-        <w:t>:</w:t>
+        <w:t>UML Diagram:</w:t>
       </w:r>
     </w:p>
     <w:p>
@@ -5778,13 +5677,7 @@
         </w:numPr>
       </w:pPr>
       <w:r>
-        <w:t xml:space="preserve">Der </w:t>
-      </w:r>
-      <w:r>
-        <w:t xml:space="preserve">Firmenkunde </w:t>
-      </w:r>
-      <w:r>
-        <w:t>gibt seinen Vor- und Nachnamen ein.</w:t>
+        <w:t>Der Firmenkunde gibt seinen Vor- und Nachnamen ein.</w:t>
       </w:r>
     </w:p>
     <w:p>
@@ -5832,15 +5725,7 @@
         </w:numPr>
       </w:pPr>
       <w:r>
-        <w:t>Firmenkunde bestätigt seine eingegebenen Daten durch einen Klick auf den „</w:t>
-      </w:r>
-      <w:proofErr w:type="spellStart"/>
-      <w:r>
-        <w:t>Submit</w:t>
-      </w:r>
-      <w:proofErr w:type="spellEnd"/>
-      <w:r>
-        <w:t>“-Button.</w:t>
+        <w:t>Firmenkunde bestätigt seine eingegebenen Daten durch einen Klick auf den „Submit“-Button.</w:t>
       </w:r>
     </w:p>
     <w:p>
@@ -5871,20 +5756,11 @@
     <w:p>
       <w:bookmarkStart w:id="21" w:name="_Toc123233832"/>
       <w:r>
-        <w:t xml:space="preserve">Hauptakteur: </w:t>
-      </w:r>
-      <w:r>
-        <w:t>Kunde</w:t>
+        <w:t>Hauptakteur: Kunde</w:t>
       </w:r>
       <w:r>
         <w:br/>
-        <w:t xml:space="preserve">Aufgabe: Ein </w:t>
-      </w:r>
-      <w:r>
-        <w:t>Kunde</w:t>
-      </w:r>
-      <w:r>
-        <w:t xml:space="preserve"> registriert sich im Portal.</w:t>
+        <w:t>Aufgabe: Ein Kunde registriert sich im Portal.</w:t>
       </w:r>
     </w:p>
     <w:p>
@@ -5896,13 +5772,7 @@
         </w:numPr>
       </w:pPr>
       <w:r>
-        <w:t>Der Kunde</w:t>
-      </w:r>
-      <w:r>
-        <w:t xml:space="preserve"> </w:t>
-      </w:r>
-      <w:r>
-        <w:t>gibt seinen Vor- und Nachnamen ein.</w:t>
+        <w:t>Der Kunde gibt seinen Vor- und Nachnamen ein.</w:t>
       </w:r>
     </w:p>
     <w:p>
@@ -5914,13 +5784,7 @@
         </w:numPr>
       </w:pPr>
       <w:r>
-        <w:t>Kunde</w:t>
-      </w:r>
-      <w:r>
-        <w:t xml:space="preserve"> </w:t>
-      </w:r>
-      <w:r>
-        <w:t xml:space="preserve">setzt </w:t>
+        <w:t xml:space="preserve">Kunde setzt </w:t>
       </w:r>
       <w:r>
         <w:rPr>
@@ -5944,13 +5808,7 @@
         </w:numPr>
       </w:pPr>
       <w:r>
-        <w:t>Kunde</w:t>
-      </w:r>
-      <w:r>
-        <w:t xml:space="preserve"> </w:t>
-      </w:r>
-      <w:r>
-        <w:t>kann ein Bild aufnehmen.</w:t>
+        <w:t>Kunde kann ein Bild aufnehmen.</w:t>
       </w:r>
     </w:p>
     <w:p>
@@ -5962,21 +5820,7 @@
         </w:numPr>
       </w:pPr>
       <w:r>
-        <w:t>Kunde</w:t>
-      </w:r>
-      <w:r>
-        <w:t xml:space="preserve"> bestätigt</w:t>
-      </w:r>
-      <w:r>
-        <w:t xml:space="preserve"> seine eingegebenen Daten durch einen Klick auf den „</w:t>
-      </w:r>
-      <w:proofErr w:type="spellStart"/>
-      <w:r>
-        <w:t>Submit</w:t>
-      </w:r>
-      <w:proofErr w:type="spellEnd"/>
-      <w:r>
-        <w:t>“-Button.</w:t>
+        <w:t>Kunde bestätigt seine eingegebenen Daten durch einen Klick auf den „Submit“-Button.</w:t>
       </w:r>
     </w:p>
     <w:p>
@@ -5988,19 +5832,7 @@
         </w:numPr>
       </w:pPr>
       <w:r>
-        <w:t xml:space="preserve">Kundenkarte </w:t>
-      </w:r>
-      <w:r>
-        <w:t>für</w:t>
-      </w:r>
-      <w:r>
-        <w:t xml:space="preserve"> Kunde</w:t>
-      </w:r>
-      <w:r>
-        <w:t xml:space="preserve"> </w:t>
-      </w:r>
-      <w:r>
-        <w:t>wird gedruckt.</w:t>
+        <w:t>Kundenkarte für Kunde wird gedruckt.</w:t>
       </w:r>
     </w:p>
     <w:p/>
@@ -6048,41 +5880,86 @@
           <w:numId w:val="3"/>
         </w:numPr>
       </w:pPr>
-      <w:proofErr w:type="spellStart"/>
       <w:r>
         <w:t>Pre</w:t>
       </w:r>
       <w:r>
-        <w:t>requisits</w:t>
-      </w:r>
-      <w:proofErr w:type="spellEnd"/>
-      <w:r>
-        <w:t>: Bibliotheken und Komponenten</w:t>
+        <w:t>requisits: Bibliotheken und Komponenten</w:t>
       </w:r>
       <w:bookmarkEnd w:id="21"/>
     </w:p>
     <w:p>
-      <w:r>
-        <w:t>-</w:t>
-      </w:r>
-      <w:r>
-        <w:tab/>
+      <w:pPr>
+        <w:pStyle w:val="Listenabsatz"/>
+        <w:numPr>
+          <w:ilvl w:val="0"/>
+          <w:numId w:val="14"/>
+        </w:numPr>
+      </w:pPr>
+      <w:r>
+        <w:t>.NET</w:t>
+      </w:r>
+      <w:r>
+        <w:t xml:space="preserve"> </w:t>
+      </w:r>
+      <w:r>
+        <w:t>(6) Framework</w:t>
+      </w:r>
+    </w:p>
+    <w:p>
+      <w:r>
+        <w:t>.NET ist ein Softwareframework, das von Microsoft entwickelt wurde und auf dem Windows-Betriebssystem ausgeführt wird. .NET bietet eine Laufzeitumgebung und eine umfassende Bibliothek von Klassenbibliotheken, die von Entwicklern verwendet werden können, um Anwendungen für Windows, Web und mobile Plattformen zu entwickeln.</w:t>
+      </w:r>
+      <w:r>
+        <w:br/>
+        <w:t>Es wird im Projekt verwendet, um die Entwicklung zu vereinfachen. So können ausführbare Anwendungen leichtert erstellt werden.</w:t>
+      </w:r>
+    </w:p>
+    <w:p>
+      <w:pPr>
+        <w:pStyle w:val="Listenabsatz"/>
+        <w:numPr>
+          <w:ilvl w:val="0"/>
+          <w:numId w:val="14"/>
+        </w:numPr>
+      </w:pPr>
+      <w:r>
         <w:t>WPF</w:t>
       </w:r>
     </w:p>
     <w:p>
       <w:r>
-        <w:t>-</w:t>
-      </w:r>
-      <w:r>
-        <w:tab/>
-        <w:t>.NET</w:t>
-      </w:r>
-      <w:r>
-        <w:t xml:space="preserve"> </w:t>
-      </w:r>
-      <w:r>
-        <w:t>(6) Framework</w:t>
+        <w:lastRenderedPageBreak/>
+        <w:t>WPF steht für Windows Presentation Foundation und ist ein Teil von Microsoft .NET, der es Entwicklern ermöglicht, Benutzeroberflächen für Windows-Anwendungen zu erstellen. WPF verwendet XML-basierte XAML-Markup-Sprache zum Definieren von Benutzeroberflächen, die auf der .NET Framework-Laufzeit ausgeführt werden.</w:t>
+      </w:r>
+    </w:p>
+    <w:p>
+      <w:pPr>
+        <w:pStyle w:val="Listenabsatz"/>
+        <w:numPr>
+          <w:ilvl w:val="0"/>
+          <w:numId w:val="14"/>
+        </w:numPr>
+      </w:pPr>
+      <w:r>
+        <w:t>Newtonsoft Json</w:t>
+      </w:r>
+    </w:p>
+    <w:p>
+      <w:r>
+        <w:t xml:space="preserve">Newtonsoft Json ist eine Bibliothek, die es ermöglicht, JSON-Daten zu serialisieren und deserialisieren. </w:t>
+      </w:r>
+      <w:r>
+        <w:t>Man kann</w:t>
+      </w:r>
+      <w:r>
+        <w:t xml:space="preserve"> auch benutzerdefinierte Serialisierungsregeln definieren und die JSON-Serialisierung und -Deserialisierung anpassen, um </w:t>
+      </w:r>
+      <w:r>
+        <w:t>den</w:t>
+      </w:r>
+      <w:r>
+        <w:t xml:space="preserve"> spezifischen Anforderungen zu entsprechen.</w:t>
       </w:r>
     </w:p>
     <w:p>
@@ -6097,12 +5974,18 @@
       <w:r>
         <w:t xml:space="preserve">Inbetriebnahme </w:t>
       </w:r>
-      <w:proofErr w:type="gramStart"/>
-      <w:r>
-        <w:t>Vorort</w:t>
-      </w:r>
       <w:bookmarkEnd w:id="22"/>
-      <w:proofErr w:type="gramEnd"/>
+      <w:r>
+        <w:t>vor Ort</w:t>
+      </w:r>
+    </w:p>
+    <w:p>
+      <w:r>
+        <w:rPr>
+          <w:highlight w:val="yellow"/>
+        </w:rPr>
+        <w:t>WENN PROJEKT FERTIG IST</w:t>
+      </w:r>
     </w:p>
     <w:p>
       <w:r>
@@ -6119,42 +6002,13 @@
       </w:pPr>
       <w:bookmarkStart w:id="23" w:name="_Toc123233834"/>
       <w:r>
-        <w:t xml:space="preserve">Technische Beschreibung der </w:t>
-      </w:r>
-      <w:proofErr w:type="spellStart"/>
-      <w:r>
-        <w:t>WebCam</w:t>
-      </w:r>
-      <w:proofErr w:type="spellEnd"/>
-      <w:r>
-        <w:t>-Anbindung</w:t>
+        <w:t>Technische Beschreibung der WebCam-Anbindung</w:t>
       </w:r>
       <w:bookmarkEnd w:id="23"/>
     </w:p>
     <w:p>
       <w:r>
-        <w:t xml:space="preserve">Einbindung von </w:t>
-      </w:r>
-      <w:proofErr w:type="spellStart"/>
-      <w:proofErr w:type="gramStart"/>
-      <w:r>
-        <w:t>windows.media</w:t>
-      </w:r>
-      <w:proofErr w:type="gramEnd"/>
-      <w:r>
-        <w:t>.capture</w:t>
-      </w:r>
-      <w:proofErr w:type="spellEnd"/>
-      <w:r>
-        <w:t xml:space="preserve"> (Microsoft/C#) und einer Speicher Bibliothek (</w:t>
-      </w:r>
-      <w:proofErr w:type="spellStart"/>
-      <w:r>
-        <w:t>windows.storage</w:t>
-      </w:r>
-      <w:proofErr w:type="spellEnd"/>
-      <w:r>
-        <w:t>)</w:t>
+        <w:t>Einbindung von windows.media.capture (Microsoft/C#) und einer Speicher Bibliothek (windows.storage)</w:t>
       </w:r>
     </w:p>
     <w:p>
@@ -6167,10 +6021,24 @@
       </w:pPr>
       <w:bookmarkStart w:id="24" w:name="_Toc123233835"/>
       <w:r>
-        <w:lastRenderedPageBreak/>
         <w:t>Anleitung Bedienung durch den Kunden</w:t>
       </w:r>
       <w:bookmarkEnd w:id="24"/>
+    </w:p>
+    <w:p>
+      <w:r>
+        <w:rPr>
+          <w:highlight w:val="yellow"/>
+        </w:rPr>
+        <w:t>FLOWCHART ALS TEXT FUER KUNDEN</w:t>
+      </w:r>
+      <w:r>
+        <w:rPr>
+          <w:highlight w:val="yellow"/>
+        </w:rPr>
+        <w:br/>
+        <w:t>SOBALD PROJEKT FERTIG IST</w:t>
+      </w:r>
     </w:p>
     <w:p>
       <w:pPr>
@@ -6181,15 +6049,7 @@
         </w:numPr>
       </w:pPr>
       <w:r>
-        <w:t xml:space="preserve">Registrierung mit </w:t>
-      </w:r>
-      <w:proofErr w:type="spellStart"/>
-      <w:r>
-        <w:t>persoenlichen</w:t>
-      </w:r>
-      <w:proofErr w:type="spellEnd"/>
-      <w:r>
-        <w:t xml:space="preserve"> Daten</w:t>
+        <w:t>Registrierung mit persoenlichen Daten</w:t>
       </w:r>
     </w:p>
     <w:p>
@@ -6200,13 +6060,8 @@
           <w:numId w:val="5"/>
         </w:numPr>
       </w:pPr>
-      <w:proofErr w:type="spellStart"/>
-      <w:r>
-        <w:t>Moeglichkeit</w:t>
-      </w:r>
-      <w:proofErr w:type="spellEnd"/>
-      <w:r>
-        <w:t xml:space="preserve"> ein Bild aufzunehmen</w:t>
+      <w:r>
+        <w:t>Moeglichkeit ein Bild aufzunehmen</w:t>
       </w:r>
     </w:p>
     <w:p>
@@ -6218,13 +6073,8 @@
         </w:numPr>
       </w:pPr>
       <w:r>
-        <w:t xml:space="preserve">Daten </w:t>
-      </w:r>
-      <w:proofErr w:type="spellStart"/>
-      <w:r>
-        <w:t>ueberpruefen</w:t>
-      </w:r>
-      <w:proofErr w:type="spellEnd"/>
+        <w:t>Daten ueberpruefen</w:t>
+      </w:r>
     </w:p>
     <w:p>
       <w:pPr>
@@ -6254,26 +6104,81 @@
     </w:p>
     <w:p>
       <w:r>
+        <w:rPr>
+          <w:highlight w:val="yellow"/>
+        </w:rPr>
+        <w:t xml:space="preserve">FLOWCHART ALS TEXT FUER </w:t>
+      </w:r>
+      <w:r>
+        <w:rPr>
+          <w:highlight w:val="yellow"/>
+        </w:rPr>
+        <w:t>ADMINISTRATOR</w:t>
+      </w:r>
+      <w:r>
+        <w:rPr>
+          <w:highlight w:val="yellow"/>
+        </w:rPr>
+        <w:br/>
+        <w:t>SOBALD PROJEKT FERTIG IST</w:t>
+      </w:r>
+    </w:p>
+    <w:p>
+      <w:pPr>
+        <w:pStyle w:val="Listenabsatz"/>
+        <w:numPr>
+          <w:ilvl w:val="0"/>
+          <w:numId w:val="15"/>
+        </w:numPr>
+      </w:pPr>
+      <w:r>
         <w:t>Daten werden in JSON oder CSV gespeichert (temporär)</w:t>
       </w:r>
     </w:p>
     <w:p>
+      <w:pPr>
+        <w:pStyle w:val="Listenabsatz"/>
+        <w:numPr>
+          <w:ilvl w:val="0"/>
+          <w:numId w:val="15"/>
+        </w:numPr>
+      </w:pPr>
       <w:r>
         <w:t>Daten werden nach einer gewissen Zeit oder Menge hochgeladen -&gt; Datenbank</w:t>
       </w:r>
     </w:p>
     <w:p>
+      <w:pPr>
+        <w:pStyle w:val="Listenabsatz"/>
+        <w:numPr>
+          <w:ilvl w:val="0"/>
+          <w:numId w:val="15"/>
+        </w:numPr>
+      </w:pPr>
       <w:r>
         <w:t>Daten können aus Datenbank ausgelesen und dem Nutzer angezeigt werden</w:t>
       </w:r>
     </w:p>
-    <w:p/>
-    <w:p>
+    <w:p>
+      <w:pPr>
+        <w:pStyle w:val="Listenabsatz"/>
+        <w:numPr>
+          <w:ilvl w:val="0"/>
+          <w:numId w:val="15"/>
+        </w:numPr>
+      </w:pPr>
       <w:r>
         <w:t xml:space="preserve">Eine Registrierung ist offline möglich </w:t>
       </w:r>
     </w:p>
     <w:p>
+      <w:pPr>
+        <w:pStyle w:val="Listenabsatz"/>
+        <w:numPr>
+          <w:ilvl w:val="0"/>
+          <w:numId w:val="15"/>
+        </w:numPr>
+      </w:pPr>
       <w:r>
         <w:t>Daten aus der Datenbank auslesen ist offline nicht möglich</w:t>
       </w:r>
@@ -6459,15 +6364,7 @@
           </w:tcPr>
           <w:p>
             <w:r>
-              <w:t xml:space="preserve">Kunde </w:t>
-            </w:r>
-            <w:proofErr w:type="spellStart"/>
-            <w:r>
-              <w:t>laesst</w:t>
-            </w:r>
-            <w:proofErr w:type="spellEnd"/>
-            <w:r>
-              <w:t xml:space="preserve"> Daten aus…</w:t>
+              <w:t>Kunde laesst Daten aus…</w:t>
             </w:r>
           </w:p>
         </w:tc>
@@ -6502,13 +6399,24 @@
           <w:tcPr>
             <w:tcW w:w="3412" w:type="dxa"/>
           </w:tcPr>
-          <w:p/>
+          <w:p>
+            <w:r>
+              <w:t>Kunde registriert sich und moechte ein Bild aufnehmen. Kundenkarte soll am Ende gedruckt werden.</w:t>
+            </w:r>
+          </w:p>
         </w:tc>
         <w:tc>
           <w:tcPr>
             <w:tcW w:w="3315" w:type="dxa"/>
           </w:tcPr>
-          <w:p/>
+          <w:p>
+            <w:r>
+              <w:t xml:space="preserve">Daten werden in der Datenbank gespeichert. Bild wird erfolgreich aufgenommen. Bestaetigt wird dem Kunden </w:t>
+            </w:r>
+            <w:r>
+              <w:t>angezeigt und Karte wird gedruckt</w:t>
+            </w:r>
+          </w:p>
         </w:tc>
         <w:tc>
           <w:tcPr>
@@ -6527,6 +6435,7 @@
           </w:tcPr>
           <w:p>
             <w:r>
+              <w:lastRenderedPageBreak/>
               <w:t>4</w:t>
             </w:r>
           </w:p>
@@ -6535,13 +6444,21 @@
           <w:tcPr>
             <w:tcW w:w="3412" w:type="dxa"/>
           </w:tcPr>
-          <w:p/>
+          <w:p>
+            <w:r>
+              <w:t>Administrator moechte Daten aus der JSON in die Datenbank hochladen.</w:t>
+            </w:r>
+          </w:p>
         </w:tc>
         <w:tc>
           <w:tcPr>
             <w:tcW w:w="3315" w:type="dxa"/>
           </w:tcPr>
-          <w:p/>
+          <w:p>
+            <w:r>
+              <w:t>Daten werden aus der JSON in die Datenbank gespeichert. Daten sind in der Datenbank zu finden. Inhalt der JSON wird geleert, so dass keine Daten doppelt hochgeladen werden.</w:t>
+            </w:r>
+          </w:p>
         </w:tc>
         <w:tc>
           <w:tcPr>
@@ -6568,13 +6485,21 @@
           <w:tcPr>
             <w:tcW w:w="3412" w:type="dxa"/>
           </w:tcPr>
-          <w:p/>
+          <w:p>
+            <w:r>
+              <w:t>Administrator ruft alle Daten aus der Datenbank ab.</w:t>
+            </w:r>
+          </w:p>
         </w:tc>
         <w:tc>
           <w:tcPr>
             <w:tcW w:w="3315" w:type="dxa"/>
           </w:tcPr>
-          <w:p/>
+          <w:p>
+            <w:r>
+              <w:t>Daten werden dem Admin in einer Tabelle angezeigt.</w:t>
+            </w:r>
+          </w:p>
         </w:tc>
         <w:tc>
           <w:tcPr>
@@ -6695,6 +6620,194 @@
         </w:tc>
       </w:tr>
     </w:tbl>
+    <w:sdt>
+      <w:sdtPr>
+        <w:id w:val="-1149430779"/>
+        <w:docPartObj>
+          <w:docPartGallery w:val="Bibliographies"/>
+          <w:docPartUnique/>
+        </w:docPartObj>
+      </w:sdtPr>
+      <w:sdtEndPr>
+        <w:rPr>
+          <w:rFonts w:ascii="Bell MT" w:eastAsiaTheme="minorHAnsi" w:hAnsi="Bell MT" w:cstheme="minorBidi"/>
+          <w:color w:val="auto"/>
+          <w:sz w:val="22"/>
+          <w:szCs w:val="22"/>
+        </w:rPr>
+      </w:sdtEndPr>
+      <w:sdtContent>
+        <w:p>
+          <w:pPr>
+            <w:pStyle w:val="berschrift1"/>
+          </w:pPr>
+          <w:r>
+            <w:t>Verweise</w:t>
+          </w:r>
+        </w:p>
+        <w:sdt>
+          <w:sdtPr>
+            <w:id w:val="-573587230"/>
+            <w:bibliography/>
+          </w:sdtPr>
+          <w:sdtContent>
+            <w:p>
+              <w:pPr>
+                <w:rPr>
+                  <w:rFonts w:asciiTheme="minorHAnsi" w:hAnsiTheme="minorHAnsi"/>
+                  <w:noProof/>
+                </w:rPr>
+              </w:pPr>
+              <w:r>
+                <w:fldChar w:fldCharType="begin"/>
+              </w:r>
+              <w:r>
+                <w:instrText>BIBLIOGRAPHY</w:instrText>
+              </w:r>
+              <w:r>
+                <w:fldChar w:fldCharType="separate"/>
+              </w:r>
+            </w:p>
+            <w:tbl>
+              <w:tblPr>
+                <w:tblW w:w="5000" w:type="pct"/>
+                <w:tblCellSpacing w:w="15" w:type="dxa"/>
+                <w:tblCellMar>
+                  <w:top w:w="15" w:type="dxa"/>
+                  <w:left w:w="15" w:type="dxa"/>
+                  <w:bottom w:w="15" w:type="dxa"/>
+                  <w:right w:w="15" w:type="dxa"/>
+                </w:tblCellMar>
+                <w:tblLook w:val="04A0" w:firstRow="1" w:lastRow="0" w:firstColumn="1" w:lastColumn="0" w:noHBand="0" w:noVBand="1"/>
+              </w:tblPr>
+              <w:tblGrid>
+                <w:gridCol w:w="410"/>
+                <w:gridCol w:w="8662"/>
+              </w:tblGrid>
+              <w:tr>
+                <w:trPr>
+                  <w:divId w:val="370691208"/>
+                  <w:tblCellSpacing w:w="15" w:type="dxa"/>
+                </w:trPr>
+                <w:tc>
+                  <w:tcPr>
+                    <w:tcW w:w="50" w:type="pct"/>
+                    <w:hideMark/>
+                  </w:tcPr>
+                  <w:p>
+                    <w:pPr>
+                      <w:pStyle w:val="Literaturverzeichnis"/>
+                      <w:rPr>
+                        <w:noProof/>
+                        <w:sz w:val="24"/>
+                        <w:szCs w:val="24"/>
+                      </w:rPr>
+                    </w:pPr>
+                    <w:r>
+                      <w:rPr>
+                        <w:noProof/>
+                      </w:rPr>
+                      <w:t xml:space="preserve">[1] </w:t>
+                    </w:r>
+                  </w:p>
+                </w:tc>
+                <w:tc>
+                  <w:tcPr>
+                    <w:tcW w:w="0" w:type="auto"/>
+                    <w:hideMark/>
+                  </w:tcPr>
+                  <w:p>
+                    <w:pPr>
+                      <w:pStyle w:val="Literaturverzeichnis"/>
+                      <w:rPr>
+                        <w:noProof/>
+                      </w:rPr>
+                    </w:pPr>
+                    <w:r>
+                      <w:rPr>
+                        <w:noProof/>
+                        <w:lang w:val="en-US"/>
+                      </w:rPr>
+                      <w:t xml:space="preserve">Educba, „Educba,“ [Online]. Available: https://www.educba.com/mvvm-c-sharp/. </w:t>
+                    </w:r>
+                    <w:r>
+                      <w:rPr>
+                        <w:noProof/>
+                      </w:rPr>
+                      <w:t>[Zugriff am 3 Januar 2023].</w:t>
+                    </w:r>
+                  </w:p>
+                </w:tc>
+              </w:tr>
+              <w:tr>
+                <w:trPr>
+                  <w:divId w:val="370691208"/>
+                  <w:tblCellSpacing w:w="15" w:type="dxa"/>
+                </w:trPr>
+                <w:tc>
+                  <w:tcPr>
+                    <w:tcW w:w="50" w:type="pct"/>
+                    <w:hideMark/>
+                  </w:tcPr>
+                  <w:p>
+                    <w:pPr>
+                      <w:pStyle w:val="Literaturverzeichnis"/>
+                      <w:rPr>
+                        <w:noProof/>
+                      </w:rPr>
+                    </w:pPr>
+                    <w:r>
+                      <w:rPr>
+                        <w:noProof/>
+                      </w:rPr>
+                      <w:t xml:space="preserve">[2] </w:t>
+                    </w:r>
+                  </w:p>
+                </w:tc>
+                <w:tc>
+                  <w:tcPr>
+                    <w:tcW w:w="0" w:type="auto"/>
+                    <w:hideMark/>
+                  </w:tcPr>
+                  <w:p>
+                    <w:pPr>
+                      <w:pStyle w:val="Literaturverzeichnis"/>
+                      <w:rPr>
+                        <w:noProof/>
+                      </w:rPr>
+                    </w:pPr>
+                    <w:r>
+                      <w:rPr>
+                        <w:noProof/>
+                      </w:rPr>
+                      <w:t>„Prism Libary,“ [Online]. Available: https://prismlibrary.com/docs/wpf/legacy/Implementing-MVVM.html. [Zugriff am 3 Januar 2023].</w:t>
+                    </w:r>
+                  </w:p>
+                </w:tc>
+              </w:tr>
+            </w:tbl>
+            <w:p>
+              <w:pPr>
+                <w:divId w:val="370691208"/>
+                <w:rPr>
+                  <w:rFonts w:eastAsia="Times New Roman"/>
+                  <w:noProof/>
+                </w:rPr>
+              </w:pPr>
+            </w:p>
+            <w:p>
+              <w:r>
+                <w:rPr>
+                  <w:b/>
+                  <w:bCs/>
+                </w:rPr>
+                <w:fldChar w:fldCharType="end"/>
+              </w:r>
+            </w:p>
+          </w:sdtContent>
+        </w:sdt>
+      </w:sdtContent>
+    </w:sdt>
     <w:p/>
     <w:sectPr>
       <w:headerReference w:type="default" r:id="rId15"/>
@@ -6855,6 +6968,118 @@
 <file path=word/numbering.xml><?xml version="1.0" encoding="utf-8"?>
 <w:numbering xmlns:wpc="http://schemas.microsoft.com/office/word/2010/wordprocessingCanvas" xmlns:cx="http://schemas.microsoft.com/office/drawing/2014/chartex" xmlns:cx1="http://schemas.microsoft.com/office/drawing/2015/9/8/chartex" xmlns:cx2="http://schemas.microsoft.com/office/drawing/2015/10/21/chartex" xmlns:cx3="http://schemas.microsoft.com/office/drawing/2016/5/9/chartex" xmlns:cx4="http://schemas.microsoft.com/office/drawing/2016/5/10/chartex" xmlns:cx5="http://schemas.microsoft.com/office/drawing/2016/5/11/chartex" xmlns:cx6="http://schemas.microsoft.com/office/drawing/2016/5/12/chartex" xmlns:cx7="http://schemas.microsoft.com/office/drawing/2016/5/13/chartex" xmlns:cx8="http://schemas.microsoft.com/office/drawing/2016/5/14/chartex" xmlns:mc="http://schemas.openxmlformats.org/markup-compatibility/2006" xmlns:aink="http://schemas.microsoft.com/office/drawing/2016/ink" xmlns:am3d="http://schemas.microsoft.com/office/drawing/2017/model3d" xmlns:o="urn:schemas-microsoft-com:office:office" xmlns:r="http://schemas.openxmlformats.org/officeDocument/2006/relationships" xmlns:m="http://schemas.openxmlformats.org/officeDocument/2006/math" xmlns:v="urn:schemas-microsoft-com:vml" xmlns:wp14="http://schemas.microsoft.com/office/word/2010/wordprocessingDrawing" xmlns:wp="http://schemas.openxmlformats.org/drawingml/2006/wordprocessingDrawing" xmlns:w10="urn:schemas-microsoft-com:office:word" xmlns:w="http://schemas.openxmlformats.org/wordprocessingml/2006/main" xmlns:w14="http://schemas.microsoft.com/office/word/2010/wordml" xmlns:w15="http://schemas.microsoft.com/office/word/2012/wordml" xmlns:w16cex="http://schemas.microsoft.com/office/word/2018/wordml/cex" xmlns:w16cid="http://schemas.microsoft.com/office/word/2016/wordml/cid" xmlns:w16="http://schemas.microsoft.com/office/word/2018/wordml" xmlns:w16sdtdh="http://schemas.microsoft.com/office/word/2020/wordml/sdtdatahash" xmlns:w16se="http://schemas.microsoft.com/office/word/2015/wordml/symex" xmlns:wpg="http://schemas.microsoft.com/office/word/2010/wordprocessingGroup" xmlns:wpi="http://schemas.microsoft.com/office/word/2010/wordprocessingInk" xmlns:wne="http://schemas.microsoft.com/office/word/2006/wordml" xmlns:wps="http://schemas.microsoft.com/office/word/2010/wordprocessingShape" mc:Ignorable="w14 w15 w16se w16cid w16 w16cex w16sdtdh wp14">
   <w:abstractNum w:abstractNumId="0" w15:restartNumberingAfterBreak="0">
+    <w:nsid w:val="02174AB5"/>
+    <w:multiLevelType w:val="hybridMultilevel"/>
+    <w:tmpl w:val="9F109318"/>
+    <w:lvl w:ilvl="0" w:tplc="E3B2D206">
+      <w:numFmt w:val="bullet"/>
+      <w:lvlText w:val="-"/>
+      <w:lvlJc w:val="left"/>
+      <w:pPr>
+        <w:ind w:left="720" w:hanging="360"/>
+      </w:pPr>
+      <w:rPr>
+        <w:rFonts w:ascii="Bell MT" w:eastAsiaTheme="minorHAnsi" w:hAnsi="Bell MT" w:cstheme="minorBidi" w:hint="default"/>
+      </w:rPr>
+    </w:lvl>
+    <w:lvl w:ilvl="1" w:tplc="04070003" w:tentative="1">
+      <w:start w:val="1"/>
+      <w:numFmt w:val="bullet"/>
+      <w:lvlText w:val="o"/>
+      <w:lvlJc w:val="left"/>
+      <w:pPr>
+        <w:ind w:left="1440" w:hanging="360"/>
+      </w:pPr>
+      <w:rPr>
+        <w:rFonts w:ascii="Courier New" w:hAnsi="Courier New" w:cs="Courier New" w:hint="default"/>
+      </w:rPr>
+    </w:lvl>
+    <w:lvl w:ilvl="2" w:tplc="04070005" w:tentative="1">
+      <w:start w:val="1"/>
+      <w:numFmt w:val="bullet"/>
+      <w:lvlText w:val=""/>
+      <w:lvlJc w:val="left"/>
+      <w:pPr>
+        <w:ind w:left="2160" w:hanging="360"/>
+      </w:pPr>
+      <w:rPr>
+        <w:rFonts w:ascii="Wingdings" w:hAnsi="Wingdings" w:hint="default"/>
+      </w:rPr>
+    </w:lvl>
+    <w:lvl w:ilvl="3" w:tplc="04070001" w:tentative="1">
+      <w:start w:val="1"/>
+      <w:numFmt w:val="bullet"/>
+      <w:lvlText w:val=""/>
+      <w:lvlJc w:val="left"/>
+      <w:pPr>
+        <w:ind w:left="2880" w:hanging="360"/>
+      </w:pPr>
+      <w:rPr>
+        <w:rFonts w:ascii="Symbol" w:hAnsi="Symbol" w:hint="default"/>
+      </w:rPr>
+    </w:lvl>
+    <w:lvl w:ilvl="4" w:tplc="04070003" w:tentative="1">
+      <w:start w:val="1"/>
+      <w:numFmt w:val="bullet"/>
+      <w:lvlText w:val="o"/>
+      <w:lvlJc w:val="left"/>
+      <w:pPr>
+        <w:ind w:left="3600" w:hanging="360"/>
+      </w:pPr>
+      <w:rPr>
+        <w:rFonts w:ascii="Courier New" w:hAnsi="Courier New" w:cs="Courier New" w:hint="default"/>
+      </w:rPr>
+    </w:lvl>
+    <w:lvl w:ilvl="5" w:tplc="04070005" w:tentative="1">
+      <w:start w:val="1"/>
+      <w:numFmt w:val="bullet"/>
+      <w:lvlText w:val=""/>
+      <w:lvlJc w:val="left"/>
+      <w:pPr>
+        <w:ind w:left="4320" w:hanging="360"/>
+      </w:pPr>
+      <w:rPr>
+        <w:rFonts w:ascii="Wingdings" w:hAnsi="Wingdings" w:hint="default"/>
+      </w:rPr>
+    </w:lvl>
+    <w:lvl w:ilvl="6" w:tplc="04070001" w:tentative="1">
+      <w:start w:val="1"/>
+      <w:numFmt w:val="bullet"/>
+      <w:lvlText w:val=""/>
+      <w:lvlJc w:val="left"/>
+      <w:pPr>
+        <w:ind w:left="5040" w:hanging="360"/>
+      </w:pPr>
+      <w:rPr>
+        <w:rFonts w:ascii="Symbol" w:hAnsi="Symbol" w:hint="default"/>
+      </w:rPr>
+    </w:lvl>
+    <w:lvl w:ilvl="7" w:tplc="04070003" w:tentative="1">
+      <w:start w:val="1"/>
+      <w:numFmt w:val="bullet"/>
+      <w:lvlText w:val="o"/>
+      <w:lvlJc w:val="left"/>
+      <w:pPr>
+        <w:ind w:left="5760" w:hanging="360"/>
+      </w:pPr>
+      <w:rPr>
+        <w:rFonts w:ascii="Courier New" w:hAnsi="Courier New" w:cs="Courier New" w:hint="default"/>
+      </w:rPr>
+    </w:lvl>
+    <w:lvl w:ilvl="8" w:tplc="04070005" w:tentative="1">
+      <w:start w:val="1"/>
+      <w:numFmt w:val="bullet"/>
+      <w:lvlText w:val=""/>
+      <w:lvlJc w:val="left"/>
+      <w:pPr>
+        <w:ind w:left="6480" w:hanging="360"/>
+      </w:pPr>
+      <w:rPr>
+        <w:rFonts w:ascii="Wingdings" w:hAnsi="Wingdings" w:hint="default"/>
+      </w:rPr>
+    </w:lvl>
+  </w:abstractNum>
+  <w:abstractNum w:abstractNumId="1" w15:restartNumberingAfterBreak="0">
     <w:nsid w:val="022B6B82"/>
     <w:multiLevelType w:val="hybridMultilevel"/>
     <w:tmpl w:val="641E5318"/>
@@ -6943,7 +7168,7 @@
       </w:pPr>
     </w:lvl>
   </w:abstractNum>
-  <w:abstractNum w:abstractNumId="1" w15:restartNumberingAfterBreak="0">
+  <w:abstractNum w:abstractNumId="2" w15:restartNumberingAfterBreak="0">
     <w:nsid w:val="07BF4B07"/>
     <w:multiLevelType w:val="hybridMultilevel"/>
     <w:tmpl w:val="F8AC6514"/>
@@ -7032,7 +7257,7 @@
       </w:pPr>
     </w:lvl>
   </w:abstractNum>
-  <w:abstractNum w:abstractNumId="2" w15:restartNumberingAfterBreak="0">
+  <w:abstractNum w:abstractNumId="3" w15:restartNumberingAfterBreak="0">
     <w:nsid w:val="0A0D53EA"/>
     <w:multiLevelType w:val="hybridMultilevel"/>
     <w:tmpl w:val="250EE75A"/>
@@ -7143,7 +7368,7 @@
       </w:rPr>
     </w:lvl>
   </w:abstractNum>
-  <w:abstractNum w:abstractNumId="3" w15:restartNumberingAfterBreak="0">
+  <w:abstractNum w:abstractNumId="4" w15:restartNumberingAfterBreak="0">
     <w:nsid w:val="0CEB44FA"/>
     <w:multiLevelType w:val="hybridMultilevel"/>
     <w:tmpl w:val="4AD0A47E"/>
@@ -7232,7 +7457,7 @@
       </w:pPr>
     </w:lvl>
   </w:abstractNum>
-  <w:abstractNum w:abstractNumId="4" w15:restartNumberingAfterBreak="0">
+  <w:abstractNum w:abstractNumId="5" w15:restartNumberingAfterBreak="0">
     <w:nsid w:val="1481551C"/>
     <w:multiLevelType w:val="multilevel"/>
     <w:tmpl w:val="3F5623C6"/>
@@ -7350,7 +7575,119 @@
       </w:rPr>
     </w:lvl>
   </w:abstractNum>
-  <w:abstractNum w:abstractNumId="5" w15:restartNumberingAfterBreak="0">
+  <w:abstractNum w:abstractNumId="6" w15:restartNumberingAfterBreak="0">
+    <w:nsid w:val="1536705B"/>
+    <w:multiLevelType w:val="hybridMultilevel"/>
+    <w:tmpl w:val="677C713E"/>
+    <w:lvl w:ilvl="0" w:tplc="E3B2D206">
+      <w:numFmt w:val="bullet"/>
+      <w:lvlText w:val="-"/>
+      <w:lvlJc w:val="left"/>
+      <w:pPr>
+        <w:ind w:left="720" w:hanging="360"/>
+      </w:pPr>
+      <w:rPr>
+        <w:rFonts w:ascii="Bell MT" w:eastAsiaTheme="minorHAnsi" w:hAnsi="Bell MT" w:cstheme="minorBidi" w:hint="default"/>
+      </w:rPr>
+    </w:lvl>
+    <w:lvl w:ilvl="1" w:tplc="04070003" w:tentative="1">
+      <w:start w:val="1"/>
+      <w:numFmt w:val="bullet"/>
+      <w:lvlText w:val="o"/>
+      <w:lvlJc w:val="left"/>
+      <w:pPr>
+        <w:ind w:left="1440" w:hanging="360"/>
+      </w:pPr>
+      <w:rPr>
+        <w:rFonts w:ascii="Courier New" w:hAnsi="Courier New" w:cs="Courier New" w:hint="default"/>
+      </w:rPr>
+    </w:lvl>
+    <w:lvl w:ilvl="2" w:tplc="04070005" w:tentative="1">
+      <w:start w:val="1"/>
+      <w:numFmt w:val="bullet"/>
+      <w:lvlText w:val=""/>
+      <w:lvlJc w:val="left"/>
+      <w:pPr>
+        <w:ind w:left="2160" w:hanging="360"/>
+      </w:pPr>
+      <w:rPr>
+        <w:rFonts w:ascii="Wingdings" w:hAnsi="Wingdings" w:hint="default"/>
+      </w:rPr>
+    </w:lvl>
+    <w:lvl w:ilvl="3" w:tplc="04070001" w:tentative="1">
+      <w:start w:val="1"/>
+      <w:numFmt w:val="bullet"/>
+      <w:lvlText w:val=""/>
+      <w:lvlJc w:val="left"/>
+      <w:pPr>
+        <w:ind w:left="2880" w:hanging="360"/>
+      </w:pPr>
+      <w:rPr>
+        <w:rFonts w:ascii="Symbol" w:hAnsi="Symbol" w:hint="default"/>
+      </w:rPr>
+    </w:lvl>
+    <w:lvl w:ilvl="4" w:tplc="04070003" w:tentative="1">
+      <w:start w:val="1"/>
+      <w:numFmt w:val="bullet"/>
+      <w:lvlText w:val="o"/>
+      <w:lvlJc w:val="left"/>
+      <w:pPr>
+        <w:ind w:left="3600" w:hanging="360"/>
+      </w:pPr>
+      <w:rPr>
+        <w:rFonts w:ascii="Courier New" w:hAnsi="Courier New" w:cs="Courier New" w:hint="default"/>
+      </w:rPr>
+    </w:lvl>
+    <w:lvl w:ilvl="5" w:tplc="04070005" w:tentative="1">
+      <w:start w:val="1"/>
+      <w:numFmt w:val="bullet"/>
+      <w:lvlText w:val=""/>
+      <w:lvlJc w:val="left"/>
+      <w:pPr>
+        <w:ind w:left="4320" w:hanging="360"/>
+      </w:pPr>
+      <w:rPr>
+        <w:rFonts w:ascii="Wingdings" w:hAnsi="Wingdings" w:hint="default"/>
+      </w:rPr>
+    </w:lvl>
+    <w:lvl w:ilvl="6" w:tplc="04070001" w:tentative="1">
+      <w:start w:val="1"/>
+      <w:numFmt w:val="bullet"/>
+      <w:lvlText w:val=""/>
+      <w:lvlJc w:val="left"/>
+      <w:pPr>
+        <w:ind w:left="5040" w:hanging="360"/>
+      </w:pPr>
+      <w:rPr>
+        <w:rFonts w:ascii="Symbol" w:hAnsi="Symbol" w:hint="default"/>
+      </w:rPr>
+    </w:lvl>
+    <w:lvl w:ilvl="7" w:tplc="04070003" w:tentative="1">
+      <w:start w:val="1"/>
+      <w:numFmt w:val="bullet"/>
+      <w:lvlText w:val="o"/>
+      <w:lvlJc w:val="left"/>
+      <w:pPr>
+        <w:ind w:left="5760" w:hanging="360"/>
+      </w:pPr>
+      <w:rPr>
+        <w:rFonts w:ascii="Courier New" w:hAnsi="Courier New" w:cs="Courier New" w:hint="default"/>
+      </w:rPr>
+    </w:lvl>
+    <w:lvl w:ilvl="8" w:tplc="04070005" w:tentative="1">
+      <w:start w:val="1"/>
+      <w:numFmt w:val="bullet"/>
+      <w:lvlText w:val=""/>
+      <w:lvlJc w:val="left"/>
+      <w:pPr>
+        <w:ind w:left="6480" w:hanging="360"/>
+      </w:pPr>
+      <w:rPr>
+        <w:rFonts w:ascii="Wingdings" w:hAnsi="Wingdings" w:hint="default"/>
+      </w:rPr>
+    </w:lvl>
+  </w:abstractNum>
+  <w:abstractNum w:abstractNumId="7" w15:restartNumberingAfterBreak="0">
     <w:nsid w:val="1B8C057F"/>
     <w:multiLevelType w:val="hybridMultilevel"/>
     <w:tmpl w:val="E100656E"/>
@@ -7439,7 +7776,7 @@
       </w:pPr>
     </w:lvl>
   </w:abstractNum>
-  <w:abstractNum w:abstractNumId="6" w15:restartNumberingAfterBreak="0">
+  <w:abstractNum w:abstractNumId="8" w15:restartNumberingAfterBreak="0">
     <w:nsid w:val="26194F47"/>
     <w:multiLevelType w:val="hybridMultilevel"/>
     <w:tmpl w:val="274ABC7C"/>
@@ -7552,7 +7889,7 @@
       </w:rPr>
     </w:lvl>
   </w:abstractNum>
-  <w:abstractNum w:abstractNumId="7" w15:restartNumberingAfterBreak="0">
+  <w:abstractNum w:abstractNumId="9" w15:restartNumberingAfterBreak="0">
     <w:nsid w:val="3273295A"/>
     <w:multiLevelType w:val="hybridMultilevel"/>
     <w:tmpl w:val="8E6C2E7A"/>
@@ -7641,7 +7978,7 @@
       </w:pPr>
     </w:lvl>
   </w:abstractNum>
-  <w:abstractNum w:abstractNumId="8" w15:restartNumberingAfterBreak="0">
+  <w:abstractNum w:abstractNumId="10" w15:restartNumberingAfterBreak="0">
     <w:nsid w:val="40C16089"/>
     <w:multiLevelType w:val="multilevel"/>
     <w:tmpl w:val="5234F6F6"/>
@@ -7754,7 +8091,7 @@
       </w:rPr>
     </w:lvl>
   </w:abstractNum>
-  <w:abstractNum w:abstractNumId="9" w15:restartNumberingAfterBreak="0">
+  <w:abstractNum w:abstractNumId="11" w15:restartNumberingAfterBreak="0">
     <w:nsid w:val="421A2856"/>
     <w:multiLevelType w:val="hybridMultilevel"/>
     <w:tmpl w:val="F8AC6514"/>
@@ -7843,7 +8180,7 @@
       </w:pPr>
     </w:lvl>
   </w:abstractNum>
-  <w:abstractNum w:abstractNumId="10" w15:restartNumberingAfterBreak="0">
+  <w:abstractNum w:abstractNumId="12" w15:restartNumberingAfterBreak="0">
     <w:nsid w:val="46805755"/>
     <w:multiLevelType w:val="multilevel"/>
     <w:tmpl w:val="44527498"/>
@@ -7956,7 +8293,7 @@
       </w:pPr>
     </w:lvl>
   </w:abstractNum>
-  <w:abstractNum w:abstractNumId="11" w15:restartNumberingAfterBreak="0">
+  <w:abstractNum w:abstractNumId="13" w15:restartNumberingAfterBreak="0">
     <w:nsid w:val="5930470D"/>
     <w:multiLevelType w:val="hybridMultilevel"/>
     <w:tmpl w:val="7862C64E"/>
@@ -8069,7 +8406,7 @@
       </w:rPr>
     </w:lvl>
   </w:abstractNum>
-  <w:abstractNum w:abstractNumId="12" w15:restartNumberingAfterBreak="0">
+  <w:abstractNum w:abstractNumId="14" w15:restartNumberingAfterBreak="0">
     <w:nsid w:val="67FF6F9F"/>
     <w:multiLevelType w:val="multilevel"/>
     <w:tmpl w:val="98546240"/>
@@ -8191,43 +8528,49 @@
     </w:lvl>
   </w:abstractNum>
   <w:num w:numId="1">
+    <w:abstractNumId w:val="14"/>
+  </w:num>
+  <w:num w:numId="2">
+    <w:abstractNumId w:val="10"/>
+  </w:num>
+  <w:num w:numId="3">
+    <w:abstractNumId w:val="5"/>
+  </w:num>
+  <w:num w:numId="4">
+    <w:abstractNumId w:val="8"/>
+  </w:num>
+  <w:num w:numId="5">
+    <w:abstractNumId w:val="3"/>
+  </w:num>
+  <w:num w:numId="6">
+    <w:abstractNumId w:val="13"/>
+  </w:num>
+  <w:num w:numId="7">
     <w:abstractNumId w:val="12"/>
   </w:num>
-  <w:num w:numId="2">
-    <w:abstractNumId w:val="8"/>
-  </w:num>
-  <w:num w:numId="3">
+  <w:num w:numId="8">
     <w:abstractNumId w:val="4"/>
   </w:num>
-  <w:num w:numId="4">
-    <w:abstractNumId w:val="6"/>
+  <w:num w:numId="9">
+    <w:abstractNumId w:val="7"/>
   </w:num>
-  <w:num w:numId="5">
+  <w:num w:numId="10">
+    <w:abstractNumId w:val="1"/>
+  </w:num>
+  <w:num w:numId="11">
+    <w:abstractNumId w:val="9"/>
+  </w:num>
+  <w:num w:numId="12">
+    <w:abstractNumId w:val="11"/>
+  </w:num>
+  <w:num w:numId="13">
     <w:abstractNumId w:val="2"/>
   </w:num>
-  <w:num w:numId="6">
-    <w:abstractNumId w:val="11"/>
-  </w:num>
-  <w:num w:numId="7">
-    <w:abstractNumId w:val="10"/>
-  </w:num>
-  <w:num w:numId="8">
-    <w:abstractNumId w:val="3"/>
-  </w:num>
-  <w:num w:numId="9">
-    <w:abstractNumId w:val="5"/>
-  </w:num>
-  <w:num w:numId="10">
+  <w:num w:numId="14">
     <w:abstractNumId w:val="0"/>
   </w:num>
-  <w:num w:numId="11">
-    <w:abstractNumId w:val="7"/>
-  </w:num>
-  <w:num w:numId="12">
-    <w:abstractNumId w:val="9"/>
-  </w:num>
-  <w:num w:numId="13">
-    <w:abstractNumId w:val="1"/>
+  <w:num w:numId="15">
+    <w:abstractNumId w:val="6"/>
   </w:num>
 </w:numbering>
 </file>
@@ -8630,7 +8973,7 @@
   <w:style w:type="paragraph" w:default="1" w:styleId="Standard">
     <w:name w:val="Normal"/>
     <w:qFormat/>
-    <w:rsid w:val="00EA1E7F"/>
+    <w:rsid w:val="00F423D3"/>
     <w:rPr>
       <w:rFonts w:ascii="Bell MT" w:hAnsi="Bell MT"/>
     </w:rPr>
@@ -8664,11 +9007,11 @@
     <w:uiPriority w:val="9"/>
     <w:unhideWhenUsed/>
     <w:qFormat/>
-    <w:rsid w:val="001F3387"/>
+    <w:rsid w:val="00FB44DE"/>
     <w:pPr>
       <w:keepNext/>
       <w:keepLines/>
-      <w:spacing w:before="40" w:after="0"/>
+      <w:spacing w:before="160" w:after="120"/>
       <w:outlineLvl w:val="1"/>
     </w:pPr>
     <w:rPr>
@@ -8686,11 +9029,11 @@
     <w:uiPriority w:val="9"/>
     <w:unhideWhenUsed/>
     <w:qFormat/>
-    <w:rsid w:val="001F3387"/>
+    <w:rsid w:val="00FB44DE"/>
     <w:pPr>
       <w:keepNext/>
       <w:keepLines/>
-      <w:spacing w:before="40" w:after="0"/>
+      <w:spacing w:before="160" w:after="120"/>
       <w:outlineLvl w:val="2"/>
     </w:pPr>
     <w:rPr>
@@ -8780,7 +9123,7 @@
     <w:basedOn w:val="Absatz-Standardschriftart"/>
     <w:link w:val="berschrift2"/>
     <w:uiPriority w:val="9"/>
-    <w:rsid w:val="001F3387"/>
+    <w:rsid w:val="00FB44DE"/>
     <w:rPr>
       <w:rFonts w:asciiTheme="majorHAnsi" w:eastAsiaTheme="majorEastAsia" w:hAnsiTheme="majorHAnsi" w:cstheme="majorBidi"/>
       <w:color w:val="365F91" w:themeColor="accent1" w:themeShade="BF"/>
@@ -8793,7 +9136,7 @@
     <w:basedOn w:val="Absatz-Standardschriftart"/>
     <w:link w:val="berschrift3"/>
     <w:uiPriority w:val="9"/>
-    <w:rsid w:val="001F3387"/>
+    <w:rsid w:val="00FB44DE"/>
     <w:rPr>
       <w:rFonts w:asciiTheme="majorHAnsi" w:eastAsiaTheme="majorEastAsia" w:hAnsiTheme="majorHAnsi" w:cstheme="majorBidi"/>
       <w:color w:val="243F60" w:themeColor="accent1" w:themeShade="7F"/>
@@ -9024,6 +9367,14 @@
         <w:insideV w:val="single" w:sz="4" w:space="0" w:color="auto"/>
       </w:tblBorders>
     </w:tblPr>
+  </w:style>
+  <w:style w:type="paragraph" w:styleId="Literaturverzeichnis">
+    <w:name w:val="Bibliography"/>
+    <w:basedOn w:val="Standard"/>
+    <w:next w:val="Standard"/>
+    <w:uiPriority w:val="37"/>
+    <w:unhideWhenUsed/>
+    <w:rsid w:val="000B4C47"/>
   </w:style>
 </w:styles>
 </file>

</xml_diff>

<commit_message>
Added screenshots of customer app in documentation
</commit_message>
<xml_diff>
--- a/Projekt_Dokumentation.docx
+++ b/Projekt_Dokumentation.docx
@@ -846,13 +846,25 @@
                                   </w:sdtPr>
                                   <w:sdtEndPr/>
                                   <w:sdtContent>
+                                    <w:proofErr w:type="spellStart"/>
+                                    <w:proofErr w:type="gramStart"/>
                                     <w:r>
                                       <w:rPr>
                                         <w:color w:val="4F81BD" w:themeColor="accent1"/>
                                         <w:sz w:val="36"/>
                                         <w:szCs w:val="36"/>
                                       </w:rPr>
-                                      <w:t>It.schule Stuttgart</w:t>
+                                      <w:t>It.schule</w:t>
+                                    </w:r>
+                                    <w:proofErr w:type="spellEnd"/>
+                                    <w:proofErr w:type="gramEnd"/>
+                                    <w:r>
+                                      <w:rPr>
+                                        <w:color w:val="4F81BD" w:themeColor="accent1"/>
+                                        <w:sz w:val="36"/>
+                                        <w:szCs w:val="36"/>
+                                      </w:rPr>
+                                      <w:t xml:space="preserve"> Stuttgart</w:t>
                                     </w:r>
                                   </w:sdtContent>
                                 </w:sdt>
@@ -943,13 +955,25 @@
                             </w:sdtPr>
                             <w:sdtEndPr/>
                             <w:sdtContent>
+                              <w:proofErr w:type="spellStart"/>
+                              <w:proofErr w:type="gramStart"/>
                               <w:r>
                                 <w:rPr>
                                   <w:color w:val="4F81BD" w:themeColor="accent1"/>
                                   <w:sz w:val="36"/>
                                   <w:szCs w:val="36"/>
                                 </w:rPr>
-                                <w:t>It.schule Stuttgart</w:t>
+                                <w:t>It.schule</w:t>
+                              </w:r>
+                              <w:proofErr w:type="spellEnd"/>
+                              <w:proofErr w:type="gramEnd"/>
+                              <w:r>
+                                <w:rPr>
+                                  <w:color w:val="4F81BD" w:themeColor="accent1"/>
+                                  <w:sz w:val="36"/>
+                                  <w:szCs w:val="36"/>
+                                </w:rPr>
+                                <w:t xml:space="preserve"> Stuttgart</w:t>
                               </w:r>
                             </w:sdtContent>
                           </w:sdt>
@@ -3574,7 +3598,15 @@
     </w:p>
     <w:p>
       <w:r>
-        <w:t xml:space="preserve">Sie sollen für den Messeauftritt ein WLAN planen, da Sie nicht auf das dort verfügbare öffentliche WLAN zugreifen wollen. Zu diesem Zweck erhalten Sie vom Messeveranstalter einen LAN-Zugang mit einem eigenen Subnetz. Das WLAN soll nicht öffentlich sein und eine /26 Subnetmaske haben.  </w:t>
+        <w:t xml:space="preserve">Sie sollen für den Messeauftritt ein WLAN planen, da Sie nicht auf das dort verfügbare öffentliche WLAN zugreifen wollen. Zu diesem Zweck erhalten Sie vom Messeveranstalter einen LAN-Zugang mit einem eigenen Subnetz. Das WLAN soll nicht öffentlich sein und eine /26 </w:t>
+      </w:r>
+      <w:proofErr w:type="spellStart"/>
+      <w:r>
+        <w:t>Subnetmaske</w:t>
+      </w:r>
+      <w:proofErr w:type="spellEnd"/>
+      <w:r>
+        <w:t xml:space="preserve"> haben.  </w:t>
       </w:r>
     </w:p>
     <w:p>
@@ -4919,8 +4951,13 @@
         </w:numPr>
       </w:pPr>
       <w:r>
-        <w:t>SSID: AP_Mitarbeiter</w:t>
-      </w:r>
+        <w:t xml:space="preserve">SSID: </w:t>
+      </w:r>
+      <w:proofErr w:type="spellStart"/>
+      <w:r>
+        <w:t>AP_Mitarbeiter</w:t>
+      </w:r>
+      <w:proofErr w:type="spellEnd"/>
     </w:p>
     <w:p>
       <w:pPr>
@@ -4958,8 +4995,13 @@
         </w:numPr>
       </w:pPr>
       <w:r>
-        <w:t>SSID: AP_Messe_Besucher</w:t>
-      </w:r>
+        <w:t xml:space="preserve">SSID: </w:t>
+      </w:r>
+      <w:proofErr w:type="spellStart"/>
+      <w:r>
+        <w:t>AP_Messe_Besucher</w:t>
+      </w:r>
+      <w:proofErr w:type="spellEnd"/>
     </w:p>
     <w:p>
       <w:pPr>
@@ -5620,7 +5662,15 @@
         <w:t xml:space="preserve">aus. Danach erfolgt die Datenspeicherung in der JSON. </w:t>
       </w:r>
       <w:r>
-        <w:t xml:space="preserve">Sind alle Datenfelder ausgefüllt kann der Kunde diese durch den „Submit“-Button bestätigen und die Kundenkarte wird gedruckt. </w:t>
+        <w:t>Sind alle Datenfelder ausgefüllt kann der Kunde diese durch den „</w:t>
+      </w:r>
+      <w:proofErr w:type="spellStart"/>
+      <w:r>
+        <w:t>Submit</w:t>
+      </w:r>
+      <w:proofErr w:type="spellEnd"/>
+      <w:r>
+        <w:t xml:space="preserve">“-Button bestätigen und die Kundenkarte wird gedruckt. </w:t>
       </w:r>
       <w:r>
         <w:br/>
@@ -5846,7 +5896,15 @@
         </w:numPr>
       </w:pPr>
       <w:r>
-        <w:t>Firmenkunde bestätigt seine eingegebenen Daten durch einen Klick auf den „Submit“-Button.</w:t>
+        <w:t>Firmenkunde bestätigt seine eingegebenen Daten durch einen Klick auf den „</w:t>
+      </w:r>
+      <w:proofErr w:type="spellStart"/>
+      <w:r>
+        <w:t>Submit</w:t>
+      </w:r>
+      <w:proofErr w:type="spellEnd"/>
+      <w:r>
+        <w:t>“-Button.</w:t>
       </w:r>
     </w:p>
     <w:p>
@@ -5940,7 +5998,15 @@
         </w:numPr>
       </w:pPr>
       <w:r>
-        <w:t>Kunde bestätigt seine eingegebenen Daten durch einen Klick auf den „Submit“-Button.</w:t>
+        <w:t>Kunde bestätigt seine eingegebenen Daten durch einen Klick auf den „</w:t>
+      </w:r>
+      <w:proofErr w:type="spellStart"/>
+      <w:r>
+        <w:t>Submit</w:t>
+      </w:r>
+      <w:proofErr w:type="spellEnd"/>
+      <w:r>
+        <w:t>“-Button.</w:t>
       </w:r>
     </w:p>
     <w:p>
@@ -6093,7 +6159,13 @@
         </w:numPr>
       </w:pPr>
       <w:r>
-        <w:t>Administrator oeffnet JSON mit den Produkten.</w:t>
+        <w:t xml:space="preserve">Administrator </w:t>
+      </w:r>
+      <w:r>
+        <w:t>öffnet</w:t>
+      </w:r>
+      <w:r>
+        <w:t xml:space="preserve"> JSON mit den Produkten.</w:t>
       </w:r>
     </w:p>
     <w:p>
@@ -6105,7 +6177,19 @@
         </w:numPr>
       </w:pPr>
       <w:r>
-        <w:t>Administrator traegt neue Produkte ein, loescht alte oder aktualisiert bestehende.</w:t>
+        <w:t xml:space="preserve">Administrator </w:t>
+      </w:r>
+      <w:r>
+        <w:t>trägt</w:t>
+      </w:r>
+      <w:r>
+        <w:t xml:space="preserve"> neue Produkte ein, </w:t>
+      </w:r>
+      <w:r>
+        <w:t>löscht</w:t>
+      </w:r>
+      <w:r>
+        <w:t xml:space="preserve"> alte oder aktualisiert bestehende.</w:t>
       </w:r>
     </w:p>
     <w:p>
@@ -6178,7 +6262,23 @@
     </w:p>
     <w:p>
       <w:r>
-        <w:t>WPF steht für Windows Presentation Foundation und ist ein Teil von Microsoft .NET, der es Entwicklern ermöglicht, Benutzeroberflächen für Windows-Anwendungen zu erstellen. WPF verwendet XML-basierte XAML-Markup-Sprache zum Definieren von Benutzeroberflächen, die auf der .NET Framework-Laufzeit ausgeführt werden.</w:t>
+        <w:t xml:space="preserve">WPF steht für Windows </w:t>
+      </w:r>
+      <w:proofErr w:type="spellStart"/>
+      <w:r>
+        <w:t>Presentation</w:t>
+      </w:r>
+      <w:proofErr w:type="spellEnd"/>
+      <w:r>
+        <w:t xml:space="preserve"> </w:t>
+      </w:r>
+      <w:proofErr w:type="spellStart"/>
+      <w:r>
+        <w:t>Foundation</w:t>
+      </w:r>
+      <w:proofErr w:type="spellEnd"/>
+      <w:r>
+        <w:t xml:space="preserve"> und ist ein Teil von Microsoft .NET, der es Entwicklern ermöglicht, Benutzeroberflächen für Windows-Anwendungen zu erstellen. WPF verwendet XML-basierte XAML-Markup-Sprache zum Definieren von Benutzeroberflächen, die auf der .NET Framework-Laufzeit ausgeführt werden.</w:t>
       </w:r>
     </w:p>
     <w:p>
@@ -6190,18 +6290,47 @@
         </w:numPr>
       </w:pPr>
       <w:r>
-        <w:t>Newtonsoft Json</w:t>
-      </w:r>
-    </w:p>
-    <w:p>
-      <w:r>
-        <w:t xml:space="preserve">Newtonsoft Json ist eine Bibliothek, die es ermöglicht, JSON-Daten zu serialisieren und deserialisieren. </w:t>
+        <w:t xml:space="preserve">Newtonsoft </w:t>
+      </w:r>
+      <w:proofErr w:type="spellStart"/>
+      <w:r>
+        <w:t>Json</w:t>
+      </w:r>
+      <w:proofErr w:type="spellEnd"/>
+    </w:p>
+    <w:p>
+      <w:r>
+        <w:t xml:space="preserve">Newtonsoft </w:t>
+      </w:r>
+      <w:proofErr w:type="spellStart"/>
+      <w:r>
+        <w:t>Json</w:t>
+      </w:r>
+      <w:proofErr w:type="spellEnd"/>
+      <w:r>
+        <w:t xml:space="preserve"> ist eine Bibliothek, die es ermöglicht, JSON-Daten zu serialisieren und </w:t>
+      </w:r>
+      <w:proofErr w:type="spellStart"/>
+      <w:r>
+        <w:t>deserialisieren</w:t>
+      </w:r>
+      <w:proofErr w:type="spellEnd"/>
+      <w:r>
+        <w:t xml:space="preserve">. </w:t>
       </w:r>
       <w:r>
         <w:t>Man kann</w:t>
       </w:r>
       <w:r>
-        <w:t xml:space="preserve"> auch benutzerdefinierte Serialisierungsregeln definieren und die JSON-Serialisierung und -Deserialisierung anpassen, um </w:t>
+        <w:t xml:space="preserve"> auch benutzerdefinierte </w:t>
+      </w:r>
+      <w:proofErr w:type="spellStart"/>
+      <w:r>
+        <w:t>Serialisierungsregeln</w:t>
+      </w:r>
+      <w:proofErr w:type="spellEnd"/>
+      <w:r>
+        <w:t xml:space="preserve"> definieren und die JSON-Serialisierung und -Deserialisierung anpassen, um </w:t>
       </w:r>
       <w:r>
         <w:t>den</w:t>
@@ -6312,13 +6441,60 @@
       <w:bookmarkStart w:id="23" w:name="_Toc124250602"/>
       <w:r>
         <w:lastRenderedPageBreak/>
-        <w:t>Technische Beschreibung der WebCam-Anbindung</w:t>
+        <w:t xml:space="preserve">Technische Beschreibung der </w:t>
+      </w:r>
+      <w:proofErr w:type="spellStart"/>
+      <w:r>
+        <w:t>WebCam</w:t>
+      </w:r>
+      <w:proofErr w:type="spellEnd"/>
+      <w:r>
+        <w:t>-Anbindung</w:t>
       </w:r>
       <w:bookmarkEnd w:id="23"/>
     </w:p>
     <w:p>
       <w:r>
-        <w:t>Einbindung von windows.media.capture (Microsoft/C#) und einer Speicher Bibliothek (windows.storage)</w:t>
+        <w:rPr>
+          <w:highlight w:val="yellow"/>
+        </w:rPr>
+        <w:t xml:space="preserve">Einbindung von </w:t>
+      </w:r>
+      <w:proofErr w:type="spellStart"/>
+      <w:proofErr w:type="gramStart"/>
+      <w:r>
+        <w:rPr>
+          <w:highlight w:val="yellow"/>
+        </w:rPr>
+        <w:t>windows.media</w:t>
+      </w:r>
+      <w:proofErr w:type="gramEnd"/>
+      <w:r>
+        <w:rPr>
+          <w:highlight w:val="yellow"/>
+        </w:rPr>
+        <w:t>.capture</w:t>
+      </w:r>
+      <w:proofErr w:type="spellEnd"/>
+      <w:r>
+        <w:rPr>
+          <w:highlight w:val="yellow"/>
+        </w:rPr>
+        <w:t xml:space="preserve"> (Microsoft/C#) und einer Speicher Bibliothek (</w:t>
+      </w:r>
+      <w:proofErr w:type="spellStart"/>
+      <w:r>
+        <w:rPr>
+          <w:highlight w:val="yellow"/>
+        </w:rPr>
+        <w:t>windows.storage</w:t>
+      </w:r>
+      <w:proofErr w:type="spellEnd"/>
+      <w:r>
+        <w:rPr>
+          <w:highlight w:val="yellow"/>
+        </w:rPr>
+        <w:t>)</w:t>
       </w:r>
     </w:p>
     <w:p>
@@ -6336,21 +6512,6 @@
       <w:bookmarkEnd w:id="24"/>
     </w:p>
     <w:p>
-      <w:r>
-        <w:rPr>
-          <w:highlight w:val="yellow"/>
-        </w:rPr>
-        <w:t>FLOWCHART ALS TEXT FUER KUNDEN</w:t>
-      </w:r>
-      <w:r>
-        <w:rPr>
-          <w:highlight w:val="yellow"/>
-        </w:rPr>
-        <w:br/>
-        <w:t>SOBALD PROJEKT FERTIG IST</w:t>
-      </w:r>
-    </w:p>
-    <w:p>
       <w:pPr>
         <w:pStyle w:val="Listenabsatz"/>
         <w:numPr>
@@ -6377,10 +6538,10 @@
           <w:noProof/>
         </w:rPr>
         <w:drawing>
-          <wp:inline distT="0" distB="0" distL="0" distR="0" wp14:anchorId="7525C91B" wp14:editId="393ED9BB">
-            <wp:extent cx="3759200" cy="2120255"/>
-            <wp:effectExtent l="0" t="0" r="0" b="0"/>
-            <wp:docPr id="7" name="Grafik 7"/>
+          <wp:inline distT="0" distB="0" distL="0" distR="0" wp14:anchorId="1AED0A4A" wp14:editId="55CA596B">
+            <wp:extent cx="5760720" cy="2375535"/>
+            <wp:effectExtent l="76200" t="76200" r="125730" b="139065"/>
+            <wp:docPr id="15" name="Grafik 15"/>
             <wp:cNvGraphicFramePr>
               <a:graphicFrameLocks xmlns:a="http://schemas.openxmlformats.org/drawingml/2006/main" noChangeAspect="1"/>
             </wp:cNvGraphicFramePr>
@@ -6388,7 +6549,7 @@
               <a:graphicData uri="http://schemas.openxmlformats.org/drawingml/2006/picture">
                 <pic:pic xmlns:pic="http://schemas.openxmlformats.org/drawingml/2006/picture">
                   <pic:nvPicPr>
-                    <pic:cNvPr id="0" name="Picture 1"/>
+                    <pic:cNvPr id="0" name="Picture 17"/>
                     <pic:cNvPicPr>
                       <a:picLocks noChangeAspect="1" noChangeArrowheads="1"/>
                     </pic:cNvPicPr>
@@ -6409,15 +6570,25 @@
                   <pic:spPr bwMode="auto">
                     <a:xfrm>
                       <a:off x="0" y="0"/>
-                      <a:ext cx="3775917" cy="2129684"/>
+                      <a:ext cx="5760720" cy="2375535"/>
                     </a:xfrm>
                     <a:prstGeom prst="rect">
                       <a:avLst/>
                     </a:prstGeom>
-                    <a:noFill/>
-                    <a:ln>
-                      <a:noFill/>
+                    <a:ln w="38100" cap="sq">
+                      <a:solidFill>
+                        <a:srgbClr val="000000"/>
+                      </a:solidFill>
+                      <a:prstDash val="solid"/>
+                      <a:miter lim="800000"/>
                     </a:ln>
+                    <a:effectLst>
+                      <a:outerShdw blurRad="50800" dist="38100" dir="2700000" algn="tl" rotWithShape="0">
+                        <a:srgbClr val="000000">
+                          <a:alpha val="43000"/>
+                        </a:srgbClr>
+                      </a:outerShdw>
+                    </a:effectLst>
                   </pic:spPr>
                 </pic:pic>
               </a:graphicData>
@@ -6461,12 +6632,11 @@
       <w:r>
         <w:t>muss auf „</w:t>
       </w:r>
-      <w:r>
-        <w:rPr>
-          <w:highlight w:val="yellow"/>
-        </w:rPr>
-        <w:t>Abschicken</w:t>
-      </w:r>
+      <w:proofErr w:type="spellStart"/>
+      <w:r>
+        <w:t>Submit</w:t>
+      </w:r>
+      <w:proofErr w:type="spellEnd"/>
       <w:r>
         <w:t xml:space="preserve">“ </w:t>
       </w:r>
@@ -6486,10 +6656,10 @@
           <w:noProof/>
         </w:rPr>
         <w:drawing>
-          <wp:inline distT="0" distB="0" distL="0" distR="0" wp14:anchorId="06A3AC96" wp14:editId="396AA3F3">
-            <wp:extent cx="4210050" cy="2374543"/>
-            <wp:effectExtent l="0" t="0" r="0" b="6985"/>
-            <wp:docPr id="9" name="Grafik 9"/>
+          <wp:inline distT="0" distB="0" distL="0" distR="0" wp14:anchorId="52D480C7" wp14:editId="5661F124">
+            <wp:extent cx="5760720" cy="2371090"/>
+            <wp:effectExtent l="76200" t="76200" r="125730" b="124460"/>
+            <wp:docPr id="3" name="Grafik 3"/>
             <wp:cNvGraphicFramePr>
               <a:graphicFrameLocks xmlns:a="http://schemas.openxmlformats.org/drawingml/2006/main" noChangeAspect="1"/>
             </wp:cNvGraphicFramePr>
@@ -6497,7 +6667,7 @@
               <a:graphicData uri="http://schemas.openxmlformats.org/drawingml/2006/picture">
                 <pic:pic xmlns:pic="http://schemas.openxmlformats.org/drawingml/2006/picture">
                   <pic:nvPicPr>
-                    <pic:cNvPr id="0" name="Picture 2"/>
+                    <pic:cNvPr id="0" name="Picture 1"/>
                     <pic:cNvPicPr>
                       <a:picLocks noChangeAspect="1" noChangeArrowheads="1"/>
                     </pic:cNvPicPr>
@@ -6518,15 +6688,25 @@
                   <pic:spPr bwMode="auto">
                     <a:xfrm>
                       <a:off x="0" y="0"/>
-                      <a:ext cx="4219480" cy="2379862"/>
+                      <a:ext cx="5760720" cy="2371090"/>
                     </a:xfrm>
                     <a:prstGeom prst="rect">
                       <a:avLst/>
                     </a:prstGeom>
-                    <a:noFill/>
-                    <a:ln>
-                      <a:noFill/>
+                    <a:ln w="38100" cap="sq">
+                      <a:solidFill>
+                        <a:srgbClr val="000000"/>
+                      </a:solidFill>
+                      <a:prstDash val="solid"/>
+                      <a:miter lim="800000"/>
                     </a:ln>
+                    <a:effectLst>
+                      <a:outerShdw blurRad="50800" dist="38100" dir="2700000" algn="tl" rotWithShape="0">
+                        <a:srgbClr val="000000">
+                          <a:alpha val="43000"/>
+                        </a:srgbClr>
+                      </a:outerShdw>
+                    </a:effectLst>
                   </pic:spPr>
                 </pic:pic>
               </a:graphicData>
@@ -6537,17 +6717,6 @@
     </w:p>
     <w:p>
       <w:pPr>
-        <w:jc w:val="center"/>
-      </w:pPr>
-      <w:r>
-        <w:rPr>
-          <w:highlight w:val="cyan"/>
-        </w:rPr>
-        <w:t>SCREENSHOT AKTUALISIEREN</w:t>
-      </w:r>
-    </w:p>
-    <w:p>
-      <w:pPr>
         <w:pStyle w:val="Listenabsatz"/>
         <w:numPr>
           <w:ilvl w:val="0"/>
@@ -6557,52 +6726,133 @@
       <w:r>
         <w:t>Sobald auf den „</w:t>
       </w:r>
+      <w:proofErr w:type="spellStart"/>
+      <w:r>
+        <w:t>Submit</w:t>
+      </w:r>
+      <w:proofErr w:type="spellEnd"/>
+      <w:r>
+        <w:t xml:space="preserve">“-Button </w:t>
+      </w:r>
+      <w:r>
+        <w:t>gedrückt</w:t>
+      </w:r>
+      <w:r>
+        <w:t xml:space="preserve"> wird, wird man zum Dankesfenster weitergeleitet und der Registrierungsprozess ist </w:t>
+      </w:r>
+      <w:r>
+        <w:t>für</w:t>
+      </w:r>
+      <w:r>
+        <w:t xml:space="preserve"> den Kunden abgeschlossen. </w:t>
+      </w:r>
+      <w:r>
+        <w:t>Die Kundenkarte wird gedruckt und k</w:t>
+      </w:r>
+      <w:r>
+        <w:t>urz darauf erscheint das „</w:t>
+      </w:r>
+      <w:r>
+        <w:t>Danke</w:t>
+      </w:r>
+      <w:r>
+        <w:t>“-Fenster</w:t>
+      </w:r>
+      <w:r>
+        <w:t>.</w:t>
+      </w:r>
+    </w:p>
+    <w:p>
+      <w:pPr>
+        <w:jc w:val="center"/>
+      </w:pPr>
       <w:r>
         <w:rPr>
-          <w:highlight w:val="yellow"/>
+          <w:noProof/>
         </w:rPr>
-        <w:t>Absenden</w:t>
-      </w:r>
-      <w:r>
-        <w:t xml:space="preserve">“-Button </w:t>
-      </w:r>
-      <w:r>
-        <w:t>gedrückt</w:t>
-      </w:r>
-      <w:r>
-        <w:t xml:space="preserve"> wird, wird man zum Dankesfenster weitergeleitet und der Registrierungsprozess ist </w:t>
-      </w:r>
-      <w:r>
-        <w:t>für</w:t>
-      </w:r>
-      <w:r>
-        <w:t xml:space="preserve"> den Kunden abgeschlossen. </w:t>
-      </w:r>
-      <w:r>
-        <w:t>Die Kundenkarte wird gedruckt und k</w:t>
-      </w:r>
-      <w:r>
-        <w:t>urz darauf erscheint wieder das „</w:t>
-      </w:r>
-      <w:r>
-        <w:rPr>
-          <w:highlight w:val="yellow"/>
-        </w:rPr>
-        <w:t>Wilkommens</w:t>
-      </w:r>
-      <w:r>
-        <w:t>“-Fenster</w:t>
-      </w:r>
-    </w:p>
-    <w:p>
-      <w:pPr>
-        <w:jc w:val="center"/>
-      </w:pPr>
-      <w:r>
-        <w:rPr>
-          <w:highlight w:val="cyan"/>
-        </w:rPr>
-        <w:t>SCREENSHOT EINFUEGEN</w:t>
+        <w:lastRenderedPageBreak/>
+        <w:drawing>
+          <wp:inline distT="0" distB="0" distL="0" distR="0" wp14:anchorId="1845AECC" wp14:editId="45559A2A">
+            <wp:extent cx="5760720" cy="2381250"/>
+            <wp:effectExtent l="76200" t="76200" r="125730" b="133350"/>
+            <wp:docPr id="14" name="Grafik 14"/>
+            <wp:cNvGraphicFramePr>
+              <a:graphicFrameLocks xmlns:a="http://schemas.openxmlformats.org/drawingml/2006/main" noChangeAspect="1"/>
+            </wp:cNvGraphicFramePr>
+            <a:graphic xmlns:a="http://schemas.openxmlformats.org/drawingml/2006/main">
+              <a:graphicData uri="http://schemas.openxmlformats.org/drawingml/2006/picture">
+                <pic:pic xmlns:pic="http://schemas.openxmlformats.org/drawingml/2006/picture">
+                  <pic:nvPicPr>
+                    <pic:cNvPr id="0" name="Picture 15"/>
+                    <pic:cNvPicPr>
+                      <a:picLocks noChangeAspect="1" noChangeArrowheads="1"/>
+                    </pic:cNvPicPr>
+                  </pic:nvPicPr>
+                  <pic:blipFill>
+                    <a:blip r:embed="rId17" cstate="print">
+                      <a:extLst>
+                        <a:ext uri="{28A0092B-C50C-407E-A947-70E740481C1C}">
+                          <a14:useLocalDpi xmlns:a14="http://schemas.microsoft.com/office/drawing/2010/main" val="0"/>
+                        </a:ext>
+                      </a:extLst>
+                    </a:blip>
+                    <a:srcRect/>
+                    <a:stretch>
+                      <a:fillRect/>
+                    </a:stretch>
+                  </pic:blipFill>
+                  <pic:spPr bwMode="auto">
+                    <a:xfrm>
+                      <a:off x="0" y="0"/>
+                      <a:ext cx="5760720" cy="2381250"/>
+                    </a:xfrm>
+                    <a:prstGeom prst="rect">
+                      <a:avLst/>
+                    </a:prstGeom>
+                    <a:ln w="38100" cap="sq">
+                      <a:solidFill>
+                        <a:srgbClr val="000000"/>
+                      </a:solidFill>
+                      <a:prstDash val="solid"/>
+                      <a:miter lim="800000"/>
+                    </a:ln>
+                    <a:effectLst>
+                      <a:outerShdw blurRad="50800" dist="38100" dir="2700000" algn="tl" rotWithShape="0">
+                        <a:srgbClr val="000000">
+                          <a:alpha val="43000"/>
+                        </a:srgbClr>
+                      </a:outerShdw>
+                    </a:effectLst>
+                  </pic:spPr>
+                </pic:pic>
+              </a:graphicData>
+            </a:graphic>
+          </wp:inline>
+        </w:drawing>
+      </w:r>
+    </w:p>
+    <w:p>
+      <w:pPr>
+        <w:pStyle w:val="Listenabsatz"/>
+        <w:numPr>
+          <w:ilvl w:val="0"/>
+          <w:numId w:val="16"/>
+        </w:numPr>
+      </w:pPr>
+      <w:r>
+        <w:t xml:space="preserve">Danach </w:t>
+      </w:r>
+      <w:r>
+        <w:t>drückt</w:t>
+      </w:r>
+      <w:r>
+        <w:t xml:space="preserve"> man auf „OK“ und der </w:t>
+      </w:r>
+      <w:r>
+        <w:t>nächste</w:t>
+      </w:r>
+      <w:r>
+        <w:t xml:space="preserve"> Kunde kann sich registrieren.</w:t>
       </w:r>
     </w:p>
     <w:p>
@@ -6615,7 +6865,6 @@
       </w:pPr>
       <w:bookmarkStart w:id="25" w:name="_Toc124250604"/>
       <w:r>
-        <w:lastRenderedPageBreak/>
         <w:t>Anleitung Datenabruf und Übermittelung</w:t>
       </w:r>
       <w:bookmarkEnd w:id="25"/>
@@ -6629,7 +6878,15 @@
         </w:numPr>
       </w:pPr>
       <w:r>
-        <w:t>Um die Daten hochzuladen drueckt der Administrator auf „Save JSON“ und die Daten werden in der Datenbank gespeichert.</w:t>
+        <w:t xml:space="preserve">Um die Daten hochzuladen </w:t>
+      </w:r>
+      <w:proofErr w:type="spellStart"/>
+      <w:r>
+        <w:t>drueckt</w:t>
+      </w:r>
+      <w:proofErr w:type="spellEnd"/>
+      <w:r>
+        <w:t xml:space="preserve"> der Administrator auf „Save JSON“ und die Daten werden in der Datenbank gespeichert.</w:t>
       </w:r>
     </w:p>
     <w:p>
@@ -6655,7 +6912,15 @@
         </w:numPr>
       </w:pPr>
       <w:r>
-        <w:t>Um die Daten anzeigen zu lassen, drueckt der Administrator auf irgendeinen Kunden aus der Liste. Rechts in der Anzeige werden dann die Interessen des Kunden aufgelistet.</w:t>
+        <w:t xml:space="preserve">Um die Daten anzeigen zu lassen, </w:t>
+      </w:r>
+      <w:proofErr w:type="spellStart"/>
+      <w:r>
+        <w:t>drueckt</w:t>
+      </w:r>
+      <w:proofErr w:type="spellEnd"/>
+      <w:r>
+        <w:t xml:space="preserve"> der Administrator auf irgendeinen Kunden aus der Liste. Rechts in der Anzeige werden dann die Interessen des Kunden aufgelistet.</w:t>
       </w:r>
     </w:p>
     <w:p>
@@ -6914,7 +7179,15 @@
           </w:tcPr>
           <w:p>
             <w:r>
-              <w:t>Kunde laesst Daten aus…</w:t>
+              <w:t xml:space="preserve">Kunde </w:t>
+            </w:r>
+            <w:proofErr w:type="spellStart"/>
+            <w:r>
+              <w:t>laesst</w:t>
+            </w:r>
+            <w:proofErr w:type="spellEnd"/>
+            <w:r>
+              <w:t xml:space="preserve"> Daten aus…</w:t>
             </w:r>
           </w:p>
         </w:tc>
@@ -6951,7 +7224,15 @@
           </w:tcPr>
           <w:p>
             <w:r>
-              <w:t>Kunde registriert sich und moechte ein Bild aufnehmen. Kundenkarte soll am Ende gedruckt werden.</w:t>
+              <w:t xml:space="preserve">Kunde registriert sich und </w:t>
+            </w:r>
+            <w:proofErr w:type="spellStart"/>
+            <w:r>
+              <w:t>moechte</w:t>
+            </w:r>
+            <w:proofErr w:type="spellEnd"/>
+            <w:r>
+              <w:t xml:space="preserve"> ein Bild aufnehmen. Kundenkarte soll am Ende gedruckt werden.</w:t>
             </w:r>
           </w:p>
         </w:tc>
@@ -6961,7 +7242,15 @@
           </w:tcPr>
           <w:p>
             <w:r>
-              <w:t xml:space="preserve">Daten werden in der Datenbank gespeichert. Bild wird erfolgreich aufgenommen. Bestaetigt wird dem Kunden </w:t>
+              <w:t xml:space="preserve">Daten werden in der Datenbank gespeichert. Bild wird erfolgreich aufgenommen. </w:t>
+            </w:r>
+            <w:proofErr w:type="spellStart"/>
+            <w:r>
+              <w:t>Bestaetigt</w:t>
+            </w:r>
+            <w:proofErr w:type="spellEnd"/>
+            <w:r>
+              <w:t xml:space="preserve"> wird dem Kunden </w:t>
             </w:r>
             <w:r>
               <w:t>angezeigt und Karte wird gedruckt</w:t>
@@ -6995,7 +7284,15 @@
           </w:tcPr>
           <w:p>
             <w:r>
-              <w:t>Administrator moechte Daten aus der JSON in die Datenbank hochladen.</w:t>
+              <w:t xml:space="preserve">Administrator </w:t>
+            </w:r>
+            <w:proofErr w:type="spellStart"/>
+            <w:r>
+              <w:t>moechte</w:t>
+            </w:r>
+            <w:proofErr w:type="spellEnd"/>
+            <w:r>
+              <w:t xml:space="preserve"> Daten aus der JSON in die Datenbank hochladen.</w:t>
             </w:r>
           </w:p>
         </w:tc>
@@ -7026,6 +7323,7 @@
           </w:tcPr>
           <w:p>
             <w:r>
+              <w:lastRenderedPageBreak/>
               <w:t>5</w:t>
             </w:r>
           </w:p>
@@ -7254,8 +7552,8 @@
     </w:sdt>
     <w:p/>
     <w:sectPr>
-      <w:headerReference w:type="default" r:id="rId17"/>
-      <w:footerReference w:type="default" r:id="rId18"/>
+      <w:headerReference w:type="default" r:id="rId18"/>
+      <w:footerReference w:type="default" r:id="rId19"/>
       <w:pgSz w:w="11906" w:h="16838"/>
       <w:pgMar w:top="1417" w:right="1417" w:bottom="1134" w:left="1417" w:header="708" w:footer="708" w:gutter="0"/>
       <w:pgNumType w:start="0"/>

</xml_diff>

<commit_message>
Documentation content is ready
</commit_message>
<xml_diff>
--- a/Projekt_Dokumentation.docx
+++ b/Projekt_Dokumentation.docx
@@ -847,17 +847,47 @@
                                   <w:sdtEndPr/>
                                   <w:sdtContent>
                                     <w:proofErr w:type="spellStart"/>
-                                    <w:proofErr w:type="gramStart"/>
                                     <w:r>
                                       <w:rPr>
                                         <w:color w:val="4F81BD" w:themeColor="accent1"/>
                                         <w:sz w:val="36"/>
                                         <w:szCs w:val="36"/>
                                       </w:rPr>
-                                      <w:t>It.schule</w:t>
+                                      <w:t>I</w:t>
+                                    </w:r>
+                                    <w:r>
+                                      <w:rPr>
+                                        <w:color w:val="4F81BD" w:themeColor="accent1"/>
+                                        <w:sz w:val="36"/>
+                                        <w:szCs w:val="36"/>
+                                      </w:rPr>
+                                      <w:t>T</w:t>
+                                    </w:r>
+                                    <w:r>
+                                      <w:rPr>
+                                        <w:color w:val="4F81BD" w:themeColor="accent1"/>
+                                        <w:sz w:val="36"/>
+                                        <w:szCs w:val="36"/>
+                                      </w:rPr>
+                                      <w:t>.</w:t>
+                                    </w:r>
+                                    <w:r>
+                                      <w:rPr>
+                                        <w:color w:val="4F81BD" w:themeColor="accent1"/>
+                                        <w:sz w:val="36"/>
+                                        <w:szCs w:val="36"/>
+                                      </w:rPr>
+                                      <w:t>S</w:t>
+                                    </w:r>
+                                    <w:r>
+                                      <w:rPr>
+                                        <w:color w:val="4F81BD" w:themeColor="accent1"/>
+                                        <w:sz w:val="36"/>
+                                        <w:szCs w:val="36"/>
+                                      </w:rPr>
+                                      <w:t>chule</w:t>
                                     </w:r>
                                     <w:proofErr w:type="spellEnd"/>
-                                    <w:proofErr w:type="gramEnd"/>
                                     <w:r>
                                       <w:rPr>
                                         <w:color w:val="4F81BD" w:themeColor="accent1"/>
@@ -956,17 +986,47 @@
                             <w:sdtEndPr/>
                             <w:sdtContent>
                               <w:proofErr w:type="spellStart"/>
-                              <w:proofErr w:type="gramStart"/>
                               <w:r>
                                 <w:rPr>
                                   <w:color w:val="4F81BD" w:themeColor="accent1"/>
                                   <w:sz w:val="36"/>
                                   <w:szCs w:val="36"/>
                                 </w:rPr>
-                                <w:t>It.schule</w:t>
+                                <w:t>I</w:t>
+                              </w:r>
+                              <w:r>
+                                <w:rPr>
+                                  <w:color w:val="4F81BD" w:themeColor="accent1"/>
+                                  <w:sz w:val="36"/>
+                                  <w:szCs w:val="36"/>
+                                </w:rPr>
+                                <w:t>T</w:t>
+                              </w:r>
+                              <w:r>
+                                <w:rPr>
+                                  <w:color w:val="4F81BD" w:themeColor="accent1"/>
+                                  <w:sz w:val="36"/>
+                                  <w:szCs w:val="36"/>
+                                </w:rPr>
+                                <w:t>.</w:t>
+                              </w:r>
+                              <w:r>
+                                <w:rPr>
+                                  <w:color w:val="4F81BD" w:themeColor="accent1"/>
+                                  <w:sz w:val="36"/>
+                                  <w:szCs w:val="36"/>
+                                </w:rPr>
+                                <w:t>S</w:t>
+                              </w:r>
+                              <w:r>
+                                <w:rPr>
+                                  <w:color w:val="4F81BD" w:themeColor="accent1"/>
+                                  <w:sz w:val="36"/>
+                                  <w:szCs w:val="36"/>
+                                </w:rPr>
+                                <w:t>chule</w:t>
                               </w:r>
                               <w:proofErr w:type="spellEnd"/>
-                              <w:proofErr w:type="gramEnd"/>
                               <w:r>
                                 <w:rPr>
                                   <w:color w:val="4F81BD" w:themeColor="accent1"/>
@@ -1090,7 +1150,7 @@
           <w:r>
             <w:fldChar w:fldCharType="separate"/>
           </w:r>
-          <w:hyperlink w:anchor="_Toc124274883" w:history="1">
+          <w:hyperlink w:anchor="_Toc124352361" w:history="1">
             <w:r>
               <w:rPr>
                 <w:rStyle w:val="Hyperlink"/>
@@ -1132,7 +1192,7 @@
                 <w:noProof/>
                 <w:webHidden/>
               </w:rPr>
-              <w:instrText xml:space="preserve"> PAGEREF _Toc124274883 \h </w:instrText>
+              <w:instrText xml:space="preserve"> PAGEREF _Toc124352361 \h </w:instrText>
             </w:r>
             <w:r>
               <w:rPr>
@@ -1176,7 +1236,7 @@
               <w:lang w:eastAsia="de-DE"/>
             </w:rPr>
           </w:pPr>
-          <w:hyperlink w:anchor="_Toc124274884" w:history="1">
+          <w:hyperlink w:anchor="_Toc124352362" w:history="1">
             <w:r>
               <w:rPr>
                 <w:rStyle w:val="Hyperlink"/>
@@ -1218,7 +1278,7 @@
                 <w:noProof/>
                 <w:webHidden/>
               </w:rPr>
-              <w:instrText xml:space="preserve"> PAGEREF _Toc124274884 \h </w:instrText>
+              <w:instrText xml:space="preserve"> PAGEREF _Toc124352362 \h </w:instrText>
             </w:r>
             <w:r>
               <w:rPr>
@@ -1262,7 +1322,7 @@
               <w:lang w:eastAsia="de-DE"/>
             </w:rPr>
           </w:pPr>
-          <w:hyperlink w:anchor="_Toc124274885" w:history="1">
+          <w:hyperlink w:anchor="_Toc124352363" w:history="1">
             <w:r>
               <w:rPr>
                 <w:rStyle w:val="Hyperlink"/>
@@ -1304,7 +1364,7 @@
                 <w:noProof/>
                 <w:webHidden/>
               </w:rPr>
-              <w:instrText xml:space="preserve"> PAGEREF _Toc124274885 \h </w:instrText>
+              <w:instrText xml:space="preserve"> PAGEREF _Toc124352363 \h </w:instrText>
             </w:r>
             <w:r>
               <w:rPr>
@@ -1348,7 +1408,7 @@
               <w:lang w:eastAsia="de-DE"/>
             </w:rPr>
           </w:pPr>
-          <w:hyperlink w:anchor="_Toc124274886" w:history="1">
+          <w:hyperlink w:anchor="_Toc124352364" w:history="1">
             <w:r>
               <w:rPr>
                 <w:rStyle w:val="Hyperlink"/>
@@ -1390,7 +1450,7 @@
                 <w:noProof/>
                 <w:webHidden/>
               </w:rPr>
-              <w:instrText xml:space="preserve"> PAGEREF _Toc124274886 \h </w:instrText>
+              <w:instrText xml:space="preserve"> PAGEREF _Toc124352364 \h </w:instrText>
             </w:r>
             <w:r>
               <w:rPr>
@@ -1434,7 +1494,7 @@
               <w:lang w:eastAsia="de-DE"/>
             </w:rPr>
           </w:pPr>
-          <w:hyperlink w:anchor="_Toc124274887" w:history="1">
+          <w:hyperlink w:anchor="_Toc124352365" w:history="1">
             <w:r>
               <w:rPr>
                 <w:rStyle w:val="Hyperlink"/>
@@ -1476,7 +1536,7 @@
                 <w:noProof/>
                 <w:webHidden/>
               </w:rPr>
-              <w:instrText xml:space="preserve"> PAGEREF _Toc124274887 \h </w:instrText>
+              <w:instrText xml:space="preserve"> PAGEREF _Toc124352365 \h </w:instrText>
             </w:r>
             <w:r>
               <w:rPr>
@@ -1520,7 +1580,7 @@
               <w:lang w:eastAsia="de-DE"/>
             </w:rPr>
           </w:pPr>
-          <w:hyperlink w:anchor="_Toc124274888" w:history="1">
+          <w:hyperlink w:anchor="_Toc124352366" w:history="1">
             <w:r>
               <w:rPr>
                 <w:rStyle w:val="Hyperlink"/>
@@ -1562,7 +1622,7 @@
                 <w:noProof/>
                 <w:webHidden/>
               </w:rPr>
-              <w:instrText xml:space="preserve"> PAGEREF _Toc124274888 \h </w:instrText>
+              <w:instrText xml:space="preserve"> PAGEREF _Toc124352366 \h </w:instrText>
             </w:r>
             <w:r>
               <w:rPr>
@@ -1606,7 +1666,7 @@
               <w:lang w:eastAsia="de-DE"/>
             </w:rPr>
           </w:pPr>
-          <w:hyperlink w:anchor="_Toc124274889" w:history="1">
+          <w:hyperlink w:anchor="_Toc124352367" w:history="1">
             <w:r>
               <w:rPr>
                 <w:rStyle w:val="Hyperlink"/>
@@ -1648,7 +1708,7 @@
                 <w:noProof/>
                 <w:webHidden/>
               </w:rPr>
-              <w:instrText xml:space="preserve"> PAGEREF _Toc124274889 \h </w:instrText>
+              <w:instrText xml:space="preserve"> PAGEREF _Toc124352367 \h </w:instrText>
             </w:r>
             <w:r>
               <w:rPr>
@@ -1692,7 +1752,7 @@
               <w:lang w:eastAsia="de-DE"/>
             </w:rPr>
           </w:pPr>
-          <w:hyperlink w:anchor="_Toc124274890" w:history="1">
+          <w:hyperlink w:anchor="_Toc124352368" w:history="1">
             <w:r>
               <w:rPr>
                 <w:rStyle w:val="Hyperlink"/>
@@ -1734,7 +1794,7 @@
                 <w:noProof/>
                 <w:webHidden/>
               </w:rPr>
-              <w:instrText xml:space="preserve"> PAGEREF _Toc124274890 \h </w:instrText>
+              <w:instrText xml:space="preserve"> PAGEREF _Toc124352368 \h </w:instrText>
             </w:r>
             <w:r>
               <w:rPr>
@@ -1778,7 +1838,7 @@
               <w:lang w:eastAsia="de-DE"/>
             </w:rPr>
           </w:pPr>
-          <w:hyperlink w:anchor="_Toc124274891" w:history="1">
+          <w:hyperlink w:anchor="_Toc124352369" w:history="1">
             <w:r>
               <w:rPr>
                 <w:rStyle w:val="Hyperlink"/>
@@ -1820,7 +1880,7 @@
                 <w:noProof/>
                 <w:webHidden/>
               </w:rPr>
-              <w:instrText xml:space="preserve"> PAGEREF _Toc124274891 \h </w:instrText>
+              <w:instrText xml:space="preserve"> PAGEREF _Toc124352369 \h </w:instrText>
             </w:r>
             <w:r>
               <w:rPr>
@@ -1864,7 +1924,7 @@
               <w:lang w:eastAsia="de-DE"/>
             </w:rPr>
           </w:pPr>
-          <w:hyperlink w:anchor="_Toc124274892" w:history="1">
+          <w:hyperlink w:anchor="_Toc124352370" w:history="1">
             <w:r>
               <w:rPr>
                 <w:rStyle w:val="Hyperlink"/>
@@ -1906,7 +1966,7 @@
                 <w:noProof/>
                 <w:webHidden/>
               </w:rPr>
-              <w:instrText xml:space="preserve"> PAGEREF _Toc124274892 \h </w:instrText>
+              <w:instrText xml:space="preserve"> PAGEREF _Toc124352370 \h </w:instrText>
             </w:r>
             <w:r>
               <w:rPr>
@@ -1950,7 +2010,7 @@
               <w:lang w:eastAsia="de-DE"/>
             </w:rPr>
           </w:pPr>
-          <w:hyperlink w:anchor="_Toc124274893" w:history="1">
+          <w:hyperlink w:anchor="_Toc124352371" w:history="1">
             <w:r>
               <w:rPr>
                 <w:rStyle w:val="Hyperlink"/>
@@ -1992,7 +2052,7 @@
                 <w:noProof/>
                 <w:webHidden/>
               </w:rPr>
-              <w:instrText xml:space="preserve"> PAGEREF _Toc124274893 \h </w:instrText>
+              <w:instrText xml:space="preserve"> PAGEREF _Toc124352371 \h </w:instrText>
             </w:r>
             <w:r>
               <w:rPr>
@@ -2036,7 +2096,7 @@
               <w:lang w:eastAsia="de-DE"/>
             </w:rPr>
           </w:pPr>
-          <w:hyperlink w:anchor="_Toc124274894" w:history="1">
+          <w:hyperlink w:anchor="_Toc124352372" w:history="1">
             <w:r>
               <w:rPr>
                 <w:rStyle w:val="Hyperlink"/>
@@ -2078,7 +2138,7 @@
                 <w:noProof/>
                 <w:webHidden/>
               </w:rPr>
-              <w:instrText xml:space="preserve"> PAGEREF _Toc124274894 \h </w:instrText>
+              <w:instrText xml:space="preserve"> PAGEREF _Toc124352372 \h </w:instrText>
             </w:r>
             <w:r>
               <w:rPr>
@@ -2122,7 +2182,7 @@
               <w:lang w:eastAsia="de-DE"/>
             </w:rPr>
           </w:pPr>
-          <w:hyperlink w:anchor="_Toc124274895" w:history="1">
+          <w:hyperlink w:anchor="_Toc124352373" w:history="1">
             <w:r>
               <w:rPr>
                 <w:rStyle w:val="Hyperlink"/>
@@ -2164,7 +2224,7 @@
                 <w:noProof/>
                 <w:webHidden/>
               </w:rPr>
-              <w:instrText xml:space="preserve"> PAGEREF _Toc124274895 \h </w:instrText>
+              <w:instrText xml:space="preserve"> PAGEREF _Toc124352373 \h </w:instrText>
             </w:r>
             <w:r>
               <w:rPr>
@@ -2208,7 +2268,7 @@
               <w:lang w:eastAsia="de-DE"/>
             </w:rPr>
           </w:pPr>
-          <w:hyperlink w:anchor="_Toc124274896" w:history="1">
+          <w:hyperlink w:anchor="_Toc124352374" w:history="1">
             <w:r>
               <w:rPr>
                 <w:rStyle w:val="Hyperlink"/>
@@ -2250,7 +2310,7 @@
                 <w:noProof/>
                 <w:webHidden/>
               </w:rPr>
-              <w:instrText xml:space="preserve"> PAGEREF _Toc124274896 \h </w:instrText>
+              <w:instrText xml:space="preserve"> PAGEREF _Toc124352374 \h </w:instrText>
             </w:r>
             <w:r>
               <w:rPr>
@@ -2294,7 +2354,7 @@
               <w:lang w:eastAsia="de-DE"/>
             </w:rPr>
           </w:pPr>
-          <w:hyperlink w:anchor="_Toc124274897" w:history="1">
+          <w:hyperlink w:anchor="_Toc124352375" w:history="1">
             <w:r>
               <w:rPr>
                 <w:rStyle w:val="Hyperlink"/>
@@ -2336,7 +2396,7 @@
                 <w:noProof/>
                 <w:webHidden/>
               </w:rPr>
-              <w:instrText xml:space="preserve"> PAGEREF _Toc124274897 \h </w:instrText>
+              <w:instrText xml:space="preserve"> PAGEREF _Toc124352375 \h </w:instrText>
             </w:r>
             <w:r>
               <w:rPr>
@@ -2380,7 +2440,7 @@
               <w:lang w:eastAsia="de-DE"/>
             </w:rPr>
           </w:pPr>
-          <w:hyperlink w:anchor="_Toc124274898" w:history="1">
+          <w:hyperlink w:anchor="_Toc124352376" w:history="1">
             <w:r>
               <w:rPr>
                 <w:rStyle w:val="Hyperlink"/>
@@ -2422,7 +2482,7 @@
                 <w:noProof/>
                 <w:webHidden/>
               </w:rPr>
-              <w:instrText xml:space="preserve"> PAGEREF _Toc124274898 \h </w:instrText>
+              <w:instrText xml:space="preserve"> PAGEREF _Toc124352376 \h </w:instrText>
             </w:r>
             <w:r>
               <w:rPr>
@@ -2466,7 +2526,7 @@
               <w:lang w:eastAsia="de-DE"/>
             </w:rPr>
           </w:pPr>
-          <w:hyperlink w:anchor="_Toc124274899" w:history="1">
+          <w:hyperlink w:anchor="_Toc124352377" w:history="1">
             <w:r>
               <w:rPr>
                 <w:rStyle w:val="Hyperlink"/>
@@ -2508,7 +2568,7 @@
                 <w:noProof/>
                 <w:webHidden/>
               </w:rPr>
-              <w:instrText xml:space="preserve"> PAGEREF _Toc124274899 \h </w:instrText>
+              <w:instrText xml:space="preserve"> PAGEREF _Toc124352377 \h </w:instrText>
             </w:r>
             <w:r>
               <w:rPr>
@@ -2552,7 +2612,7 @@
               <w:lang w:eastAsia="de-DE"/>
             </w:rPr>
           </w:pPr>
-          <w:hyperlink w:anchor="_Toc124274900" w:history="1">
+          <w:hyperlink w:anchor="_Toc124352378" w:history="1">
             <w:r>
               <w:rPr>
                 <w:rStyle w:val="Hyperlink"/>
@@ -2594,7 +2654,7 @@
                 <w:noProof/>
                 <w:webHidden/>
               </w:rPr>
-              <w:instrText xml:space="preserve"> PAGEREF _Toc124274900 \h </w:instrText>
+              <w:instrText xml:space="preserve"> PAGEREF _Toc124352378 \h </w:instrText>
             </w:r>
             <w:r>
               <w:rPr>
@@ -2638,7 +2698,7 @@
               <w:lang w:eastAsia="de-DE"/>
             </w:rPr>
           </w:pPr>
-          <w:hyperlink w:anchor="_Toc124274901" w:history="1">
+          <w:hyperlink w:anchor="_Toc124352379" w:history="1">
             <w:r>
               <w:rPr>
                 <w:rStyle w:val="Hyperlink"/>
@@ -2680,7 +2740,7 @@
                 <w:noProof/>
                 <w:webHidden/>
               </w:rPr>
-              <w:instrText xml:space="preserve"> PAGEREF _Toc124274901 \h </w:instrText>
+              <w:instrText xml:space="preserve"> PAGEREF _Toc124352379 \h </w:instrText>
             </w:r>
             <w:r>
               <w:rPr>
@@ -2700,7 +2760,7 @@
                 <w:noProof/>
                 <w:webHidden/>
               </w:rPr>
-              <w:t>7</w:t>
+              <w:t>8</w:t>
             </w:r>
             <w:r>
               <w:rPr>
@@ -2724,7 +2784,7 @@
               <w:lang w:eastAsia="de-DE"/>
             </w:rPr>
           </w:pPr>
-          <w:hyperlink w:anchor="_Toc124274902" w:history="1">
+          <w:hyperlink w:anchor="_Toc124352380" w:history="1">
             <w:r>
               <w:rPr>
                 <w:rStyle w:val="Hyperlink"/>
@@ -2766,7 +2826,7 @@
                 <w:noProof/>
                 <w:webHidden/>
               </w:rPr>
-              <w:instrText xml:space="preserve"> PAGEREF _Toc124274902 \h </w:instrText>
+              <w:instrText xml:space="preserve"> PAGEREF _Toc124352380 \h </w:instrText>
             </w:r>
             <w:r>
               <w:rPr>
@@ -2786,7 +2846,7 @@
                 <w:noProof/>
                 <w:webHidden/>
               </w:rPr>
-              <w:t>7</w:t>
+              <w:t>8</w:t>
             </w:r>
             <w:r>
               <w:rPr>
@@ -2810,7 +2870,7 @@
               <w:lang w:eastAsia="de-DE"/>
             </w:rPr>
           </w:pPr>
-          <w:hyperlink w:anchor="_Toc124274903" w:history="1">
+          <w:hyperlink w:anchor="_Toc124352381" w:history="1">
             <w:r>
               <w:rPr>
                 <w:rStyle w:val="Hyperlink"/>
@@ -2861,7 +2921,7 @@
                 <w:noProof/>
                 <w:webHidden/>
               </w:rPr>
-              <w:instrText xml:space="preserve"> PAGEREF _Toc124274903 \h </w:instrText>
+              <w:instrText xml:space="preserve"> PAGEREF _Toc124352381 \h </w:instrText>
             </w:r>
             <w:r>
               <w:rPr>
@@ -2905,7 +2965,7 @@
               <w:lang w:eastAsia="de-DE"/>
             </w:rPr>
           </w:pPr>
-          <w:hyperlink w:anchor="_Toc124274904" w:history="1">
+          <w:hyperlink w:anchor="_Toc124352382" w:history="1">
             <w:r>
               <w:rPr>
                 <w:rStyle w:val="Hyperlink"/>
@@ -2947,7 +3007,7 @@
                 <w:noProof/>
                 <w:webHidden/>
               </w:rPr>
-              <w:instrText xml:space="preserve"> PAGEREF _Toc124274904 \h </w:instrText>
+              <w:instrText xml:space="preserve"> PAGEREF _Toc124352382 \h </w:instrText>
             </w:r>
             <w:r>
               <w:rPr>
@@ -2991,7 +3051,7 @@
               <w:lang w:eastAsia="de-DE"/>
             </w:rPr>
           </w:pPr>
-          <w:hyperlink w:anchor="_Toc124274905" w:history="1">
+          <w:hyperlink w:anchor="_Toc124352383" w:history="1">
             <w:r>
               <w:rPr>
                 <w:rStyle w:val="Hyperlink"/>
@@ -3033,7 +3093,7 @@
                 <w:noProof/>
                 <w:webHidden/>
               </w:rPr>
-              <w:instrText xml:space="preserve"> PAGEREF _Toc124274905 \h </w:instrText>
+              <w:instrText xml:space="preserve"> PAGEREF _Toc124352383 \h </w:instrText>
             </w:r>
             <w:r>
               <w:rPr>
@@ -3053,7 +3113,7 @@
                 <w:noProof/>
                 <w:webHidden/>
               </w:rPr>
-              <w:t>10</w:t>
+              <w:t>11</w:t>
             </w:r>
             <w:r>
               <w:rPr>
@@ -3077,11 +3137,12 @@
               <w:lang w:eastAsia="de-DE"/>
             </w:rPr>
           </w:pPr>
-          <w:hyperlink w:anchor="_Toc124274906" w:history="1">
+          <w:hyperlink w:anchor="_Toc124352384" w:history="1">
             <w:r>
               <w:rPr>
                 <w:rStyle w:val="Hyperlink"/>
                 <w:noProof/>
+                <w:highlight w:val="cyan"/>
               </w:rPr>
               <w:t>4.2.5</w:t>
             </w:r>
@@ -3097,6 +3158,7 @@
               <w:rPr>
                 <w:rStyle w:val="Hyperlink"/>
                 <w:noProof/>
+                <w:highlight w:val="cyan"/>
               </w:rPr>
               <w:t>Technische Beschreibung der WebCam-Anbindung</w:t>
             </w:r>
@@ -3119,7 +3181,7 @@
                 <w:noProof/>
                 <w:webHidden/>
               </w:rPr>
-              <w:instrText xml:space="preserve"> PAGEREF _Toc124274906 \h </w:instrText>
+              <w:instrText xml:space="preserve"> PAGEREF _Toc124352384 \h </w:instrText>
             </w:r>
             <w:r>
               <w:rPr>
@@ -3163,7 +3225,7 @@
               <w:lang w:eastAsia="de-DE"/>
             </w:rPr>
           </w:pPr>
-          <w:hyperlink w:anchor="_Toc124274907" w:history="1">
+          <w:hyperlink w:anchor="_Toc124352385" w:history="1">
             <w:r>
               <w:rPr>
                 <w:rStyle w:val="Hyperlink"/>
@@ -3205,7 +3267,7 @@
                 <w:noProof/>
                 <w:webHidden/>
               </w:rPr>
-              <w:instrText xml:space="preserve"> PAGEREF _Toc124274907 \h </w:instrText>
+              <w:instrText xml:space="preserve"> PAGEREF _Toc124352385 \h </w:instrText>
             </w:r>
             <w:r>
               <w:rPr>
@@ -3225,7 +3287,7 @@
                 <w:noProof/>
                 <w:webHidden/>
               </w:rPr>
-              <w:t>11</w:t>
+              <w:t>14</w:t>
             </w:r>
             <w:r>
               <w:rPr>
@@ -3249,7 +3311,7 @@
               <w:lang w:eastAsia="de-DE"/>
             </w:rPr>
           </w:pPr>
-          <w:hyperlink w:anchor="_Toc124274908" w:history="1">
+          <w:hyperlink w:anchor="_Toc124352386" w:history="1">
             <w:r>
               <w:rPr>
                 <w:rStyle w:val="Hyperlink"/>
@@ -3291,7 +3353,7 @@
                 <w:noProof/>
                 <w:webHidden/>
               </w:rPr>
-              <w:instrText xml:space="preserve"> PAGEREF _Toc124274908 \h </w:instrText>
+              <w:instrText xml:space="preserve"> PAGEREF _Toc124352386 \h </w:instrText>
             </w:r>
             <w:r>
               <w:rPr>
@@ -3311,7 +3373,7 @@
                 <w:noProof/>
                 <w:webHidden/>
               </w:rPr>
-              <w:t>12</w:t>
+              <w:t>15</w:t>
             </w:r>
             <w:r>
               <w:rPr>
@@ -3335,11 +3397,12 @@
               <w:lang w:eastAsia="de-DE"/>
             </w:rPr>
           </w:pPr>
-          <w:hyperlink w:anchor="_Toc124274909" w:history="1">
+          <w:hyperlink w:anchor="_Toc124352387" w:history="1">
             <w:r>
               <w:rPr>
                 <w:rStyle w:val="Hyperlink"/>
                 <w:noProof/>
+                <w:highlight w:val="cyan"/>
               </w:rPr>
               <w:t>4.2.8</w:t>
             </w:r>
@@ -3355,6 +3418,7 @@
               <w:rPr>
                 <w:rStyle w:val="Hyperlink"/>
                 <w:noProof/>
+                <w:highlight w:val="cyan"/>
               </w:rPr>
               <w:t>Testszenarien</w:t>
             </w:r>
@@ -3377,7 +3441,7 @@
                 <w:noProof/>
                 <w:webHidden/>
               </w:rPr>
-              <w:instrText xml:space="preserve"> PAGEREF _Toc124274909 \h </w:instrText>
+              <w:instrText xml:space="preserve"> PAGEREF _Toc124352387 \h </w:instrText>
             </w:r>
             <w:r>
               <w:rPr>
@@ -3397,7 +3461,7 @@
                 <w:noProof/>
                 <w:webHidden/>
               </w:rPr>
-              <w:t>12</w:t>
+              <w:t>16</w:t>
             </w:r>
             <w:r>
               <w:rPr>
@@ -3420,7 +3484,7 @@
               <w:lang w:eastAsia="de-DE"/>
             </w:rPr>
           </w:pPr>
-          <w:hyperlink w:anchor="_Toc124274910" w:history="1">
+          <w:hyperlink w:anchor="_Toc124352388" w:history="1">
             <w:r>
               <w:rPr>
                 <w:rStyle w:val="Hyperlink"/>
@@ -3447,7 +3511,7 @@
                 <w:noProof/>
                 <w:webHidden/>
               </w:rPr>
-              <w:instrText xml:space="preserve"> PAGEREF _Toc124274910 \h </w:instrText>
+              <w:instrText xml:space="preserve"> PAGEREF _Toc124352388 \h </w:instrText>
             </w:r>
             <w:r>
               <w:rPr>
@@ -3467,7 +3531,7 @@
                 <w:noProof/>
                 <w:webHidden/>
               </w:rPr>
-              <w:t>13</w:t>
+              <w:t>17</w:t>
             </w:r>
             <w:r>
               <w:rPr>
@@ -3497,7 +3561,7 @@
           <w:numId w:val="3"/>
         </w:numPr>
       </w:pPr>
-      <w:bookmarkStart w:id="0" w:name="_Toc124274883"/>
+      <w:bookmarkStart w:id="0" w:name="_Toc124352361"/>
       <w:r>
         <w:t>Einführung</w:t>
       </w:r>
@@ -3516,7 +3580,7 @@
           <w:numId w:val="3"/>
         </w:numPr>
       </w:pPr>
-      <w:bookmarkStart w:id="1" w:name="_Toc124274884"/>
+      <w:bookmarkStart w:id="1" w:name="_Toc124352362"/>
       <w:r>
         <w:t>Anforderungsanalyse</w:t>
       </w:r>
@@ -3530,7 +3594,7 @@
           <w:numId w:val="3"/>
         </w:numPr>
       </w:pPr>
-      <w:bookmarkStart w:id="2" w:name="_Toc124274885"/>
+      <w:bookmarkStart w:id="2" w:name="_Toc124352363"/>
       <w:r>
         <w:t>Situationsbeschreibung</w:t>
       </w:r>
@@ -3559,7 +3623,7 @@
           <w:numId w:val="3"/>
         </w:numPr>
       </w:pPr>
-      <w:bookmarkStart w:id="3" w:name="_Toc124274886"/>
+      <w:bookmarkStart w:id="3" w:name="_Toc124352364"/>
       <w:r>
         <w:t>Teilprojekt SAE: Datenerfassung Neukunden</w:t>
       </w:r>
@@ -3593,7 +3657,7 @@
           <w:numId w:val="3"/>
         </w:numPr>
       </w:pPr>
-      <w:bookmarkStart w:id="4" w:name="_Toc124274887"/>
+      <w:bookmarkStart w:id="4" w:name="_Toc124352365"/>
       <w:r>
         <w:t xml:space="preserve">Teilprojekt </w:t>
       </w:r>
@@ -3631,7 +3695,7 @@
           <w:numId w:val="3"/>
         </w:numPr>
       </w:pPr>
-      <w:bookmarkStart w:id="5" w:name="_Toc124274888"/>
+      <w:bookmarkStart w:id="5" w:name="_Toc124352366"/>
       <w:r>
         <w:t>Teilprojekt ITS</w:t>
       </w:r>
@@ -3645,7 +3709,7 @@
           <w:numId w:val="3"/>
         </w:numPr>
       </w:pPr>
-      <w:bookmarkStart w:id="6" w:name="_Toc124274889"/>
+      <w:bookmarkStart w:id="6" w:name="_Toc124352367"/>
       <w:r>
         <w:t>Netzwerkinfrastruktur Stand</w:t>
       </w:r>
@@ -3659,7 +3723,7 @@
           <w:numId w:val="3"/>
         </w:numPr>
       </w:pPr>
-      <w:bookmarkStart w:id="7" w:name="_Toc124274890"/>
+      <w:bookmarkStart w:id="7" w:name="_Toc124352368"/>
       <w:r>
         <w:t>Netzwerkaufbau</w:t>
       </w:r>
@@ -3749,14 +3813,27 @@
       <w:r>
         <w:t xml:space="preserve">Abbildung </w:t>
       </w:r>
-      <w:fldSimple w:instr=" SEQ Abbildung \* ARABIC ">
-        <w:r>
-          <w:rPr>
-            <w:noProof/>
-          </w:rPr>
-          <w:t>1</w:t>
-        </w:r>
-      </w:fldSimple>
+      <w:r>
+        <w:fldChar w:fldCharType="begin"/>
+      </w:r>
+      <w:r>
+        <w:instrText xml:space="preserve"> SEQ Abbildung \* ARABIC </w:instrText>
+      </w:r>
+      <w:r>
+        <w:fldChar w:fldCharType="separate"/>
+      </w:r>
+      <w:r>
+        <w:rPr>
+          <w:noProof/>
+        </w:rPr>
+        <w:t>1</w:t>
+      </w:r>
+      <w:r>
+        <w:rPr>
+          <w:noProof/>
+        </w:rPr>
+        <w:fldChar w:fldCharType="end"/>
+      </w:r>
       <w:r>
         <w:t xml:space="preserve"> Netzplan Skizze</w:t>
       </w:r>
@@ -3769,7 +3846,7 @@
           <w:numId w:val="3"/>
         </w:numPr>
       </w:pPr>
-      <w:bookmarkStart w:id="8" w:name="_Toc124274891"/>
+      <w:bookmarkStart w:id="8" w:name="_Toc124352369"/>
       <w:r>
         <w:t>Anbindung Messenetzwerk</w:t>
       </w:r>
@@ -3921,7 +3998,7 @@
           <w:numId w:val="3"/>
         </w:numPr>
       </w:pPr>
-      <w:bookmarkStart w:id="9" w:name="_Toc124274892"/>
+      <w:bookmarkStart w:id="9" w:name="_Toc124352370"/>
       <w:r>
         <w:t>Netzwerk Einrichtung und IP-Zuweisung</w:t>
       </w:r>
@@ -4471,7 +4548,7 @@
           <w:numId w:val="3"/>
         </w:numPr>
       </w:pPr>
-      <w:bookmarkStart w:id="10" w:name="_Toc124274893"/>
+      <w:bookmarkStart w:id="10" w:name="_Toc124352371"/>
       <w:r>
         <w:t>Routing</w:t>
       </w:r>
@@ -4913,7 +4990,7 @@
           <w:numId w:val="3"/>
         </w:numPr>
       </w:pPr>
-      <w:bookmarkStart w:id="11" w:name="_Toc124274894"/>
+      <w:bookmarkStart w:id="11" w:name="_Toc124352372"/>
       <w:r>
         <w:t>WLAN</w:t>
       </w:r>
@@ -4927,7 +5004,7 @@
           <w:numId w:val="3"/>
         </w:numPr>
       </w:pPr>
-      <w:bookmarkStart w:id="12" w:name="_Toc124274895"/>
+      <w:bookmarkStart w:id="12" w:name="_Toc124352373"/>
       <w:r>
         <w:t>Zugang und Sicherheit</w:t>
       </w:r>
@@ -5040,7 +5117,7 @@
           <w:numId w:val="3"/>
         </w:numPr>
       </w:pPr>
-      <w:bookmarkStart w:id="13" w:name="_Toc124274896"/>
+      <w:bookmarkStart w:id="13" w:name="_Toc124352374"/>
       <w:r>
         <w:t>Anbindung von Clients</w:t>
       </w:r>
@@ -5072,7 +5149,7 @@
           <w:numId w:val="3"/>
         </w:numPr>
       </w:pPr>
-      <w:bookmarkStart w:id="14" w:name="_Toc124274897"/>
+      <w:bookmarkStart w:id="14" w:name="_Toc124352375"/>
       <w:r>
         <w:t>Inbetriebnahme</w:t>
       </w:r>
@@ -5174,7 +5251,7 @@
           <w:numId w:val="3"/>
         </w:numPr>
       </w:pPr>
-      <w:bookmarkStart w:id="15" w:name="_Toc124274898"/>
+      <w:bookmarkStart w:id="15" w:name="_Toc124352376"/>
       <w:r>
         <w:t>Teilprojekt SAE</w:t>
       </w:r>
@@ -5188,7 +5265,7 @@
           <w:numId w:val="3"/>
         </w:numPr>
       </w:pPr>
-      <w:bookmarkStart w:id="16" w:name="_Toc124274899"/>
+      <w:bookmarkStart w:id="16" w:name="_Toc124352377"/>
       <w:r>
         <w:t>Datenbank</w:t>
       </w:r>
@@ -5202,7 +5279,7 @@
           <w:numId w:val="3"/>
         </w:numPr>
       </w:pPr>
-      <w:bookmarkStart w:id="17" w:name="_Toc124274900"/>
+      <w:bookmarkStart w:id="17" w:name="_Toc124352378"/>
       <w:r>
         <w:t>Datenbankmodell z.B. Relationen-Modell</w:t>
       </w:r>
@@ -5308,6 +5385,9 @@
     </w:p>
     <w:p>
       <w:r>
+        <w:rPr>
+          <w:noProof/>
+        </w:rPr>
         <w:drawing>
           <wp:inline distT="0" distB="0" distL="0" distR="0" wp14:anchorId="45889A4A" wp14:editId="08CA8F3A">
             <wp:extent cx="5760720" cy="2588260"/>
@@ -5353,7 +5433,7 @@
           <w:numId w:val="3"/>
         </w:numPr>
       </w:pPr>
-      <w:bookmarkStart w:id="18" w:name="_Toc124274901"/>
+      <w:bookmarkStart w:id="18" w:name="_Toc124352379"/>
       <w:r>
         <w:lastRenderedPageBreak/>
         <w:t>Aufbau und Funktionsweise</w:t>
@@ -5368,7 +5448,7 @@
           <w:numId w:val="3"/>
         </w:numPr>
       </w:pPr>
-      <w:bookmarkStart w:id="19" w:name="_Toc124274902"/>
+      <w:bookmarkStart w:id="19" w:name="_Toc124352380"/>
       <w:r>
         <w:t>Architektur</w:t>
       </w:r>
@@ -5527,14 +5607,27 @@
       <w:r>
         <w:t xml:space="preserve">Abbildung </w:t>
       </w:r>
-      <w:fldSimple w:instr=" SEQ Abbildung \* ARABIC ">
-        <w:r>
-          <w:rPr>
-            <w:noProof/>
-          </w:rPr>
-          <w:t>3</w:t>
-        </w:r>
-      </w:fldSimple>
+      <w:r>
+        <w:fldChar w:fldCharType="begin"/>
+      </w:r>
+      <w:r>
+        <w:instrText xml:space="preserve"> SEQ Abbildung \* ARABIC </w:instrText>
+      </w:r>
+      <w:r>
+        <w:fldChar w:fldCharType="separate"/>
+      </w:r>
+      <w:r>
+        <w:rPr>
+          <w:noProof/>
+        </w:rPr>
+        <w:t>3</w:t>
+      </w:r>
+      <w:r>
+        <w:rPr>
+          <w:noProof/>
+        </w:rPr>
+        <w:fldChar w:fldCharType="end"/>
+      </w:r>
       <w:r>
         <w:t xml:space="preserve"> MVVM WPF </w:t>
       </w:r>
@@ -5646,27 +5739,14 @@
       <w:r>
         <w:t xml:space="preserve">Abbildung </w:t>
       </w:r>
-      <w:r>
-        <w:fldChar w:fldCharType="begin"/>
-      </w:r>
-      <w:r>
-        <w:instrText xml:space="preserve"> SEQ Abbildung \* ARABIC </w:instrText>
-      </w:r>
-      <w:r>
-        <w:fldChar w:fldCharType="separate"/>
-      </w:r>
-      <w:r>
-        <w:rPr>
-          <w:noProof/>
-        </w:rPr>
-        <w:t>4</w:t>
-      </w:r>
-      <w:r>
-        <w:rPr>
-          <w:noProof/>
-        </w:rPr>
-        <w:fldChar w:fldCharType="end"/>
-      </w:r>
+      <w:fldSimple w:instr=" SEQ Abbildung \* ARABIC ">
+        <w:r>
+          <w:rPr>
+            <w:noProof/>
+          </w:rPr>
+          <w:t>4</w:t>
+        </w:r>
+      </w:fldSimple>
       <w:r>
         <w:t xml:space="preserve"> Flowchart</w:t>
       </w:r>
@@ -5750,7 +5830,7 @@
           <w:lang w:val="en-US"/>
         </w:rPr>
       </w:pPr>
-      <w:bookmarkStart w:id="20" w:name="_Toc124274903"/>
+      <w:bookmarkStart w:id="20" w:name="_Toc124352381"/>
       <w:r>
         <w:rPr>
           <w:lang w:val="en-US"/>
@@ -6154,12 +6234,12 @@
           <w:numId w:val="7"/>
         </w:numPr>
         <w:rPr>
-          <w:highlight w:val="yellow"/>
+          <w:highlight w:val="cyan"/>
         </w:rPr>
       </w:pPr>
       <w:r>
         <w:rPr>
-          <w:highlight w:val="yellow"/>
+          <w:highlight w:val="cyan"/>
         </w:rPr>
         <w:t>Produktliste aktualisieren</w:t>
       </w:r>
@@ -6235,7 +6315,7 @@
           <w:numId w:val="3"/>
         </w:numPr>
       </w:pPr>
-      <w:bookmarkStart w:id="21" w:name="_Toc124274904"/>
+      <w:bookmarkStart w:id="21" w:name="_Toc124352382"/>
       <w:r>
         <w:t>Pre</w:t>
       </w:r>
@@ -6395,7 +6475,96 @@
       </w:r>
     </w:p>
     <w:p>
-      <w:pPr>
+      <w:r>
+        <w:lastRenderedPageBreak/>
+        <w:t>Mit der MySQL.Data Bibliothek kann man die Verbindung zur Datenbank herstellen, Befehle ausführen, um Daten abzufragen oder zu ändern und Transaktionen verwalten.</w:t>
+      </w:r>
+    </w:p>
+    <w:p>
+      <w:pPr>
+        <w:pStyle w:val="Listenabsatz"/>
+        <w:numPr>
+          <w:ilvl w:val="0"/>
+          <w:numId w:val="14"/>
+        </w:numPr>
+      </w:pPr>
+      <w:proofErr w:type="spellStart"/>
+      <w:r>
+        <w:t>Aforge</w:t>
+      </w:r>
+      <w:proofErr w:type="spellEnd"/>
+    </w:p>
+    <w:p>
+      <w:r>
+        <w:t xml:space="preserve">Die Bibliothek umfasst eine Reihe von Algorithmen für die Muster-Erkennung, die Bild-Stabilisierung, die Farbanalyse, die Verfolgung von Objekten, die Identifizierung von Barcodes und QR-Codes, die OCR und die </w:t>
+      </w:r>
+      <w:proofErr w:type="spellStart"/>
+      <w:r>
+        <w:t>Augmented</w:t>
+      </w:r>
+      <w:proofErr w:type="spellEnd"/>
+      <w:r>
+        <w:t xml:space="preserve"> Reality.</w:t>
+      </w:r>
+      <w:r>
+        <w:t xml:space="preserve"> Mit ihr kann man…</w:t>
+      </w:r>
+    </w:p>
+    <w:p>
+      <w:pPr>
+        <w:pStyle w:val="Listenabsatz"/>
+        <w:numPr>
+          <w:ilvl w:val="1"/>
+          <w:numId w:val="14"/>
+        </w:numPr>
+      </w:pPr>
+      <w:r>
+        <w:t>Bilder und Videos lesen, aufnehmen und speichern</w:t>
+      </w:r>
+    </w:p>
+    <w:p>
+      <w:pPr>
+        <w:pStyle w:val="Listenabsatz"/>
+        <w:numPr>
+          <w:ilvl w:val="1"/>
+          <w:numId w:val="14"/>
+        </w:numPr>
+      </w:pPr>
+      <w:r>
+        <w:t>Bilder und Videos filtern, verarbeiten und transformieren (z.B. Skalieren, Rotieren, Spiegeln)</w:t>
+      </w:r>
+    </w:p>
+    <w:p>
+      <w:pPr>
+        <w:pStyle w:val="Listenabsatz"/>
+        <w:numPr>
+          <w:ilvl w:val="1"/>
+          <w:numId w:val="14"/>
+        </w:numPr>
+      </w:pPr>
+      <w:r>
+        <w:t>Bilder und Videos segmentieren und analysieren (z.B. Kanten erkennen, Merkmale extrahieren, Gesichter erkennen)</w:t>
+      </w:r>
+    </w:p>
+    <w:p>
+      <w:pPr>
+        <w:pStyle w:val="Listenabsatz"/>
+        <w:numPr>
+          <w:ilvl w:val="1"/>
+          <w:numId w:val="14"/>
+        </w:numPr>
+      </w:pPr>
+      <w:r>
+        <w:t>Bilder und Videos synthetisieren und generieren (z.B. synthetische Bilder erstellen, Text auf Bilder schreiben)</w:t>
+      </w:r>
+    </w:p>
+    <w:p>
+      <w:pPr>
+        <w:pStyle w:val="Listenabsatz"/>
+        <w:numPr>
+          <w:ilvl w:val="1"/>
+          <w:numId w:val="14"/>
+        </w:numPr>
         <w:rPr>
           <w:rFonts w:asciiTheme="majorHAnsi" w:eastAsiaTheme="majorEastAsia" w:hAnsiTheme="majorHAnsi" w:cstheme="majorBidi"/>
           <w:color w:val="243F60" w:themeColor="accent1" w:themeShade="7F"/>
@@ -6404,8 +6573,7 @@
         </w:rPr>
       </w:pPr>
       <w:r>
-        <w:lastRenderedPageBreak/>
-        <w:t>Mit der MySQL.Data Bibliothek kann man die Verbindung zur Datenbank herstellen, Befehle ausführen, um Daten abzufragen oder zu ändern und Transaktionen verwalten.</w:t>
+        <w:t>Bilder und Videos komprimieren und dekomprimieren (z.B. JPEG, GIF, PNG)</w:t>
       </w:r>
     </w:p>
     <w:p>
@@ -6416,7 +6584,7 @@
           <w:numId w:val="3"/>
         </w:numPr>
       </w:pPr>
-      <w:bookmarkStart w:id="22" w:name="_Toc124274905"/>
+      <w:bookmarkStart w:id="22" w:name="_Toc124352383"/>
       <w:r>
         <w:t xml:space="preserve">Inbetriebnahme </w:t>
       </w:r>
@@ -6450,63 +6618,857 @@
           <w:ilvl w:val="2"/>
           <w:numId w:val="3"/>
         </w:numPr>
-      </w:pPr>
-      <w:bookmarkStart w:id="23" w:name="_Toc124274906"/>
-      <w:r>
+        <w:rPr>
+          <w:highlight w:val="cyan"/>
+        </w:rPr>
+      </w:pPr>
+      <w:bookmarkStart w:id="23" w:name="_Toc124352384"/>
+      <w:r>
+        <w:rPr>
+          <w:highlight w:val="cyan"/>
+        </w:rPr>
         <w:t xml:space="preserve">Technische Beschreibung der </w:t>
       </w:r>
       <w:proofErr w:type="spellStart"/>
       <w:r>
+        <w:rPr>
+          <w:highlight w:val="cyan"/>
+        </w:rPr>
         <w:t>WebCam</w:t>
       </w:r>
       <w:proofErr w:type="spellEnd"/>
       <w:r>
+        <w:rPr>
+          <w:highlight w:val="cyan"/>
+        </w:rPr>
         <w:t>-Anbindung</w:t>
       </w:r>
       <w:bookmarkEnd w:id="23"/>
     </w:p>
     <w:p>
       <w:r>
-        <w:rPr>
-          <w:highlight w:val="yellow"/>
-        </w:rPr>
-        <w:t xml:space="preserve">Einbindung von </w:t>
+        <w:t xml:space="preserve">Um auf die Kamera zuzugreifen nutzen wir die </w:t>
       </w:r>
       <w:proofErr w:type="spellStart"/>
+      <w:r>
+        <w:t>Aforge</w:t>
+      </w:r>
+      <w:proofErr w:type="spellEnd"/>
+      <w:r>
+        <w:t xml:space="preserve"> Bibliothek. Mit dieser kann man, wie bereits in Prerequisits erwähnt, Bilder und Videos aufnehmen, bearbeiten und analysieren. Ein einfaches Beispiel, um mit der Bibliothek auf die Standardkamera zuzugreifen ist wie folgt.</w:t>
+      </w:r>
+    </w:p>
+    <w:p>
+      <w:pPr>
+        <w:jc w:val="center"/>
+      </w:pPr>
+      <w:r>
+        <w:lastRenderedPageBreak/>
+        <w:drawing>
+          <wp:inline distT="0" distB="0" distL="0" distR="0" wp14:anchorId="388B99FA" wp14:editId="5469AE6F">
+            <wp:extent cx="4337050" cy="5055111"/>
+            <wp:effectExtent l="0" t="0" r="6350" b="0"/>
+            <wp:docPr id="11" name="Grafik 11"/>
+            <wp:cNvGraphicFramePr>
+              <a:graphicFrameLocks xmlns:a="http://schemas.openxmlformats.org/drawingml/2006/main" noChangeAspect="1"/>
+            </wp:cNvGraphicFramePr>
+            <a:graphic xmlns:a="http://schemas.openxmlformats.org/drawingml/2006/main">
+              <a:graphicData uri="http://schemas.openxmlformats.org/drawingml/2006/picture">
+                <pic:pic xmlns:pic="http://schemas.openxmlformats.org/drawingml/2006/picture">
+                  <pic:nvPicPr>
+                    <pic:cNvPr id="1" name=""/>
+                    <pic:cNvPicPr/>
+                  </pic:nvPicPr>
+                  <pic:blipFill>
+                    <a:blip r:embed="rId16"/>
+                    <a:stretch>
+                      <a:fillRect/>
+                    </a:stretch>
+                  </pic:blipFill>
+                  <pic:spPr>
+                    <a:xfrm>
+                      <a:off x="0" y="0"/>
+                      <a:ext cx="4352876" cy="5073557"/>
+                    </a:xfrm>
+                    <a:prstGeom prst="rect">
+                      <a:avLst/>
+                    </a:prstGeom>
+                  </pic:spPr>
+                </pic:pic>
+              </a:graphicData>
+            </a:graphic>
+          </wp:inline>
+        </w:drawing>
+      </w:r>
+    </w:p>
+    <w:p>
+      <w:r>
+        <w:t>Dabei wird</w:t>
+      </w:r>
+      <w:r>
+        <w:t xml:space="preserve"> die </w:t>
+      </w:r>
+      <w:proofErr w:type="spellStart"/>
+      <w:r>
+        <w:t>VideoCaptureDevice</w:t>
+      </w:r>
+      <w:proofErr w:type="spellEnd"/>
+      <w:r>
+        <w:t xml:space="preserve">-Klasse verwenden, um eine Verbindung zu einer Webcam oder einer anderen Videoquelle herzustellen, und dann </w:t>
+      </w:r>
+      <w:r>
+        <w:t>das</w:t>
+      </w:r>
+      <w:r>
+        <w:t xml:space="preserve"> </w:t>
+      </w:r>
+      <w:proofErr w:type="spellStart"/>
+      <w:r>
+        <w:t>NewFrame</w:t>
+      </w:r>
+      <w:proofErr w:type="spellEnd"/>
+      <w:r>
+        <w:t xml:space="preserve">-Ereignis </w:t>
+      </w:r>
+      <w:r>
+        <w:t>behandelt</w:t>
+      </w:r>
+      <w:r>
+        <w:t xml:space="preserve">, um auf ein neues Bild zu reagieren. Sobald </w:t>
+      </w:r>
+      <w:r>
+        <w:t>man</w:t>
+      </w:r>
+      <w:r>
+        <w:t xml:space="preserve"> ein neues Bild </w:t>
+      </w:r>
+      <w:r>
+        <w:t>hat</w:t>
+      </w:r>
+      <w:r>
+        <w:t xml:space="preserve">, </w:t>
+      </w:r>
+      <w:r>
+        <w:t>kann</w:t>
+      </w:r>
+      <w:r>
+        <w:t xml:space="preserve"> </w:t>
+      </w:r>
+      <w:r>
+        <w:t>man</w:t>
+      </w:r>
+      <w:r>
+        <w:t xml:space="preserve"> es mit der </w:t>
+      </w:r>
       <w:proofErr w:type="gramStart"/>
       <w:r>
-        <w:rPr>
-          <w:highlight w:val="yellow"/>
-        </w:rPr>
-        <w:t>windows.media</w:t>
+        <w:t>Save(</w:t>
       </w:r>
       <w:proofErr w:type="gramEnd"/>
       <w:r>
-        <w:rPr>
-          <w:highlight w:val="yellow"/>
-        </w:rPr>
-        <w:t>.capture</w:t>
+        <w:t>)-Methode einer Bitmap-Klasse speichern.</w:t>
+      </w:r>
+    </w:p>
+    <w:p>
+      <w:r>
+        <w:t>In unserem konkreten Fall brauchen wir drei Klassen.</w:t>
+      </w:r>
+    </w:p>
+    <w:p>
+      <w:r>
+        <w:drawing>
+          <wp:inline distT="0" distB="0" distL="0" distR="0" wp14:anchorId="6F500DE8" wp14:editId="2D66421D">
+            <wp:extent cx="5760720" cy="1583690"/>
+            <wp:effectExtent l="0" t="0" r="0" b="0"/>
+            <wp:docPr id="13" name="Grafik 13"/>
+            <wp:cNvGraphicFramePr>
+              <a:graphicFrameLocks xmlns:a="http://schemas.openxmlformats.org/drawingml/2006/main" noChangeAspect="1"/>
+            </wp:cNvGraphicFramePr>
+            <a:graphic xmlns:a="http://schemas.openxmlformats.org/drawingml/2006/main">
+              <a:graphicData uri="http://schemas.openxmlformats.org/drawingml/2006/picture">
+                <pic:pic xmlns:pic="http://schemas.openxmlformats.org/drawingml/2006/picture">
+                  <pic:nvPicPr>
+                    <pic:cNvPr id="1" name=""/>
+                    <pic:cNvPicPr/>
+                  </pic:nvPicPr>
+                  <pic:blipFill>
+                    <a:blip r:embed="rId17"/>
+                    <a:stretch>
+                      <a:fillRect/>
+                    </a:stretch>
+                  </pic:blipFill>
+                  <pic:spPr>
+                    <a:xfrm>
+                      <a:off x="0" y="0"/>
+                      <a:ext cx="5760720" cy="1583690"/>
+                    </a:xfrm>
+                    <a:prstGeom prst="rect">
+                      <a:avLst/>
+                    </a:prstGeom>
+                  </pic:spPr>
+                </pic:pic>
+              </a:graphicData>
+            </a:graphic>
+          </wp:inline>
+        </w:drawing>
+      </w:r>
+    </w:p>
+    <w:p>
+      <w:r>
+        <w:t>Die Methode "</w:t>
+      </w:r>
+      <w:proofErr w:type="spellStart"/>
+      <w:r>
+        <w:t>StartCamera</w:t>
       </w:r>
       <w:proofErr w:type="spellEnd"/>
       <w:r>
-        <w:rPr>
-          <w:highlight w:val="yellow"/>
-        </w:rPr>
-        <w:t xml:space="preserve"> (Microsoft/C#) und einer Speicher Bibliothek (</w:t>
+        <w:t>":</w:t>
+      </w:r>
+    </w:p>
+    <w:p>
+      <w:pPr>
+        <w:pStyle w:val="Listenabsatz"/>
+        <w:numPr>
+          <w:ilvl w:val="0"/>
+          <w:numId w:val="14"/>
+        </w:numPr>
+      </w:pPr>
+      <w:r>
+        <w:t xml:space="preserve">Erstellt eine neue </w:t>
       </w:r>
       <w:proofErr w:type="spellStart"/>
       <w:r>
-        <w:rPr>
-          <w:highlight w:val="yellow"/>
-        </w:rPr>
-        <w:t>windows.storage</w:t>
+        <w:t>FilterInfoCollection</w:t>
       </w:r>
       <w:proofErr w:type="spellEnd"/>
       <w:r>
-        <w:rPr>
-          <w:highlight w:val="yellow"/>
-        </w:rPr>
-        <w:t>)</w:t>
+        <w:t xml:space="preserve"> und speichert es in der Variablen "</w:t>
+      </w:r>
+      <w:proofErr w:type="spellStart"/>
+      <w:r>
+        <w:t>infoCollection</w:t>
+      </w:r>
+      <w:proofErr w:type="spellEnd"/>
+      <w:r>
+        <w:t>", diese sammelt Informationen über verfügbare Video Eingabe Geräte (Webcams)</w:t>
+      </w:r>
+    </w:p>
+    <w:p>
+      <w:pPr>
+        <w:pStyle w:val="Listenabsatz"/>
+        <w:numPr>
+          <w:ilvl w:val="0"/>
+          <w:numId w:val="14"/>
+        </w:numPr>
+      </w:pPr>
+      <w:r>
+        <w:t xml:space="preserve">Erstellt ein neues </w:t>
+      </w:r>
+      <w:proofErr w:type="spellStart"/>
+      <w:r>
+        <w:t>VideoCaptureDevice</w:t>
+      </w:r>
+      <w:proofErr w:type="spellEnd"/>
+      <w:r>
+        <w:t xml:space="preserve"> mit dem </w:t>
+      </w:r>
+      <w:proofErr w:type="spellStart"/>
+      <w:r>
+        <w:t>MonikerString</w:t>
+      </w:r>
+      <w:proofErr w:type="spellEnd"/>
+      <w:r>
+        <w:t xml:space="preserve"> des ersten gefundenen Geräts in der "</w:t>
+      </w:r>
+      <w:proofErr w:type="spellStart"/>
+      <w:r>
+        <w:t>infoCollection</w:t>
+      </w:r>
+      <w:proofErr w:type="spellEnd"/>
+      <w:r>
+        <w:t>"</w:t>
+      </w:r>
+      <w:r>
+        <w:t>-V</w:t>
+      </w:r>
+      <w:r>
+        <w:t>ariable</w:t>
+      </w:r>
+    </w:p>
+    <w:p>
+      <w:pPr>
+        <w:pStyle w:val="Listenabsatz"/>
+        <w:numPr>
+          <w:ilvl w:val="0"/>
+          <w:numId w:val="14"/>
+        </w:numPr>
+      </w:pPr>
+      <w:r>
+        <w:lastRenderedPageBreak/>
+        <w:t xml:space="preserve">fügt dem </w:t>
+      </w:r>
+      <w:proofErr w:type="spellStart"/>
+      <w:r>
+        <w:t>VideoCaptureDevice</w:t>
+      </w:r>
+      <w:proofErr w:type="spellEnd"/>
+      <w:r>
+        <w:t xml:space="preserve"> das Ereignis "</w:t>
+      </w:r>
+      <w:proofErr w:type="spellStart"/>
+      <w:r>
+        <w:t>NewFrame</w:t>
+      </w:r>
+      <w:proofErr w:type="spellEnd"/>
+      <w:r>
+        <w:t>" hinzu, welches die Methode "</w:t>
+      </w:r>
+      <w:proofErr w:type="spellStart"/>
+      <w:r>
+        <w:t>FinaleFrame_newFrame</w:t>
+      </w:r>
+      <w:proofErr w:type="spellEnd"/>
+      <w:r>
+        <w:t>" aufruft</w:t>
+      </w:r>
+    </w:p>
+    <w:p>
+      <w:pPr>
+        <w:pStyle w:val="Listenabsatz"/>
+        <w:numPr>
+          <w:ilvl w:val="0"/>
+          <w:numId w:val="14"/>
+        </w:numPr>
+      </w:pPr>
+      <w:r>
+        <w:t xml:space="preserve">startet das </w:t>
+      </w:r>
+      <w:proofErr w:type="spellStart"/>
+      <w:r>
+        <w:t>VideoCaptureDevice</w:t>
+      </w:r>
+      <w:proofErr w:type="spellEnd"/>
+    </w:p>
+    <w:p>
+      <w:pPr>
+        <w:pStyle w:val="Listenabsatz"/>
+        <w:numPr>
+          <w:ilvl w:val="0"/>
+          <w:numId w:val="14"/>
+        </w:numPr>
+      </w:pPr>
+      <w:r>
+        <w:t>Setzt die Sichtbarkeit des "</w:t>
+      </w:r>
+      <w:proofErr w:type="spellStart"/>
+      <w:r>
+        <w:t>SaveButton</w:t>
+      </w:r>
+      <w:proofErr w:type="spellEnd"/>
+      <w:r>
+        <w:t>" auf sichtbar und die des "</w:t>
+      </w:r>
+      <w:proofErr w:type="spellStart"/>
+      <w:r>
+        <w:t>ImagePlaceHolder</w:t>
+      </w:r>
+      <w:proofErr w:type="spellEnd"/>
+      <w:r>
+        <w:t>" auf unsichtbar</w:t>
+      </w:r>
+    </w:p>
+    <w:p>
+      <w:pPr>
+        <w:pStyle w:val="Listenabsatz"/>
+        <w:numPr>
+          <w:ilvl w:val="0"/>
+          <w:numId w:val="14"/>
+        </w:numPr>
+      </w:pPr>
+      <w:r>
+        <w:t>Fängt mögliche Ausnahmen ab, die auftreten können, wenn es keine Kamera vorhanden ist oder ein anderer Fehler auftritt und zeigt dem Benutzer eine Fehlermeldung an</w:t>
+      </w:r>
+    </w:p>
+    <w:p>
+      <w:r>
+        <w:drawing>
+          <wp:inline distT="0" distB="0" distL="0" distR="0" wp14:anchorId="2C9F6204" wp14:editId="4618169E">
+            <wp:extent cx="5760720" cy="1598930"/>
+            <wp:effectExtent l="0" t="0" r="0" b="1270"/>
+            <wp:docPr id="16" name="Grafik 16"/>
+            <wp:cNvGraphicFramePr>
+              <a:graphicFrameLocks xmlns:a="http://schemas.openxmlformats.org/drawingml/2006/main" noChangeAspect="1"/>
+            </wp:cNvGraphicFramePr>
+            <a:graphic xmlns:a="http://schemas.openxmlformats.org/drawingml/2006/main">
+              <a:graphicData uri="http://schemas.openxmlformats.org/drawingml/2006/picture">
+                <pic:pic xmlns:pic="http://schemas.openxmlformats.org/drawingml/2006/picture">
+                  <pic:nvPicPr>
+                    <pic:cNvPr id="1" name=""/>
+                    <pic:cNvPicPr/>
+                  </pic:nvPicPr>
+                  <pic:blipFill>
+                    <a:blip r:embed="rId18"/>
+                    <a:stretch>
+                      <a:fillRect/>
+                    </a:stretch>
+                  </pic:blipFill>
+                  <pic:spPr>
+                    <a:xfrm>
+                      <a:off x="0" y="0"/>
+                      <a:ext cx="5760720" cy="1598930"/>
+                    </a:xfrm>
+                    <a:prstGeom prst="rect">
+                      <a:avLst/>
+                    </a:prstGeom>
+                  </pic:spPr>
+                </pic:pic>
+              </a:graphicData>
+            </a:graphic>
+          </wp:inline>
+        </w:drawing>
+      </w:r>
+    </w:p>
+    <w:p>
+      <w:r>
+        <w:t>Die Methode "</w:t>
+      </w:r>
+      <w:proofErr w:type="spellStart"/>
+      <w:r>
+        <w:t>SaveImage</w:t>
+      </w:r>
+      <w:proofErr w:type="spellEnd"/>
+      <w:r>
+        <w:t>":</w:t>
+      </w:r>
+    </w:p>
+    <w:p>
+      <w:pPr>
+        <w:pStyle w:val="Listenabsatz"/>
+        <w:numPr>
+          <w:ilvl w:val="0"/>
+          <w:numId w:val="21"/>
+        </w:numPr>
+      </w:pPr>
+      <w:r>
+        <w:t>Entfernt das "</w:t>
+      </w:r>
+      <w:proofErr w:type="spellStart"/>
+      <w:r>
+        <w:t>NewFrame</w:t>
+      </w:r>
+      <w:proofErr w:type="spellEnd"/>
+      <w:r>
+        <w:t xml:space="preserve">"-Ereignis von dem </w:t>
+      </w:r>
+      <w:proofErr w:type="spellStart"/>
+      <w:r>
+        <w:t>VideoCaptureDevice</w:t>
+      </w:r>
+      <w:proofErr w:type="spellEnd"/>
+    </w:p>
+    <w:p>
+      <w:pPr>
+        <w:pStyle w:val="Listenabsatz"/>
+        <w:numPr>
+          <w:ilvl w:val="0"/>
+          <w:numId w:val="21"/>
+        </w:numPr>
+      </w:pPr>
+      <w:r>
+        <w:t>erstellt ein neues Image-Objekt aus dem Inhalt des "</w:t>
+      </w:r>
+      <w:proofErr w:type="spellStart"/>
+      <w:r>
+        <w:t>memoryStream</w:t>
+      </w:r>
+      <w:proofErr w:type="spellEnd"/>
+      <w:r>
+        <w:t>"</w:t>
+      </w:r>
+    </w:p>
+    <w:p>
+      <w:pPr>
+        <w:pStyle w:val="Listenabsatz"/>
+        <w:numPr>
+          <w:ilvl w:val="0"/>
+          <w:numId w:val="21"/>
+        </w:numPr>
+      </w:pPr>
+      <w:r>
+        <w:t xml:space="preserve">beendet das </w:t>
+      </w:r>
+      <w:proofErr w:type="spellStart"/>
+      <w:r>
+        <w:t>VideoCaptureDevice</w:t>
+      </w:r>
+      <w:proofErr w:type="spellEnd"/>
+    </w:p>
+    <w:p>
+      <w:pPr>
+        <w:pStyle w:val="Listenabsatz"/>
+        <w:numPr>
+          <w:ilvl w:val="0"/>
+          <w:numId w:val="21"/>
+        </w:numPr>
+      </w:pPr>
+      <w:r>
+        <w:t xml:space="preserve">speichert das Image-Objekt als JPEG-Datei </w:t>
+      </w:r>
+      <w:r>
+        <w:t>in einem bestimmten Verzeichnis</w:t>
+      </w:r>
+      <w:r>
+        <w:t xml:space="preserve"> mit dem Namen "image.jpeg"</w:t>
+      </w:r>
+    </w:p>
+    <w:p>
+      <w:pPr>
+        <w:pStyle w:val="Listenabsatz"/>
+        <w:numPr>
+          <w:ilvl w:val="0"/>
+          <w:numId w:val="21"/>
+        </w:numPr>
+      </w:pPr>
+      <w:r>
+        <w:t>zeigt das gespeicherte Bild in dem Webcam-Objekt an</w:t>
+      </w:r>
+    </w:p>
+    <w:p>
+      <w:pPr>
+        <w:pStyle w:val="Listenabsatz"/>
+        <w:numPr>
+          <w:ilvl w:val="0"/>
+          <w:numId w:val="21"/>
+        </w:numPr>
+      </w:pPr>
+      <w:r>
+        <w:t xml:space="preserve">gibt die Ressourcen des Image-Objekts und des </w:t>
+      </w:r>
+      <w:proofErr w:type="spellStart"/>
+      <w:r>
+        <w:t>memoryStream</w:t>
+      </w:r>
+      <w:proofErr w:type="spellEnd"/>
+      <w:r>
+        <w:t xml:space="preserve"> frei</w:t>
+      </w:r>
+    </w:p>
+    <w:p>
+      <w:pPr>
+        <w:pStyle w:val="Listenabsatz"/>
+        <w:numPr>
+          <w:ilvl w:val="0"/>
+          <w:numId w:val="21"/>
+        </w:numPr>
+      </w:pPr>
+      <w:r>
+        <w:t>Setzt die Sichtbarkeit des "</w:t>
+      </w:r>
+      <w:proofErr w:type="spellStart"/>
+      <w:r>
+        <w:t>SaveButton</w:t>
+      </w:r>
+      <w:proofErr w:type="spellEnd"/>
+      <w:r>
+        <w:t>" auf unsichtbar</w:t>
+      </w:r>
+    </w:p>
+    <w:p>
+      <w:pPr>
+        <w:pStyle w:val="Listenabsatz"/>
+        <w:numPr>
+          <w:ilvl w:val="0"/>
+          <w:numId w:val="21"/>
+        </w:numPr>
+      </w:pPr>
+      <w:r>
+        <w:t xml:space="preserve">Fängt mögliche Ausnahmen ab, die </w:t>
+      </w:r>
+      <w:r>
+        <w:t>beim Speichern</w:t>
+      </w:r>
+      <w:r>
+        <w:t xml:space="preserve"> des Bildes auftreten können und zeigt dem Benutzer eine Fehlermeldung an.</w:t>
+      </w:r>
+    </w:p>
+    <w:p>
+      <w:r>
+        <w:drawing>
+          <wp:inline distT="0" distB="0" distL="0" distR="0" wp14:anchorId="11600B19" wp14:editId="6ACC4084">
+            <wp:extent cx="5760720" cy="1642110"/>
+            <wp:effectExtent l="0" t="0" r="0" b="0"/>
+            <wp:docPr id="17" name="Grafik 17"/>
+            <wp:cNvGraphicFramePr>
+              <a:graphicFrameLocks xmlns:a="http://schemas.openxmlformats.org/drawingml/2006/main" noChangeAspect="1"/>
+            </wp:cNvGraphicFramePr>
+            <a:graphic xmlns:a="http://schemas.openxmlformats.org/drawingml/2006/main">
+              <a:graphicData uri="http://schemas.openxmlformats.org/drawingml/2006/picture">
+                <pic:pic xmlns:pic="http://schemas.openxmlformats.org/drawingml/2006/picture">
+                  <pic:nvPicPr>
+                    <pic:cNvPr id="1" name=""/>
+                    <pic:cNvPicPr/>
+                  </pic:nvPicPr>
+                  <pic:blipFill>
+                    <a:blip r:embed="rId19"/>
+                    <a:stretch>
+                      <a:fillRect/>
+                    </a:stretch>
+                  </pic:blipFill>
+                  <pic:spPr>
+                    <a:xfrm>
+                      <a:off x="0" y="0"/>
+                      <a:ext cx="5760720" cy="1642110"/>
+                    </a:xfrm>
+                    <a:prstGeom prst="rect">
+                      <a:avLst/>
+                    </a:prstGeom>
+                  </pic:spPr>
+                </pic:pic>
+              </a:graphicData>
+            </a:graphic>
+          </wp:inline>
+        </w:drawing>
+      </w:r>
+    </w:p>
+    <w:p>
+      <w:r>
+        <w:t>In der Methode:</w:t>
+      </w:r>
+    </w:p>
+    <w:p>
+      <w:pPr>
+        <w:pStyle w:val="Listenabsatz"/>
+        <w:numPr>
+          <w:ilvl w:val="0"/>
+          <w:numId w:val="22"/>
+        </w:numPr>
+      </w:pPr>
+      <w:r>
+        <w:t>w</w:t>
+      </w:r>
+      <w:r>
+        <w:t>ird eine temporäre Bitmap Variable erstellt, die das aktuelle Frame des Videos enthält.</w:t>
+      </w:r>
+    </w:p>
+    <w:p>
+      <w:pPr>
+        <w:pStyle w:val="Listenabsatz"/>
+        <w:numPr>
+          <w:ilvl w:val="0"/>
+          <w:numId w:val="22"/>
+        </w:numPr>
+      </w:pPr>
+      <w:r>
+        <w:t>w</w:t>
+      </w:r>
+      <w:r>
+        <w:t xml:space="preserve">ird eine neue </w:t>
+      </w:r>
+      <w:proofErr w:type="spellStart"/>
+      <w:r>
+        <w:t>BitmapImage</w:t>
+      </w:r>
+      <w:proofErr w:type="spellEnd"/>
+      <w:r>
+        <w:t>-Variable erstellt, die aus dem Frame des Videos erstellt wird</w:t>
+      </w:r>
+    </w:p>
+    <w:p>
+      <w:pPr>
+        <w:pStyle w:val="Listenabsatz"/>
+        <w:numPr>
+          <w:ilvl w:val="0"/>
+          <w:numId w:val="22"/>
+        </w:numPr>
+      </w:pPr>
+      <w:r>
+        <w:t>w</w:t>
+      </w:r>
+      <w:r>
+        <w:t xml:space="preserve">ird eine neue </w:t>
+      </w:r>
+      <w:proofErr w:type="spellStart"/>
+      <w:r>
+        <w:t>MemoryStream</w:t>
+      </w:r>
+      <w:proofErr w:type="spellEnd"/>
+      <w:r>
+        <w:t>-Variable erstellt</w:t>
+      </w:r>
+    </w:p>
+    <w:p>
+      <w:pPr>
+        <w:pStyle w:val="Listenabsatz"/>
+        <w:numPr>
+          <w:ilvl w:val="0"/>
+          <w:numId w:val="22"/>
+        </w:numPr>
+      </w:pPr>
+      <w:r>
+        <w:t>d</w:t>
+      </w:r>
+      <w:r>
+        <w:t xml:space="preserve">as aktuelle Frame wird in die </w:t>
+      </w:r>
+      <w:proofErr w:type="spellStart"/>
+      <w:r>
+        <w:t>memorystream</w:t>
+      </w:r>
+      <w:proofErr w:type="spellEnd"/>
+      <w:r>
+        <w:t xml:space="preserve"> gespeichert, mit dem Format BMP</w:t>
+      </w:r>
+    </w:p>
+    <w:p>
+      <w:pPr>
+        <w:pStyle w:val="Listenabsatz"/>
+        <w:numPr>
+          <w:ilvl w:val="0"/>
+          <w:numId w:val="22"/>
+        </w:numPr>
+      </w:pPr>
+      <w:r>
+        <w:t>d</w:t>
+      </w:r>
+      <w:r>
+        <w:t xml:space="preserve">ie </w:t>
+      </w:r>
+      <w:proofErr w:type="spellStart"/>
+      <w:r>
+        <w:t>StreamSource</w:t>
+      </w:r>
+      <w:proofErr w:type="spellEnd"/>
+      <w:r>
+        <w:t xml:space="preserve">-Eigenschaft der </w:t>
+      </w:r>
+      <w:proofErr w:type="spellStart"/>
+      <w:r>
+        <w:t>BitmapImage</w:t>
+      </w:r>
+      <w:proofErr w:type="spellEnd"/>
+      <w:r>
+        <w:t xml:space="preserve">-Variable wird auf die </w:t>
+      </w:r>
+      <w:proofErr w:type="spellStart"/>
+      <w:r>
+        <w:t>memorystream</w:t>
+      </w:r>
+      <w:proofErr w:type="spellEnd"/>
+      <w:r>
+        <w:t xml:space="preserve"> festgelegt</w:t>
+      </w:r>
+    </w:p>
+    <w:p>
+      <w:pPr>
+        <w:pStyle w:val="Listenabsatz"/>
+        <w:numPr>
+          <w:ilvl w:val="0"/>
+          <w:numId w:val="22"/>
+        </w:numPr>
+      </w:pPr>
+      <w:r>
+        <w:t>wird die Eigenschaft "</w:t>
+      </w:r>
+      <w:proofErr w:type="spellStart"/>
+      <w:r>
+        <w:t>CacheOption</w:t>
+      </w:r>
+      <w:proofErr w:type="spellEnd"/>
+      <w:r>
+        <w:t>" auf "</w:t>
+      </w:r>
+      <w:proofErr w:type="spellStart"/>
+      <w:r>
+        <w:t>OnLoad</w:t>
+      </w:r>
+      <w:proofErr w:type="spellEnd"/>
+      <w:r>
+        <w:t>" gesetzt</w:t>
+      </w:r>
+    </w:p>
+    <w:p>
+      <w:pPr>
+        <w:pStyle w:val="Listenabsatz"/>
+        <w:numPr>
+          <w:ilvl w:val="0"/>
+          <w:numId w:val="22"/>
+        </w:numPr>
+      </w:pPr>
+      <w:r>
+        <w:t>w</w:t>
+      </w:r>
+      <w:r>
+        <w:t xml:space="preserve">ird die </w:t>
+      </w:r>
+      <w:proofErr w:type="spellStart"/>
+      <w:r>
+        <w:t>BitmapImage</w:t>
+      </w:r>
+      <w:proofErr w:type="spellEnd"/>
+      <w:r>
+        <w:t>-Variable eingefroren und in die Dispatcher-Queue gestellt</w:t>
+      </w:r>
+    </w:p>
+    <w:p>
+      <w:pPr>
+        <w:pStyle w:val="Listenabsatz"/>
+        <w:numPr>
+          <w:ilvl w:val="0"/>
+          <w:numId w:val="22"/>
+        </w:numPr>
+      </w:pPr>
+      <w:r>
+        <w:t>w</w:t>
+      </w:r>
+      <w:r>
+        <w:t xml:space="preserve">ird das Quellbild des Webcam-Objekts auf die </w:t>
+      </w:r>
+      <w:proofErr w:type="spellStart"/>
+      <w:r>
+        <w:t>BitmapImage</w:t>
+      </w:r>
+      <w:proofErr w:type="spellEnd"/>
+      <w:r>
+        <w:t>-Variable festgelegt</w:t>
+      </w:r>
+    </w:p>
+    <w:p>
+      <w:r>
+        <w:lastRenderedPageBreak/>
+        <w:t xml:space="preserve">Es wird auch ein </w:t>
+      </w:r>
+      <w:proofErr w:type="spellStart"/>
+      <w:r>
+        <w:t>try</w:t>
+      </w:r>
+      <w:proofErr w:type="spellEnd"/>
+      <w:r>
+        <w:t>-catch-Block verwendet, um mögliche Ausnahmen abzufangen, die bei der Verarbeitung des Videoframes auftreten können.</w:t>
+      </w:r>
+    </w:p>
+    <w:p>
+      <w:r>
+        <w:t>Zusammengefasst wird</w:t>
+      </w:r>
+      <w:r>
+        <w:t xml:space="preserve"> jedes empfangene Frame verarbeitet, indem es in eine Bitmap gespeichert wird, diese in eine </w:t>
+      </w:r>
+      <w:proofErr w:type="spellStart"/>
+      <w:r>
+        <w:t>BitmapImage</w:t>
+      </w:r>
+      <w:proofErr w:type="spellEnd"/>
+      <w:r>
+        <w:t xml:space="preserve"> konvertiert und in einer </w:t>
+      </w:r>
+      <w:proofErr w:type="spellStart"/>
+      <w:r>
+        <w:t>MemoryStream</w:t>
+      </w:r>
+      <w:proofErr w:type="spellEnd"/>
+      <w:r>
+        <w:t xml:space="preserve"> gespeichert wird, damit es später verwendet werden kann. Dann wird das Bild an die GUI übergeben, damit es angezeigt werden kann.</w:t>
       </w:r>
     </w:p>
     <w:p>
@@ -6517,7 +7479,7 @@
           <w:numId w:val="3"/>
         </w:numPr>
       </w:pPr>
-      <w:bookmarkStart w:id="24" w:name="_Toc124274907"/>
+      <w:bookmarkStart w:id="24" w:name="_Toc124352385"/>
       <w:r>
         <w:t>Anleitung Bedienung durch den Kunden</w:t>
       </w:r>
@@ -6567,7 +7529,7 @@
                     </pic:cNvPicPr>
                   </pic:nvPicPr>
                   <pic:blipFill>
-                    <a:blip r:embed="rId16" cstate="print">
+                    <a:blip r:embed="rId20" cstate="print">
                       <a:extLst>
                         <a:ext uri="{28A0092B-C50C-407E-A947-70E740481C1C}">
                           <a14:useLocalDpi xmlns:a14="http://schemas.microsoft.com/office/drawing/2010/main" val="0"/>
@@ -6665,7 +7627,6 @@
         <w:rPr>
           <w:noProof/>
         </w:rPr>
-        <w:lastRenderedPageBreak/>
         <w:drawing>
           <wp:inline distT="0" distB="0" distL="0" distR="0" wp14:anchorId="52D480C7" wp14:editId="5661F124">
             <wp:extent cx="5760720" cy="2371090"/>
@@ -6684,7 +7645,7 @@
                     </pic:cNvPicPr>
                   </pic:nvPicPr>
                   <pic:blipFill>
-                    <a:blip r:embed="rId17" cstate="print">
+                    <a:blip r:embed="rId21" cstate="print">
                       <a:extLst>
                         <a:ext uri="{28A0092B-C50C-407E-A947-70E740481C1C}">
                           <a14:useLocalDpi xmlns:a14="http://schemas.microsoft.com/office/drawing/2010/main" val="0"/>
@@ -6779,6 +7740,7 @@
         <w:rPr>
           <w:noProof/>
         </w:rPr>
+        <w:lastRenderedPageBreak/>
         <w:drawing>
           <wp:inline distT="0" distB="0" distL="0" distR="0" wp14:anchorId="1845AECC" wp14:editId="45559A2A">
             <wp:extent cx="5760720" cy="2381250"/>
@@ -6797,7 +7759,7 @@
                     </pic:cNvPicPr>
                   </pic:nvPicPr>
                   <pic:blipFill>
-                    <a:blip r:embed="rId18" cstate="print">
+                    <a:blip r:embed="rId22" cstate="print">
                       <a:extLst>
                         <a:ext uri="{28A0092B-C50C-407E-A947-70E740481C1C}">
                           <a14:useLocalDpi xmlns:a14="http://schemas.microsoft.com/office/drawing/2010/main" val="0"/>
@@ -6871,7 +7833,7 @@
           <w:numId w:val="3"/>
         </w:numPr>
       </w:pPr>
-      <w:bookmarkStart w:id="25" w:name="_Toc124274908"/>
+      <w:bookmarkStart w:id="25" w:name="_Toc124352386"/>
       <w:r>
         <w:t>Anleitung Datenabruf und Übermittelung</w:t>
       </w:r>
@@ -6909,7 +7871,6 @@
         <w:rPr>
           <w:noProof/>
         </w:rPr>
-        <w:lastRenderedPageBreak/>
         <w:drawing>
           <wp:inline distT="0" distB="0" distL="0" distR="0" wp14:anchorId="63BE412C" wp14:editId="3C17C0F7">
             <wp:extent cx="5760720" cy="3077210"/>
@@ -6928,7 +7889,7 @@
                     </pic:cNvPicPr>
                   </pic:nvPicPr>
                   <pic:blipFill>
-                    <a:blip r:embed="rId19">
+                    <a:blip r:embed="rId23">
                       <a:extLst>
                         <a:ext uri="{28A0092B-C50C-407E-A947-70E740481C1C}">
                           <a14:useLocalDpi xmlns:a14="http://schemas.microsoft.com/office/drawing/2010/main" val="0"/>
@@ -6999,6 +7960,7 @@
         <w:rPr>
           <w:noProof/>
         </w:rPr>
+        <w:lastRenderedPageBreak/>
         <w:drawing>
           <wp:inline distT="0" distB="0" distL="0" distR="0" wp14:anchorId="2D49EDF8" wp14:editId="7225681D">
             <wp:extent cx="5760720" cy="3082925"/>
@@ -7017,7 +7979,7 @@
                     </pic:cNvPicPr>
                   </pic:nvPicPr>
                   <pic:blipFill>
-                    <a:blip r:embed="rId20">
+                    <a:blip r:embed="rId24">
                       <a:extLst>
                         <a:ext uri="{28A0092B-C50C-407E-A947-70E740481C1C}">
                           <a14:useLocalDpi xmlns:a14="http://schemas.microsoft.com/office/drawing/2010/main" val="0"/>
@@ -7067,13 +8029,13 @@
           <w:numId w:val="3"/>
         </w:numPr>
         <w:rPr>
-          <w:highlight w:val="yellow"/>
+          <w:highlight w:val="cyan"/>
         </w:rPr>
       </w:pPr>
-      <w:bookmarkStart w:id="26" w:name="_Toc124274909"/>
+      <w:bookmarkStart w:id="26" w:name="_Toc124352387"/>
       <w:r>
         <w:rPr>
-          <w:highlight w:val="yellow"/>
+          <w:highlight w:val="cyan"/>
         </w:rPr>
         <w:t>Testszenarien</w:t>
       </w:r>
@@ -7279,7 +8241,6 @@
           </w:tcPr>
           <w:p>
             <w:r>
-              <w:lastRenderedPageBreak/>
               <w:t>3</w:t>
             </w:r>
           </w:p>
@@ -7323,7 +8284,11 @@
           <w:tcPr>
             <w:tcW w:w="1457" w:type="dxa"/>
           </w:tcPr>
-          <w:p/>
+          <w:p>
+            <w:r>
+              <w:t>Die Daten werden erfolgreich in die JSON geschrieben und der Kunde wird zur nächsten Ansicht geführt.</w:t>
+            </w:r>
+          </w:p>
         </w:tc>
       </w:tr>
       <w:tr>
@@ -7370,7 +8335,11 @@
           <w:tcPr>
             <w:tcW w:w="1457" w:type="dxa"/>
           </w:tcPr>
-          <w:p/>
+          <w:p>
+            <w:r>
+              <w:t>Daten werden erfolgreich aus der JSON in die Datenbank geschrieben und die JSON wird geleert.</w:t>
+            </w:r>
+          </w:p>
         </w:tc>
       </w:tr>
       <w:tr>
@@ -7415,11 +8384,59 @@
             <w:pPr>
               <w:spacing w:line="259" w:lineRule="auto"/>
             </w:pPr>
+            <w:r>
+              <w:t>Daten können erfolgreich abgerufen werden.</w:t>
+            </w:r>
+          </w:p>
+        </w:tc>
+      </w:tr>
+      <w:tr>
+        <w:trPr>
+          <w:trHeight w:val="912"/>
+        </w:trPr>
+        <w:tc>
+          <w:tcPr>
+            <w:tcW w:w="1132" w:type="dxa"/>
+          </w:tcPr>
+          <w:p>
+            <w:r>
+              <w:t>6</w:t>
+            </w:r>
+          </w:p>
+        </w:tc>
+        <w:tc>
+          <w:tcPr>
+            <w:tcW w:w="3412" w:type="dxa"/>
+          </w:tcPr>
+          <w:p>
+            <w:r>
+              <w:t>Kunde nimmt ein Bild von sich auf.</w:t>
+            </w:r>
+          </w:p>
+        </w:tc>
+        <w:tc>
+          <w:tcPr>
+            <w:tcW w:w="3315" w:type="dxa"/>
+          </w:tcPr>
+          <w:p>
+            <w:r>
+              <w:t xml:space="preserve">Ein Kunde soll mit der zur Verfügung gestellten Laptop Kamera ein Bild aufnehmen, dass in der Datenbank gespeichert wird. </w:t>
+            </w:r>
+          </w:p>
+        </w:tc>
+        <w:tc>
+          <w:tcPr>
+            <w:tcW w:w="1457" w:type="dxa"/>
+          </w:tcPr>
+          <w:p>
+            <w:r>
+              <w:t>Bild wird aufgenommen und erfolgreich gespeichert.</w:t>
+            </w:r>
           </w:p>
         </w:tc>
       </w:tr>
     </w:tbl>
-    <w:bookmarkStart w:id="27" w:name="_Toc124274910" w:displacedByCustomXml="next"/>
+    <w:bookmarkStart w:id="27" w:name="_Toc124352388" w:displacedByCustomXml="next"/>
     <w:sdt>
       <w:sdtPr>
         <w:rPr>
@@ -7611,8 +8628,8 @@
     </w:sdt>
     <w:p/>
     <w:sectPr>
-      <w:headerReference w:type="default" r:id="rId21"/>
-      <w:footerReference w:type="default" r:id="rId22"/>
+      <w:headerReference w:type="default" r:id="rId25"/>
+      <w:footerReference w:type="default" r:id="rId26"/>
       <w:pgSz w:w="11906" w:h="16838"/>
       <w:pgMar w:top="1417" w:right="1417" w:bottom="1134" w:left="1417" w:header="708" w:footer="708" w:gutter="0"/>
       <w:pgNumType w:start="0"/>
@@ -7771,7 +8788,7 @@
   <w:abstractNum w:abstractNumId="0" w15:restartNumberingAfterBreak="0">
     <w:nsid w:val="02174AB5"/>
     <w:multiLevelType w:val="hybridMultilevel"/>
-    <w:tmpl w:val="9F109318"/>
+    <w:tmpl w:val="6214ECD4"/>
     <w:lvl w:ilvl="0" w:tplc="E3B2D206">
       <w:numFmt w:val="bullet"/>
       <w:lvlText w:val="-"/>
@@ -7783,7 +8800,7 @@
         <w:rFonts w:ascii="Bell MT" w:eastAsiaTheme="minorHAnsi" w:hAnsi="Bell MT" w:cstheme="minorBidi" w:hint="default"/>
       </w:rPr>
     </w:lvl>
-    <w:lvl w:ilvl="1" w:tplc="04070003" w:tentative="1">
+    <w:lvl w:ilvl="1" w:tplc="04070003">
       <w:start w:val="1"/>
       <w:numFmt w:val="bullet"/>
       <w:lvlText w:val="o"/>
@@ -8982,6 +9999,118 @@
     </w:lvl>
   </w:abstractNum>
   <w:abstractNum w:abstractNumId="12" w15:restartNumberingAfterBreak="0">
+    <w:nsid w:val="2AE53D46"/>
+    <w:multiLevelType w:val="hybridMultilevel"/>
+    <w:tmpl w:val="DE90E71A"/>
+    <w:lvl w:ilvl="0" w:tplc="E3B2D206">
+      <w:numFmt w:val="bullet"/>
+      <w:lvlText w:val="-"/>
+      <w:lvlJc w:val="left"/>
+      <w:pPr>
+        <w:ind w:left="720" w:hanging="360"/>
+      </w:pPr>
+      <w:rPr>
+        <w:rFonts w:ascii="Bell MT" w:eastAsiaTheme="minorHAnsi" w:hAnsi="Bell MT" w:cstheme="minorBidi" w:hint="default"/>
+      </w:rPr>
+    </w:lvl>
+    <w:lvl w:ilvl="1" w:tplc="04070003" w:tentative="1">
+      <w:start w:val="1"/>
+      <w:numFmt w:val="bullet"/>
+      <w:lvlText w:val="o"/>
+      <w:lvlJc w:val="left"/>
+      <w:pPr>
+        <w:ind w:left="1440" w:hanging="360"/>
+      </w:pPr>
+      <w:rPr>
+        <w:rFonts w:ascii="Courier New" w:hAnsi="Courier New" w:cs="Courier New" w:hint="default"/>
+      </w:rPr>
+    </w:lvl>
+    <w:lvl w:ilvl="2" w:tplc="04070005" w:tentative="1">
+      <w:start w:val="1"/>
+      <w:numFmt w:val="bullet"/>
+      <w:lvlText w:val=""/>
+      <w:lvlJc w:val="left"/>
+      <w:pPr>
+        <w:ind w:left="2160" w:hanging="360"/>
+      </w:pPr>
+      <w:rPr>
+        <w:rFonts w:ascii="Wingdings" w:hAnsi="Wingdings" w:hint="default"/>
+      </w:rPr>
+    </w:lvl>
+    <w:lvl w:ilvl="3" w:tplc="04070001" w:tentative="1">
+      <w:start w:val="1"/>
+      <w:numFmt w:val="bullet"/>
+      <w:lvlText w:val=""/>
+      <w:lvlJc w:val="left"/>
+      <w:pPr>
+        <w:ind w:left="2880" w:hanging="360"/>
+      </w:pPr>
+      <w:rPr>
+        <w:rFonts w:ascii="Symbol" w:hAnsi="Symbol" w:hint="default"/>
+      </w:rPr>
+    </w:lvl>
+    <w:lvl w:ilvl="4" w:tplc="04070003" w:tentative="1">
+      <w:start w:val="1"/>
+      <w:numFmt w:val="bullet"/>
+      <w:lvlText w:val="o"/>
+      <w:lvlJc w:val="left"/>
+      <w:pPr>
+        <w:ind w:left="3600" w:hanging="360"/>
+      </w:pPr>
+      <w:rPr>
+        <w:rFonts w:ascii="Courier New" w:hAnsi="Courier New" w:cs="Courier New" w:hint="default"/>
+      </w:rPr>
+    </w:lvl>
+    <w:lvl w:ilvl="5" w:tplc="04070005" w:tentative="1">
+      <w:start w:val="1"/>
+      <w:numFmt w:val="bullet"/>
+      <w:lvlText w:val=""/>
+      <w:lvlJc w:val="left"/>
+      <w:pPr>
+        <w:ind w:left="4320" w:hanging="360"/>
+      </w:pPr>
+      <w:rPr>
+        <w:rFonts w:ascii="Wingdings" w:hAnsi="Wingdings" w:hint="default"/>
+      </w:rPr>
+    </w:lvl>
+    <w:lvl w:ilvl="6" w:tplc="04070001" w:tentative="1">
+      <w:start w:val="1"/>
+      <w:numFmt w:val="bullet"/>
+      <w:lvlText w:val=""/>
+      <w:lvlJc w:val="left"/>
+      <w:pPr>
+        <w:ind w:left="5040" w:hanging="360"/>
+      </w:pPr>
+      <w:rPr>
+        <w:rFonts w:ascii="Symbol" w:hAnsi="Symbol" w:hint="default"/>
+      </w:rPr>
+    </w:lvl>
+    <w:lvl w:ilvl="7" w:tplc="04070003" w:tentative="1">
+      <w:start w:val="1"/>
+      <w:numFmt w:val="bullet"/>
+      <w:lvlText w:val="o"/>
+      <w:lvlJc w:val="left"/>
+      <w:pPr>
+        <w:ind w:left="5760" w:hanging="360"/>
+      </w:pPr>
+      <w:rPr>
+        <w:rFonts w:ascii="Courier New" w:hAnsi="Courier New" w:cs="Courier New" w:hint="default"/>
+      </w:rPr>
+    </w:lvl>
+    <w:lvl w:ilvl="8" w:tplc="04070005" w:tentative="1">
+      <w:start w:val="1"/>
+      <w:numFmt w:val="bullet"/>
+      <w:lvlText w:val=""/>
+      <w:lvlJc w:val="left"/>
+      <w:pPr>
+        <w:ind w:left="6480" w:hanging="360"/>
+      </w:pPr>
+      <w:rPr>
+        <w:rFonts w:ascii="Wingdings" w:hAnsi="Wingdings" w:hint="default"/>
+      </w:rPr>
+    </w:lvl>
+  </w:abstractNum>
+  <w:abstractNum w:abstractNumId="13" w15:restartNumberingAfterBreak="0">
     <w:nsid w:val="3273295A"/>
     <w:multiLevelType w:val="hybridMultilevel"/>
     <w:tmpl w:val="8E6C2E7A"/>
@@ -9070,7 +10199,7 @@
       </w:pPr>
     </w:lvl>
   </w:abstractNum>
-  <w:abstractNum w:abstractNumId="13" w15:restartNumberingAfterBreak="0">
+  <w:abstractNum w:abstractNumId="14" w15:restartNumberingAfterBreak="0">
     <w:nsid w:val="40C16089"/>
     <w:multiLevelType w:val="multilevel"/>
     <w:tmpl w:val="5234F6F6"/>
@@ -9183,7 +10312,7 @@
       </w:rPr>
     </w:lvl>
   </w:abstractNum>
-  <w:abstractNum w:abstractNumId="14" w15:restartNumberingAfterBreak="0">
+  <w:abstractNum w:abstractNumId="15" w15:restartNumberingAfterBreak="0">
     <w:nsid w:val="421A2856"/>
     <w:multiLevelType w:val="hybridMultilevel"/>
     <w:tmpl w:val="F8AC6514"/>
@@ -9272,7 +10401,7 @@
       </w:pPr>
     </w:lvl>
   </w:abstractNum>
-  <w:abstractNum w:abstractNumId="15" w15:restartNumberingAfterBreak="0">
+  <w:abstractNum w:abstractNumId="16" w15:restartNumberingAfterBreak="0">
     <w:nsid w:val="46805755"/>
     <w:multiLevelType w:val="multilevel"/>
     <w:tmpl w:val="44527498"/>
@@ -9385,7 +10514,7 @@
       </w:pPr>
     </w:lvl>
   </w:abstractNum>
-  <w:abstractNum w:abstractNumId="16" w15:restartNumberingAfterBreak="0">
+  <w:abstractNum w:abstractNumId="17" w15:restartNumberingAfterBreak="0">
     <w:nsid w:val="5930470D"/>
     <w:multiLevelType w:val="hybridMultilevel"/>
     <w:tmpl w:val="7862C64E"/>
@@ -9498,7 +10627,119 @@
       </w:rPr>
     </w:lvl>
   </w:abstractNum>
-  <w:abstractNum w:abstractNumId="17" w15:restartNumberingAfterBreak="0">
+  <w:abstractNum w:abstractNumId="18" w15:restartNumberingAfterBreak="0">
+    <w:nsid w:val="5E9B2971"/>
+    <w:multiLevelType w:val="hybridMultilevel"/>
+    <w:tmpl w:val="20AE138E"/>
+    <w:lvl w:ilvl="0" w:tplc="E3B2D206">
+      <w:numFmt w:val="bullet"/>
+      <w:lvlText w:val="-"/>
+      <w:lvlJc w:val="left"/>
+      <w:pPr>
+        <w:ind w:left="720" w:hanging="360"/>
+      </w:pPr>
+      <w:rPr>
+        <w:rFonts w:ascii="Bell MT" w:eastAsiaTheme="minorHAnsi" w:hAnsi="Bell MT" w:cstheme="minorBidi" w:hint="default"/>
+      </w:rPr>
+    </w:lvl>
+    <w:lvl w:ilvl="1" w:tplc="04070003" w:tentative="1">
+      <w:start w:val="1"/>
+      <w:numFmt w:val="bullet"/>
+      <w:lvlText w:val="o"/>
+      <w:lvlJc w:val="left"/>
+      <w:pPr>
+        <w:ind w:left="1440" w:hanging="360"/>
+      </w:pPr>
+      <w:rPr>
+        <w:rFonts w:ascii="Courier New" w:hAnsi="Courier New" w:cs="Courier New" w:hint="default"/>
+      </w:rPr>
+    </w:lvl>
+    <w:lvl w:ilvl="2" w:tplc="04070005" w:tentative="1">
+      <w:start w:val="1"/>
+      <w:numFmt w:val="bullet"/>
+      <w:lvlText w:val=""/>
+      <w:lvlJc w:val="left"/>
+      <w:pPr>
+        <w:ind w:left="2160" w:hanging="360"/>
+      </w:pPr>
+      <w:rPr>
+        <w:rFonts w:ascii="Wingdings" w:hAnsi="Wingdings" w:hint="default"/>
+      </w:rPr>
+    </w:lvl>
+    <w:lvl w:ilvl="3" w:tplc="04070001" w:tentative="1">
+      <w:start w:val="1"/>
+      <w:numFmt w:val="bullet"/>
+      <w:lvlText w:val=""/>
+      <w:lvlJc w:val="left"/>
+      <w:pPr>
+        <w:ind w:left="2880" w:hanging="360"/>
+      </w:pPr>
+      <w:rPr>
+        <w:rFonts w:ascii="Symbol" w:hAnsi="Symbol" w:hint="default"/>
+      </w:rPr>
+    </w:lvl>
+    <w:lvl w:ilvl="4" w:tplc="04070003" w:tentative="1">
+      <w:start w:val="1"/>
+      <w:numFmt w:val="bullet"/>
+      <w:lvlText w:val="o"/>
+      <w:lvlJc w:val="left"/>
+      <w:pPr>
+        <w:ind w:left="3600" w:hanging="360"/>
+      </w:pPr>
+      <w:rPr>
+        <w:rFonts w:ascii="Courier New" w:hAnsi="Courier New" w:cs="Courier New" w:hint="default"/>
+      </w:rPr>
+    </w:lvl>
+    <w:lvl w:ilvl="5" w:tplc="04070005" w:tentative="1">
+      <w:start w:val="1"/>
+      <w:numFmt w:val="bullet"/>
+      <w:lvlText w:val=""/>
+      <w:lvlJc w:val="left"/>
+      <w:pPr>
+        <w:ind w:left="4320" w:hanging="360"/>
+      </w:pPr>
+      <w:rPr>
+        <w:rFonts w:ascii="Wingdings" w:hAnsi="Wingdings" w:hint="default"/>
+      </w:rPr>
+    </w:lvl>
+    <w:lvl w:ilvl="6" w:tplc="04070001" w:tentative="1">
+      <w:start w:val="1"/>
+      <w:numFmt w:val="bullet"/>
+      <w:lvlText w:val=""/>
+      <w:lvlJc w:val="left"/>
+      <w:pPr>
+        <w:ind w:left="5040" w:hanging="360"/>
+      </w:pPr>
+      <w:rPr>
+        <w:rFonts w:ascii="Symbol" w:hAnsi="Symbol" w:hint="default"/>
+      </w:rPr>
+    </w:lvl>
+    <w:lvl w:ilvl="7" w:tplc="04070003" w:tentative="1">
+      <w:start w:val="1"/>
+      <w:numFmt w:val="bullet"/>
+      <w:lvlText w:val="o"/>
+      <w:lvlJc w:val="left"/>
+      <w:pPr>
+        <w:ind w:left="5760" w:hanging="360"/>
+      </w:pPr>
+      <w:rPr>
+        <w:rFonts w:ascii="Courier New" w:hAnsi="Courier New" w:cs="Courier New" w:hint="default"/>
+      </w:rPr>
+    </w:lvl>
+    <w:lvl w:ilvl="8" w:tplc="04070005" w:tentative="1">
+      <w:start w:val="1"/>
+      <w:numFmt w:val="bullet"/>
+      <w:lvlText w:val=""/>
+      <w:lvlJc w:val="left"/>
+      <w:pPr>
+        <w:ind w:left="6480" w:hanging="360"/>
+      </w:pPr>
+      <w:rPr>
+        <w:rFonts w:ascii="Wingdings" w:hAnsi="Wingdings" w:hint="default"/>
+      </w:rPr>
+    </w:lvl>
+  </w:abstractNum>
+  <w:abstractNum w:abstractNumId="19" w15:restartNumberingAfterBreak="0">
     <w:nsid w:val="67FF6F9F"/>
     <w:multiLevelType w:val="multilevel"/>
     <w:tmpl w:val="98546240"/>
@@ -9619,7 +10860,7 @@
       </w:rPr>
     </w:lvl>
   </w:abstractNum>
-  <w:abstractNum w:abstractNumId="18" w15:restartNumberingAfterBreak="0">
+  <w:abstractNum w:abstractNumId="20" w15:restartNumberingAfterBreak="0">
     <w:nsid w:val="722705A3"/>
     <w:multiLevelType w:val="hybridMultilevel"/>
     <w:tmpl w:val="03949406"/>
@@ -9708,7 +10949,7 @@
       </w:pPr>
     </w:lvl>
   </w:abstractNum>
-  <w:abstractNum w:abstractNumId="19" w15:restartNumberingAfterBreak="0">
+  <w:abstractNum w:abstractNumId="21" w15:restartNumberingAfterBreak="0">
     <w:nsid w:val="7FA079C3"/>
     <w:multiLevelType w:val="multilevel"/>
     <w:tmpl w:val="44527498"/>
@@ -9822,10 +11063,10 @@
     </w:lvl>
   </w:abstractNum>
   <w:num w:numId="1">
-    <w:abstractNumId w:val="17"/>
+    <w:abstractNumId w:val="19"/>
   </w:num>
   <w:num w:numId="2">
-    <w:abstractNumId w:val="13"/>
+    <w:abstractNumId w:val="14"/>
   </w:num>
   <w:num w:numId="3">
     <w:abstractNumId w:val="6"/>
@@ -9837,10 +11078,10 @@
     <w:abstractNumId w:val="3"/>
   </w:num>
   <w:num w:numId="6">
-    <w:abstractNumId w:val="16"/>
+    <w:abstractNumId w:val="17"/>
   </w:num>
   <w:num w:numId="7">
-    <w:abstractNumId w:val="15"/>
+    <w:abstractNumId w:val="16"/>
   </w:num>
   <w:num w:numId="8">
     <w:abstractNumId w:val="4"/>
@@ -9852,10 +11093,10 @@
     <w:abstractNumId w:val="1"/>
   </w:num>
   <w:num w:numId="11">
-    <w:abstractNumId w:val="12"/>
+    <w:abstractNumId w:val="13"/>
   </w:num>
   <w:num w:numId="12">
-    <w:abstractNumId w:val="14"/>
+    <w:abstractNumId w:val="15"/>
   </w:num>
   <w:num w:numId="13">
     <w:abstractNumId w:val="2"/>
@@ -9867,19 +11108,25 @@
     <w:abstractNumId w:val="8"/>
   </w:num>
   <w:num w:numId="16">
-    <w:abstractNumId w:val="18"/>
+    <w:abstractNumId w:val="20"/>
   </w:num>
   <w:num w:numId="17">
     <w:abstractNumId w:val="7"/>
   </w:num>
   <w:num w:numId="18">
-    <w:abstractNumId w:val="19"/>
+    <w:abstractNumId w:val="21"/>
   </w:num>
   <w:num w:numId="19">
     <w:abstractNumId w:val="9"/>
   </w:num>
   <w:num w:numId="20">
     <w:abstractNumId w:val="5"/>
+  </w:num>
+  <w:num w:numId="21">
+    <w:abstractNumId w:val="18"/>
+  </w:num>
+  <w:num w:numId="22">
+    <w:abstractNumId w:val="12"/>
   </w:num>
 </w:numbering>
 </file>

</xml_diff>